<commit_message>
fonction addword deleteword début de tdd
</commit_message>
<xml_diff>
--- a/documentation/RapportTPITristanBarras.docx
+++ b/documentation/RapportTPITristanBarras.docx
@@ -7305,8 +7305,6 @@
         </w:rPr>
         <w:br w:type="page"/>
       </w:r>
-      <w:bookmarkStart w:id="8" w:name="_GoBack"/>
-      <w:bookmarkEnd w:id="8"/>
     </w:p>
     <w:p>
       <w:pPr>
@@ -7772,7 +7770,7 @@
           <v:shape id="_x0000_i1025" type="#_x0000_t75" style="width:465.75pt;height:559.5pt" o:ole="">
             <v:imagedata r:id="rId19" o:title=""/>
           </v:shape>
-          <o:OLEObject Type="Embed" ProgID="Excel.Sheet.12" ShapeID="_x0000_i1025" DrawAspect="Content" ObjectID="_1744706327" r:id="rId20"/>
+          <o:OLEObject Type="Embed" ProgID="Excel.Sheet.12" ShapeID="_x0000_i1025" DrawAspect="Content" ObjectID="_1745052319" r:id="rId20"/>
         </w:object>
       </w:r>
     </w:p>
@@ -7831,7 +7829,7 @@
           <v:shape id="_x0000_i1026" type="#_x0000_t75" style="width:475.5pt;height:471.75pt" o:ole="">
             <v:imagedata r:id="rId21" o:title=""/>
           </v:shape>
-          <o:OLEObject Type="Embed" ProgID="Excel.Sheet.12" ShapeID="_x0000_i1026" DrawAspect="Content" ObjectID="_1744706328" r:id="rId22"/>
+          <o:OLEObject Type="Embed" ProgID="Excel.Sheet.12" ShapeID="_x0000_i1026" DrawAspect="Content" ObjectID="_1745052320" r:id="rId22"/>
         </w:object>
       </w:r>
     </w:p>
@@ -7843,7 +7841,7 @@
           <w:iCs/>
         </w:rPr>
       </w:pPr>
-      <w:bookmarkStart w:id="9" w:name="_Toc134083791"/>
+      <w:bookmarkStart w:id="8" w:name="_Toc134083791"/>
       <w:r>
         <w:rPr>
           <w:iCs/>
@@ -7851,7 +7849,7 @@
         <w:t>Stratégie de test</w:t>
       </w:r>
       <w:bookmarkEnd w:id="7"/>
-      <w:bookmarkEnd w:id="9"/>
+      <w:bookmarkEnd w:id="8"/>
     </w:p>
     <w:p>
       <w:r>
@@ -7893,7 +7891,7 @@
           <w:iCs/>
         </w:rPr>
       </w:pPr>
-      <w:bookmarkStart w:id="10" w:name="_Toc134083792"/>
+      <w:bookmarkStart w:id="9" w:name="_Toc134083792"/>
       <w:r>
         <w:rPr>
           <w:iCs/>
@@ -7901,7 +7899,7 @@
         <w:lastRenderedPageBreak/>
         <w:t>Planification</w:t>
       </w:r>
-      <w:bookmarkEnd w:id="10"/>
+      <w:bookmarkEnd w:id="9"/>
     </w:p>
     <w:p>
       <w:pPr>
@@ -7926,7 +7924,7 @@
           <v:shape id="_x0000_i1027" type="#_x0000_t75" style="width:461.25pt;height:401.25pt" o:ole="">
             <v:imagedata r:id="rId23" o:title=""/>
           </v:shape>
-          <o:OLEObject Type="Embed" ProgID="Excel.SheetMacroEnabled.12" ShapeID="_x0000_i1027" DrawAspect="Content" ObjectID="_1744706329" r:id="rId24"/>
+          <o:OLEObject Type="Embed" ProgID="Excel.SheetMacroEnabled.12" ShapeID="_x0000_i1027" DrawAspect="Content" ObjectID="_1745052321" r:id="rId24"/>
         </w:object>
       </w:r>
     </w:p>
@@ -7943,9 +7941,9 @@
           <w:iCs/>
         </w:rPr>
       </w:pPr>
-      <w:bookmarkStart w:id="11" w:name="_Toc25553314"/>
-      <w:bookmarkStart w:id="12" w:name="_Toc71691019"/>
-      <w:bookmarkStart w:id="13" w:name="_Toc134083793"/>
+      <w:bookmarkStart w:id="10" w:name="_Toc25553314"/>
+      <w:bookmarkStart w:id="11" w:name="_Toc71691019"/>
+      <w:bookmarkStart w:id="12" w:name="_Toc134083793"/>
       <w:r>
         <w:rPr>
           <w:iCs/>
@@ -7953,9 +7951,9 @@
         <w:lastRenderedPageBreak/>
         <w:t>Dossier de conception</w:t>
       </w:r>
+      <w:bookmarkEnd w:id="10"/>
       <w:bookmarkEnd w:id="11"/>
       <w:bookmarkEnd w:id="12"/>
-      <w:bookmarkEnd w:id="13"/>
     </w:p>
     <w:p>
       <w:pPr>
@@ -8213,16 +8211,16 @@
           <w:tab w:val="num" w:pos="360"/>
         </w:tabs>
       </w:pPr>
-      <w:bookmarkStart w:id="14" w:name="_Toc71703259"/>
-      <w:bookmarkStart w:id="15" w:name="_Toc134083794"/>
+      <w:bookmarkStart w:id="13" w:name="_Toc71703259"/>
+      <w:bookmarkStart w:id="14" w:name="_Toc134083794"/>
       <w:r>
         <w:t>R</w:t>
       </w:r>
+      <w:bookmarkEnd w:id="13"/>
+      <w:r>
+        <w:t>éalisation</w:t>
+      </w:r>
       <w:bookmarkEnd w:id="14"/>
-      <w:r>
-        <w:t>éalisation</w:t>
-      </w:r>
-      <w:bookmarkEnd w:id="15"/>
     </w:p>
     <w:p>
       <w:pPr>
@@ -8232,21 +8230,21 @@
           <w:iCs/>
         </w:rPr>
       </w:pPr>
-      <w:bookmarkStart w:id="16" w:name="_Toc25553317"/>
-      <w:bookmarkStart w:id="17" w:name="_Toc71691022"/>
-      <w:bookmarkStart w:id="18" w:name="_Toc134083795"/>
+      <w:bookmarkStart w:id="15" w:name="_Toc25553317"/>
+      <w:bookmarkStart w:id="16" w:name="_Toc71691022"/>
+      <w:bookmarkStart w:id="17" w:name="_Toc134083795"/>
       <w:r>
         <w:rPr>
           <w:iCs/>
         </w:rPr>
         <w:t>Dossier de réalisation</w:t>
       </w:r>
-      <w:bookmarkStart w:id="19" w:name="_Toc25553318"/>
+      <w:bookmarkStart w:id="18" w:name="_Toc25553318"/>
+      <w:bookmarkEnd w:id="15"/>
       <w:bookmarkEnd w:id="16"/>
       <w:bookmarkEnd w:id="17"/>
-      <w:bookmarkEnd w:id="18"/>
     </w:p>
-    <w:bookmarkEnd w:id="19"/>
+    <w:bookmarkEnd w:id="18"/>
     <w:p>
       <w:pPr>
         <w:ind w:firstLine="360"/>
@@ -8572,24 +8570,24 @@
           <w:iCs/>
         </w:rPr>
       </w:pPr>
-      <w:bookmarkStart w:id="20" w:name="_Toc25553321"/>
-      <w:bookmarkStart w:id="21" w:name="_Toc71691025"/>
-      <w:bookmarkStart w:id="22" w:name="_Toc134083796"/>
+      <w:bookmarkStart w:id="19" w:name="_Toc25553321"/>
+      <w:bookmarkStart w:id="20" w:name="_Toc71691025"/>
+      <w:bookmarkStart w:id="21" w:name="_Toc134083796"/>
       <w:r>
         <w:rPr>
           <w:iCs/>
         </w:rPr>
         <w:t>Description des test</w:t>
       </w:r>
+      <w:bookmarkEnd w:id="19"/>
+      <w:r>
+        <w:rPr>
+          <w:iCs/>
+        </w:rPr>
+        <w:t>s effectués</w:t>
+      </w:r>
       <w:bookmarkEnd w:id="20"/>
-      <w:r>
-        <w:rPr>
-          <w:iCs/>
-        </w:rPr>
-        <w:t>s effectués</w:t>
-      </w:r>
       <w:bookmarkEnd w:id="21"/>
-      <w:bookmarkEnd w:id="22"/>
     </w:p>
     <w:p>
       <w:pPr>
@@ -8600,114 +8598,269 @@
         </w:rPr>
       </w:pPr>
     </w:p>
-    <w:p>
-      <w:pPr>
-        <w:pStyle w:val="En-tte"/>
-        <w:ind w:left="357"/>
-        <w:rPr>
-          <w:i/>
-        </w:rPr>
-      </w:pPr>
-      <w:r>
-        <w:rPr>
-          <w:i/>
-        </w:rPr>
-        <w:t xml:space="preserve">Pour chaque partie testée de votre projet, il faut </w:t>
-      </w:r>
-      <w:proofErr w:type="gramStart"/>
-      <w:r>
-        <w:rPr>
-          <w:i/>
-        </w:rPr>
-        <w:t>décrire:</w:t>
-      </w:r>
-      <w:proofErr w:type="gramEnd"/>
-    </w:p>
-    <w:p>
-      <w:pPr>
-        <w:pStyle w:val="En-tte"/>
-        <w:ind w:left="357"/>
-        <w:rPr>
-          <w:i/>
-        </w:rPr>
-      </w:pPr>
-    </w:p>
-    <w:p>
-      <w:pPr>
-        <w:numPr>
-          <w:ilvl w:val="0"/>
-          <w:numId w:val="13"/>
-        </w:numPr>
-        <w:suppressAutoHyphens/>
-        <w:rPr>
-          <w:i/>
-        </w:rPr>
-      </w:pPr>
-      <w:proofErr w:type="gramStart"/>
-      <w:r>
-        <w:rPr>
-          <w:i/>
-        </w:rPr>
-        <w:t>les</w:t>
-      </w:r>
-      <w:proofErr w:type="gramEnd"/>
-      <w:r>
-        <w:rPr>
-          <w:i/>
-        </w:rPr>
-        <w:t xml:space="preserve"> conditions exactes de chaque test</w:t>
-      </w:r>
-    </w:p>
-    <w:p>
-      <w:pPr>
-        <w:numPr>
-          <w:ilvl w:val="0"/>
-          <w:numId w:val="12"/>
-        </w:numPr>
-        <w:rPr>
-          <w:i/>
-        </w:rPr>
-      </w:pPr>
-      <w:proofErr w:type="gramStart"/>
-      <w:r>
-        <w:rPr>
-          <w:i/>
-        </w:rPr>
-        <w:t>les</w:t>
-      </w:r>
-      <w:proofErr w:type="gramEnd"/>
-      <w:r>
-        <w:rPr>
-          <w:i/>
-        </w:rPr>
-        <w:t xml:space="preserve"> preuves de test (papier ou fichier)</w:t>
-      </w:r>
-    </w:p>
-    <w:p>
-      <w:pPr>
-        <w:numPr>
-          <w:ilvl w:val="0"/>
-          <w:numId w:val="12"/>
-        </w:numPr>
-        <w:rPr>
-          <w:i/>
-        </w:rPr>
-      </w:pPr>
-      <w:proofErr w:type="gramStart"/>
-      <w:r>
-        <w:rPr>
-          <w:i/>
-        </w:rPr>
-        <w:t>tests</w:t>
-      </w:r>
-      <w:proofErr w:type="gramEnd"/>
-      <w:r>
-        <w:rPr>
-          <w:i/>
-        </w:rPr>
-        <w:t xml:space="preserve"> sans preuve: fournir au moins une description </w:t>
-      </w:r>
-    </w:p>
+    <w:tbl>
+      <w:tblPr>
+        <w:tblW w:w="0" w:type="auto"/>
+        <w:tblBorders>
+          <w:top w:val="single" w:sz="4" w:space="0" w:color="auto"/>
+          <w:left w:val="single" w:sz="4" w:space="0" w:color="auto"/>
+          <w:bottom w:val="single" w:sz="4" w:space="0" w:color="auto"/>
+          <w:right w:val="single" w:sz="4" w:space="0" w:color="auto"/>
+          <w:insideH w:val="single" w:sz="4" w:space="0" w:color="auto"/>
+          <w:insideV w:val="single" w:sz="4" w:space="0" w:color="auto"/>
+        </w:tblBorders>
+        <w:tblCellMar>
+          <w:left w:w="70" w:type="dxa"/>
+          <w:right w:w="70" w:type="dxa"/>
+        </w:tblCellMar>
+        <w:tblLook w:val="04A0" w:firstRow="1" w:lastRow="0" w:firstColumn="1" w:lastColumn="0" w:noHBand="0" w:noVBand="1"/>
+      </w:tblPr>
+      <w:tblGrid>
+        <w:gridCol w:w="973"/>
+        <w:gridCol w:w="2932"/>
+        <w:gridCol w:w="1298"/>
+        <w:gridCol w:w="2447"/>
+        <w:gridCol w:w="1410"/>
+      </w:tblGrid>
+      <w:tr>
+        <w:trPr>
+          <w:trHeight w:val="600"/>
+        </w:trPr>
+        <w:tc>
+          <w:tcPr>
+            <w:tcW w:w="0" w:type="auto"/>
+            <w:shd w:val="clear" w:color="auto" w:fill="auto"/>
+            <w:vAlign w:val="center"/>
+            <w:hideMark/>
+          </w:tcPr>
+          <w:p>
+            <w:pPr>
+              <w:pStyle w:val="Sansinterligne"/>
+            </w:pPr>
+            <w:bookmarkStart w:id="22" w:name="_Toc25553322"/>
+            <w:bookmarkStart w:id="23" w:name="_Toc71691026"/>
+            <w:bookmarkStart w:id="24" w:name="_Toc134083797"/>
+            <w:r>
+              <w:t>numéro d</w:t>
+            </w:r>
+            <w:r>
+              <w:t>u test</w:t>
+            </w:r>
+          </w:p>
+        </w:tc>
+        <w:tc>
+          <w:tcPr>
+            <w:tcW w:w="2932" w:type="dxa"/>
+            <w:shd w:val="clear" w:color="auto" w:fill="auto"/>
+            <w:noWrap/>
+            <w:vAlign w:val="center"/>
+            <w:hideMark/>
+          </w:tcPr>
+          <w:p>
+            <w:pPr>
+              <w:pStyle w:val="Sansinterligne"/>
+            </w:pPr>
+            <w:r>
+              <w:t>description</w:t>
+            </w:r>
+          </w:p>
+        </w:tc>
+        <w:tc>
+          <w:tcPr>
+            <w:tcW w:w="1298" w:type="dxa"/>
+            <w:shd w:val="clear" w:color="auto" w:fill="auto"/>
+            <w:noWrap/>
+            <w:vAlign w:val="center"/>
+            <w:hideMark/>
+          </w:tcPr>
+          <w:p>
+            <w:pPr>
+              <w:pStyle w:val="Sansinterligne"/>
+            </w:pPr>
+            <w:r>
+              <w:t>date du test</w:t>
+            </w:r>
+          </w:p>
+        </w:tc>
+        <w:tc>
+          <w:tcPr>
+            <w:tcW w:w="2447" w:type="dxa"/>
+            <w:shd w:val="clear" w:color="auto" w:fill="auto"/>
+            <w:noWrap/>
+            <w:vAlign w:val="center"/>
+            <w:hideMark/>
+          </w:tcPr>
+          <w:p>
+            <w:pPr>
+              <w:pStyle w:val="Sansinterligne"/>
+            </w:pPr>
+            <w:r>
+              <w:t>résultat attendu</w:t>
+            </w:r>
+          </w:p>
+        </w:tc>
+        <w:tc>
+          <w:tcPr>
+            <w:tcW w:w="1410" w:type="dxa"/>
+            <w:shd w:val="clear" w:color="auto" w:fill="00B050"/>
+            <w:noWrap/>
+            <w:vAlign w:val="center"/>
+            <w:hideMark/>
+          </w:tcPr>
+          <w:p>
+            <w:pPr>
+              <w:pStyle w:val="Sansinterligne"/>
+            </w:pPr>
+            <w:r>
+              <w:t>résultat</w:t>
+            </w:r>
+          </w:p>
+        </w:tc>
+      </w:tr>
+      <w:tr>
+        <w:trPr>
+          <w:trHeight w:val="300"/>
+        </w:trPr>
+        <w:tc>
+          <w:tcPr>
+            <w:tcW w:w="0" w:type="auto"/>
+            <w:shd w:val="clear" w:color="auto" w:fill="auto"/>
+            <w:noWrap/>
+            <w:vAlign w:val="center"/>
+            <w:hideMark/>
+          </w:tcPr>
+          <w:p>
+            <w:pPr>
+              <w:pStyle w:val="Sansinterligne"/>
+            </w:pPr>
+            <w:r>
+              <w:t>1</w:t>
+            </w:r>
+          </w:p>
+        </w:tc>
+        <w:tc>
+          <w:tcPr>
+            <w:tcW w:w="2932" w:type="dxa"/>
+            <w:shd w:val="clear" w:color="auto" w:fill="auto"/>
+            <w:noWrap/>
+            <w:vAlign w:val="center"/>
+            <w:hideMark/>
+          </w:tcPr>
+          <w:p>
+            <w:pPr>
+              <w:pStyle w:val="Sansinterligne"/>
+            </w:pPr>
+            <w:r>
+              <w:t xml:space="preserve">Test unitaire sur fonction </w:t>
+            </w:r>
+            <w:proofErr w:type="spellStart"/>
+            <w:r>
+              <w:t>CheckAdmin</w:t>
+            </w:r>
+            <w:proofErr w:type="spellEnd"/>
+            <w:r>
+              <w:t xml:space="preserve">, </w:t>
+            </w:r>
+            <w:r>
+              <w:t xml:space="preserve">sur la page </w:t>
+            </w:r>
+            <w:proofErr w:type="spellStart"/>
+            <w:r>
+              <w:t>LoginAdmin</w:t>
+            </w:r>
+            <w:proofErr w:type="spellEnd"/>
+            <w:r>
+              <w:t>, je vais me connecter avec comme pseudo « </w:t>
+            </w:r>
+            <w:proofErr w:type="spellStart"/>
+            <w:r>
+              <w:t>tristan</w:t>
+            </w:r>
+            <w:proofErr w:type="spellEnd"/>
+            <w:r>
+              <w:t> » et comme mot de passe « Pa$$w0rd » et une 2</w:t>
+            </w:r>
+            <w:r>
+              <w:rPr>
+                <w:vertAlign w:val="superscript"/>
+              </w:rPr>
+              <w:t>ème</w:t>
+            </w:r>
+            <w:r>
+              <w:t xml:space="preserve"> fois avec le mot de passe « 1234 » </w:t>
+            </w:r>
+          </w:p>
+        </w:tc>
+        <w:tc>
+          <w:tcPr>
+            <w:tcW w:w="1298" w:type="dxa"/>
+            <w:shd w:val="clear" w:color="auto" w:fill="auto"/>
+            <w:noWrap/>
+            <w:vAlign w:val="center"/>
+            <w:hideMark/>
+          </w:tcPr>
+          <w:p>
+            <w:pPr>
+              <w:pStyle w:val="Sansinterligne"/>
+              <w:rPr>
+                <w:rFonts w:ascii="Times New Roman" w:hAnsi="Times New Roman"/>
+              </w:rPr>
+            </w:pPr>
+            <w:r>
+              <w:rPr>
+                <w:rFonts w:ascii="Times New Roman" w:hAnsi="Times New Roman"/>
+              </w:rPr>
+              <w:t>08.05.2023</w:t>
+            </w:r>
+          </w:p>
+        </w:tc>
+        <w:tc>
+          <w:tcPr>
+            <w:tcW w:w="2447" w:type="dxa"/>
+            <w:shd w:val="clear" w:color="auto" w:fill="auto"/>
+            <w:noWrap/>
+            <w:vAlign w:val="center"/>
+            <w:hideMark/>
+          </w:tcPr>
+          <w:p>
+            <w:pPr>
+              <w:pStyle w:val="Sansinterligne"/>
+              <w:rPr>
+                <w:rFonts w:ascii="Times New Roman" w:hAnsi="Times New Roman"/>
+              </w:rPr>
+            </w:pPr>
+            <w:r>
+              <w:rPr>
+                <w:rFonts w:ascii="Times New Roman" w:hAnsi="Times New Roman"/>
+              </w:rPr>
+              <w:t>Lors de la première connection</w:t>
+            </w:r>
+            <w:bookmarkStart w:id="25" w:name="_GoBack"/>
+            <w:bookmarkEnd w:id="25"/>
+          </w:p>
+        </w:tc>
+        <w:tc>
+          <w:tcPr>
+            <w:tcW w:w="1410" w:type="dxa"/>
+            <w:shd w:val="clear" w:color="auto" w:fill="00B050"/>
+            <w:noWrap/>
+            <w:vAlign w:val="center"/>
+            <w:hideMark/>
+          </w:tcPr>
+          <w:p>
+            <w:pPr>
+              <w:pStyle w:val="Sansinterligne"/>
+              <w:rPr>
+                <w:rFonts w:ascii="Times New Roman" w:hAnsi="Times New Roman"/>
+              </w:rPr>
+            </w:pPr>
+            <w:r>
+              <w:t>identique</w:t>
+            </w:r>
+          </w:p>
+        </w:tc>
+      </w:tr>
+    </w:tbl>
     <w:p>
       <w:pPr>
         <w:pStyle w:val="Titre2"/>
@@ -8716,24 +8869,21 @@
           <w:iCs/>
         </w:rPr>
       </w:pPr>
-      <w:bookmarkStart w:id="23" w:name="_Toc25553322"/>
-      <w:bookmarkStart w:id="24" w:name="_Toc71691026"/>
-      <w:bookmarkStart w:id="25" w:name="_Toc134083797"/>
       <w:r>
         <w:rPr>
           <w:iCs/>
         </w:rPr>
         <w:t xml:space="preserve">Erreurs </w:t>
       </w:r>
+      <w:bookmarkEnd w:id="22"/>
+      <w:r>
+        <w:rPr>
+          <w:iCs/>
+        </w:rPr>
+        <w:t>restantes</w:t>
+      </w:r>
       <w:bookmarkEnd w:id="23"/>
-      <w:r>
-        <w:rPr>
-          <w:iCs/>
-        </w:rPr>
-        <w:t>restantes</w:t>
-      </w:r>
       <w:bookmarkEnd w:id="24"/>
-      <w:bookmarkEnd w:id="25"/>
       <w:r>
         <w:rPr>
           <w:iCs/>
@@ -9705,7 +9855,7 @@
         <w:sz w:val="16"/>
         <w:szCs w:val="16"/>
       </w:rPr>
-      <w:t>17</w:t>
+      <w:t>16</w:t>
     </w:r>
     <w:r>
       <w:rPr>
@@ -13138,7 +13288,7 @@
 </file>
 
 <file path=customXml/itemProps2.xml><?xml version="1.0" encoding="utf-8"?>
-<ds:datastoreItem xmlns:ds="http://schemas.openxmlformats.org/officeDocument/2006/customXml" ds:itemID="{42F24F78-610F-4081-AE1A-F90B8ED70928}">
+<ds:datastoreItem xmlns:ds="http://schemas.openxmlformats.org/officeDocument/2006/customXml" ds:itemID="{772EB304-A4FB-47C6-A1D7-B99B1CFFDA1D}">
   <ds:schemaRefs>
     <ds:schemaRef ds:uri="http://schemas.openxmlformats.org/officeDocument/2006/bibliography"/>
   </ds:schemaRefs>

</xml_diff>

<commit_message>
fonction getId, InsertMatérial, test getId, doc test getId
</commit_message>
<xml_diff>
--- a/documentation/RapportTPITristanBarras.docx
+++ b/documentation/RapportTPITristanBarras.docx
@@ -7767,10 +7767,10 @@
             <v:path o:extrusionok="f" gradientshapeok="t" o:connecttype="rect"/>
             <o:lock v:ext="edit" aspectratio="t"/>
           </v:shapetype>
-          <v:shape id="_x0000_i1025" type="#_x0000_t75" style="width:465.75pt;height:559.5pt" o:ole="">
+          <v:shape id="_x0000_i1025" type="#_x0000_t75" style="width:466.1pt;height:559.75pt" o:ole="">
             <v:imagedata r:id="rId19" o:title=""/>
           </v:shape>
-          <o:OLEObject Type="Embed" ProgID="Excel.Sheet.12" ShapeID="_x0000_i1025" DrawAspect="Content" ObjectID="_1745052319" r:id="rId20"/>
+          <o:OLEObject Type="Embed" ProgID="Excel.Sheet.12" ShapeID="_x0000_i1025" DrawAspect="Content" ObjectID="_1745069855" r:id="rId20"/>
         </w:object>
       </w:r>
     </w:p>
@@ -7826,10 +7826,10 @@
           <w:lang w:eastAsia="fr-FR"/>
         </w:rPr>
         <w:object w:dxaOrig="16529" w:dyaOrig="16421" w14:anchorId="7D8DF110">
-          <v:shape id="_x0000_i1026" type="#_x0000_t75" style="width:475.5pt;height:471.75pt" o:ole="">
+          <v:shape id="_x0000_i1026" type="#_x0000_t75" style="width:475.2pt;height:472.1pt" o:ole="">
             <v:imagedata r:id="rId21" o:title=""/>
           </v:shape>
-          <o:OLEObject Type="Embed" ProgID="Excel.Sheet.12" ShapeID="_x0000_i1026" DrawAspect="Content" ObjectID="_1745052320" r:id="rId22"/>
+          <o:OLEObject Type="Embed" ProgID="Excel.Sheet.12" ShapeID="_x0000_i1026" DrawAspect="Content" ObjectID="_1745069856" r:id="rId22"/>
         </w:object>
       </w:r>
     </w:p>
@@ -7921,10 +7921,10 @@
           <w:szCs w:val="20"/>
         </w:rPr>
         <w:object w:dxaOrig="20742" w:dyaOrig="18017" w14:anchorId="4965DCD6">
-          <v:shape id="_x0000_i1027" type="#_x0000_t75" style="width:461.25pt;height:401.25pt" o:ole="">
+          <v:shape id="_x0000_i1027" type="#_x0000_t75" style="width:461.5pt;height:400.9pt" o:ole="">
             <v:imagedata r:id="rId23" o:title=""/>
           </v:shape>
-          <o:OLEObject Type="Embed" ProgID="Excel.SheetMacroEnabled.12" ShapeID="_x0000_i1027" DrawAspect="Content" ObjectID="_1745052321" r:id="rId24"/>
+          <o:OLEObject Type="Embed" ProgID="Excel.SheetMacroEnabled.12" ShapeID="_x0000_i1027" DrawAspect="Content" ObjectID="_1745069857" r:id="rId24"/>
         </w:object>
       </w:r>
     </w:p>
@@ -8295,21 +8295,12 @@
           <w:iCs/>
         </w:rPr>
       </w:pPr>
-      <w:proofErr w:type="gramStart"/>
       <w:r>
         <w:rPr>
           <w:i/>
           <w:iCs/>
         </w:rPr>
-        <w:t>les</w:t>
-      </w:r>
-      <w:proofErr w:type="gramEnd"/>
-      <w:r>
-        <w:rPr>
-          <w:i/>
-          <w:iCs/>
-        </w:rPr>
-        <w:t xml:space="preserve"> répertoires où le logiciel est installé</w:t>
+        <w:t>les répertoires où le logiciel est installé</w:t>
       </w:r>
     </w:p>
     <w:p>
@@ -8328,21 +8319,12 @@
           <w:iCs/>
         </w:rPr>
       </w:pPr>
-      <w:proofErr w:type="gramStart"/>
       <w:r>
         <w:rPr>
           <w:i/>
           <w:iCs/>
         </w:rPr>
-        <w:t>la</w:t>
-      </w:r>
-      <w:proofErr w:type="gramEnd"/>
-      <w:r>
-        <w:rPr>
-          <w:i/>
-          <w:iCs/>
-        </w:rPr>
-        <w:t xml:space="preserve"> liste de tous les fichiers et une rapide description de leur contenu (des noms qui parlent !)</w:t>
+        <w:t>la liste de tous les fichiers et une rapide description de leur contenu (des noms qui parlent !)</w:t>
       </w:r>
     </w:p>
     <w:p>
@@ -8361,21 +8343,12 @@
           <w:iCs/>
         </w:rPr>
       </w:pPr>
-      <w:proofErr w:type="gramStart"/>
       <w:r>
         <w:rPr>
           <w:i/>
           <w:iCs/>
         </w:rPr>
-        <w:t>les</w:t>
-      </w:r>
-      <w:proofErr w:type="gramEnd"/>
-      <w:r>
-        <w:rPr>
-          <w:i/>
-          <w:iCs/>
-        </w:rPr>
-        <w:t xml:space="preserve"> versions des systèmes d'exploitation et des outils logiciels</w:t>
+        <w:t>les versions des systèmes d'exploitation et des outils logiciels</w:t>
       </w:r>
     </w:p>
     <w:p>
@@ -8394,21 +8367,12 @@
           <w:iCs/>
         </w:rPr>
       </w:pPr>
-      <w:proofErr w:type="gramStart"/>
       <w:r>
         <w:rPr>
           <w:i/>
           <w:iCs/>
         </w:rPr>
-        <w:t>la</w:t>
-      </w:r>
-      <w:proofErr w:type="gramEnd"/>
-      <w:r>
-        <w:rPr>
-          <w:i/>
-          <w:iCs/>
-        </w:rPr>
-        <w:t xml:space="preserve"> description exacte du matériel</w:t>
+        <w:t>la description exacte du matériel</w:t>
       </w:r>
     </w:p>
     <w:p>
@@ -8427,21 +8391,12 @@
           <w:iCs/>
         </w:rPr>
       </w:pPr>
-      <w:proofErr w:type="gramStart"/>
       <w:r>
         <w:rPr>
           <w:i/>
           <w:iCs/>
         </w:rPr>
-        <w:t>le</w:t>
-      </w:r>
-      <w:proofErr w:type="gramEnd"/>
-      <w:r>
-        <w:rPr>
-          <w:i/>
-          <w:iCs/>
-        </w:rPr>
-        <w:t xml:space="preserve"> numé</w:t>
+        <w:t>le numé</w:t>
       </w:r>
       <w:r>
         <w:rPr>
@@ -8475,22 +8430,13 @@
           <w:u w:val="single"/>
         </w:rPr>
       </w:pPr>
-      <w:proofErr w:type="gramStart"/>
       <w:r>
         <w:rPr>
           <w:i/>
           <w:iCs/>
         </w:rPr>
         <w:lastRenderedPageBreak/>
-        <w:t>programmation</w:t>
-      </w:r>
-      <w:proofErr w:type="gramEnd"/>
-      <w:r>
-        <w:rPr>
-          <w:i/>
-          <w:iCs/>
-        </w:rPr>
-        <w:t xml:space="preserve"> et scripts: librairies externes, dictionnaire des données, reconstruction du logiciel</w:t>
+        <w:t>programmation et scripts: librairies externes, dictionnaire des données, reconstruction du logiciel</w:t>
       </w:r>
       <w:r>
         <w:rPr>
@@ -8616,11 +8562,11 @@
         <w:tblLook w:val="04A0" w:firstRow="1" w:lastRow="0" w:firstColumn="1" w:lastColumn="0" w:noHBand="0" w:noVBand="1"/>
       </w:tblPr>
       <w:tblGrid>
-        <w:gridCol w:w="973"/>
-        <w:gridCol w:w="2932"/>
-        <w:gridCol w:w="1298"/>
-        <w:gridCol w:w="2447"/>
-        <w:gridCol w:w="1410"/>
+        <w:gridCol w:w="757"/>
+        <w:gridCol w:w="5177"/>
+        <w:gridCol w:w="915"/>
+        <w:gridCol w:w="1458"/>
+        <w:gridCol w:w="753"/>
       </w:tblGrid>
       <w:tr>
         <w:trPr>
@@ -8650,7 +8596,7 @@
         </w:tc>
         <w:tc>
           <w:tcPr>
-            <w:tcW w:w="2932" w:type="dxa"/>
+            <w:tcW w:w="5228" w:type="dxa"/>
             <w:shd w:val="clear" w:color="auto" w:fill="auto"/>
             <w:noWrap/>
             <w:vAlign w:val="center"/>
@@ -8667,7 +8613,7 @@
         </w:tc>
         <w:tc>
           <w:tcPr>
-            <w:tcW w:w="1298" w:type="dxa"/>
+            <w:tcW w:w="950" w:type="dxa"/>
             <w:shd w:val="clear" w:color="auto" w:fill="auto"/>
             <w:noWrap/>
             <w:vAlign w:val="center"/>
@@ -8684,7 +8630,7 @@
         </w:tc>
         <w:tc>
           <w:tcPr>
-            <w:tcW w:w="2447" w:type="dxa"/>
+            <w:tcW w:w="1338" w:type="dxa"/>
             <w:shd w:val="clear" w:color="auto" w:fill="auto"/>
             <w:noWrap/>
             <w:vAlign w:val="center"/>
@@ -8701,7 +8647,7 @@
         </w:tc>
         <w:tc>
           <w:tcPr>
-            <w:tcW w:w="1410" w:type="dxa"/>
+            <w:tcW w:w="781" w:type="dxa"/>
             <w:shd w:val="clear" w:color="auto" w:fill="00B050"/>
             <w:noWrap/>
             <w:vAlign w:val="center"/>
@@ -8740,7 +8686,7 @@
         </w:tc>
         <w:tc>
           <w:tcPr>
-            <w:tcW w:w="2932" w:type="dxa"/>
+            <w:tcW w:w="5228" w:type="dxa"/>
             <w:shd w:val="clear" w:color="auto" w:fill="auto"/>
             <w:noWrap/>
             <w:vAlign w:val="center"/>
@@ -8751,49 +8697,58 @@
               <w:pStyle w:val="Sansinterligne"/>
             </w:pPr>
             <w:r>
-              <w:t xml:space="preserve">Test unitaire sur fonction </w:t>
-            </w:r>
-            <w:proofErr w:type="spellStart"/>
-            <w:r>
-              <w:t>CheckAdmin</w:t>
-            </w:r>
-            <w:proofErr w:type="spellEnd"/>
-            <w:r>
-              <w:t xml:space="preserve">, </w:t>
-            </w:r>
-            <w:r>
-              <w:t xml:space="preserve">sur la page </w:t>
-            </w:r>
-            <w:proofErr w:type="spellStart"/>
-            <w:r>
-              <w:t>LoginAdmin</w:t>
-            </w:r>
-            <w:proofErr w:type="spellEnd"/>
-            <w:r>
-              <w:t>, je vais me connecter avec comme pseudo « </w:t>
-            </w:r>
-            <w:proofErr w:type="spellStart"/>
-            <w:r>
-              <w:t>tristan</w:t>
-            </w:r>
-            <w:proofErr w:type="spellEnd"/>
-            <w:r>
-              <w:t> » et comme mot de passe « Pa$$w0rd » et une 2</w:t>
-            </w:r>
-            <w:r>
-              <w:rPr>
-                <w:vertAlign w:val="superscript"/>
-              </w:rPr>
-              <w:t>ème</w:t>
-            </w:r>
-            <w:r>
-              <w:t xml:space="preserve"> fois avec le mot de passe « 1234 » </w:t>
+              <w:t xml:space="preserve">Test unitaire automatique </w:t>
+            </w:r>
+          </w:p>
+          <w:p>
+            <w:pPr>
+              <w:pStyle w:val="Sansinterligne"/>
+            </w:pPr>
+            <w:r>
+              <w:rPr>
+                <w:noProof/>
+              </w:rPr>
+              <w:drawing>
+                <wp:inline distT="0" distB="0" distL="0" distR="0" wp14:anchorId="74594A39" wp14:editId="732E620C">
+                  <wp:extent cx="3038475" cy="1630052"/>
+                  <wp:effectExtent l="0" t="0" r="0" b="8255"/>
+                  <wp:docPr id="44" name="Image 44"/>
+                  <wp:cNvGraphicFramePr>
+                    <a:graphicFrameLocks xmlns:a="http://schemas.openxmlformats.org/drawingml/2006/main" noChangeAspect="1"/>
+                  </wp:cNvGraphicFramePr>
+                  <a:graphic xmlns:a="http://schemas.openxmlformats.org/drawingml/2006/main">
+                    <a:graphicData uri="http://schemas.openxmlformats.org/drawingml/2006/picture">
+                      <pic:pic xmlns:pic="http://schemas.openxmlformats.org/drawingml/2006/picture">
+                        <pic:nvPicPr>
+                          <pic:cNvPr id="1" name=""/>
+                          <pic:cNvPicPr/>
+                        </pic:nvPicPr>
+                        <pic:blipFill>
+                          <a:blip r:embed="rId27"/>
+                          <a:stretch>
+                            <a:fillRect/>
+                          </a:stretch>
+                        </pic:blipFill>
+                        <pic:spPr>
+                          <a:xfrm>
+                            <a:off x="0" y="0"/>
+                            <a:ext cx="3048384" cy="1635368"/>
+                          </a:xfrm>
+                          <a:prstGeom prst="rect">
+                            <a:avLst/>
+                          </a:prstGeom>
+                        </pic:spPr>
+                      </pic:pic>
+                    </a:graphicData>
+                  </a:graphic>
+                </wp:inline>
+              </w:drawing>
             </w:r>
           </w:p>
         </w:tc>
         <w:tc>
           <w:tcPr>
-            <w:tcW w:w="1298" w:type="dxa"/>
+            <w:tcW w:w="950" w:type="dxa"/>
             <w:shd w:val="clear" w:color="auto" w:fill="auto"/>
             <w:noWrap/>
             <w:vAlign w:val="center"/>
@@ -8810,13 +8765,25 @@
               <w:rPr>
                 <w:rFonts w:ascii="Times New Roman" w:hAnsi="Times New Roman"/>
               </w:rPr>
-              <w:t>08.05.2023</w:t>
+              <w:t>0</w:t>
+            </w:r>
+            <w:r>
+              <w:rPr>
+                <w:rFonts w:ascii="Times New Roman" w:hAnsi="Times New Roman"/>
+              </w:rPr>
+              <w:t>8.05.</w:t>
+            </w:r>
+            <w:r>
+              <w:rPr>
+                <w:rFonts w:ascii="Times New Roman" w:hAnsi="Times New Roman"/>
+              </w:rPr>
+              <w:t>23</w:t>
             </w:r>
           </w:p>
         </w:tc>
         <w:tc>
           <w:tcPr>
-            <w:tcW w:w="2447" w:type="dxa"/>
+            <w:tcW w:w="1338" w:type="dxa"/>
             <w:shd w:val="clear" w:color="auto" w:fill="auto"/>
             <w:noWrap/>
             <w:vAlign w:val="center"/>
@@ -8833,15 +8800,49 @@
               <w:rPr>
                 <w:rFonts w:ascii="Times New Roman" w:hAnsi="Times New Roman"/>
               </w:rPr>
-              <w:t>Lors de la première connection</w:t>
-            </w:r>
-            <w:bookmarkStart w:id="25" w:name="_GoBack"/>
-            <w:bookmarkEnd w:id="25"/>
+              <w:t xml:space="preserve">La fonction </w:t>
+            </w:r>
+            <w:proofErr w:type="spellStart"/>
+            <w:r>
+              <w:rPr>
+                <w:rFonts w:ascii="Times New Roman" w:hAnsi="Times New Roman"/>
+              </w:rPr>
+              <w:t>CheckAdmin</w:t>
+            </w:r>
+            <w:proofErr w:type="spellEnd"/>
+            <w:r>
+              <w:rPr>
+                <w:rFonts w:ascii="Times New Roman" w:hAnsi="Times New Roman"/>
+              </w:rPr>
+              <w:t xml:space="preserve"> retourne </w:t>
+            </w:r>
+            <w:proofErr w:type="spellStart"/>
+            <w:r>
+              <w:rPr>
+                <w:rFonts w:ascii="Times New Roman" w:hAnsi="Times New Roman"/>
+              </w:rPr>
+              <w:t>true</w:t>
+            </w:r>
+            <w:proofErr w:type="spellEnd"/>
+            <w:r>
+              <w:rPr>
+                <w:rFonts w:ascii="Times New Roman" w:hAnsi="Times New Roman"/>
+              </w:rPr>
+              <w:t xml:space="preserve"> si un admin similaire est trouvé dans la </w:t>
+            </w:r>
+            <w:proofErr w:type="spellStart"/>
+            <w:r>
+              <w:rPr>
+                <w:rFonts w:ascii="Times New Roman" w:hAnsi="Times New Roman"/>
+              </w:rPr>
+              <w:t>bdd</w:t>
+            </w:r>
+            <w:proofErr w:type="spellEnd"/>
           </w:p>
         </w:tc>
         <w:tc>
           <w:tcPr>
-            <w:tcW w:w="1410" w:type="dxa"/>
+            <w:tcW w:w="781" w:type="dxa"/>
             <w:shd w:val="clear" w:color="auto" w:fill="00B050"/>
             <w:noWrap/>
             <w:vAlign w:val="center"/>
@@ -8855,7 +8856,805 @@
               </w:rPr>
             </w:pPr>
             <w:r>
-              <w:t>identique</w:t>
+              <w:t>réussit</w:t>
+            </w:r>
+          </w:p>
+        </w:tc>
+      </w:tr>
+      <w:tr>
+        <w:trPr>
+          <w:trHeight w:val="300"/>
+        </w:trPr>
+        <w:tc>
+          <w:tcPr>
+            <w:tcW w:w="0" w:type="auto"/>
+            <w:shd w:val="clear" w:color="auto" w:fill="auto"/>
+            <w:noWrap/>
+            <w:vAlign w:val="center"/>
+          </w:tcPr>
+          <w:p>
+            <w:pPr>
+              <w:pStyle w:val="Sansinterligne"/>
+            </w:pPr>
+            <w:r>
+              <w:t>2</w:t>
+            </w:r>
+          </w:p>
+        </w:tc>
+        <w:tc>
+          <w:tcPr>
+            <w:tcW w:w="5228" w:type="dxa"/>
+            <w:shd w:val="clear" w:color="auto" w:fill="auto"/>
+            <w:noWrap/>
+            <w:vAlign w:val="center"/>
+          </w:tcPr>
+          <w:p>
+            <w:pPr>
+              <w:pStyle w:val="Sansinterligne"/>
+            </w:pPr>
+            <w:r>
+              <w:t>Test unitaire automatique</w:t>
+            </w:r>
+          </w:p>
+          <w:p>
+            <w:pPr>
+              <w:pStyle w:val="Sansinterligne"/>
+            </w:pPr>
+            <w:r>
+              <w:rPr>
+                <w:noProof/>
+              </w:rPr>
+              <w:drawing>
+                <wp:inline distT="0" distB="0" distL="0" distR="0" wp14:anchorId="06984E39" wp14:editId="7B92CECE">
+                  <wp:extent cx="3171825" cy="1736401"/>
+                  <wp:effectExtent l="0" t="0" r="0" b="0"/>
+                  <wp:docPr id="50" name="Image 50"/>
+                  <wp:cNvGraphicFramePr>
+                    <a:graphicFrameLocks xmlns:a="http://schemas.openxmlformats.org/drawingml/2006/main" noChangeAspect="1"/>
+                  </wp:cNvGraphicFramePr>
+                  <a:graphic xmlns:a="http://schemas.openxmlformats.org/drawingml/2006/main">
+                    <a:graphicData uri="http://schemas.openxmlformats.org/drawingml/2006/picture">
+                      <pic:pic xmlns:pic="http://schemas.openxmlformats.org/drawingml/2006/picture">
+                        <pic:nvPicPr>
+                          <pic:cNvPr id="1" name=""/>
+                          <pic:cNvPicPr/>
+                        </pic:nvPicPr>
+                        <pic:blipFill>
+                          <a:blip r:embed="rId28"/>
+                          <a:stretch>
+                            <a:fillRect/>
+                          </a:stretch>
+                        </pic:blipFill>
+                        <pic:spPr>
+                          <a:xfrm>
+                            <a:off x="0" y="0"/>
+                            <a:ext cx="3182635" cy="1742319"/>
+                          </a:xfrm>
+                          <a:prstGeom prst="rect">
+                            <a:avLst/>
+                          </a:prstGeom>
+                        </pic:spPr>
+                      </pic:pic>
+                    </a:graphicData>
+                  </a:graphic>
+                </wp:inline>
+              </w:drawing>
+            </w:r>
+          </w:p>
+        </w:tc>
+        <w:tc>
+          <w:tcPr>
+            <w:tcW w:w="950" w:type="dxa"/>
+            <w:shd w:val="clear" w:color="auto" w:fill="auto"/>
+            <w:noWrap/>
+            <w:vAlign w:val="center"/>
+          </w:tcPr>
+          <w:p>
+            <w:pPr>
+              <w:pStyle w:val="Sansinterligne"/>
+              <w:rPr>
+                <w:rFonts w:ascii="Times New Roman" w:hAnsi="Times New Roman"/>
+              </w:rPr>
+            </w:pPr>
+            <w:r>
+              <w:rPr>
+                <w:rFonts w:ascii="Times New Roman" w:hAnsi="Times New Roman"/>
+              </w:rPr>
+              <w:t>08.05.23</w:t>
+            </w:r>
+          </w:p>
+        </w:tc>
+        <w:tc>
+          <w:tcPr>
+            <w:tcW w:w="1338" w:type="dxa"/>
+            <w:shd w:val="clear" w:color="auto" w:fill="auto"/>
+            <w:noWrap/>
+            <w:vAlign w:val="center"/>
+          </w:tcPr>
+          <w:p>
+            <w:pPr>
+              <w:pStyle w:val="Sansinterligne"/>
+              <w:rPr>
+                <w:rFonts w:ascii="Times New Roman" w:hAnsi="Times New Roman"/>
+              </w:rPr>
+            </w:pPr>
+            <w:r>
+              <w:rPr>
+                <w:rFonts w:ascii="Times New Roman" w:hAnsi="Times New Roman"/>
+              </w:rPr>
+              <w:t xml:space="preserve">La fonction </w:t>
+            </w:r>
+            <w:proofErr w:type="spellStart"/>
+            <w:r>
+              <w:rPr>
+                <w:rFonts w:ascii="Times New Roman" w:hAnsi="Times New Roman"/>
+              </w:rPr>
+              <w:t>CheckAdmin</w:t>
+            </w:r>
+            <w:proofErr w:type="spellEnd"/>
+            <w:r>
+              <w:rPr>
+                <w:rFonts w:ascii="Times New Roman" w:hAnsi="Times New Roman"/>
+              </w:rPr>
+              <w:t xml:space="preserve"> retourne false si il n’y pas d’admin similaire dans la </w:t>
+            </w:r>
+            <w:proofErr w:type="spellStart"/>
+            <w:r>
+              <w:rPr>
+                <w:rFonts w:ascii="Times New Roman" w:hAnsi="Times New Roman"/>
+              </w:rPr>
+              <w:t>bdd</w:t>
+            </w:r>
+            <w:proofErr w:type="spellEnd"/>
+          </w:p>
+        </w:tc>
+        <w:tc>
+          <w:tcPr>
+            <w:tcW w:w="781" w:type="dxa"/>
+            <w:shd w:val="clear" w:color="auto" w:fill="00B050"/>
+            <w:noWrap/>
+            <w:vAlign w:val="center"/>
+          </w:tcPr>
+          <w:p>
+            <w:pPr>
+              <w:pStyle w:val="Sansinterligne"/>
+            </w:pPr>
+            <w:r>
+              <w:t>réussit</w:t>
+            </w:r>
+          </w:p>
+        </w:tc>
+      </w:tr>
+      <w:tr>
+        <w:trPr>
+          <w:trHeight w:val="300"/>
+        </w:trPr>
+        <w:tc>
+          <w:tcPr>
+            <w:tcW w:w="0" w:type="auto"/>
+            <w:shd w:val="clear" w:color="auto" w:fill="auto"/>
+            <w:noWrap/>
+            <w:vAlign w:val="center"/>
+          </w:tcPr>
+          <w:p>
+            <w:pPr>
+              <w:pStyle w:val="Sansinterligne"/>
+            </w:pPr>
+            <w:r>
+              <w:lastRenderedPageBreak/>
+              <w:t>3</w:t>
+            </w:r>
+          </w:p>
+        </w:tc>
+        <w:tc>
+          <w:tcPr>
+            <w:tcW w:w="5228" w:type="dxa"/>
+            <w:shd w:val="clear" w:color="auto" w:fill="auto"/>
+            <w:noWrap/>
+            <w:vAlign w:val="center"/>
+          </w:tcPr>
+          <w:p>
+            <w:pPr>
+              <w:pStyle w:val="Sansinterligne"/>
+            </w:pPr>
+            <w:r>
+              <w:rPr>
+                <w:noProof/>
+              </w:rPr>
+              <w:drawing>
+                <wp:inline distT="0" distB="0" distL="0" distR="0" wp14:anchorId="73856F5B" wp14:editId="188F4968">
+                  <wp:extent cx="3148458" cy="2133600"/>
+                  <wp:effectExtent l="0" t="0" r="0" b="0"/>
+                  <wp:docPr id="51" name="Image 51"/>
+                  <wp:cNvGraphicFramePr>
+                    <a:graphicFrameLocks xmlns:a="http://schemas.openxmlformats.org/drawingml/2006/main" noChangeAspect="1"/>
+                  </wp:cNvGraphicFramePr>
+                  <a:graphic xmlns:a="http://schemas.openxmlformats.org/drawingml/2006/main">
+                    <a:graphicData uri="http://schemas.openxmlformats.org/drawingml/2006/picture">
+                      <pic:pic xmlns:pic="http://schemas.openxmlformats.org/drawingml/2006/picture">
+                        <pic:nvPicPr>
+                          <pic:cNvPr id="1" name=""/>
+                          <pic:cNvPicPr/>
+                        </pic:nvPicPr>
+                        <pic:blipFill>
+                          <a:blip r:embed="rId29"/>
+                          <a:stretch>
+                            <a:fillRect/>
+                          </a:stretch>
+                        </pic:blipFill>
+                        <pic:spPr>
+                          <a:xfrm>
+                            <a:off x="0" y="0"/>
+                            <a:ext cx="3172241" cy="2149717"/>
+                          </a:xfrm>
+                          <a:prstGeom prst="rect">
+                            <a:avLst/>
+                          </a:prstGeom>
+                        </pic:spPr>
+                      </pic:pic>
+                    </a:graphicData>
+                  </a:graphic>
+                </wp:inline>
+              </w:drawing>
+            </w:r>
+          </w:p>
+        </w:tc>
+        <w:tc>
+          <w:tcPr>
+            <w:tcW w:w="950" w:type="dxa"/>
+            <w:shd w:val="clear" w:color="auto" w:fill="auto"/>
+            <w:noWrap/>
+            <w:vAlign w:val="center"/>
+          </w:tcPr>
+          <w:p>
+            <w:pPr>
+              <w:pStyle w:val="Sansinterligne"/>
+              <w:rPr>
+                <w:rFonts w:ascii="Times New Roman" w:hAnsi="Times New Roman"/>
+              </w:rPr>
+            </w:pPr>
+            <w:r>
+              <w:rPr>
+                <w:rFonts w:ascii="Times New Roman" w:hAnsi="Times New Roman"/>
+              </w:rPr>
+              <w:t>08.05.23</w:t>
+            </w:r>
+          </w:p>
+        </w:tc>
+        <w:tc>
+          <w:tcPr>
+            <w:tcW w:w="1338" w:type="dxa"/>
+            <w:shd w:val="clear" w:color="auto" w:fill="auto"/>
+            <w:noWrap/>
+            <w:vAlign w:val="center"/>
+          </w:tcPr>
+          <w:p>
+            <w:pPr>
+              <w:pStyle w:val="Sansinterligne"/>
+              <w:rPr>
+                <w:rFonts w:ascii="Times New Roman" w:hAnsi="Times New Roman"/>
+              </w:rPr>
+            </w:pPr>
+            <w:r>
+              <w:rPr>
+                <w:rFonts w:ascii="Times New Roman" w:hAnsi="Times New Roman"/>
+              </w:rPr>
+              <w:t>La fonction retourne la liste « </w:t>
+            </w:r>
+            <w:proofErr w:type="spellStart"/>
+            <w:r>
+              <w:rPr>
+                <w:rFonts w:ascii="Times New Roman" w:hAnsi="Times New Roman"/>
+              </w:rPr>
+              <w:t>storageplaces</w:t>
+            </w:r>
+            <w:proofErr w:type="spellEnd"/>
+            <w:r>
+              <w:rPr>
+                <w:rFonts w:ascii="Times New Roman" w:hAnsi="Times New Roman"/>
+              </w:rPr>
+              <w:t xml:space="preserve"> » disponible dans la </w:t>
+            </w:r>
+            <w:proofErr w:type="spellStart"/>
+            <w:r>
+              <w:rPr>
+                <w:rFonts w:ascii="Times New Roman" w:hAnsi="Times New Roman"/>
+              </w:rPr>
+              <w:t>bdd</w:t>
+            </w:r>
+            <w:proofErr w:type="spellEnd"/>
+            <w:r>
+              <w:rPr>
+                <w:rFonts w:ascii="Times New Roman" w:hAnsi="Times New Roman"/>
+              </w:rPr>
+              <w:t xml:space="preserve"> actuellement elle contient « SC-C111 » et « SC-C236 ».</w:t>
+            </w:r>
+          </w:p>
+        </w:tc>
+        <w:tc>
+          <w:tcPr>
+            <w:tcW w:w="781" w:type="dxa"/>
+            <w:shd w:val="clear" w:color="auto" w:fill="00B050"/>
+            <w:noWrap/>
+            <w:vAlign w:val="center"/>
+          </w:tcPr>
+          <w:p>
+            <w:pPr>
+              <w:pStyle w:val="Sansinterligne"/>
+            </w:pPr>
+            <w:r>
+              <w:t>réussit</w:t>
+            </w:r>
+          </w:p>
+        </w:tc>
+      </w:tr>
+      <w:tr>
+        <w:trPr>
+          <w:trHeight w:val="398"/>
+        </w:trPr>
+        <w:tc>
+          <w:tcPr>
+            <w:tcW w:w="0" w:type="auto"/>
+            <w:vMerge w:val="restart"/>
+            <w:shd w:val="clear" w:color="auto" w:fill="auto"/>
+            <w:noWrap/>
+            <w:vAlign w:val="center"/>
+          </w:tcPr>
+          <w:p>
+            <w:pPr>
+              <w:pStyle w:val="Sansinterligne"/>
+            </w:pPr>
+            <w:r>
+              <w:t>4</w:t>
+            </w:r>
+          </w:p>
+        </w:tc>
+        <w:tc>
+          <w:tcPr>
+            <w:tcW w:w="5228" w:type="dxa"/>
+            <w:shd w:val="clear" w:color="auto" w:fill="auto"/>
+            <w:noWrap/>
+            <w:vAlign w:val="center"/>
+          </w:tcPr>
+          <w:p>
+            <w:pPr>
+              <w:pStyle w:val="Sansinterligne"/>
+            </w:pPr>
+            <w:r>
+              <w:rPr>
+                <w:noProof/>
+              </w:rPr>
+              <w:drawing>
+                <wp:inline distT="0" distB="0" distL="0" distR="0" wp14:anchorId="02CB7C91" wp14:editId="50AA079B">
+                  <wp:extent cx="3209925" cy="2016086"/>
+                  <wp:effectExtent l="0" t="0" r="0" b="3810"/>
+                  <wp:docPr id="53" name="Image 53"/>
+                  <wp:cNvGraphicFramePr>
+                    <a:graphicFrameLocks xmlns:a="http://schemas.openxmlformats.org/drawingml/2006/main" noChangeAspect="1"/>
+                  </wp:cNvGraphicFramePr>
+                  <a:graphic xmlns:a="http://schemas.openxmlformats.org/drawingml/2006/main">
+                    <a:graphicData uri="http://schemas.openxmlformats.org/drawingml/2006/picture">
+                      <pic:pic xmlns:pic="http://schemas.openxmlformats.org/drawingml/2006/picture">
+                        <pic:nvPicPr>
+                          <pic:cNvPr id="1" name=""/>
+                          <pic:cNvPicPr/>
+                        </pic:nvPicPr>
+                        <pic:blipFill>
+                          <a:blip r:embed="rId30"/>
+                          <a:stretch>
+                            <a:fillRect/>
+                          </a:stretch>
+                        </pic:blipFill>
+                        <pic:spPr>
+                          <a:xfrm>
+                            <a:off x="0" y="0"/>
+                            <a:ext cx="3218519" cy="2021484"/>
+                          </a:xfrm>
+                          <a:prstGeom prst="rect">
+                            <a:avLst/>
+                          </a:prstGeom>
+                        </pic:spPr>
+                      </pic:pic>
+                    </a:graphicData>
+                  </a:graphic>
+                </wp:inline>
+              </w:drawing>
+            </w:r>
+          </w:p>
+        </w:tc>
+        <w:tc>
+          <w:tcPr>
+            <w:tcW w:w="950" w:type="dxa"/>
+            <w:vMerge w:val="restart"/>
+            <w:shd w:val="clear" w:color="auto" w:fill="auto"/>
+            <w:noWrap/>
+            <w:vAlign w:val="center"/>
+          </w:tcPr>
+          <w:p>
+            <w:pPr>
+              <w:pStyle w:val="Sansinterligne"/>
+              <w:rPr>
+                <w:rFonts w:ascii="Times New Roman" w:hAnsi="Times New Roman"/>
+              </w:rPr>
+            </w:pPr>
+            <w:r>
+              <w:rPr>
+                <w:rFonts w:ascii="Times New Roman" w:hAnsi="Times New Roman"/>
+              </w:rPr>
+              <w:t>08.05.23</w:t>
+            </w:r>
+          </w:p>
+        </w:tc>
+        <w:tc>
+          <w:tcPr>
+            <w:tcW w:w="1338" w:type="dxa"/>
+            <w:shd w:val="clear" w:color="auto" w:fill="auto"/>
+            <w:noWrap/>
+            <w:vAlign w:val="center"/>
+          </w:tcPr>
+          <w:p>
+            <w:pPr>
+              <w:pStyle w:val="Sansinterligne"/>
+              <w:rPr>
+                <w:rFonts w:ascii="Times New Roman" w:hAnsi="Times New Roman"/>
+              </w:rPr>
+            </w:pPr>
+            <w:r>
+              <w:rPr>
+                <w:rFonts w:ascii="Times New Roman" w:hAnsi="Times New Roman"/>
+              </w:rPr>
+              <w:t xml:space="preserve">La fonction </w:t>
+            </w:r>
+            <w:proofErr w:type="spellStart"/>
+            <w:r>
+              <w:rPr>
+                <w:rFonts w:ascii="Times New Roman" w:hAnsi="Times New Roman"/>
+              </w:rPr>
+              <w:t>InsertWord</w:t>
+            </w:r>
+            <w:proofErr w:type="spellEnd"/>
+            <w:r>
+              <w:rPr>
+                <w:rFonts w:ascii="Times New Roman" w:hAnsi="Times New Roman"/>
+              </w:rPr>
+              <w:t xml:space="preserve"> va ajouter un mot dans une liste de la </w:t>
+            </w:r>
+            <w:proofErr w:type="spellStart"/>
+            <w:r>
+              <w:rPr>
+                <w:rFonts w:ascii="Times New Roman" w:hAnsi="Times New Roman"/>
+              </w:rPr>
+              <w:t>bdd</w:t>
+            </w:r>
+            <w:proofErr w:type="spellEnd"/>
+          </w:p>
+        </w:tc>
+        <w:tc>
+          <w:tcPr>
+            <w:tcW w:w="781" w:type="dxa"/>
+            <w:vMerge w:val="restart"/>
+            <w:shd w:val="clear" w:color="auto" w:fill="00B050"/>
+            <w:noWrap/>
+            <w:vAlign w:val="center"/>
+          </w:tcPr>
+          <w:p>
+            <w:pPr>
+              <w:pStyle w:val="Sansinterligne"/>
+            </w:pPr>
+            <w:r>
+              <w:t>réussit</w:t>
+            </w:r>
+          </w:p>
+        </w:tc>
+      </w:tr>
+      <w:tr>
+        <w:trPr>
+          <w:trHeight w:val="397"/>
+        </w:trPr>
+        <w:tc>
+          <w:tcPr>
+            <w:tcW w:w="0" w:type="auto"/>
+            <w:vMerge/>
+            <w:shd w:val="clear" w:color="auto" w:fill="auto"/>
+            <w:noWrap/>
+            <w:vAlign w:val="center"/>
+          </w:tcPr>
+          <w:p>
+            <w:pPr>
+              <w:pStyle w:val="Sansinterligne"/>
+            </w:pPr>
+          </w:p>
+        </w:tc>
+        <w:tc>
+          <w:tcPr>
+            <w:tcW w:w="5228" w:type="dxa"/>
+            <w:shd w:val="clear" w:color="auto" w:fill="auto"/>
+            <w:noWrap/>
+            <w:vAlign w:val="center"/>
+          </w:tcPr>
+          <w:p>
+            <w:pPr>
+              <w:pStyle w:val="Sansinterligne"/>
+            </w:pPr>
+            <w:r>
+              <w:rPr>
+                <w:noProof/>
+              </w:rPr>
+              <w:drawing>
+                <wp:inline distT="0" distB="0" distL="0" distR="0" wp14:anchorId="5447B78E" wp14:editId="03F09393">
+                  <wp:extent cx="3343275" cy="1567160"/>
+                  <wp:effectExtent l="0" t="0" r="0" b="0"/>
+                  <wp:docPr id="54" name="Image 54"/>
+                  <wp:cNvGraphicFramePr>
+                    <a:graphicFrameLocks xmlns:a="http://schemas.openxmlformats.org/drawingml/2006/main" noChangeAspect="1"/>
+                  </wp:cNvGraphicFramePr>
+                  <a:graphic xmlns:a="http://schemas.openxmlformats.org/drawingml/2006/main">
+                    <a:graphicData uri="http://schemas.openxmlformats.org/drawingml/2006/picture">
+                      <pic:pic xmlns:pic="http://schemas.openxmlformats.org/drawingml/2006/picture">
+                        <pic:nvPicPr>
+                          <pic:cNvPr id="1" name=""/>
+                          <pic:cNvPicPr/>
+                        </pic:nvPicPr>
+                        <pic:blipFill>
+                          <a:blip r:embed="rId31"/>
+                          <a:stretch>
+                            <a:fillRect/>
+                          </a:stretch>
+                        </pic:blipFill>
+                        <pic:spPr>
+                          <a:xfrm>
+                            <a:off x="0" y="0"/>
+                            <a:ext cx="3345862" cy="1568372"/>
+                          </a:xfrm>
+                          <a:prstGeom prst="rect">
+                            <a:avLst/>
+                          </a:prstGeom>
+                        </pic:spPr>
+                      </pic:pic>
+                    </a:graphicData>
+                  </a:graphic>
+                </wp:inline>
+              </w:drawing>
+            </w:r>
+          </w:p>
+        </w:tc>
+        <w:tc>
+          <w:tcPr>
+            <w:tcW w:w="950" w:type="dxa"/>
+            <w:vMerge/>
+            <w:shd w:val="clear" w:color="auto" w:fill="auto"/>
+            <w:noWrap/>
+            <w:vAlign w:val="center"/>
+          </w:tcPr>
+          <w:p>
+            <w:pPr>
+              <w:pStyle w:val="Sansinterligne"/>
+              <w:rPr>
+                <w:rFonts w:ascii="Times New Roman" w:hAnsi="Times New Roman"/>
+              </w:rPr>
+            </w:pPr>
+          </w:p>
+        </w:tc>
+        <w:tc>
+          <w:tcPr>
+            <w:tcW w:w="1338" w:type="dxa"/>
+            <w:shd w:val="clear" w:color="auto" w:fill="auto"/>
+            <w:noWrap/>
+            <w:vAlign w:val="center"/>
+          </w:tcPr>
+          <w:p>
+            <w:pPr>
+              <w:pStyle w:val="Sansinterligne"/>
+              <w:rPr>
+                <w:rFonts w:ascii="Times New Roman" w:hAnsi="Times New Roman"/>
+              </w:rPr>
+            </w:pPr>
+            <w:r>
+              <w:rPr>
+                <w:rFonts w:ascii="Times New Roman" w:hAnsi="Times New Roman"/>
+              </w:rPr>
+              <w:t xml:space="preserve">La fonction </w:t>
+            </w:r>
+            <w:proofErr w:type="spellStart"/>
+            <w:r>
+              <w:rPr>
+                <w:rFonts w:ascii="Times New Roman" w:hAnsi="Times New Roman"/>
+              </w:rPr>
+              <w:t>DeleteWord</w:t>
+            </w:r>
+            <w:proofErr w:type="spellEnd"/>
+            <w:r>
+              <w:rPr>
+                <w:rFonts w:ascii="Times New Roman" w:hAnsi="Times New Roman"/>
+              </w:rPr>
+              <w:t xml:space="preserve"> va enlever un mot d’une liste dans la </w:t>
+            </w:r>
+            <w:proofErr w:type="spellStart"/>
+            <w:r>
+              <w:rPr>
+                <w:rFonts w:ascii="Times New Roman" w:hAnsi="Times New Roman"/>
+              </w:rPr>
+              <w:t>bdd</w:t>
+            </w:r>
+            <w:proofErr w:type="spellEnd"/>
+          </w:p>
+        </w:tc>
+        <w:tc>
+          <w:tcPr>
+            <w:tcW w:w="781" w:type="dxa"/>
+            <w:vMerge/>
+            <w:shd w:val="clear" w:color="auto" w:fill="00B050"/>
+            <w:noWrap/>
+            <w:vAlign w:val="center"/>
+          </w:tcPr>
+          <w:p>
+            <w:pPr>
+              <w:pStyle w:val="Sansinterligne"/>
+            </w:pPr>
+          </w:p>
+        </w:tc>
+      </w:tr>
+      <w:tr>
+        <w:trPr>
+          <w:trHeight w:val="397"/>
+        </w:trPr>
+        <w:tc>
+          <w:tcPr>
+            <w:tcW w:w="0" w:type="auto"/>
+            <w:shd w:val="clear" w:color="auto" w:fill="auto"/>
+            <w:noWrap/>
+            <w:vAlign w:val="center"/>
+          </w:tcPr>
+          <w:p>
+            <w:pPr>
+              <w:pStyle w:val="Sansinterligne"/>
+            </w:pPr>
+            <w:r>
+              <w:t>5</w:t>
+            </w:r>
+          </w:p>
+        </w:tc>
+        <w:tc>
+          <w:tcPr>
+            <w:tcW w:w="5228" w:type="dxa"/>
+            <w:shd w:val="clear" w:color="auto" w:fill="auto"/>
+            <w:noWrap/>
+            <w:vAlign w:val="center"/>
+          </w:tcPr>
+          <w:p>
+            <w:pPr>
+              <w:pStyle w:val="Sansinterligne"/>
+              <w:rPr>
+                <w:noProof/>
+              </w:rPr>
+            </w:pPr>
+            <w:r>
+              <w:rPr>
+                <w:noProof/>
+              </w:rPr>
+              <w:drawing>
+                <wp:inline distT="0" distB="0" distL="0" distR="0" wp14:anchorId="436A5B19" wp14:editId="23D05C4C">
+                  <wp:extent cx="3267075" cy="1737254"/>
+                  <wp:effectExtent l="0" t="0" r="0" b="0"/>
+                  <wp:docPr id="52" name="Image 52"/>
+                  <wp:cNvGraphicFramePr>
+                    <a:graphicFrameLocks xmlns:a="http://schemas.openxmlformats.org/drawingml/2006/main" noChangeAspect="1"/>
+                  </wp:cNvGraphicFramePr>
+                  <a:graphic xmlns:a="http://schemas.openxmlformats.org/drawingml/2006/main">
+                    <a:graphicData uri="http://schemas.openxmlformats.org/drawingml/2006/picture">
+                      <pic:pic xmlns:pic="http://schemas.openxmlformats.org/drawingml/2006/picture">
+                        <pic:nvPicPr>
+                          <pic:cNvPr id="1" name=""/>
+                          <pic:cNvPicPr/>
+                        </pic:nvPicPr>
+                        <pic:blipFill>
+                          <a:blip r:embed="rId32"/>
+                          <a:stretch>
+                            <a:fillRect/>
+                          </a:stretch>
+                        </pic:blipFill>
+                        <pic:spPr>
+                          <a:xfrm>
+                            <a:off x="0" y="0"/>
+                            <a:ext cx="3294467" cy="1751819"/>
+                          </a:xfrm>
+                          <a:prstGeom prst="rect">
+                            <a:avLst/>
+                          </a:prstGeom>
+                        </pic:spPr>
+                      </pic:pic>
+                    </a:graphicData>
+                  </a:graphic>
+                </wp:inline>
+              </w:drawing>
+            </w:r>
+          </w:p>
+        </w:tc>
+        <w:tc>
+          <w:tcPr>
+            <w:tcW w:w="950" w:type="dxa"/>
+            <w:shd w:val="clear" w:color="auto" w:fill="auto"/>
+            <w:noWrap/>
+            <w:vAlign w:val="center"/>
+          </w:tcPr>
+          <w:p>
+            <w:pPr>
+              <w:pStyle w:val="Sansinterligne"/>
+              <w:rPr>
+                <w:rFonts w:ascii="Times New Roman" w:hAnsi="Times New Roman"/>
+              </w:rPr>
+            </w:pPr>
+            <w:r>
+              <w:rPr>
+                <w:rFonts w:ascii="Times New Roman" w:hAnsi="Times New Roman"/>
+              </w:rPr>
+              <w:t>08.05.23</w:t>
+            </w:r>
+          </w:p>
+        </w:tc>
+        <w:tc>
+          <w:tcPr>
+            <w:tcW w:w="1338" w:type="dxa"/>
+            <w:shd w:val="clear" w:color="auto" w:fill="auto"/>
+            <w:noWrap/>
+            <w:vAlign w:val="center"/>
+          </w:tcPr>
+          <w:p>
+            <w:pPr>
+              <w:pStyle w:val="Sansinterligne"/>
+              <w:rPr>
+                <w:rFonts w:ascii="Times New Roman" w:hAnsi="Times New Roman"/>
+              </w:rPr>
+            </w:pPr>
+            <w:r>
+              <w:rPr>
+                <w:rFonts w:ascii="Times New Roman" w:hAnsi="Times New Roman"/>
+              </w:rPr>
+              <w:t xml:space="preserve">La fonction </w:t>
+            </w:r>
+            <w:proofErr w:type="spellStart"/>
+            <w:r>
+              <w:rPr>
+                <w:rFonts w:ascii="Times New Roman" w:hAnsi="Times New Roman"/>
+              </w:rPr>
+              <w:t>GetId</w:t>
+            </w:r>
+            <w:proofErr w:type="spellEnd"/>
+            <w:r>
+              <w:rPr>
+                <w:rFonts w:ascii="Times New Roman" w:hAnsi="Times New Roman"/>
+              </w:rPr>
+              <w:t xml:space="preserve"> va retourner l’id en </w:t>
+            </w:r>
+            <w:proofErr w:type="spellStart"/>
+            <w:r>
+              <w:rPr>
+                <w:rFonts w:ascii="Times New Roman" w:hAnsi="Times New Roman"/>
+              </w:rPr>
+              <w:t>int</w:t>
+            </w:r>
+            <w:proofErr w:type="spellEnd"/>
+            <w:r>
+              <w:rPr>
+                <w:rFonts w:ascii="Times New Roman" w:hAnsi="Times New Roman"/>
+              </w:rPr>
+              <w:t xml:space="preserve"> d’un élément d’une liste</w:t>
+            </w:r>
+          </w:p>
+        </w:tc>
+        <w:tc>
+          <w:tcPr>
+            <w:tcW w:w="781" w:type="dxa"/>
+            <w:shd w:val="clear" w:color="auto" w:fill="00B050"/>
+            <w:noWrap/>
+            <w:vAlign w:val="center"/>
+          </w:tcPr>
+          <w:p>
+            <w:pPr>
+              <w:pStyle w:val="Sansinterligne"/>
+            </w:pPr>
+            <w:r>
+              <w:t>réussit</w:t>
             </w:r>
           </w:p>
         </w:tc>
@@ -8898,7 +9697,7 @@
           <w:i/>
         </w:rPr>
       </w:pPr>
-      <w:bookmarkStart w:id="26" w:name="_Toc25553323"/>
+      <w:bookmarkStart w:id="25" w:name="_Toc25553323"/>
     </w:p>
     <w:p>
       <w:pPr>
@@ -8911,21 +9710,8 @@
         <w:rPr>
           <w:i/>
         </w:rPr>
-        <w:t xml:space="preserve">S'il reste encore des </w:t>
-      </w:r>
-      <w:proofErr w:type="gramStart"/>
-      <w:r>
-        <w:rPr>
-          <w:i/>
-        </w:rPr>
-        <w:t>erreurs:</w:t>
-      </w:r>
-      <w:proofErr w:type="gramEnd"/>
-      <w:r>
-        <w:rPr>
-          <w:i/>
-        </w:rPr>
-        <w:t xml:space="preserve"> </w:t>
+        <w:lastRenderedPageBreak/>
+        <w:t xml:space="preserve">S'il reste encore des erreurs: </w:t>
       </w:r>
     </w:p>
     <w:p>
@@ -8969,7 +9755,7 @@
         </w:rPr>
         <w:t>Conséquences sur l'utilisation du produit</w:t>
       </w:r>
-      <w:bookmarkEnd w:id="26"/>
+      <w:bookmarkEnd w:id="25"/>
     </w:p>
     <w:p>
       <w:pPr>
@@ -9005,24 +9791,24 @@
           <w:iCs/>
         </w:rPr>
       </w:pPr>
-      <w:bookmarkStart w:id="27" w:name="_Toc25553326"/>
-      <w:bookmarkStart w:id="28" w:name="_Toc71691029"/>
-      <w:bookmarkStart w:id="29" w:name="_Toc134083798"/>
+      <w:bookmarkStart w:id="26" w:name="_Toc25553326"/>
+      <w:bookmarkStart w:id="27" w:name="_Toc71691029"/>
+      <w:bookmarkStart w:id="28" w:name="_Toc134083798"/>
       <w:r>
         <w:rPr>
           <w:iCs/>
         </w:rPr>
         <w:t>Liste des documents</w:t>
       </w:r>
+      <w:bookmarkEnd w:id="26"/>
+      <w:r>
+        <w:rPr>
+          <w:iCs/>
+        </w:rPr>
+        <w:t xml:space="preserve"> fournis</w:t>
+      </w:r>
       <w:bookmarkEnd w:id="27"/>
-      <w:r>
-        <w:rPr>
-          <w:iCs/>
-        </w:rPr>
-        <w:t xml:space="preserve"> fournis</w:t>
-      </w:r>
       <w:bookmarkEnd w:id="28"/>
-      <w:bookmarkEnd w:id="29"/>
     </w:p>
     <w:p>
       <w:pPr>
@@ -9076,21 +9862,12 @@
           <w:i/>
         </w:rPr>
       </w:pPr>
-      <w:proofErr w:type="gramStart"/>
       <w:r>
         <w:rPr>
           <w:rFonts w:cs="Arial"/>
           <w:i/>
         </w:rPr>
-        <w:t>le</w:t>
-      </w:r>
-      <w:proofErr w:type="gramEnd"/>
-      <w:r>
-        <w:rPr>
-          <w:rFonts w:cs="Arial"/>
-          <w:i/>
-        </w:rPr>
-        <w:t xml:space="preserve"> rapport de projet</w:t>
+        <w:t>le rapport de projet</w:t>
       </w:r>
     </w:p>
     <w:p>
@@ -9104,22 +9881,12 @@
           <w:i/>
         </w:rPr>
       </w:pPr>
-      <w:proofErr w:type="gramStart"/>
       <w:r>
         <w:rPr>
           <w:rFonts w:cs="Arial"/>
           <w:i/>
         </w:rPr>
-        <w:lastRenderedPageBreak/>
-        <w:t>le</w:t>
-      </w:r>
-      <w:proofErr w:type="gramEnd"/>
-      <w:r>
-        <w:rPr>
-          <w:rFonts w:cs="Arial"/>
-          <w:i/>
-        </w:rPr>
-        <w:t xml:space="preserve"> manuel d'Installation (en annexe)</w:t>
+        <w:t>le manuel d'Installation (en annexe)</w:t>
       </w:r>
     </w:p>
     <w:p>
@@ -9133,21 +9900,12 @@
           <w:i/>
         </w:rPr>
       </w:pPr>
-      <w:proofErr w:type="gramStart"/>
       <w:r>
         <w:rPr>
           <w:rFonts w:cs="Arial"/>
           <w:i/>
         </w:rPr>
-        <w:t>le</w:t>
-      </w:r>
-      <w:proofErr w:type="gramEnd"/>
-      <w:r>
-        <w:rPr>
-          <w:rFonts w:cs="Arial"/>
-          <w:i/>
-        </w:rPr>
-        <w:t xml:space="preserve"> manuel d'Utilisation avec des exemples graphiques (en annexe)</w:t>
+        <w:t>le manuel d'Utilisation avec des exemples graphiques (en annexe)</w:t>
       </w:r>
     </w:p>
     <w:p>
@@ -9161,21 +9919,12 @@
           <w:i/>
         </w:rPr>
       </w:pPr>
-      <w:proofErr w:type="gramStart"/>
       <w:r>
         <w:rPr>
           <w:rFonts w:cs="Arial"/>
           <w:i/>
         </w:rPr>
-        <w:t>autres</w:t>
-      </w:r>
-      <w:proofErr w:type="gramEnd"/>
-      <w:r>
-        <w:rPr>
-          <w:rFonts w:cs="Arial"/>
-          <w:i/>
-        </w:rPr>
-        <w:t>…</w:t>
+        <w:t>autres…</w:t>
       </w:r>
     </w:p>
     <w:p>
@@ -9206,18 +9955,18 @@
           <w:tab w:val="num" w:pos="360"/>
         </w:tabs>
       </w:pPr>
-      <w:bookmarkStart w:id="30" w:name="_Toc25553328"/>
-      <w:bookmarkStart w:id="31" w:name="_Toc71703263"/>
-      <w:bookmarkStart w:id="32" w:name="_Toc134083799"/>
+      <w:bookmarkStart w:id="29" w:name="_Toc25553328"/>
+      <w:bookmarkStart w:id="30" w:name="_Toc71703263"/>
+      <w:bookmarkStart w:id="31" w:name="_Toc134083799"/>
       <w:r>
         <w:t>C</w:t>
       </w:r>
+      <w:bookmarkEnd w:id="29"/>
       <w:bookmarkEnd w:id="30"/>
+      <w:r>
+        <w:t>onclusions</w:t>
+      </w:r>
       <w:bookmarkEnd w:id="31"/>
-      <w:r>
-        <w:t>onclusions</w:t>
-      </w:r>
-      <w:bookmarkEnd w:id="32"/>
     </w:p>
     <w:p>
       <w:pPr>
@@ -9245,18 +9994,8 @@
           <w:i/>
           <w:sz w:val="24"/>
         </w:rPr>
-        <w:t xml:space="preserve">Développez en tous cas les points </w:t>
-      </w:r>
-      <w:proofErr w:type="gramStart"/>
-      <w:r>
-        <w:rPr>
-          <w:rFonts w:ascii="Arial" w:hAnsi="Arial" w:cs="Arial"/>
-          <w:i/>
-          <w:sz w:val="24"/>
-        </w:rPr>
-        <w:t>suivants:</w:t>
-      </w:r>
-      <w:proofErr w:type="gramEnd"/>
+        <w:t>Développez en tous cas les points suivants:</w:t>
+      </w:r>
     </w:p>
     <w:p>
       <w:pPr>
@@ -9327,6 +10066,7 @@
           <w:rFonts w:cs="Arial"/>
           <w:i/>
         </w:rPr>
+        <w:lastRenderedPageBreak/>
         <w:t>Difficultés particulières</w:t>
       </w:r>
     </w:p>
@@ -9376,15 +10116,33 @@
           <w:tab w:val="num" w:pos="360"/>
         </w:tabs>
       </w:pPr>
-      <w:bookmarkStart w:id="33" w:name="_Toc71703264"/>
-      <w:bookmarkStart w:id="34" w:name="_Toc134083800"/>
+      <w:bookmarkStart w:id="32" w:name="_Toc71703264"/>
+      <w:bookmarkStart w:id="33" w:name="_Toc134083800"/>
       <w:r>
         <w:lastRenderedPageBreak/>
         <w:t>A</w:t>
       </w:r>
+      <w:bookmarkEnd w:id="32"/>
+      <w:r>
+        <w:t>nnexes</w:t>
+      </w:r>
       <w:bookmarkEnd w:id="33"/>
-      <w:r>
-        <w:t>nnexes</w:t>
+    </w:p>
+    <w:p/>
+    <w:p>
+      <w:pPr>
+        <w:pStyle w:val="Titre2"/>
+        <w:rPr>
+          <w:i/>
+          <w:iCs/>
+        </w:rPr>
+      </w:pPr>
+      <w:bookmarkStart w:id="34" w:name="_Toc134083801"/>
+      <w:r>
+        <w:rPr>
+          <w:iCs/>
+        </w:rPr>
+        <w:t>Résumé du rapport du TPI / version succincte de la documentation</w:t>
       </w:r>
       <w:bookmarkEnd w:id="34"/>
     </w:p>
@@ -9397,16 +10155,51 @@
           <w:iCs/>
         </w:rPr>
       </w:pPr>
-      <w:bookmarkStart w:id="35" w:name="_Toc134083801"/>
+      <w:bookmarkStart w:id="35" w:name="_Toc71703265"/>
+      <w:bookmarkStart w:id="36" w:name="_Toc134083802"/>
       <w:r>
         <w:rPr>
           <w:iCs/>
         </w:rPr>
-        <w:t>Résumé du rapport du TPI / version succincte de la documentation</w:t>
+        <w:t>Sources – Bibliographie</w:t>
       </w:r>
       <w:bookmarkEnd w:id="35"/>
+      <w:bookmarkEnd w:id="36"/>
     </w:p>
-    <w:p/>
+    <w:p>
+      <w:pPr>
+        <w:ind w:left="426"/>
+        <w:rPr>
+          <w:iCs/>
+        </w:rPr>
+      </w:pPr>
+    </w:p>
+    <w:p>
+      <w:pPr>
+        <w:ind w:left="426"/>
+        <w:rPr>
+          <w:i/>
+        </w:rPr>
+      </w:pPr>
+      <w:r>
+        <w:rPr>
+          <w:i/>
+        </w:rPr>
+        <w:t>Liste des livres utilisé</w:t>
+      </w:r>
+      <w:r>
+        <w:rPr>
+          <w:i/>
+        </w:rPr>
+        <w:t>s</w:t>
+      </w:r>
+      <w:r>
+        <w:rPr>
+          <w:i/>
+        </w:rPr>
+        <w:t xml:space="preserve"> (Titre, auteur, date), des sites Internet (URL) consultés, des articles (Revue, date, titre, auteur)… Et de toutes les aides externes (noms)   </w:t>
+      </w:r>
+    </w:p>
     <w:p>
       <w:pPr>
         <w:pStyle w:val="Titre2"/>
@@ -9415,91 +10208,24 @@
           <w:iCs/>
         </w:rPr>
       </w:pPr>
-      <w:bookmarkStart w:id="36" w:name="_Toc71703265"/>
-      <w:bookmarkStart w:id="37" w:name="_Toc134083802"/>
+      <w:bookmarkStart w:id="37" w:name="_Toc25553330"/>
+      <w:bookmarkStart w:id="38" w:name="_Toc71703266"/>
+      <w:bookmarkStart w:id="39" w:name="_Toc134083803"/>
       <w:r>
         <w:rPr>
           <w:iCs/>
         </w:rPr>
-        <w:t>Sources – Bibliographie</w:t>
-      </w:r>
-      <w:bookmarkEnd w:id="36"/>
+        <w:t xml:space="preserve">Journal de </w:t>
+      </w:r>
       <w:bookmarkEnd w:id="37"/>
-    </w:p>
-    <w:p>
-      <w:pPr>
-        <w:ind w:left="426"/>
+      <w:bookmarkEnd w:id="38"/>
+      <w:r>
         <w:rPr>
           <w:iCs/>
         </w:rPr>
-      </w:pPr>
-    </w:p>
-    <w:p>
-      <w:pPr>
-        <w:ind w:left="426"/>
-        <w:rPr>
-          <w:i/>
-        </w:rPr>
-      </w:pPr>
-      <w:r>
-        <w:rPr>
-          <w:i/>
-        </w:rPr>
-        <w:t>Liste des livres utilisé</w:t>
-      </w:r>
-      <w:r>
-        <w:rPr>
-          <w:i/>
-        </w:rPr>
-        <w:t>s</w:t>
-      </w:r>
-      <w:r>
-        <w:rPr>
-          <w:i/>
-        </w:rPr>
-        <w:t xml:space="preserve"> (Titre, auteur, date), des sites Internet (URL) consultés, des articles (Revue, date, titre, </w:t>
-      </w:r>
-      <w:proofErr w:type="gramStart"/>
-      <w:r>
-        <w:rPr>
-          <w:i/>
-        </w:rPr>
-        <w:t>auteur)…</w:t>
-      </w:r>
-      <w:proofErr w:type="gramEnd"/>
-      <w:r>
-        <w:rPr>
-          <w:i/>
-        </w:rPr>
-        <w:t xml:space="preserve"> Et de toutes les aides externes (noms)   </w:t>
-      </w:r>
-    </w:p>
-    <w:p>
-      <w:pPr>
-        <w:pStyle w:val="Titre2"/>
-        <w:rPr>
-          <w:i/>
-          <w:iCs/>
-        </w:rPr>
-      </w:pPr>
-      <w:bookmarkStart w:id="38" w:name="_Toc25553330"/>
-      <w:bookmarkStart w:id="39" w:name="_Toc71703266"/>
-      <w:bookmarkStart w:id="40" w:name="_Toc134083803"/>
-      <w:r>
-        <w:rPr>
-          <w:iCs/>
-        </w:rPr>
-        <w:t xml:space="preserve">Journal de </w:t>
-      </w:r>
-      <w:bookmarkEnd w:id="38"/>
+        <w:t>travail</w:t>
+      </w:r>
       <w:bookmarkEnd w:id="39"/>
-      <w:r>
-        <w:rPr>
-          <w:iCs/>
-        </w:rPr>
-        <w:t>travail</w:t>
-      </w:r>
-      <w:bookmarkEnd w:id="40"/>
     </w:p>
     <w:p/>
     <w:tbl>
@@ -9663,7 +10389,7 @@
           <w:iCs/>
         </w:rPr>
       </w:pPr>
-      <w:bookmarkStart w:id="41" w:name="_Toc25553331"/>
+      <w:bookmarkStart w:id="40" w:name="_Toc25553331"/>
     </w:p>
     <w:p>
       <w:pPr>
@@ -9673,17 +10399,17 @@
           <w:iCs/>
         </w:rPr>
       </w:pPr>
-      <w:bookmarkStart w:id="42" w:name="_Toc71703267"/>
-      <w:bookmarkStart w:id="43" w:name="_Toc134083804"/>
+      <w:bookmarkStart w:id="41" w:name="_Toc71703267"/>
+      <w:bookmarkStart w:id="42" w:name="_Toc134083804"/>
       <w:r>
         <w:rPr>
           <w:iCs/>
         </w:rPr>
         <w:t>Manuel d'Installation</w:t>
       </w:r>
+      <w:bookmarkEnd w:id="40"/>
       <w:bookmarkEnd w:id="41"/>
       <w:bookmarkEnd w:id="42"/>
-      <w:bookmarkEnd w:id="43"/>
     </w:p>
     <w:p/>
     <w:p>
@@ -9694,18 +10420,18 @@
           <w:iCs/>
         </w:rPr>
       </w:pPr>
-      <w:bookmarkStart w:id="44" w:name="_Toc25553332"/>
-      <w:bookmarkStart w:id="45" w:name="_Toc71703268"/>
-      <w:bookmarkStart w:id="46" w:name="_Toc134083805"/>
+      <w:bookmarkStart w:id="43" w:name="_Toc25553332"/>
+      <w:bookmarkStart w:id="44" w:name="_Toc71703268"/>
+      <w:bookmarkStart w:id="45" w:name="_Toc134083805"/>
       <w:r>
         <w:rPr>
           <w:iCs/>
         </w:rPr>
         <w:t>Manuel d'Utilisation</w:t>
       </w:r>
+      <w:bookmarkEnd w:id="43"/>
       <w:bookmarkEnd w:id="44"/>
       <w:bookmarkEnd w:id="45"/>
-      <w:bookmarkEnd w:id="46"/>
     </w:p>
     <w:p/>
     <w:p>
@@ -9716,9 +10442,9 @@
           <w:iCs/>
         </w:rPr>
       </w:pPr>
-      <w:bookmarkStart w:id="47" w:name="_Toc71703270"/>
-      <w:bookmarkStart w:id="48" w:name="_Toc134083806"/>
-      <w:bookmarkStart w:id="49" w:name="_Toc25553334"/>
+      <w:bookmarkStart w:id="46" w:name="_Toc71703270"/>
+      <w:bookmarkStart w:id="47" w:name="_Toc134083806"/>
+      <w:bookmarkStart w:id="48" w:name="_Toc25553334"/>
       <w:r>
         <w:rPr>
           <w:iCs/>
@@ -9731,19 +10457,22 @@
         </w:rPr>
         <w:t>rchives du projet</w:t>
       </w:r>
+      <w:bookmarkEnd w:id="46"/>
       <w:bookmarkEnd w:id="47"/>
+      <w:r>
+        <w:rPr>
+          <w:iCs/>
+        </w:rPr>
+        <w:t xml:space="preserve"> </w:t>
+      </w:r>
       <w:bookmarkEnd w:id="48"/>
-      <w:r>
-        <w:rPr>
-          <w:iCs/>
-        </w:rPr>
-        <w:t xml:space="preserve"> </w:t>
-      </w:r>
+    </w:p>
+    <w:p>
+      <w:bookmarkStart w:id="49" w:name="_GoBack"/>
       <w:bookmarkEnd w:id="49"/>
     </w:p>
-    <w:p/>
     <w:p>
-      <w:hyperlink r:id="rId27" w:anchor=":~:text=Le%20mod%C3%A8le%20en%20cascade%20reposant,%2C%20impl%C3%A9mentation%2C%20test%20et%20exploitation" w:history="1">
+      <w:hyperlink r:id="rId33" w:anchor=":~:text=Le%20mod%C3%A8le%20en%20cascade%20reposant,%2C%20impl%C3%A9mentation%2C%20test%20et%20exploitation" w:history="1">
         <w:r>
           <w:rPr>
             <w:rStyle w:val="Lienhypertexte"/>
@@ -9759,6 +10488,29 @@
       </w:r>
     </w:p>
     <w:p>
+      <w:hyperlink r:id="rId34" w:history="1">
+        <w:r>
+          <w:rPr>
+            <w:rStyle w:val="Lienhypertexte"/>
+          </w:rPr>
+          <w:t>https://stackoverflow.com/questions/3061042/how-do-i-set-combobox-read-only-or-user-cannot-write-in-a-combo-box-only-can-sel 08.05.2023</w:t>
+        </w:r>
+      </w:hyperlink>
+    </w:p>
+    <w:p>
+      <w:hyperlink r:id="rId35" w:history="1">
+        <w:r>
+          <w:rPr>
+            <w:rStyle w:val="Lienhypertexte"/>
+          </w:rPr>
+          <w:t>https://www.codeproject.com/Questions/646695/how-to-reload-form-or-refresh-form-in-csharp-net</w:t>
+        </w:r>
+      </w:hyperlink>
+      <w:r>
+        <w:t xml:space="preserve"> 08.05.2023</w:t>
+      </w:r>
+    </w:p>
+    <w:p>
       <w:pPr>
         <w:rPr>
           <w:szCs w:val="14"/>
@@ -9766,8 +10518,8 @@
       </w:pPr>
     </w:p>
     <w:sectPr>
-      <w:headerReference w:type="default" r:id="rId28"/>
-      <w:footerReference w:type="default" r:id="rId29"/>
+      <w:headerReference w:type="default" r:id="rId36"/>
+      <w:footerReference w:type="default" r:id="rId37"/>
       <w:pgSz w:w="11906" w:h="16838" w:code="9"/>
       <w:pgMar w:top="1418" w:right="1418" w:bottom="1418" w:left="1418" w:header="720" w:footer="720" w:gutter="0"/>
       <w:pgNumType w:start="0"/>
@@ -9855,7 +10607,7 @@
         <w:sz w:val="16"/>
         <w:szCs w:val="16"/>
       </w:rPr>
-      <w:t>16</w:t>
+      <w:t>20</w:t>
     </w:r>
     <w:r>
       <w:rPr>
@@ -13288,7 +14040,7 @@
 </file>
 
 <file path=customXml/itemProps2.xml><?xml version="1.0" encoding="utf-8"?>
-<ds:datastoreItem xmlns:ds="http://schemas.openxmlformats.org/officeDocument/2006/customXml" ds:itemID="{772EB304-A4FB-47C6-A1D7-B99B1CFFDA1D}">
+<ds:datastoreItem xmlns:ds="http://schemas.openxmlformats.org/officeDocument/2006/customXml" ds:itemID="{E2BB8D18-3956-42BD-8D51-D303C13CF400}">
   <ds:schemaRefs>
     <ds:schemaRef ds:uri="http://schemas.openxmlformats.org/officeDocument/2006/bibliography"/>
   </ds:schemaRefs>

</xml_diff>

<commit_message>
dategrid, données récupérer et transférer dans le form modify, GetMaterial
</commit_message>
<xml_diff>
--- a/documentation/RapportTPITristanBarras.docx
+++ b/documentation/RapportTPITristanBarras.docx
@@ -7770,7 +7770,7 @@
           <v:shape id="_x0000_i1025" type="#_x0000_t75" style="width:466.1pt;height:559.75pt" o:ole="">
             <v:imagedata r:id="rId19" o:title=""/>
           </v:shape>
-          <o:OLEObject Type="Embed" ProgID="Excel.Sheet.12" ShapeID="_x0000_i1025" DrawAspect="Content" ObjectID="_1745069855" r:id="rId20"/>
+          <o:OLEObject Type="Embed" ProgID="Excel.Sheet.12" ShapeID="_x0000_i1025" DrawAspect="Content" ObjectID="_1745138828" r:id="rId20"/>
         </w:object>
       </w:r>
     </w:p>
@@ -7829,7 +7829,7 @@
           <v:shape id="_x0000_i1026" type="#_x0000_t75" style="width:475.2pt;height:472.1pt" o:ole="">
             <v:imagedata r:id="rId21" o:title=""/>
           </v:shape>
-          <o:OLEObject Type="Embed" ProgID="Excel.Sheet.12" ShapeID="_x0000_i1026" DrawAspect="Content" ObjectID="_1745069856" r:id="rId22"/>
+          <o:OLEObject Type="Embed" ProgID="Excel.Sheet.12" ShapeID="_x0000_i1026" DrawAspect="Content" ObjectID="_1745138829" r:id="rId22"/>
         </w:object>
       </w:r>
     </w:p>
@@ -7924,7 +7924,7 @@
           <v:shape id="_x0000_i1027" type="#_x0000_t75" style="width:461.5pt;height:400.9pt" o:ole="">
             <v:imagedata r:id="rId23" o:title=""/>
           </v:shape>
-          <o:OLEObject Type="Embed" ProgID="Excel.SheetMacroEnabled.12" ShapeID="_x0000_i1027" DrawAspect="Content" ObjectID="_1745069857" r:id="rId24"/>
+          <o:OLEObject Type="Embed" ProgID="Excel.SheetMacroEnabled.12" ShapeID="_x0000_i1027" DrawAspect="Content" ObjectID="_1745138830" r:id="rId24"/>
         </w:object>
       </w:r>
     </w:p>
@@ -8295,12 +8295,21 @@
           <w:iCs/>
         </w:rPr>
       </w:pPr>
+      <w:proofErr w:type="gramStart"/>
       <w:r>
         <w:rPr>
           <w:i/>
           <w:iCs/>
         </w:rPr>
-        <w:t>les répertoires où le logiciel est installé</w:t>
+        <w:t>les</w:t>
+      </w:r>
+      <w:proofErr w:type="gramEnd"/>
+      <w:r>
+        <w:rPr>
+          <w:i/>
+          <w:iCs/>
+        </w:rPr>
+        <w:t xml:space="preserve"> répertoires où le logiciel est installé</w:t>
       </w:r>
     </w:p>
     <w:p>
@@ -8319,12 +8328,21 @@
           <w:iCs/>
         </w:rPr>
       </w:pPr>
+      <w:proofErr w:type="gramStart"/>
       <w:r>
         <w:rPr>
           <w:i/>
           <w:iCs/>
         </w:rPr>
-        <w:t>la liste de tous les fichiers et une rapide description de leur contenu (des noms qui parlent !)</w:t>
+        <w:t>la</w:t>
+      </w:r>
+      <w:proofErr w:type="gramEnd"/>
+      <w:r>
+        <w:rPr>
+          <w:i/>
+          <w:iCs/>
+        </w:rPr>
+        <w:t xml:space="preserve"> liste de tous les fichiers et une rapide description de leur contenu (des noms qui parlent !)</w:t>
       </w:r>
     </w:p>
     <w:p>
@@ -8343,12 +8361,21 @@
           <w:iCs/>
         </w:rPr>
       </w:pPr>
+      <w:proofErr w:type="gramStart"/>
       <w:r>
         <w:rPr>
           <w:i/>
           <w:iCs/>
         </w:rPr>
-        <w:t>les versions des systèmes d'exploitation et des outils logiciels</w:t>
+        <w:t>les</w:t>
+      </w:r>
+      <w:proofErr w:type="gramEnd"/>
+      <w:r>
+        <w:rPr>
+          <w:i/>
+          <w:iCs/>
+        </w:rPr>
+        <w:t xml:space="preserve"> versions des systèmes d'exploitation et des outils logiciels</w:t>
       </w:r>
     </w:p>
     <w:p>
@@ -8367,12 +8394,21 @@
           <w:iCs/>
         </w:rPr>
       </w:pPr>
+      <w:proofErr w:type="gramStart"/>
       <w:r>
         <w:rPr>
           <w:i/>
           <w:iCs/>
         </w:rPr>
-        <w:t>la description exacte du matériel</w:t>
+        <w:t>la</w:t>
+      </w:r>
+      <w:proofErr w:type="gramEnd"/>
+      <w:r>
+        <w:rPr>
+          <w:i/>
+          <w:iCs/>
+        </w:rPr>
+        <w:t xml:space="preserve"> description exacte du matériel</w:t>
       </w:r>
     </w:p>
     <w:p>
@@ -8391,12 +8427,21 @@
           <w:iCs/>
         </w:rPr>
       </w:pPr>
+      <w:proofErr w:type="gramStart"/>
       <w:r>
         <w:rPr>
           <w:i/>
           <w:iCs/>
         </w:rPr>
-        <w:t>le numé</w:t>
+        <w:t>le</w:t>
+      </w:r>
+      <w:proofErr w:type="gramEnd"/>
+      <w:r>
+        <w:rPr>
+          <w:i/>
+          <w:iCs/>
+        </w:rPr>
+        <w:t xml:space="preserve"> numé</w:t>
       </w:r>
       <w:r>
         <w:rPr>
@@ -8430,13 +8475,22 @@
           <w:u w:val="single"/>
         </w:rPr>
       </w:pPr>
+      <w:proofErr w:type="gramStart"/>
       <w:r>
         <w:rPr>
           <w:i/>
           <w:iCs/>
         </w:rPr>
         <w:lastRenderedPageBreak/>
-        <w:t>programmation et scripts: librairies externes, dictionnaire des données, reconstruction du logiciel</w:t>
+        <w:t>programmation</w:t>
+      </w:r>
+      <w:proofErr w:type="gramEnd"/>
+      <w:r>
+        <w:rPr>
+          <w:i/>
+          <w:iCs/>
+        </w:rPr>
+        <w:t xml:space="preserve"> et scripts: librairies externes, dictionnaire des données, reconstruction du logiciel</w:t>
       </w:r>
       <w:r>
         <w:rPr>
@@ -9711,7 +9765,21 @@
           <w:i/>
         </w:rPr>
         <w:lastRenderedPageBreak/>
-        <w:t xml:space="preserve">S'il reste encore des erreurs: </w:t>
+        <w:t xml:space="preserve">S'il reste encore des </w:t>
+      </w:r>
+      <w:proofErr w:type="gramStart"/>
+      <w:r>
+        <w:rPr>
+          <w:i/>
+        </w:rPr>
+        <w:t>erreurs:</w:t>
+      </w:r>
+      <w:proofErr w:type="gramEnd"/>
+      <w:r>
+        <w:rPr>
+          <w:i/>
+        </w:rPr>
+        <w:t xml:space="preserve"> </w:t>
       </w:r>
     </w:p>
     <w:p>
@@ -9862,12 +9930,21 @@
           <w:i/>
         </w:rPr>
       </w:pPr>
+      <w:proofErr w:type="gramStart"/>
       <w:r>
         <w:rPr>
           <w:rFonts w:cs="Arial"/>
           <w:i/>
         </w:rPr>
-        <w:t>le rapport de projet</w:t>
+        <w:t>le</w:t>
+      </w:r>
+      <w:proofErr w:type="gramEnd"/>
+      <w:r>
+        <w:rPr>
+          <w:rFonts w:cs="Arial"/>
+          <w:i/>
+        </w:rPr>
+        <w:t xml:space="preserve"> rapport de projet</w:t>
       </w:r>
     </w:p>
     <w:p>
@@ -9881,12 +9958,21 @@
           <w:i/>
         </w:rPr>
       </w:pPr>
+      <w:proofErr w:type="gramStart"/>
       <w:r>
         <w:rPr>
           <w:rFonts w:cs="Arial"/>
           <w:i/>
         </w:rPr>
-        <w:t>le manuel d'Installation (en annexe)</w:t>
+        <w:t>le</w:t>
+      </w:r>
+      <w:proofErr w:type="gramEnd"/>
+      <w:r>
+        <w:rPr>
+          <w:rFonts w:cs="Arial"/>
+          <w:i/>
+        </w:rPr>
+        <w:t xml:space="preserve"> manuel d'Installation (en annexe)</w:t>
       </w:r>
     </w:p>
     <w:p>
@@ -9900,12 +9986,21 @@
           <w:i/>
         </w:rPr>
       </w:pPr>
+      <w:proofErr w:type="gramStart"/>
       <w:r>
         <w:rPr>
           <w:rFonts w:cs="Arial"/>
           <w:i/>
         </w:rPr>
-        <w:t>le manuel d'Utilisation avec des exemples graphiques (en annexe)</w:t>
+        <w:t>le</w:t>
+      </w:r>
+      <w:proofErr w:type="gramEnd"/>
+      <w:r>
+        <w:rPr>
+          <w:rFonts w:cs="Arial"/>
+          <w:i/>
+        </w:rPr>
+        <w:t xml:space="preserve"> manuel d'Utilisation avec des exemples graphiques (en annexe)</w:t>
       </w:r>
     </w:p>
     <w:p>
@@ -9919,12 +10014,21 @@
           <w:i/>
         </w:rPr>
       </w:pPr>
+      <w:proofErr w:type="gramStart"/>
       <w:r>
         <w:rPr>
           <w:rFonts w:cs="Arial"/>
           <w:i/>
         </w:rPr>
-        <w:t>autres…</w:t>
+        <w:t>autres</w:t>
+      </w:r>
+      <w:proofErr w:type="gramEnd"/>
+      <w:r>
+        <w:rPr>
+          <w:rFonts w:cs="Arial"/>
+          <w:i/>
+        </w:rPr>
+        <w:t>…</w:t>
       </w:r>
     </w:p>
     <w:p>
@@ -9994,8 +10098,18 @@
           <w:i/>
           <w:sz w:val="24"/>
         </w:rPr>
-        <w:t>Développez en tous cas les points suivants:</w:t>
-      </w:r>
+        <w:t xml:space="preserve">Développez en tous cas les points </w:t>
+      </w:r>
+      <w:proofErr w:type="gramStart"/>
+      <w:r>
+        <w:rPr>
+          <w:rFonts w:ascii="Arial" w:hAnsi="Arial" w:cs="Arial"/>
+          <w:i/>
+          <w:sz w:val="24"/>
+        </w:rPr>
+        <w:t>suivants:</w:t>
+      </w:r>
+      <w:proofErr w:type="gramEnd"/>
     </w:p>
     <w:p>
       <w:pPr>
@@ -10197,7 +10311,21 @@
         <w:rPr>
           <w:i/>
         </w:rPr>
-        <w:t xml:space="preserve"> (Titre, auteur, date), des sites Internet (URL) consultés, des articles (Revue, date, titre, auteur)… Et de toutes les aides externes (noms)   </w:t>
+        <w:t xml:space="preserve"> (Titre, auteur, date), des sites Internet (URL) consultés, des articles (Revue, date, titre, </w:t>
+      </w:r>
+      <w:proofErr w:type="gramStart"/>
+      <w:r>
+        <w:rPr>
+          <w:i/>
+        </w:rPr>
+        <w:t>auteur)…</w:t>
+      </w:r>
+      <w:proofErr w:type="gramEnd"/>
+      <w:r>
+        <w:rPr>
+          <w:i/>
+        </w:rPr>
+        <w:t xml:space="preserve"> Et de toutes les aides externes (noms)   </w:t>
       </w:r>
     </w:p>
     <w:p>
@@ -10467,10 +10595,7 @@
       </w:r>
       <w:bookmarkEnd w:id="48"/>
     </w:p>
-    <w:p>
-      <w:bookmarkStart w:id="49" w:name="_GoBack"/>
-      <w:bookmarkEnd w:id="49"/>
-    </w:p>
+    <w:p/>
     <w:p>
       <w:hyperlink r:id="rId33" w:anchor=":~:text=Le%20mod%C3%A8le%20en%20cascade%20reposant,%2C%20impl%C3%A9mentation%2C%20test%20et%20exploitation" w:history="1">
         <w:r>
@@ -10503,23 +10628,98 @@
           <w:rPr>
             <w:rStyle w:val="Lienhypertexte"/>
           </w:rPr>
-          <w:t>https://www.codeproject.com/Questions/646695/how-to-reload-form-or-refresh-form-in-csharp-net</w:t>
+          <w:t>https://www.codeproject.com/Questions/646695/how-to-reload-form-or-refresh-form-in-csharp-net 08.05.2023</w:t>
         </w:r>
       </w:hyperlink>
-      <w:r>
-        <w:t xml:space="preserve"> 08.05.2023</w:t>
-      </w:r>
     </w:p>
     <w:p>
       <w:pPr>
         <w:rPr>
+          <w:rStyle w:val="Lienhypertexte"/>
+          <w:color w:val="auto"/>
+          <w:u w:val="none"/>
+        </w:rPr>
+      </w:pPr>
+      <w:hyperlink r:id="rId36" w:history="1">
+        <w:r>
+          <w:rPr>
+            <w:rStyle w:val="Lienhypertexte"/>
+          </w:rPr>
+          <w:t>https://stackoverflow.com/questions/29814305/how-to-load-list-data-into-datagridview-in-c-sharp</w:t>
+        </w:r>
+      </w:hyperlink>
+      <w:r>
+        <w:rPr>
+          <w:rStyle w:val="Lienhypertexte"/>
+          <w:color w:val="auto"/>
+          <w:u w:val="none"/>
+        </w:rPr>
+        <w:t xml:space="preserve"> 09.05.2023</w:t>
+      </w:r>
+    </w:p>
+    <w:p>
+      <w:pPr>
+        <w:rPr>
           <w:szCs w:val="14"/>
         </w:rPr>
       </w:pPr>
+      <w:hyperlink r:id="rId37" w:history="1">
+        <w:r>
+          <w:rPr>
+            <w:rStyle w:val="Lienhypertexte"/>
+            <w:szCs w:val="14"/>
+          </w:rPr>
+          <w:t>https://learn.microsoft.com/en-us/dotnet/api/system.windows.forms.datagridview.rowheadermousedoubleclick?view=windowsdesktop-7.0&amp;viewFallbackFrom=net-5.0</w:t>
+        </w:r>
+      </w:hyperlink>
+      <w:r>
+        <w:rPr>
+          <w:szCs w:val="14"/>
+        </w:rPr>
+        <w:t xml:space="preserve"> 09.05.2023</w:t>
+      </w:r>
+    </w:p>
+    <w:p>
+      <w:pPr>
+        <w:rPr>
+          <w:szCs w:val="14"/>
+        </w:rPr>
+      </w:pPr>
+    </w:p>
+    <w:p>
+      <w:pPr>
+        <w:rPr>
+          <w:szCs w:val="14"/>
+        </w:rPr>
+      </w:pPr>
+      <w:hyperlink r:id="rId38" w:history="1">
+        <w:r>
+          <w:rPr>
+            <w:rStyle w:val="Lienhypertexte"/>
+            <w:szCs w:val="14"/>
+          </w:rPr>
+          <w:t>https://learn.microsoft.com/en-us/answers/questions/372644/pass-from-data-grid-t</w:t>
+        </w:r>
+        <w:bookmarkStart w:id="49" w:name="_GoBack"/>
+        <w:bookmarkEnd w:id="49"/>
+        <w:r>
+          <w:rPr>
+            <w:rStyle w:val="Lienhypertexte"/>
+            <w:szCs w:val="14"/>
+          </w:rPr>
+          <w:t>o-textbox-in-c</w:t>
+        </w:r>
+      </w:hyperlink>
+      <w:r>
+        <w:rPr>
+          <w:szCs w:val="14"/>
+        </w:rPr>
+        <w:t xml:space="preserve"> 09.05.2023</w:t>
+      </w:r>
     </w:p>
     <w:sectPr>
-      <w:headerReference w:type="default" r:id="rId36"/>
-      <w:footerReference w:type="default" r:id="rId37"/>
+      <w:headerReference w:type="default" r:id="rId39"/>
+      <w:footerReference w:type="default" r:id="rId40"/>
       <w:pgSz w:w="11906" w:h="16838" w:code="9"/>
       <w:pgMar w:top="1418" w:right="1418" w:bottom="1418" w:left="1418" w:header="720" w:footer="720" w:gutter="0"/>
       <w:pgNumType w:start="0"/>
@@ -10607,7 +10807,7 @@
         <w:sz w:val="16"/>
         <w:szCs w:val="16"/>
       </w:rPr>
-      <w:t>20</w:t>
+      <w:t>17</w:t>
     </w:r>
     <w:r>
       <w:rPr>
@@ -14040,7 +14240,7 @@
 </file>
 
 <file path=customXml/itemProps2.xml><?xml version="1.0" encoding="utf-8"?>
-<ds:datastoreItem xmlns:ds="http://schemas.openxmlformats.org/officeDocument/2006/customXml" ds:itemID="{E2BB8D18-3956-42BD-8D51-D303C13CF400}">
+<ds:datastoreItem xmlns:ds="http://schemas.openxmlformats.org/officeDocument/2006/customXml" ds:itemID="{C7AE4175-6518-4290-9938-AB4E6C922C33}">
   <ds:schemaRefs>
     <ds:schemaRef ds:uri="http://schemas.openxmlformats.org/officeDocument/2006/bibliography"/>
   </ds:schemaRefs>

</xml_diff>

<commit_message>
mise en place de la modification de matériel et mise en place de l'historique de modification
</commit_message>
<xml_diff>
--- a/documentation/RapportTPITristanBarras.docx
+++ b/documentation/RapportTPITristanBarras.docx
@@ -7767,10 +7767,10 @@
             <v:path o:extrusionok="f" gradientshapeok="t" o:connecttype="rect"/>
             <o:lock v:ext="edit" aspectratio="t"/>
           </v:shapetype>
-          <v:shape id="_x0000_i1025" type="#_x0000_t75" style="width:466.1pt;height:559.75pt" o:ole="">
+          <v:shape id="_x0000_i1025" type="#_x0000_t75" style="width:465.75pt;height:559.5pt" o:ole="">
             <v:imagedata r:id="rId19" o:title=""/>
           </v:shape>
-          <o:OLEObject Type="Embed" ProgID="Excel.Sheet.12" ShapeID="_x0000_i1025" DrawAspect="Content" ObjectID="_1745138828" r:id="rId20"/>
+          <o:OLEObject Type="Embed" ProgID="Excel.Sheet.12" ShapeID="_x0000_i1025" DrawAspect="Content" ObjectID="_1745155775" r:id="rId20"/>
         </w:object>
       </w:r>
     </w:p>
@@ -7826,10 +7826,10 @@
           <w:lang w:eastAsia="fr-FR"/>
         </w:rPr>
         <w:object w:dxaOrig="16529" w:dyaOrig="16421" w14:anchorId="7D8DF110">
-          <v:shape id="_x0000_i1026" type="#_x0000_t75" style="width:475.2pt;height:472.1pt" o:ole="">
+          <v:shape id="_x0000_i1026" type="#_x0000_t75" style="width:475.5pt;height:471.75pt" o:ole="">
             <v:imagedata r:id="rId21" o:title=""/>
           </v:shape>
-          <o:OLEObject Type="Embed" ProgID="Excel.Sheet.12" ShapeID="_x0000_i1026" DrawAspect="Content" ObjectID="_1745138829" r:id="rId22"/>
+          <o:OLEObject Type="Embed" ProgID="Excel.Sheet.12" ShapeID="_x0000_i1026" DrawAspect="Content" ObjectID="_1745155776" r:id="rId22"/>
         </w:object>
       </w:r>
     </w:p>
@@ -7921,10 +7921,10 @@
           <w:szCs w:val="20"/>
         </w:rPr>
         <w:object w:dxaOrig="20742" w:dyaOrig="18017" w14:anchorId="4965DCD6">
-          <v:shape id="_x0000_i1027" type="#_x0000_t75" style="width:461.5pt;height:400.9pt" o:ole="">
+          <v:shape id="_x0000_i1027" type="#_x0000_t75" style="width:461.25pt;height:401.25pt" o:ole="">
             <v:imagedata r:id="rId23" o:title=""/>
           </v:shape>
-          <o:OLEObject Type="Embed" ProgID="Excel.SheetMacroEnabled.12" ShapeID="_x0000_i1027" DrawAspect="Content" ObjectID="_1745138830" r:id="rId24"/>
+          <o:OLEObject Type="Embed" ProgID="Excel.SheetMacroEnabled.12" ShapeID="_x0000_i1027" DrawAspect="Content" ObjectID="_1745155777" r:id="rId24"/>
         </w:object>
       </w:r>
     </w:p>
@@ -7985,43 +7985,17 @@
         <w:t xml:space="preserve"> Visual studio pour coder en C# ainsi que les applications de réalisation</w:t>
       </w:r>
       <w:r>
-        <w:t xml:space="preserve"> comme </w:t>
-      </w:r>
-      <w:proofErr w:type="spellStart"/>
-      <w:r>
-        <w:t>balsamiq</w:t>
-      </w:r>
-      <w:proofErr w:type="spellEnd"/>
-      <w:r>
-        <w:t xml:space="preserve">, </w:t>
+        <w:t xml:space="preserve"> comme balsamiq, </w:t>
       </w:r>
       <w:r>
         <w:t>Excel, draw.io</w:t>
       </w:r>
       <w:r>
-        <w:t xml:space="preserve">, MySQL </w:t>
-      </w:r>
-      <w:proofErr w:type="spellStart"/>
-      <w:r>
-        <w:t>Workbench</w:t>
-      </w:r>
-      <w:proofErr w:type="spellEnd"/>
-      <w:r>
-        <w:t xml:space="preserve">, </w:t>
-      </w:r>
-      <w:proofErr w:type="spellStart"/>
-      <w:r>
-        <w:t>mariadb</w:t>
-      </w:r>
-      <w:proofErr w:type="spellEnd"/>
-      <w:r>
-        <w:t xml:space="preserve">, </w:t>
-      </w:r>
-      <w:proofErr w:type="spellStart"/>
-      <w:r>
-        <w:t>HeidiSQL</w:t>
-      </w:r>
-      <w:proofErr w:type="spellEnd"/>
+        <w:t>, MySQL Workbench, mariadb</w:t>
+      </w:r>
+      <w:r>
+        <w:t>, HeidiSQL</w:t>
+      </w:r>
       <w:r>
         <w:t>.</w:t>
       </w:r>
@@ -8295,21 +8269,12 @@
           <w:iCs/>
         </w:rPr>
       </w:pPr>
-      <w:proofErr w:type="gramStart"/>
       <w:r>
         <w:rPr>
           <w:i/>
           <w:iCs/>
         </w:rPr>
-        <w:t>les</w:t>
-      </w:r>
-      <w:proofErr w:type="gramEnd"/>
-      <w:r>
-        <w:rPr>
-          <w:i/>
-          <w:iCs/>
-        </w:rPr>
-        <w:t xml:space="preserve"> répertoires où le logiciel est installé</w:t>
+        <w:t>les répertoires où le logiciel est installé</w:t>
       </w:r>
     </w:p>
     <w:p>
@@ -8328,21 +8293,12 @@
           <w:iCs/>
         </w:rPr>
       </w:pPr>
-      <w:proofErr w:type="gramStart"/>
       <w:r>
         <w:rPr>
           <w:i/>
           <w:iCs/>
         </w:rPr>
-        <w:t>la</w:t>
-      </w:r>
-      <w:proofErr w:type="gramEnd"/>
-      <w:r>
-        <w:rPr>
-          <w:i/>
-          <w:iCs/>
-        </w:rPr>
-        <w:t xml:space="preserve"> liste de tous les fichiers et une rapide description de leur contenu (des noms qui parlent !)</w:t>
+        <w:t>la liste de tous les fichiers et une rapide description de leur contenu (des noms qui parlent !)</w:t>
       </w:r>
     </w:p>
     <w:p>
@@ -8361,21 +8317,12 @@
           <w:iCs/>
         </w:rPr>
       </w:pPr>
-      <w:proofErr w:type="gramStart"/>
       <w:r>
         <w:rPr>
           <w:i/>
           <w:iCs/>
         </w:rPr>
-        <w:t>les</w:t>
-      </w:r>
-      <w:proofErr w:type="gramEnd"/>
-      <w:r>
-        <w:rPr>
-          <w:i/>
-          <w:iCs/>
-        </w:rPr>
-        <w:t xml:space="preserve"> versions des systèmes d'exploitation et des outils logiciels</w:t>
+        <w:t>les versions des systèmes d'exploitation et des outils logiciels</w:t>
       </w:r>
     </w:p>
     <w:p>
@@ -8394,21 +8341,12 @@
           <w:iCs/>
         </w:rPr>
       </w:pPr>
-      <w:proofErr w:type="gramStart"/>
       <w:r>
         <w:rPr>
           <w:i/>
           <w:iCs/>
         </w:rPr>
-        <w:t>la</w:t>
-      </w:r>
-      <w:proofErr w:type="gramEnd"/>
-      <w:r>
-        <w:rPr>
-          <w:i/>
-          <w:iCs/>
-        </w:rPr>
-        <w:t xml:space="preserve"> description exacte du matériel</w:t>
+        <w:t>la description exacte du matériel</w:t>
       </w:r>
     </w:p>
     <w:p>
@@ -8427,21 +8365,12 @@
           <w:iCs/>
         </w:rPr>
       </w:pPr>
-      <w:proofErr w:type="gramStart"/>
       <w:r>
         <w:rPr>
           <w:i/>
           <w:iCs/>
         </w:rPr>
-        <w:t>le</w:t>
-      </w:r>
-      <w:proofErr w:type="gramEnd"/>
-      <w:r>
-        <w:rPr>
-          <w:i/>
-          <w:iCs/>
-        </w:rPr>
-        <w:t xml:space="preserve"> numé</w:t>
+        <w:t>le numé</w:t>
       </w:r>
       <w:r>
         <w:rPr>
@@ -8475,22 +8404,13 @@
           <w:u w:val="single"/>
         </w:rPr>
       </w:pPr>
-      <w:proofErr w:type="gramStart"/>
       <w:r>
         <w:rPr>
           <w:i/>
           <w:iCs/>
         </w:rPr>
         <w:lastRenderedPageBreak/>
-        <w:t>programmation</w:t>
-      </w:r>
-      <w:proofErr w:type="gramEnd"/>
-      <w:r>
-        <w:rPr>
-          <w:i/>
-          <w:iCs/>
-        </w:rPr>
-        <w:t xml:space="preserve"> et scripts: librairies externes, dictionnaire des données, reconstruction du logiciel</w:t>
+        <w:t>programmation et scripts: librairies externes, dictionnaire des données, reconstruction du logiciel</w:t>
       </w:r>
       <w:r>
         <w:rPr>
@@ -8854,44 +8774,8 @@
               <w:rPr>
                 <w:rFonts w:ascii="Times New Roman" w:hAnsi="Times New Roman"/>
               </w:rPr>
-              <w:t xml:space="preserve">La fonction </w:t>
-            </w:r>
-            <w:proofErr w:type="spellStart"/>
-            <w:r>
-              <w:rPr>
-                <w:rFonts w:ascii="Times New Roman" w:hAnsi="Times New Roman"/>
-              </w:rPr>
-              <w:t>CheckAdmin</w:t>
-            </w:r>
-            <w:proofErr w:type="spellEnd"/>
-            <w:r>
-              <w:rPr>
-                <w:rFonts w:ascii="Times New Roman" w:hAnsi="Times New Roman"/>
-              </w:rPr>
-              <w:t xml:space="preserve"> retourne </w:t>
-            </w:r>
-            <w:proofErr w:type="spellStart"/>
-            <w:r>
-              <w:rPr>
-                <w:rFonts w:ascii="Times New Roman" w:hAnsi="Times New Roman"/>
-              </w:rPr>
-              <w:t>true</w:t>
-            </w:r>
-            <w:proofErr w:type="spellEnd"/>
-            <w:r>
-              <w:rPr>
-                <w:rFonts w:ascii="Times New Roman" w:hAnsi="Times New Roman"/>
-              </w:rPr>
-              <w:t xml:space="preserve"> si un admin similaire est trouvé dans la </w:t>
-            </w:r>
-            <w:proofErr w:type="spellStart"/>
-            <w:r>
-              <w:rPr>
-                <w:rFonts w:ascii="Times New Roman" w:hAnsi="Times New Roman"/>
-              </w:rPr>
-              <w:t>bdd</w:t>
-            </w:r>
-            <w:proofErr w:type="spellEnd"/>
+              <w:t>La fonction CheckAdmin retourne true si un admin similaire est trouvé dans la bdd</w:t>
+            </w:r>
           </w:p>
         </w:tc>
         <w:tc>
@@ -9036,30 +8920,8 @@
               <w:rPr>
                 <w:rFonts w:ascii="Times New Roman" w:hAnsi="Times New Roman"/>
               </w:rPr>
-              <w:t xml:space="preserve">La fonction </w:t>
-            </w:r>
-            <w:proofErr w:type="spellStart"/>
-            <w:r>
-              <w:rPr>
-                <w:rFonts w:ascii="Times New Roman" w:hAnsi="Times New Roman"/>
-              </w:rPr>
-              <w:t>CheckAdmin</w:t>
-            </w:r>
-            <w:proofErr w:type="spellEnd"/>
-            <w:r>
-              <w:rPr>
-                <w:rFonts w:ascii="Times New Roman" w:hAnsi="Times New Roman"/>
-              </w:rPr>
-              <w:t xml:space="preserve"> retourne false si il n’y pas d’admin similaire dans la </w:t>
-            </w:r>
-            <w:proofErr w:type="spellStart"/>
-            <w:r>
-              <w:rPr>
-                <w:rFonts w:ascii="Times New Roman" w:hAnsi="Times New Roman"/>
-              </w:rPr>
-              <w:t>bdd</w:t>
-            </w:r>
-            <w:proofErr w:type="spellEnd"/>
+              <w:t>La fonction CheckAdmin retourne false si il n’y pas d’admin similaire dans la bdd</w:t>
+            </w:r>
           </w:p>
         </w:tc>
         <w:tc>
@@ -9193,35 +9055,7 @@
               <w:rPr>
                 <w:rFonts w:ascii="Times New Roman" w:hAnsi="Times New Roman"/>
               </w:rPr>
-              <w:t>La fonction retourne la liste « </w:t>
-            </w:r>
-            <w:proofErr w:type="spellStart"/>
-            <w:r>
-              <w:rPr>
-                <w:rFonts w:ascii="Times New Roman" w:hAnsi="Times New Roman"/>
-              </w:rPr>
-              <w:t>storageplaces</w:t>
-            </w:r>
-            <w:proofErr w:type="spellEnd"/>
-            <w:r>
-              <w:rPr>
-                <w:rFonts w:ascii="Times New Roman" w:hAnsi="Times New Roman"/>
-              </w:rPr>
-              <w:t xml:space="preserve"> » disponible dans la </w:t>
-            </w:r>
-            <w:proofErr w:type="spellStart"/>
-            <w:r>
-              <w:rPr>
-                <w:rFonts w:ascii="Times New Roman" w:hAnsi="Times New Roman"/>
-              </w:rPr>
-              <w:t>bdd</w:t>
-            </w:r>
-            <w:proofErr w:type="spellEnd"/>
-            <w:r>
-              <w:rPr>
-                <w:rFonts w:ascii="Times New Roman" w:hAnsi="Times New Roman"/>
-              </w:rPr>
-              <w:t xml:space="preserve"> actuellement elle contient « SC-C111 » et « SC-C236 ».</w:t>
+              <w:t>La fonction retourne la liste « storageplaces » disponible dans la bdd actuellement elle contient « SC-C111 » et « SC-C236 ».</w:t>
             </w:r>
           </w:p>
         </w:tc>
@@ -9357,30 +9191,8 @@
               <w:rPr>
                 <w:rFonts w:ascii="Times New Roman" w:hAnsi="Times New Roman"/>
               </w:rPr>
-              <w:t xml:space="preserve">La fonction </w:t>
-            </w:r>
-            <w:proofErr w:type="spellStart"/>
-            <w:r>
-              <w:rPr>
-                <w:rFonts w:ascii="Times New Roman" w:hAnsi="Times New Roman"/>
-              </w:rPr>
-              <w:t>InsertWord</w:t>
-            </w:r>
-            <w:proofErr w:type="spellEnd"/>
-            <w:r>
-              <w:rPr>
-                <w:rFonts w:ascii="Times New Roman" w:hAnsi="Times New Roman"/>
-              </w:rPr>
-              <w:t xml:space="preserve"> va ajouter un mot dans une liste de la </w:t>
-            </w:r>
-            <w:proofErr w:type="spellStart"/>
-            <w:r>
-              <w:rPr>
-                <w:rFonts w:ascii="Times New Roman" w:hAnsi="Times New Roman"/>
-              </w:rPr>
-              <w:t>bdd</w:t>
-            </w:r>
-            <w:proofErr w:type="spellEnd"/>
+              <w:t>La fonction InsertWord va ajouter un mot dans une liste de la bdd</w:t>
+            </w:r>
           </w:p>
         </w:tc>
         <w:tc>
@@ -9507,30 +9319,8 @@
               <w:rPr>
                 <w:rFonts w:ascii="Times New Roman" w:hAnsi="Times New Roman"/>
               </w:rPr>
-              <w:t xml:space="preserve">La fonction </w:t>
-            </w:r>
-            <w:proofErr w:type="spellStart"/>
-            <w:r>
-              <w:rPr>
-                <w:rFonts w:ascii="Times New Roman" w:hAnsi="Times New Roman"/>
-              </w:rPr>
-              <w:t>DeleteWord</w:t>
-            </w:r>
-            <w:proofErr w:type="spellEnd"/>
-            <w:r>
-              <w:rPr>
-                <w:rFonts w:ascii="Times New Roman" w:hAnsi="Times New Roman"/>
-              </w:rPr>
-              <w:t xml:space="preserve"> va enlever un mot d’une liste dans la </w:t>
-            </w:r>
-            <w:proofErr w:type="spellStart"/>
-            <w:r>
-              <w:rPr>
-                <w:rFonts w:ascii="Times New Roman" w:hAnsi="Times New Roman"/>
-              </w:rPr>
-              <w:t>bdd</w:t>
-            </w:r>
-            <w:proofErr w:type="spellEnd"/>
+              <w:t>La fonction DeleteWord va enlever un mot d’une liste dans la bdd</w:t>
+            </w:r>
           </w:p>
         </w:tc>
         <w:tc>
@@ -9664,35 +9454,7 @@
               <w:rPr>
                 <w:rFonts w:ascii="Times New Roman" w:hAnsi="Times New Roman"/>
               </w:rPr>
-              <w:t xml:space="preserve">La fonction </w:t>
-            </w:r>
-            <w:proofErr w:type="spellStart"/>
-            <w:r>
-              <w:rPr>
-                <w:rFonts w:ascii="Times New Roman" w:hAnsi="Times New Roman"/>
-              </w:rPr>
-              <w:t>GetId</w:t>
-            </w:r>
-            <w:proofErr w:type="spellEnd"/>
-            <w:r>
-              <w:rPr>
-                <w:rFonts w:ascii="Times New Roman" w:hAnsi="Times New Roman"/>
-              </w:rPr>
-              <w:t xml:space="preserve"> va retourner l’id en </w:t>
-            </w:r>
-            <w:proofErr w:type="spellStart"/>
-            <w:r>
-              <w:rPr>
-                <w:rFonts w:ascii="Times New Roman" w:hAnsi="Times New Roman"/>
-              </w:rPr>
-              <w:t>int</w:t>
-            </w:r>
-            <w:proofErr w:type="spellEnd"/>
-            <w:r>
-              <w:rPr>
-                <w:rFonts w:ascii="Times New Roman" w:hAnsi="Times New Roman"/>
-              </w:rPr>
-              <w:t xml:space="preserve"> d’un élément d’une liste</w:t>
+              <w:t>La fonction GetId va retourner l’id en int d’un élément d’une liste</w:t>
             </w:r>
           </w:p>
         </w:tc>
@@ -9765,21 +9527,7 @@
           <w:i/>
         </w:rPr>
         <w:lastRenderedPageBreak/>
-        <w:t xml:space="preserve">S'il reste encore des </w:t>
-      </w:r>
-      <w:proofErr w:type="gramStart"/>
-      <w:r>
-        <w:rPr>
-          <w:i/>
-        </w:rPr>
-        <w:t>erreurs:</w:t>
-      </w:r>
-      <w:proofErr w:type="gramEnd"/>
-      <w:r>
-        <w:rPr>
-          <w:i/>
-        </w:rPr>
-        <w:t xml:space="preserve"> </w:t>
+        <w:t xml:space="preserve">S'il reste encore des erreurs: </w:t>
       </w:r>
     </w:p>
     <w:p>
@@ -9930,21 +9678,12 @@
           <w:i/>
         </w:rPr>
       </w:pPr>
-      <w:proofErr w:type="gramStart"/>
       <w:r>
         <w:rPr>
           <w:rFonts w:cs="Arial"/>
           <w:i/>
         </w:rPr>
-        <w:t>le</w:t>
-      </w:r>
-      <w:proofErr w:type="gramEnd"/>
-      <w:r>
-        <w:rPr>
-          <w:rFonts w:cs="Arial"/>
-          <w:i/>
-        </w:rPr>
-        <w:t xml:space="preserve"> rapport de projet</w:t>
+        <w:t>le rapport de projet</w:t>
       </w:r>
     </w:p>
     <w:p>
@@ -9958,21 +9697,12 @@
           <w:i/>
         </w:rPr>
       </w:pPr>
-      <w:proofErr w:type="gramStart"/>
       <w:r>
         <w:rPr>
           <w:rFonts w:cs="Arial"/>
           <w:i/>
         </w:rPr>
-        <w:t>le</w:t>
-      </w:r>
-      <w:proofErr w:type="gramEnd"/>
-      <w:r>
-        <w:rPr>
-          <w:rFonts w:cs="Arial"/>
-          <w:i/>
-        </w:rPr>
-        <w:t xml:space="preserve"> manuel d'Installation (en annexe)</w:t>
+        <w:t>le manuel d'Installation (en annexe)</w:t>
       </w:r>
     </w:p>
     <w:p>
@@ -9986,21 +9716,12 @@
           <w:i/>
         </w:rPr>
       </w:pPr>
-      <w:proofErr w:type="gramStart"/>
       <w:r>
         <w:rPr>
           <w:rFonts w:cs="Arial"/>
           <w:i/>
         </w:rPr>
-        <w:t>le</w:t>
-      </w:r>
-      <w:proofErr w:type="gramEnd"/>
-      <w:r>
-        <w:rPr>
-          <w:rFonts w:cs="Arial"/>
-          <w:i/>
-        </w:rPr>
-        <w:t xml:space="preserve"> manuel d'Utilisation avec des exemples graphiques (en annexe)</w:t>
+        <w:t>le manuel d'Utilisation avec des exemples graphiques (en annexe)</w:t>
       </w:r>
     </w:p>
     <w:p>
@@ -10014,21 +9735,12 @@
           <w:i/>
         </w:rPr>
       </w:pPr>
-      <w:proofErr w:type="gramStart"/>
       <w:r>
         <w:rPr>
           <w:rFonts w:cs="Arial"/>
           <w:i/>
         </w:rPr>
-        <w:t>autres</w:t>
-      </w:r>
-      <w:proofErr w:type="gramEnd"/>
-      <w:r>
-        <w:rPr>
-          <w:rFonts w:cs="Arial"/>
-          <w:i/>
-        </w:rPr>
-        <w:t>…</w:t>
+        <w:t>autres…</w:t>
       </w:r>
     </w:p>
     <w:p>
@@ -10098,18 +9810,8 @@
           <w:i/>
           <w:sz w:val="24"/>
         </w:rPr>
-        <w:t xml:space="preserve">Développez en tous cas les points </w:t>
-      </w:r>
-      <w:proofErr w:type="gramStart"/>
-      <w:r>
-        <w:rPr>
-          <w:rFonts w:ascii="Arial" w:hAnsi="Arial" w:cs="Arial"/>
-          <w:i/>
-          <w:sz w:val="24"/>
-        </w:rPr>
-        <w:t>suivants:</w:t>
-      </w:r>
-      <w:proofErr w:type="gramEnd"/>
+        <w:t>Développez en tous cas les points suivants:</w:t>
+      </w:r>
     </w:p>
     <w:p>
       <w:pPr>
@@ -10311,21 +10013,7 @@
         <w:rPr>
           <w:i/>
         </w:rPr>
-        <w:t xml:space="preserve"> (Titre, auteur, date), des sites Internet (URL) consultés, des articles (Revue, date, titre, </w:t>
-      </w:r>
-      <w:proofErr w:type="gramStart"/>
-      <w:r>
-        <w:rPr>
-          <w:i/>
-        </w:rPr>
-        <w:t>auteur)…</w:t>
-      </w:r>
-      <w:proofErr w:type="gramEnd"/>
-      <w:r>
-        <w:rPr>
-          <w:i/>
-        </w:rPr>
-        <w:t xml:space="preserve"> Et de toutes les aides externes (noms)   </w:t>
+        <w:t xml:space="preserve"> (Titre, auteur, date), des sites Internet (URL) consultés, des articles (Revue, date, titre, auteur)… Et de toutes les aides externes (noms)   </w:t>
       </w:r>
     </w:p>
     <w:p>
@@ -10698,7 +10386,29 @@
             <w:rStyle w:val="Lienhypertexte"/>
             <w:szCs w:val="14"/>
           </w:rPr>
-          <w:t>https://learn.microsoft.com/en-us/answers/questions/372644/pass-from-data-grid-t</w:t>
+          <w:t>https://learn.microsoft.com/en-us/answers/questions/372644/pass-from-data-grid-to-textbox-in-c 09.05.2023</w:t>
+        </w:r>
+      </w:hyperlink>
+    </w:p>
+    <w:p>
+      <w:pPr>
+        <w:rPr>
+          <w:szCs w:val="14"/>
+        </w:rPr>
+      </w:pPr>
+      <w:r>
+        <w:rPr>
+          <w:szCs w:val="14"/>
+        </w:rPr>
+        <w:t xml:space="preserve">messageInput </w:t>
+      </w:r>
+      <w:hyperlink r:id="rId39" w:history="1">
+        <w:r>
+          <w:rPr>
+            <w:rStyle w:val="Lienhypertexte"/>
+            <w:szCs w:val="14"/>
+          </w:rPr>
+          <w:t>https://stackoverflow.com/questions/10797774/messageb</w:t>
         </w:r>
         <w:bookmarkStart w:id="49" w:name="_GoBack"/>
         <w:bookmarkEnd w:id="49"/>
@@ -10707,7 +10417,7 @@
             <w:rStyle w:val="Lienhypertexte"/>
             <w:szCs w:val="14"/>
           </w:rPr>
-          <w:t>o-textbox-in-c</w:t>
+          <w:t>ox-with-input-field</w:t>
         </w:r>
       </w:hyperlink>
       <w:r>
@@ -10718,8 +10428,8 @@
       </w:r>
     </w:p>
     <w:sectPr>
-      <w:headerReference w:type="default" r:id="rId39"/>
-      <w:footerReference w:type="default" r:id="rId40"/>
+      <w:headerReference w:type="default" r:id="rId40"/>
+      <w:footerReference w:type="default" r:id="rId41"/>
       <w:pgSz w:w="11906" w:h="16838" w:code="9"/>
       <w:pgMar w:top="1418" w:right="1418" w:bottom="1418" w:left="1418" w:header="720" w:footer="720" w:gutter="0"/>
       <w:pgNumType w:start="0"/>
@@ -10807,7 +10517,7 @@
         <w:sz w:val="16"/>
         <w:szCs w:val="16"/>
       </w:rPr>
-      <w:t>17</w:t>
+      <w:t>19</w:t>
     </w:r>
     <w:r>
       <w:rPr>
@@ -10829,23 +10539,7 @@
         <w:sz w:val="16"/>
         <w:szCs w:val="16"/>
       </w:rPr>
-      <w:t xml:space="preserve">Dernière </w:t>
-    </w:r>
-    <w:proofErr w:type="spellStart"/>
-    <w:r>
-      <w:rPr>
-        <w:sz w:val="16"/>
-        <w:szCs w:val="16"/>
-      </w:rPr>
-      <w:t>modif</w:t>
-    </w:r>
-    <w:proofErr w:type="spellEnd"/>
-    <w:r>
-      <w:rPr>
-        <w:sz w:val="16"/>
-        <w:szCs w:val="16"/>
-      </w:rPr>
-      <w:t> : 02.12.2010</w:t>
+      <w:t>Dernière modif : 02.12.2010</w:t>
     </w:r>
     <w:r>
       <w:rPr>
@@ -14240,7 +13934,7 @@
 </file>
 
 <file path=customXml/itemProps2.xml><?xml version="1.0" encoding="utf-8"?>
-<ds:datastoreItem xmlns:ds="http://schemas.openxmlformats.org/officeDocument/2006/customXml" ds:itemID="{C7AE4175-6518-4290-9938-AB4E6C922C33}">
+<ds:datastoreItem xmlns:ds="http://schemas.openxmlformats.org/officeDocument/2006/customXml" ds:itemID="{0AAF6F53-CF00-47EA-A76D-F579D17F1E59}">
   <ds:schemaRefs>
     <ds:schemaRef ds:uri="http://schemas.openxmlformats.org/officeDocument/2006/bibliography"/>
   </ds:schemaRefs>

</xml_diff>

<commit_message>
GetId bug, partie utilisateur préparation, fonction GetMaterial modifier
</commit_message>
<xml_diff>
--- a/documentation/RapportTPITristanBarras.docx
+++ b/documentation/RapportTPITristanBarras.docx
@@ -7767,10 +7767,10 @@
             <v:path o:extrusionok="f" gradientshapeok="t" o:connecttype="rect"/>
             <o:lock v:ext="edit" aspectratio="t"/>
           </v:shapetype>
-          <v:shape id="_x0000_i1025" type="#_x0000_t75" style="width:465.75pt;height:559.5pt" o:ole="">
+          <v:shape id="_x0000_i1025" type="#_x0000_t75" style="width:466.1pt;height:559.75pt" o:ole="">
             <v:imagedata r:id="rId19" o:title=""/>
           </v:shape>
-          <o:OLEObject Type="Embed" ProgID="Excel.Sheet.12" ShapeID="_x0000_i1025" DrawAspect="Content" ObjectID="_1745155775" r:id="rId20"/>
+          <o:OLEObject Type="Embed" ProgID="Excel.Sheet.12" ShapeID="_x0000_i1025" DrawAspect="Content" ObjectID="_1745304520" r:id="rId20"/>
         </w:object>
       </w:r>
     </w:p>
@@ -7826,10 +7826,10 @@
           <w:lang w:eastAsia="fr-FR"/>
         </w:rPr>
         <w:object w:dxaOrig="16529" w:dyaOrig="16421" w14:anchorId="7D8DF110">
-          <v:shape id="_x0000_i1026" type="#_x0000_t75" style="width:475.5pt;height:471.75pt" o:ole="">
+          <v:shape id="_x0000_i1026" type="#_x0000_t75" style="width:475.2pt;height:472.1pt" o:ole="">
             <v:imagedata r:id="rId21" o:title=""/>
           </v:shape>
-          <o:OLEObject Type="Embed" ProgID="Excel.Sheet.12" ShapeID="_x0000_i1026" DrawAspect="Content" ObjectID="_1745155776" r:id="rId22"/>
+          <o:OLEObject Type="Embed" ProgID="Excel.Sheet.12" ShapeID="_x0000_i1026" DrawAspect="Content" ObjectID="_1745304521" r:id="rId22"/>
         </w:object>
       </w:r>
     </w:p>
@@ -7921,10 +7921,10 @@
           <w:szCs w:val="20"/>
         </w:rPr>
         <w:object w:dxaOrig="20742" w:dyaOrig="18017" w14:anchorId="4965DCD6">
-          <v:shape id="_x0000_i1027" type="#_x0000_t75" style="width:461.25pt;height:401.25pt" o:ole="">
+          <v:shape id="_x0000_i1027" type="#_x0000_t75" style="width:467.75pt;height:407.2pt" o:ole="">
             <v:imagedata r:id="rId23" o:title=""/>
           </v:shape>
-          <o:OLEObject Type="Embed" ProgID="Excel.SheetMacroEnabled.12" ShapeID="_x0000_i1027" DrawAspect="Content" ObjectID="_1745155777" r:id="rId24"/>
+          <o:OLEObject Type="Embed" ProgID="Excel.SheetMacroEnabled.12" ShapeID="_x0000_i1027" DrawAspect="Content" ObjectID="_1745304522" r:id="rId24"/>
         </w:object>
       </w:r>
     </w:p>
@@ -7985,17 +7985,43 @@
         <w:t xml:space="preserve"> Visual studio pour coder en C# ainsi que les applications de réalisation</w:t>
       </w:r>
       <w:r>
-        <w:t xml:space="preserve"> comme balsamiq, </w:t>
+        <w:t xml:space="preserve"> comme </w:t>
+      </w:r>
+      <w:proofErr w:type="spellStart"/>
+      <w:r>
+        <w:t>balsamiq</w:t>
+      </w:r>
+      <w:proofErr w:type="spellEnd"/>
+      <w:r>
+        <w:t xml:space="preserve">, </w:t>
       </w:r>
       <w:r>
         <w:t>Excel, draw.io</w:t>
       </w:r>
       <w:r>
-        <w:t>, MySQL Workbench, mariadb</w:t>
-      </w:r>
-      <w:r>
-        <w:t>, HeidiSQL</w:t>
-      </w:r>
+        <w:t xml:space="preserve">, MySQL </w:t>
+      </w:r>
+      <w:proofErr w:type="spellStart"/>
+      <w:r>
+        <w:t>Workbench</w:t>
+      </w:r>
+      <w:proofErr w:type="spellEnd"/>
+      <w:r>
+        <w:t xml:space="preserve">, </w:t>
+      </w:r>
+      <w:proofErr w:type="spellStart"/>
+      <w:r>
+        <w:t>mariadb</w:t>
+      </w:r>
+      <w:proofErr w:type="spellEnd"/>
+      <w:r>
+        <w:t xml:space="preserve">, </w:t>
+      </w:r>
+      <w:proofErr w:type="spellStart"/>
+      <w:r>
+        <w:t>HeidiSQL</w:t>
+      </w:r>
+      <w:proofErr w:type="spellEnd"/>
       <w:r>
         <w:t>.</w:t>
       </w:r>
@@ -8269,12 +8295,21 @@
           <w:iCs/>
         </w:rPr>
       </w:pPr>
+      <w:proofErr w:type="gramStart"/>
       <w:r>
         <w:rPr>
           <w:i/>
           <w:iCs/>
         </w:rPr>
-        <w:t>les répertoires où le logiciel est installé</w:t>
+        <w:t>les</w:t>
+      </w:r>
+      <w:proofErr w:type="gramEnd"/>
+      <w:r>
+        <w:rPr>
+          <w:i/>
+          <w:iCs/>
+        </w:rPr>
+        <w:t xml:space="preserve"> répertoires où le logiciel est installé</w:t>
       </w:r>
     </w:p>
     <w:p>
@@ -8293,12 +8328,21 @@
           <w:iCs/>
         </w:rPr>
       </w:pPr>
+      <w:proofErr w:type="gramStart"/>
       <w:r>
         <w:rPr>
           <w:i/>
           <w:iCs/>
         </w:rPr>
-        <w:t>la liste de tous les fichiers et une rapide description de leur contenu (des noms qui parlent !)</w:t>
+        <w:t>la</w:t>
+      </w:r>
+      <w:proofErr w:type="gramEnd"/>
+      <w:r>
+        <w:rPr>
+          <w:i/>
+          <w:iCs/>
+        </w:rPr>
+        <w:t xml:space="preserve"> liste de tous les fichiers et une rapide description de leur contenu (des noms qui parlent !)</w:t>
       </w:r>
     </w:p>
     <w:p>
@@ -8317,12 +8361,21 @@
           <w:iCs/>
         </w:rPr>
       </w:pPr>
+      <w:proofErr w:type="gramStart"/>
       <w:r>
         <w:rPr>
           <w:i/>
           <w:iCs/>
         </w:rPr>
-        <w:t>les versions des systèmes d'exploitation et des outils logiciels</w:t>
+        <w:t>les</w:t>
+      </w:r>
+      <w:proofErr w:type="gramEnd"/>
+      <w:r>
+        <w:rPr>
+          <w:i/>
+          <w:iCs/>
+        </w:rPr>
+        <w:t xml:space="preserve"> versions des systèmes d'exploitation et des outils logiciels</w:t>
       </w:r>
     </w:p>
     <w:p>
@@ -8341,12 +8394,21 @@
           <w:iCs/>
         </w:rPr>
       </w:pPr>
+      <w:proofErr w:type="gramStart"/>
       <w:r>
         <w:rPr>
           <w:i/>
           <w:iCs/>
         </w:rPr>
-        <w:t>la description exacte du matériel</w:t>
+        <w:t>la</w:t>
+      </w:r>
+      <w:proofErr w:type="gramEnd"/>
+      <w:r>
+        <w:rPr>
+          <w:i/>
+          <w:iCs/>
+        </w:rPr>
+        <w:t xml:space="preserve"> description exacte du matériel</w:t>
       </w:r>
     </w:p>
     <w:p>
@@ -8365,12 +8427,21 @@
           <w:iCs/>
         </w:rPr>
       </w:pPr>
+      <w:proofErr w:type="gramStart"/>
       <w:r>
         <w:rPr>
           <w:i/>
           <w:iCs/>
         </w:rPr>
-        <w:t>le numé</w:t>
+        <w:t>le</w:t>
+      </w:r>
+      <w:proofErr w:type="gramEnd"/>
+      <w:r>
+        <w:rPr>
+          <w:i/>
+          <w:iCs/>
+        </w:rPr>
+        <w:t xml:space="preserve"> numé</w:t>
       </w:r>
       <w:r>
         <w:rPr>
@@ -8404,13 +8475,22 @@
           <w:u w:val="single"/>
         </w:rPr>
       </w:pPr>
+      <w:proofErr w:type="gramStart"/>
       <w:r>
         <w:rPr>
           <w:i/>
           <w:iCs/>
         </w:rPr>
         <w:lastRenderedPageBreak/>
-        <w:t>programmation et scripts: librairies externes, dictionnaire des données, reconstruction du logiciel</w:t>
+        <w:t>programmation</w:t>
+      </w:r>
+      <w:proofErr w:type="gramEnd"/>
+      <w:r>
+        <w:rPr>
+          <w:i/>
+          <w:iCs/>
+        </w:rPr>
+        <w:t xml:space="preserve"> et scripts: librairies externes, dictionnaire des données, reconstruction du logiciel</w:t>
       </w:r>
       <w:r>
         <w:rPr>
@@ -8774,8 +8854,44 @@
               <w:rPr>
                 <w:rFonts w:ascii="Times New Roman" w:hAnsi="Times New Roman"/>
               </w:rPr>
-              <w:t>La fonction CheckAdmin retourne true si un admin similaire est trouvé dans la bdd</w:t>
-            </w:r>
+              <w:t xml:space="preserve">La fonction </w:t>
+            </w:r>
+            <w:proofErr w:type="spellStart"/>
+            <w:r>
+              <w:rPr>
+                <w:rFonts w:ascii="Times New Roman" w:hAnsi="Times New Roman"/>
+              </w:rPr>
+              <w:t>CheckAdmin</w:t>
+            </w:r>
+            <w:proofErr w:type="spellEnd"/>
+            <w:r>
+              <w:rPr>
+                <w:rFonts w:ascii="Times New Roman" w:hAnsi="Times New Roman"/>
+              </w:rPr>
+              <w:t xml:space="preserve"> retourne </w:t>
+            </w:r>
+            <w:proofErr w:type="spellStart"/>
+            <w:r>
+              <w:rPr>
+                <w:rFonts w:ascii="Times New Roman" w:hAnsi="Times New Roman"/>
+              </w:rPr>
+              <w:t>true</w:t>
+            </w:r>
+            <w:proofErr w:type="spellEnd"/>
+            <w:r>
+              <w:rPr>
+                <w:rFonts w:ascii="Times New Roman" w:hAnsi="Times New Roman"/>
+              </w:rPr>
+              <w:t xml:space="preserve"> si un admin similaire est trouvé dans la </w:t>
+            </w:r>
+            <w:proofErr w:type="spellStart"/>
+            <w:r>
+              <w:rPr>
+                <w:rFonts w:ascii="Times New Roman" w:hAnsi="Times New Roman"/>
+              </w:rPr>
+              <w:t>bdd</w:t>
+            </w:r>
+            <w:proofErr w:type="spellEnd"/>
           </w:p>
         </w:tc>
         <w:tc>
@@ -8920,8 +9036,30 @@
               <w:rPr>
                 <w:rFonts w:ascii="Times New Roman" w:hAnsi="Times New Roman"/>
               </w:rPr>
-              <w:t>La fonction CheckAdmin retourne false si il n’y pas d’admin similaire dans la bdd</w:t>
-            </w:r>
+              <w:t xml:space="preserve">La fonction </w:t>
+            </w:r>
+            <w:proofErr w:type="spellStart"/>
+            <w:r>
+              <w:rPr>
+                <w:rFonts w:ascii="Times New Roman" w:hAnsi="Times New Roman"/>
+              </w:rPr>
+              <w:t>CheckAdmin</w:t>
+            </w:r>
+            <w:proofErr w:type="spellEnd"/>
+            <w:r>
+              <w:rPr>
+                <w:rFonts w:ascii="Times New Roman" w:hAnsi="Times New Roman"/>
+              </w:rPr>
+              <w:t xml:space="preserve"> retourne false si il n’y pas d’admin similaire dans la </w:t>
+            </w:r>
+            <w:proofErr w:type="spellStart"/>
+            <w:r>
+              <w:rPr>
+                <w:rFonts w:ascii="Times New Roman" w:hAnsi="Times New Roman"/>
+              </w:rPr>
+              <w:t>bdd</w:t>
+            </w:r>
+            <w:proofErr w:type="spellEnd"/>
           </w:p>
         </w:tc>
         <w:tc>
@@ -9055,7 +9193,35 @@
               <w:rPr>
                 <w:rFonts w:ascii="Times New Roman" w:hAnsi="Times New Roman"/>
               </w:rPr>
-              <w:t>La fonction retourne la liste « storageplaces » disponible dans la bdd actuellement elle contient « SC-C111 » et « SC-C236 ».</w:t>
+              <w:t>La fonction retourne la liste « </w:t>
+            </w:r>
+            <w:proofErr w:type="spellStart"/>
+            <w:r>
+              <w:rPr>
+                <w:rFonts w:ascii="Times New Roman" w:hAnsi="Times New Roman"/>
+              </w:rPr>
+              <w:t>storageplaces</w:t>
+            </w:r>
+            <w:proofErr w:type="spellEnd"/>
+            <w:r>
+              <w:rPr>
+                <w:rFonts w:ascii="Times New Roman" w:hAnsi="Times New Roman"/>
+              </w:rPr>
+              <w:t xml:space="preserve"> » disponible dans la </w:t>
+            </w:r>
+            <w:proofErr w:type="spellStart"/>
+            <w:r>
+              <w:rPr>
+                <w:rFonts w:ascii="Times New Roman" w:hAnsi="Times New Roman"/>
+              </w:rPr>
+              <w:t>bdd</w:t>
+            </w:r>
+            <w:proofErr w:type="spellEnd"/>
+            <w:r>
+              <w:rPr>
+                <w:rFonts w:ascii="Times New Roman" w:hAnsi="Times New Roman"/>
+              </w:rPr>
+              <w:t xml:space="preserve"> actuellement elle contient « SC-C111 » et « SC-C236 ».</w:t>
             </w:r>
           </w:p>
         </w:tc>
@@ -9191,8 +9357,30 @@
               <w:rPr>
                 <w:rFonts w:ascii="Times New Roman" w:hAnsi="Times New Roman"/>
               </w:rPr>
-              <w:t>La fonction InsertWord va ajouter un mot dans une liste de la bdd</w:t>
-            </w:r>
+              <w:t xml:space="preserve">La fonction </w:t>
+            </w:r>
+            <w:proofErr w:type="spellStart"/>
+            <w:r>
+              <w:rPr>
+                <w:rFonts w:ascii="Times New Roman" w:hAnsi="Times New Roman"/>
+              </w:rPr>
+              <w:t>InsertWord</w:t>
+            </w:r>
+            <w:proofErr w:type="spellEnd"/>
+            <w:r>
+              <w:rPr>
+                <w:rFonts w:ascii="Times New Roman" w:hAnsi="Times New Roman"/>
+              </w:rPr>
+              <w:t xml:space="preserve"> va ajouter un mot dans une liste de la </w:t>
+            </w:r>
+            <w:proofErr w:type="spellStart"/>
+            <w:r>
+              <w:rPr>
+                <w:rFonts w:ascii="Times New Roman" w:hAnsi="Times New Roman"/>
+              </w:rPr>
+              <w:t>bdd</w:t>
+            </w:r>
+            <w:proofErr w:type="spellEnd"/>
           </w:p>
         </w:tc>
         <w:tc>
@@ -9319,8 +9507,30 @@
               <w:rPr>
                 <w:rFonts w:ascii="Times New Roman" w:hAnsi="Times New Roman"/>
               </w:rPr>
-              <w:t>La fonction DeleteWord va enlever un mot d’une liste dans la bdd</w:t>
-            </w:r>
+              <w:t xml:space="preserve">La fonction </w:t>
+            </w:r>
+            <w:proofErr w:type="spellStart"/>
+            <w:r>
+              <w:rPr>
+                <w:rFonts w:ascii="Times New Roman" w:hAnsi="Times New Roman"/>
+              </w:rPr>
+              <w:t>DeleteWord</w:t>
+            </w:r>
+            <w:proofErr w:type="spellEnd"/>
+            <w:r>
+              <w:rPr>
+                <w:rFonts w:ascii="Times New Roman" w:hAnsi="Times New Roman"/>
+              </w:rPr>
+              <w:t xml:space="preserve"> va enlever un mot d’une liste dans la </w:t>
+            </w:r>
+            <w:proofErr w:type="spellStart"/>
+            <w:r>
+              <w:rPr>
+                <w:rFonts w:ascii="Times New Roman" w:hAnsi="Times New Roman"/>
+              </w:rPr>
+              <w:t>bdd</w:t>
+            </w:r>
+            <w:proofErr w:type="spellEnd"/>
           </w:p>
         </w:tc>
         <w:tc>
@@ -9454,7 +9664,35 @@
               <w:rPr>
                 <w:rFonts w:ascii="Times New Roman" w:hAnsi="Times New Roman"/>
               </w:rPr>
-              <w:t>La fonction GetId va retourner l’id en int d’un élément d’une liste</w:t>
+              <w:t xml:space="preserve">La fonction </w:t>
+            </w:r>
+            <w:proofErr w:type="spellStart"/>
+            <w:r>
+              <w:rPr>
+                <w:rFonts w:ascii="Times New Roman" w:hAnsi="Times New Roman"/>
+              </w:rPr>
+              <w:t>GetId</w:t>
+            </w:r>
+            <w:proofErr w:type="spellEnd"/>
+            <w:r>
+              <w:rPr>
+                <w:rFonts w:ascii="Times New Roman" w:hAnsi="Times New Roman"/>
+              </w:rPr>
+              <w:t xml:space="preserve"> va retourner l’id en </w:t>
+            </w:r>
+            <w:proofErr w:type="spellStart"/>
+            <w:r>
+              <w:rPr>
+                <w:rFonts w:ascii="Times New Roman" w:hAnsi="Times New Roman"/>
+              </w:rPr>
+              <w:t>int</w:t>
+            </w:r>
+            <w:proofErr w:type="spellEnd"/>
+            <w:r>
+              <w:rPr>
+                <w:rFonts w:ascii="Times New Roman" w:hAnsi="Times New Roman"/>
+              </w:rPr>
+              <w:t xml:space="preserve"> d’un élément d’une liste</w:t>
             </w:r>
           </w:p>
         </w:tc>
@@ -9527,8 +9765,24 @@
           <w:i/>
         </w:rPr>
         <w:lastRenderedPageBreak/>
-        <w:t xml:space="preserve">S'il reste encore des erreurs: </w:t>
-      </w:r>
+        <w:t xml:space="preserve">S'il reste encore des </w:t>
+      </w:r>
+      <w:proofErr w:type="gramStart"/>
+      <w:r>
+        <w:rPr>
+          <w:i/>
+        </w:rPr>
+        <w:t>erreurs:</w:t>
+      </w:r>
+      <w:proofErr w:type="gramEnd"/>
+      <w:r>
+        <w:rPr>
+          <w:i/>
+        </w:rPr>
+        <w:t xml:space="preserve"> </w:t>
+      </w:r>
+      <w:bookmarkStart w:id="26" w:name="_GoBack"/>
+      <w:bookmarkEnd w:id="26"/>
     </w:p>
     <w:p>
       <w:pPr>
@@ -9607,24 +9861,24 @@
           <w:iCs/>
         </w:rPr>
       </w:pPr>
-      <w:bookmarkStart w:id="26" w:name="_Toc25553326"/>
-      <w:bookmarkStart w:id="27" w:name="_Toc71691029"/>
-      <w:bookmarkStart w:id="28" w:name="_Toc134083798"/>
+      <w:bookmarkStart w:id="27" w:name="_Toc25553326"/>
+      <w:bookmarkStart w:id="28" w:name="_Toc71691029"/>
+      <w:bookmarkStart w:id="29" w:name="_Toc134083798"/>
       <w:r>
         <w:rPr>
           <w:iCs/>
         </w:rPr>
         <w:t>Liste des documents</w:t>
       </w:r>
-      <w:bookmarkEnd w:id="26"/>
+      <w:bookmarkEnd w:id="27"/>
       <w:r>
         <w:rPr>
           <w:iCs/>
         </w:rPr>
         <w:t xml:space="preserve"> fournis</w:t>
       </w:r>
-      <w:bookmarkEnd w:id="27"/>
       <w:bookmarkEnd w:id="28"/>
+      <w:bookmarkEnd w:id="29"/>
     </w:p>
     <w:p>
       <w:pPr>
@@ -9678,12 +9932,21 @@
           <w:i/>
         </w:rPr>
       </w:pPr>
+      <w:proofErr w:type="gramStart"/>
       <w:r>
         <w:rPr>
           <w:rFonts w:cs="Arial"/>
           <w:i/>
         </w:rPr>
-        <w:t>le rapport de projet</w:t>
+        <w:t>le</w:t>
+      </w:r>
+      <w:proofErr w:type="gramEnd"/>
+      <w:r>
+        <w:rPr>
+          <w:rFonts w:cs="Arial"/>
+          <w:i/>
+        </w:rPr>
+        <w:t xml:space="preserve"> rapport de projet</w:t>
       </w:r>
     </w:p>
     <w:p>
@@ -9697,12 +9960,21 @@
           <w:i/>
         </w:rPr>
       </w:pPr>
+      <w:proofErr w:type="gramStart"/>
       <w:r>
         <w:rPr>
           <w:rFonts w:cs="Arial"/>
           <w:i/>
         </w:rPr>
-        <w:t>le manuel d'Installation (en annexe)</w:t>
+        <w:t>le</w:t>
+      </w:r>
+      <w:proofErr w:type="gramEnd"/>
+      <w:r>
+        <w:rPr>
+          <w:rFonts w:cs="Arial"/>
+          <w:i/>
+        </w:rPr>
+        <w:t xml:space="preserve"> manuel d'Installation (en annexe)</w:t>
       </w:r>
     </w:p>
     <w:p>
@@ -9716,12 +9988,21 @@
           <w:i/>
         </w:rPr>
       </w:pPr>
+      <w:proofErr w:type="gramStart"/>
       <w:r>
         <w:rPr>
           <w:rFonts w:cs="Arial"/>
           <w:i/>
         </w:rPr>
-        <w:t>le manuel d'Utilisation avec des exemples graphiques (en annexe)</w:t>
+        <w:t>le</w:t>
+      </w:r>
+      <w:proofErr w:type="gramEnd"/>
+      <w:r>
+        <w:rPr>
+          <w:rFonts w:cs="Arial"/>
+          <w:i/>
+        </w:rPr>
+        <w:t xml:space="preserve"> manuel d'Utilisation avec des exemples graphiques (en annexe)</w:t>
       </w:r>
     </w:p>
     <w:p>
@@ -9735,12 +10016,21 @@
           <w:i/>
         </w:rPr>
       </w:pPr>
+      <w:proofErr w:type="gramStart"/>
       <w:r>
         <w:rPr>
           <w:rFonts w:cs="Arial"/>
           <w:i/>
         </w:rPr>
-        <w:t>autres…</w:t>
+        <w:t>autres</w:t>
+      </w:r>
+      <w:proofErr w:type="gramEnd"/>
+      <w:r>
+        <w:rPr>
+          <w:rFonts w:cs="Arial"/>
+          <w:i/>
+        </w:rPr>
+        <w:t>…</w:t>
       </w:r>
     </w:p>
     <w:p>
@@ -9771,18 +10061,18 @@
           <w:tab w:val="num" w:pos="360"/>
         </w:tabs>
       </w:pPr>
-      <w:bookmarkStart w:id="29" w:name="_Toc25553328"/>
-      <w:bookmarkStart w:id="30" w:name="_Toc71703263"/>
-      <w:bookmarkStart w:id="31" w:name="_Toc134083799"/>
+      <w:bookmarkStart w:id="30" w:name="_Toc25553328"/>
+      <w:bookmarkStart w:id="31" w:name="_Toc71703263"/>
+      <w:bookmarkStart w:id="32" w:name="_Toc134083799"/>
       <w:r>
         <w:t>C</w:t>
       </w:r>
-      <w:bookmarkEnd w:id="29"/>
       <w:bookmarkEnd w:id="30"/>
+      <w:bookmarkEnd w:id="31"/>
       <w:r>
         <w:t>onclusions</w:t>
       </w:r>
-      <w:bookmarkEnd w:id="31"/>
+      <w:bookmarkEnd w:id="32"/>
     </w:p>
     <w:p>
       <w:pPr>
@@ -9810,8 +10100,18 @@
           <w:i/>
           <w:sz w:val="24"/>
         </w:rPr>
-        <w:t>Développez en tous cas les points suivants:</w:t>
-      </w:r>
+        <w:t xml:space="preserve">Développez en tous cas les points </w:t>
+      </w:r>
+      <w:proofErr w:type="gramStart"/>
+      <w:r>
+        <w:rPr>
+          <w:rFonts w:ascii="Arial" w:hAnsi="Arial" w:cs="Arial"/>
+          <w:i/>
+          <w:sz w:val="24"/>
+        </w:rPr>
+        <w:t>suivants:</w:t>
+      </w:r>
+      <w:proofErr w:type="gramEnd"/>
     </w:p>
     <w:p>
       <w:pPr>
@@ -9932,33 +10232,15 @@
           <w:tab w:val="num" w:pos="360"/>
         </w:tabs>
       </w:pPr>
-      <w:bookmarkStart w:id="32" w:name="_Toc71703264"/>
-      <w:bookmarkStart w:id="33" w:name="_Toc134083800"/>
+      <w:bookmarkStart w:id="33" w:name="_Toc71703264"/>
+      <w:bookmarkStart w:id="34" w:name="_Toc134083800"/>
       <w:r>
         <w:lastRenderedPageBreak/>
         <w:t>A</w:t>
       </w:r>
-      <w:bookmarkEnd w:id="32"/>
+      <w:bookmarkEnd w:id="33"/>
       <w:r>
         <w:t>nnexes</w:t>
-      </w:r>
-      <w:bookmarkEnd w:id="33"/>
-    </w:p>
-    <w:p/>
-    <w:p>
-      <w:pPr>
-        <w:pStyle w:val="Titre2"/>
-        <w:rPr>
-          <w:i/>
-          <w:iCs/>
-        </w:rPr>
-      </w:pPr>
-      <w:bookmarkStart w:id="34" w:name="_Toc134083801"/>
-      <w:r>
-        <w:rPr>
-          <w:iCs/>
-        </w:rPr>
-        <w:t>Résumé du rapport du TPI / version succincte de la documentation</w:t>
       </w:r>
       <w:bookmarkEnd w:id="34"/>
     </w:p>
@@ -9971,16 +10253,34 @@
           <w:iCs/>
         </w:rPr>
       </w:pPr>
-      <w:bookmarkStart w:id="35" w:name="_Toc71703265"/>
-      <w:bookmarkStart w:id="36" w:name="_Toc134083802"/>
+      <w:bookmarkStart w:id="35" w:name="_Toc134083801"/>
       <w:r>
         <w:rPr>
           <w:iCs/>
         </w:rPr>
+        <w:t>Résumé du rapport du TPI / version succincte de la documentation</w:t>
+      </w:r>
+      <w:bookmarkEnd w:id="35"/>
+    </w:p>
+    <w:p/>
+    <w:p>
+      <w:pPr>
+        <w:pStyle w:val="Titre2"/>
+        <w:rPr>
+          <w:i/>
+          <w:iCs/>
+        </w:rPr>
+      </w:pPr>
+      <w:bookmarkStart w:id="36" w:name="_Toc71703265"/>
+      <w:bookmarkStart w:id="37" w:name="_Toc134083802"/>
+      <w:r>
+        <w:rPr>
+          <w:iCs/>
+        </w:rPr>
         <w:t>Sources – Bibliographie</w:t>
       </w:r>
-      <w:bookmarkEnd w:id="35"/>
       <w:bookmarkEnd w:id="36"/>
+      <w:bookmarkEnd w:id="37"/>
     </w:p>
     <w:p>
       <w:pPr>
@@ -10013,7 +10313,21 @@
         <w:rPr>
           <w:i/>
         </w:rPr>
-        <w:t xml:space="preserve"> (Titre, auteur, date), des sites Internet (URL) consultés, des articles (Revue, date, titre, auteur)… Et de toutes les aides externes (noms)   </w:t>
+        <w:t xml:space="preserve"> (Titre, auteur, date), des sites Internet (URL) consultés, des articles (Revue, date, titre, </w:t>
+      </w:r>
+      <w:proofErr w:type="gramStart"/>
+      <w:r>
+        <w:rPr>
+          <w:i/>
+        </w:rPr>
+        <w:t>auteur)…</w:t>
+      </w:r>
+      <w:proofErr w:type="gramEnd"/>
+      <w:r>
+        <w:rPr>
+          <w:i/>
+        </w:rPr>
+        <w:t xml:space="preserve"> Et de toutes les aides externes (noms)   </w:t>
       </w:r>
     </w:p>
     <w:p>
@@ -10024,24 +10338,24 @@
           <w:iCs/>
         </w:rPr>
       </w:pPr>
-      <w:bookmarkStart w:id="37" w:name="_Toc25553330"/>
-      <w:bookmarkStart w:id="38" w:name="_Toc71703266"/>
-      <w:bookmarkStart w:id="39" w:name="_Toc134083803"/>
+      <w:bookmarkStart w:id="38" w:name="_Toc25553330"/>
+      <w:bookmarkStart w:id="39" w:name="_Toc71703266"/>
+      <w:bookmarkStart w:id="40" w:name="_Toc134083803"/>
       <w:r>
         <w:rPr>
           <w:iCs/>
         </w:rPr>
         <w:t xml:space="preserve">Journal de </w:t>
       </w:r>
-      <w:bookmarkEnd w:id="37"/>
       <w:bookmarkEnd w:id="38"/>
+      <w:bookmarkEnd w:id="39"/>
       <w:r>
         <w:rPr>
           <w:iCs/>
         </w:rPr>
         <w:t>travail</w:t>
       </w:r>
-      <w:bookmarkEnd w:id="39"/>
+      <w:bookmarkEnd w:id="40"/>
     </w:p>
     <w:p/>
     <w:tbl>
@@ -10205,7 +10519,7 @@
           <w:iCs/>
         </w:rPr>
       </w:pPr>
-      <w:bookmarkStart w:id="40" w:name="_Toc25553331"/>
+      <w:bookmarkStart w:id="41" w:name="_Toc25553331"/>
     </w:p>
     <w:p>
       <w:pPr>
@@ -10215,17 +10529,17 @@
           <w:iCs/>
         </w:rPr>
       </w:pPr>
-      <w:bookmarkStart w:id="41" w:name="_Toc71703267"/>
-      <w:bookmarkStart w:id="42" w:name="_Toc134083804"/>
+      <w:bookmarkStart w:id="42" w:name="_Toc71703267"/>
+      <w:bookmarkStart w:id="43" w:name="_Toc134083804"/>
       <w:r>
         <w:rPr>
           <w:iCs/>
         </w:rPr>
         <w:t>Manuel d'Installation</w:t>
       </w:r>
-      <w:bookmarkEnd w:id="40"/>
       <w:bookmarkEnd w:id="41"/>
       <w:bookmarkEnd w:id="42"/>
+      <w:bookmarkEnd w:id="43"/>
     </w:p>
     <w:p/>
     <w:p>
@@ -10236,18 +10550,18 @@
           <w:iCs/>
         </w:rPr>
       </w:pPr>
-      <w:bookmarkStart w:id="43" w:name="_Toc25553332"/>
-      <w:bookmarkStart w:id="44" w:name="_Toc71703268"/>
-      <w:bookmarkStart w:id="45" w:name="_Toc134083805"/>
+      <w:bookmarkStart w:id="44" w:name="_Toc25553332"/>
+      <w:bookmarkStart w:id="45" w:name="_Toc71703268"/>
+      <w:bookmarkStart w:id="46" w:name="_Toc134083805"/>
       <w:r>
         <w:rPr>
           <w:iCs/>
         </w:rPr>
         <w:t>Manuel d'Utilisation</w:t>
       </w:r>
-      <w:bookmarkEnd w:id="43"/>
       <w:bookmarkEnd w:id="44"/>
       <w:bookmarkEnd w:id="45"/>
+      <w:bookmarkEnd w:id="46"/>
     </w:p>
     <w:p/>
     <w:p>
@@ -10258,9 +10572,9 @@
           <w:iCs/>
         </w:rPr>
       </w:pPr>
-      <w:bookmarkStart w:id="46" w:name="_Toc71703270"/>
-      <w:bookmarkStart w:id="47" w:name="_Toc134083806"/>
-      <w:bookmarkStart w:id="48" w:name="_Toc25553334"/>
+      <w:bookmarkStart w:id="47" w:name="_Toc71703270"/>
+      <w:bookmarkStart w:id="48" w:name="_Toc134083806"/>
+      <w:bookmarkStart w:id="49" w:name="_Toc25553334"/>
       <w:r>
         <w:rPr>
           <w:iCs/>
@@ -10273,15 +10587,15 @@
         </w:rPr>
         <w:t>rchives du projet</w:t>
       </w:r>
-      <w:bookmarkEnd w:id="46"/>
       <w:bookmarkEnd w:id="47"/>
+      <w:bookmarkEnd w:id="48"/>
       <w:r>
         <w:rPr>
           <w:iCs/>
         </w:rPr>
         <w:t xml:space="preserve"> </w:t>
       </w:r>
-      <w:bookmarkEnd w:id="48"/>
+      <w:bookmarkEnd w:id="49"/>
     </w:p>
     <w:p/>
     <w:p>
@@ -10396,11 +10710,19 @@
           <w:szCs w:val="14"/>
         </w:rPr>
       </w:pPr>
+      <w:proofErr w:type="spellStart"/>
       <w:r>
         <w:rPr>
           <w:szCs w:val="14"/>
         </w:rPr>
-        <w:t xml:space="preserve">messageInput </w:t>
+        <w:t>messageInput</w:t>
+      </w:r>
+      <w:proofErr w:type="spellEnd"/>
+      <w:r>
+        <w:rPr>
+          <w:szCs w:val="14"/>
+        </w:rPr>
+        <w:t xml:space="preserve"> </w:t>
       </w:r>
       <w:hyperlink r:id="rId39" w:history="1">
         <w:r>
@@ -10408,16 +10730,7 @@
             <w:rStyle w:val="Lienhypertexte"/>
             <w:szCs w:val="14"/>
           </w:rPr>
-          <w:t>https://stackoverflow.com/questions/10797774/messageb</w:t>
-        </w:r>
-        <w:bookmarkStart w:id="49" w:name="_GoBack"/>
-        <w:bookmarkEnd w:id="49"/>
-        <w:r>
-          <w:rPr>
-            <w:rStyle w:val="Lienhypertexte"/>
-            <w:szCs w:val="14"/>
-          </w:rPr>
-          <w:t>ox-with-input-field</w:t>
+          <w:t>https://stackoverflow.com/questions/10797774/messagebox-with-input-field</w:t>
         </w:r>
       </w:hyperlink>
       <w:r>
@@ -10517,7 +10830,7 @@
         <w:sz w:val="16"/>
         <w:szCs w:val="16"/>
       </w:rPr>
-      <w:t>19</w:t>
+      <w:t>3</w:t>
     </w:r>
     <w:r>
       <w:rPr>
@@ -10539,7 +10852,23 @@
         <w:sz w:val="16"/>
         <w:szCs w:val="16"/>
       </w:rPr>
-      <w:t>Dernière modif : 02.12.2010</w:t>
+      <w:t xml:space="preserve">Dernière </w:t>
+    </w:r>
+    <w:proofErr w:type="spellStart"/>
+    <w:r>
+      <w:rPr>
+        <w:sz w:val="16"/>
+        <w:szCs w:val="16"/>
+      </w:rPr>
+      <w:t>modif</w:t>
+    </w:r>
+    <w:proofErr w:type="spellEnd"/>
+    <w:r>
+      <w:rPr>
+        <w:sz w:val="16"/>
+        <w:szCs w:val="16"/>
+      </w:rPr>
+      <w:t> : 02.12.2010</w:t>
     </w:r>
     <w:r>
       <w:rPr>
@@ -13934,7 +14263,7 @@
 </file>
 
 <file path=customXml/itemProps2.xml><?xml version="1.0" encoding="utf-8"?>
-<ds:datastoreItem xmlns:ds="http://schemas.openxmlformats.org/officeDocument/2006/customXml" ds:itemID="{0AAF6F53-CF00-47EA-A76D-F579D17F1E59}">
+<ds:datastoreItem xmlns:ds="http://schemas.openxmlformats.org/officeDocument/2006/customXml" ds:itemID="{F0EDC428-0EC7-4EE2-A0FB-CB78919C5E6F}">
   <ds:schemaRefs>
     <ds:schemaRef ds:uri="http://schemas.openxmlformats.org/officeDocument/2006/bibliography"/>
   </ds:schemaRefs>

</xml_diff>

<commit_message>
partie User, dataGridRow invisible et exemple avec le nom pour afficher les lignes que l'ont veut
</commit_message>
<xml_diff>
--- a/documentation/RapportTPITristanBarras.docx
+++ b/documentation/RapportTPITristanBarras.docx
@@ -7770,7 +7770,7 @@
           <v:shape id="_x0000_i1025" type="#_x0000_t75" style="width:466.1pt;height:559.75pt" o:ole="">
             <v:imagedata r:id="rId19" o:title=""/>
           </v:shape>
-          <o:OLEObject Type="Embed" ProgID="Excel.Sheet.12" ShapeID="_x0000_i1025" DrawAspect="Content" ObjectID="_1745304520" r:id="rId20"/>
+          <o:OLEObject Type="Embed" ProgID="Excel.Sheet.12" ShapeID="_x0000_i1025" DrawAspect="Content" ObjectID="_1745327408" r:id="rId20"/>
         </w:object>
       </w:r>
     </w:p>
@@ -7829,7 +7829,7 @@
           <v:shape id="_x0000_i1026" type="#_x0000_t75" style="width:475.2pt;height:472.1pt" o:ole="">
             <v:imagedata r:id="rId21" o:title=""/>
           </v:shape>
-          <o:OLEObject Type="Embed" ProgID="Excel.Sheet.12" ShapeID="_x0000_i1026" DrawAspect="Content" ObjectID="_1745304521" r:id="rId22"/>
+          <o:OLEObject Type="Embed" ProgID="Excel.Sheet.12" ShapeID="_x0000_i1026" DrawAspect="Content" ObjectID="_1745327409" r:id="rId22"/>
         </w:object>
       </w:r>
     </w:p>
@@ -7924,7 +7924,7 @@
           <v:shape id="_x0000_i1027" type="#_x0000_t75" style="width:467.75pt;height:407.2pt" o:ole="">
             <v:imagedata r:id="rId23" o:title=""/>
           </v:shape>
-          <o:OLEObject Type="Embed" ProgID="Excel.SheetMacroEnabled.12" ShapeID="_x0000_i1027" DrawAspect="Content" ObjectID="_1745304522" r:id="rId24"/>
+          <o:OLEObject Type="Embed" ProgID="Excel.SheetMacroEnabled.12" ShapeID="_x0000_i1027" DrawAspect="Content" ObjectID="_1745327410" r:id="rId24"/>
         </w:object>
       </w:r>
     </w:p>
@@ -7985,43 +7985,17 @@
         <w:t xml:space="preserve"> Visual studio pour coder en C# ainsi que les applications de réalisation</w:t>
       </w:r>
       <w:r>
-        <w:t xml:space="preserve"> comme </w:t>
-      </w:r>
-      <w:proofErr w:type="spellStart"/>
-      <w:r>
-        <w:t>balsamiq</w:t>
-      </w:r>
-      <w:proofErr w:type="spellEnd"/>
-      <w:r>
-        <w:t xml:space="preserve">, </w:t>
+        <w:t xml:space="preserve"> comme balsamiq, </w:t>
       </w:r>
       <w:r>
         <w:t>Excel, draw.io</w:t>
       </w:r>
       <w:r>
-        <w:t xml:space="preserve">, MySQL </w:t>
-      </w:r>
-      <w:proofErr w:type="spellStart"/>
-      <w:r>
-        <w:t>Workbench</w:t>
-      </w:r>
-      <w:proofErr w:type="spellEnd"/>
-      <w:r>
-        <w:t xml:space="preserve">, </w:t>
-      </w:r>
-      <w:proofErr w:type="spellStart"/>
-      <w:r>
-        <w:t>mariadb</w:t>
-      </w:r>
-      <w:proofErr w:type="spellEnd"/>
-      <w:r>
-        <w:t xml:space="preserve">, </w:t>
-      </w:r>
-      <w:proofErr w:type="spellStart"/>
-      <w:r>
-        <w:t>HeidiSQL</w:t>
-      </w:r>
-      <w:proofErr w:type="spellEnd"/>
+        <w:t>, MySQL Workbench, mariadb</w:t>
+      </w:r>
+      <w:r>
+        <w:t>, HeidiSQL</w:t>
+      </w:r>
       <w:r>
         <w:t>.</w:t>
       </w:r>
@@ -8295,21 +8269,12 @@
           <w:iCs/>
         </w:rPr>
       </w:pPr>
-      <w:proofErr w:type="gramStart"/>
       <w:r>
         <w:rPr>
           <w:i/>
           <w:iCs/>
         </w:rPr>
-        <w:t>les</w:t>
-      </w:r>
-      <w:proofErr w:type="gramEnd"/>
-      <w:r>
-        <w:rPr>
-          <w:i/>
-          <w:iCs/>
-        </w:rPr>
-        <w:t xml:space="preserve"> répertoires où le logiciel est installé</w:t>
+        <w:t>les répertoires où le logiciel est installé</w:t>
       </w:r>
     </w:p>
     <w:p>
@@ -8328,21 +8293,12 @@
           <w:iCs/>
         </w:rPr>
       </w:pPr>
-      <w:proofErr w:type="gramStart"/>
       <w:r>
         <w:rPr>
           <w:i/>
           <w:iCs/>
         </w:rPr>
-        <w:t>la</w:t>
-      </w:r>
-      <w:proofErr w:type="gramEnd"/>
-      <w:r>
-        <w:rPr>
-          <w:i/>
-          <w:iCs/>
-        </w:rPr>
-        <w:t xml:space="preserve"> liste de tous les fichiers et une rapide description de leur contenu (des noms qui parlent !)</w:t>
+        <w:t>la liste de tous les fichiers et une rapide description de leur contenu (des noms qui parlent !)</w:t>
       </w:r>
     </w:p>
     <w:p>
@@ -8361,21 +8317,12 @@
           <w:iCs/>
         </w:rPr>
       </w:pPr>
-      <w:proofErr w:type="gramStart"/>
       <w:r>
         <w:rPr>
           <w:i/>
           <w:iCs/>
         </w:rPr>
-        <w:t>les</w:t>
-      </w:r>
-      <w:proofErr w:type="gramEnd"/>
-      <w:r>
-        <w:rPr>
-          <w:i/>
-          <w:iCs/>
-        </w:rPr>
-        <w:t xml:space="preserve"> versions des systèmes d'exploitation et des outils logiciels</w:t>
+        <w:t>les versions des systèmes d'exploitation et des outils logiciels</w:t>
       </w:r>
     </w:p>
     <w:p>
@@ -8394,21 +8341,12 @@
           <w:iCs/>
         </w:rPr>
       </w:pPr>
-      <w:proofErr w:type="gramStart"/>
       <w:r>
         <w:rPr>
           <w:i/>
           <w:iCs/>
         </w:rPr>
-        <w:t>la</w:t>
-      </w:r>
-      <w:proofErr w:type="gramEnd"/>
-      <w:r>
-        <w:rPr>
-          <w:i/>
-          <w:iCs/>
-        </w:rPr>
-        <w:t xml:space="preserve"> description exacte du matériel</w:t>
+        <w:t>la description exacte du matériel</w:t>
       </w:r>
     </w:p>
     <w:p>
@@ -8427,21 +8365,12 @@
           <w:iCs/>
         </w:rPr>
       </w:pPr>
-      <w:proofErr w:type="gramStart"/>
       <w:r>
         <w:rPr>
           <w:i/>
           <w:iCs/>
         </w:rPr>
-        <w:t>le</w:t>
-      </w:r>
-      <w:proofErr w:type="gramEnd"/>
-      <w:r>
-        <w:rPr>
-          <w:i/>
-          <w:iCs/>
-        </w:rPr>
-        <w:t xml:space="preserve"> numé</w:t>
+        <w:t>le numé</w:t>
       </w:r>
       <w:r>
         <w:rPr>
@@ -8475,22 +8404,13 @@
           <w:u w:val="single"/>
         </w:rPr>
       </w:pPr>
-      <w:proofErr w:type="gramStart"/>
       <w:r>
         <w:rPr>
           <w:i/>
           <w:iCs/>
         </w:rPr>
         <w:lastRenderedPageBreak/>
-        <w:t>programmation</w:t>
-      </w:r>
-      <w:proofErr w:type="gramEnd"/>
-      <w:r>
-        <w:rPr>
-          <w:i/>
-          <w:iCs/>
-        </w:rPr>
-        <w:t xml:space="preserve"> et scripts: librairies externes, dictionnaire des données, reconstruction du logiciel</w:t>
+        <w:t>programmation et scripts: librairies externes, dictionnaire des données, reconstruction du logiciel</w:t>
       </w:r>
       <w:r>
         <w:rPr>
@@ -8854,44 +8774,8 @@
               <w:rPr>
                 <w:rFonts w:ascii="Times New Roman" w:hAnsi="Times New Roman"/>
               </w:rPr>
-              <w:t xml:space="preserve">La fonction </w:t>
-            </w:r>
-            <w:proofErr w:type="spellStart"/>
-            <w:r>
-              <w:rPr>
-                <w:rFonts w:ascii="Times New Roman" w:hAnsi="Times New Roman"/>
-              </w:rPr>
-              <w:t>CheckAdmin</w:t>
-            </w:r>
-            <w:proofErr w:type="spellEnd"/>
-            <w:r>
-              <w:rPr>
-                <w:rFonts w:ascii="Times New Roman" w:hAnsi="Times New Roman"/>
-              </w:rPr>
-              <w:t xml:space="preserve"> retourne </w:t>
-            </w:r>
-            <w:proofErr w:type="spellStart"/>
-            <w:r>
-              <w:rPr>
-                <w:rFonts w:ascii="Times New Roman" w:hAnsi="Times New Roman"/>
-              </w:rPr>
-              <w:t>true</w:t>
-            </w:r>
-            <w:proofErr w:type="spellEnd"/>
-            <w:r>
-              <w:rPr>
-                <w:rFonts w:ascii="Times New Roman" w:hAnsi="Times New Roman"/>
-              </w:rPr>
-              <w:t xml:space="preserve"> si un admin similaire est trouvé dans la </w:t>
-            </w:r>
-            <w:proofErr w:type="spellStart"/>
-            <w:r>
-              <w:rPr>
-                <w:rFonts w:ascii="Times New Roman" w:hAnsi="Times New Roman"/>
-              </w:rPr>
-              <w:t>bdd</w:t>
-            </w:r>
-            <w:proofErr w:type="spellEnd"/>
+              <w:t>La fonction CheckAdmin retourne true si un admin similaire est trouvé dans la bdd</w:t>
+            </w:r>
           </w:p>
         </w:tc>
         <w:tc>
@@ -9036,30 +8920,8 @@
               <w:rPr>
                 <w:rFonts w:ascii="Times New Roman" w:hAnsi="Times New Roman"/>
               </w:rPr>
-              <w:t xml:space="preserve">La fonction </w:t>
-            </w:r>
-            <w:proofErr w:type="spellStart"/>
-            <w:r>
-              <w:rPr>
-                <w:rFonts w:ascii="Times New Roman" w:hAnsi="Times New Roman"/>
-              </w:rPr>
-              <w:t>CheckAdmin</w:t>
-            </w:r>
-            <w:proofErr w:type="spellEnd"/>
-            <w:r>
-              <w:rPr>
-                <w:rFonts w:ascii="Times New Roman" w:hAnsi="Times New Roman"/>
-              </w:rPr>
-              <w:t xml:space="preserve"> retourne false si il n’y pas d’admin similaire dans la </w:t>
-            </w:r>
-            <w:proofErr w:type="spellStart"/>
-            <w:r>
-              <w:rPr>
-                <w:rFonts w:ascii="Times New Roman" w:hAnsi="Times New Roman"/>
-              </w:rPr>
-              <w:t>bdd</w:t>
-            </w:r>
-            <w:proofErr w:type="spellEnd"/>
+              <w:t>La fonction CheckAdmin retourne false si il n’y pas d’admin similaire dans la bdd</w:t>
+            </w:r>
           </w:p>
         </w:tc>
         <w:tc>
@@ -9193,35 +9055,7 @@
               <w:rPr>
                 <w:rFonts w:ascii="Times New Roman" w:hAnsi="Times New Roman"/>
               </w:rPr>
-              <w:t>La fonction retourne la liste « </w:t>
-            </w:r>
-            <w:proofErr w:type="spellStart"/>
-            <w:r>
-              <w:rPr>
-                <w:rFonts w:ascii="Times New Roman" w:hAnsi="Times New Roman"/>
-              </w:rPr>
-              <w:t>storageplaces</w:t>
-            </w:r>
-            <w:proofErr w:type="spellEnd"/>
-            <w:r>
-              <w:rPr>
-                <w:rFonts w:ascii="Times New Roman" w:hAnsi="Times New Roman"/>
-              </w:rPr>
-              <w:t xml:space="preserve"> » disponible dans la </w:t>
-            </w:r>
-            <w:proofErr w:type="spellStart"/>
-            <w:r>
-              <w:rPr>
-                <w:rFonts w:ascii="Times New Roman" w:hAnsi="Times New Roman"/>
-              </w:rPr>
-              <w:t>bdd</w:t>
-            </w:r>
-            <w:proofErr w:type="spellEnd"/>
-            <w:r>
-              <w:rPr>
-                <w:rFonts w:ascii="Times New Roman" w:hAnsi="Times New Roman"/>
-              </w:rPr>
-              <w:t xml:space="preserve"> actuellement elle contient « SC-C111 » et « SC-C236 ».</w:t>
+              <w:t>La fonction retourne la liste « storageplaces » disponible dans la bdd actuellement elle contient « SC-C111 » et « SC-C236 ».</w:t>
             </w:r>
           </w:p>
         </w:tc>
@@ -9357,30 +9191,8 @@
               <w:rPr>
                 <w:rFonts w:ascii="Times New Roman" w:hAnsi="Times New Roman"/>
               </w:rPr>
-              <w:t xml:space="preserve">La fonction </w:t>
-            </w:r>
-            <w:proofErr w:type="spellStart"/>
-            <w:r>
-              <w:rPr>
-                <w:rFonts w:ascii="Times New Roman" w:hAnsi="Times New Roman"/>
-              </w:rPr>
-              <w:t>InsertWord</w:t>
-            </w:r>
-            <w:proofErr w:type="spellEnd"/>
-            <w:r>
-              <w:rPr>
-                <w:rFonts w:ascii="Times New Roman" w:hAnsi="Times New Roman"/>
-              </w:rPr>
-              <w:t xml:space="preserve"> va ajouter un mot dans une liste de la </w:t>
-            </w:r>
-            <w:proofErr w:type="spellStart"/>
-            <w:r>
-              <w:rPr>
-                <w:rFonts w:ascii="Times New Roman" w:hAnsi="Times New Roman"/>
-              </w:rPr>
-              <w:t>bdd</w:t>
-            </w:r>
-            <w:proofErr w:type="spellEnd"/>
+              <w:t>La fonction InsertWord va ajouter un mot dans une liste de la bdd</w:t>
+            </w:r>
           </w:p>
         </w:tc>
         <w:tc>
@@ -9507,30 +9319,8 @@
               <w:rPr>
                 <w:rFonts w:ascii="Times New Roman" w:hAnsi="Times New Roman"/>
               </w:rPr>
-              <w:t xml:space="preserve">La fonction </w:t>
-            </w:r>
-            <w:proofErr w:type="spellStart"/>
-            <w:r>
-              <w:rPr>
-                <w:rFonts w:ascii="Times New Roman" w:hAnsi="Times New Roman"/>
-              </w:rPr>
-              <w:t>DeleteWord</w:t>
-            </w:r>
-            <w:proofErr w:type="spellEnd"/>
-            <w:r>
-              <w:rPr>
-                <w:rFonts w:ascii="Times New Roman" w:hAnsi="Times New Roman"/>
-              </w:rPr>
-              <w:t xml:space="preserve"> va enlever un mot d’une liste dans la </w:t>
-            </w:r>
-            <w:proofErr w:type="spellStart"/>
-            <w:r>
-              <w:rPr>
-                <w:rFonts w:ascii="Times New Roman" w:hAnsi="Times New Roman"/>
-              </w:rPr>
-              <w:t>bdd</w:t>
-            </w:r>
-            <w:proofErr w:type="spellEnd"/>
+              <w:t>La fonction DeleteWord va enlever un mot d’une liste dans la bdd</w:t>
+            </w:r>
           </w:p>
         </w:tc>
         <w:tc>
@@ -9664,35 +9454,7 @@
               <w:rPr>
                 <w:rFonts w:ascii="Times New Roman" w:hAnsi="Times New Roman"/>
               </w:rPr>
-              <w:t xml:space="preserve">La fonction </w:t>
-            </w:r>
-            <w:proofErr w:type="spellStart"/>
-            <w:r>
-              <w:rPr>
-                <w:rFonts w:ascii="Times New Roman" w:hAnsi="Times New Roman"/>
-              </w:rPr>
-              <w:t>GetId</w:t>
-            </w:r>
-            <w:proofErr w:type="spellEnd"/>
-            <w:r>
-              <w:rPr>
-                <w:rFonts w:ascii="Times New Roman" w:hAnsi="Times New Roman"/>
-              </w:rPr>
-              <w:t xml:space="preserve"> va retourner l’id en </w:t>
-            </w:r>
-            <w:proofErr w:type="spellStart"/>
-            <w:r>
-              <w:rPr>
-                <w:rFonts w:ascii="Times New Roman" w:hAnsi="Times New Roman"/>
-              </w:rPr>
-              <w:t>int</w:t>
-            </w:r>
-            <w:proofErr w:type="spellEnd"/>
-            <w:r>
-              <w:rPr>
-                <w:rFonts w:ascii="Times New Roman" w:hAnsi="Times New Roman"/>
-              </w:rPr>
-              <w:t xml:space="preserve"> d’un élément d’une liste</w:t>
+              <w:t>La fonction GetId va retourner l’id en int d’un élément d’une liste</w:t>
             </w:r>
           </w:p>
         </w:tc>
@@ -9765,24 +9527,8 @@
           <w:i/>
         </w:rPr>
         <w:lastRenderedPageBreak/>
-        <w:t xml:space="preserve">S'il reste encore des </w:t>
-      </w:r>
-      <w:proofErr w:type="gramStart"/>
-      <w:r>
-        <w:rPr>
-          <w:i/>
-        </w:rPr>
-        <w:t>erreurs:</w:t>
-      </w:r>
-      <w:proofErr w:type="gramEnd"/>
-      <w:r>
-        <w:rPr>
-          <w:i/>
-        </w:rPr>
-        <w:t xml:space="preserve"> </w:t>
-      </w:r>
-      <w:bookmarkStart w:id="26" w:name="_GoBack"/>
-      <w:bookmarkEnd w:id="26"/>
+        <w:t xml:space="preserve">S'il reste encore des erreurs: </w:t>
+      </w:r>
     </w:p>
     <w:p>
       <w:pPr>
@@ -9861,24 +9607,24 @@
           <w:iCs/>
         </w:rPr>
       </w:pPr>
-      <w:bookmarkStart w:id="27" w:name="_Toc25553326"/>
-      <w:bookmarkStart w:id="28" w:name="_Toc71691029"/>
-      <w:bookmarkStart w:id="29" w:name="_Toc134083798"/>
+      <w:bookmarkStart w:id="26" w:name="_Toc25553326"/>
+      <w:bookmarkStart w:id="27" w:name="_Toc71691029"/>
+      <w:bookmarkStart w:id="28" w:name="_Toc134083798"/>
       <w:r>
         <w:rPr>
           <w:iCs/>
         </w:rPr>
         <w:t>Liste des documents</w:t>
       </w:r>
+      <w:bookmarkEnd w:id="26"/>
+      <w:r>
+        <w:rPr>
+          <w:iCs/>
+        </w:rPr>
+        <w:t xml:space="preserve"> fournis</w:t>
+      </w:r>
       <w:bookmarkEnd w:id="27"/>
-      <w:r>
-        <w:rPr>
-          <w:iCs/>
-        </w:rPr>
-        <w:t xml:space="preserve"> fournis</w:t>
-      </w:r>
       <w:bookmarkEnd w:id="28"/>
-      <w:bookmarkEnd w:id="29"/>
     </w:p>
     <w:p>
       <w:pPr>
@@ -9932,21 +9678,12 @@
           <w:i/>
         </w:rPr>
       </w:pPr>
-      <w:proofErr w:type="gramStart"/>
       <w:r>
         <w:rPr>
           <w:rFonts w:cs="Arial"/>
           <w:i/>
         </w:rPr>
-        <w:t>le</w:t>
-      </w:r>
-      <w:proofErr w:type="gramEnd"/>
-      <w:r>
-        <w:rPr>
-          <w:rFonts w:cs="Arial"/>
-          <w:i/>
-        </w:rPr>
-        <w:t xml:space="preserve"> rapport de projet</w:t>
+        <w:t>le rapport de projet</w:t>
       </w:r>
     </w:p>
     <w:p>
@@ -9960,21 +9697,12 @@
           <w:i/>
         </w:rPr>
       </w:pPr>
-      <w:proofErr w:type="gramStart"/>
       <w:r>
         <w:rPr>
           <w:rFonts w:cs="Arial"/>
           <w:i/>
         </w:rPr>
-        <w:t>le</w:t>
-      </w:r>
-      <w:proofErr w:type="gramEnd"/>
-      <w:r>
-        <w:rPr>
-          <w:rFonts w:cs="Arial"/>
-          <w:i/>
-        </w:rPr>
-        <w:t xml:space="preserve"> manuel d'Installation (en annexe)</w:t>
+        <w:t>le manuel d'Installation (en annexe)</w:t>
       </w:r>
     </w:p>
     <w:p>
@@ -9988,21 +9716,12 @@
           <w:i/>
         </w:rPr>
       </w:pPr>
-      <w:proofErr w:type="gramStart"/>
       <w:r>
         <w:rPr>
           <w:rFonts w:cs="Arial"/>
           <w:i/>
         </w:rPr>
-        <w:t>le</w:t>
-      </w:r>
-      <w:proofErr w:type="gramEnd"/>
-      <w:r>
-        <w:rPr>
-          <w:rFonts w:cs="Arial"/>
-          <w:i/>
-        </w:rPr>
-        <w:t xml:space="preserve"> manuel d'Utilisation avec des exemples graphiques (en annexe)</w:t>
+        <w:t>le manuel d'Utilisation avec des exemples graphiques (en annexe)</w:t>
       </w:r>
     </w:p>
     <w:p>
@@ -10016,21 +9735,12 @@
           <w:i/>
         </w:rPr>
       </w:pPr>
-      <w:proofErr w:type="gramStart"/>
       <w:r>
         <w:rPr>
           <w:rFonts w:cs="Arial"/>
           <w:i/>
         </w:rPr>
-        <w:t>autres</w:t>
-      </w:r>
-      <w:proofErr w:type="gramEnd"/>
-      <w:r>
-        <w:rPr>
-          <w:rFonts w:cs="Arial"/>
-          <w:i/>
-        </w:rPr>
-        <w:t>…</w:t>
+        <w:t>autres…</w:t>
       </w:r>
     </w:p>
     <w:p>
@@ -10061,18 +9771,18 @@
           <w:tab w:val="num" w:pos="360"/>
         </w:tabs>
       </w:pPr>
-      <w:bookmarkStart w:id="30" w:name="_Toc25553328"/>
-      <w:bookmarkStart w:id="31" w:name="_Toc71703263"/>
-      <w:bookmarkStart w:id="32" w:name="_Toc134083799"/>
+      <w:bookmarkStart w:id="29" w:name="_Toc25553328"/>
+      <w:bookmarkStart w:id="30" w:name="_Toc71703263"/>
+      <w:bookmarkStart w:id="31" w:name="_Toc134083799"/>
       <w:r>
         <w:t>C</w:t>
       </w:r>
+      <w:bookmarkEnd w:id="29"/>
       <w:bookmarkEnd w:id="30"/>
+      <w:r>
+        <w:t>onclusions</w:t>
+      </w:r>
       <w:bookmarkEnd w:id="31"/>
-      <w:r>
-        <w:t>onclusions</w:t>
-      </w:r>
-      <w:bookmarkEnd w:id="32"/>
     </w:p>
     <w:p>
       <w:pPr>
@@ -10100,18 +9810,8 @@
           <w:i/>
           <w:sz w:val="24"/>
         </w:rPr>
-        <w:t xml:space="preserve">Développez en tous cas les points </w:t>
-      </w:r>
-      <w:proofErr w:type="gramStart"/>
-      <w:r>
-        <w:rPr>
-          <w:rFonts w:ascii="Arial" w:hAnsi="Arial" w:cs="Arial"/>
-          <w:i/>
-          <w:sz w:val="24"/>
-        </w:rPr>
-        <w:t>suivants:</w:t>
-      </w:r>
-      <w:proofErr w:type="gramEnd"/>
+        <w:t>Développez en tous cas les points suivants:</w:t>
+      </w:r>
     </w:p>
     <w:p>
       <w:pPr>
@@ -10232,15 +9932,33 @@
           <w:tab w:val="num" w:pos="360"/>
         </w:tabs>
       </w:pPr>
-      <w:bookmarkStart w:id="33" w:name="_Toc71703264"/>
-      <w:bookmarkStart w:id="34" w:name="_Toc134083800"/>
+      <w:bookmarkStart w:id="32" w:name="_Toc71703264"/>
+      <w:bookmarkStart w:id="33" w:name="_Toc134083800"/>
       <w:r>
         <w:lastRenderedPageBreak/>
         <w:t>A</w:t>
       </w:r>
+      <w:bookmarkEnd w:id="32"/>
+      <w:r>
+        <w:t>nnexes</w:t>
+      </w:r>
       <w:bookmarkEnd w:id="33"/>
-      <w:r>
-        <w:t>nnexes</w:t>
+    </w:p>
+    <w:p/>
+    <w:p>
+      <w:pPr>
+        <w:pStyle w:val="Titre2"/>
+        <w:rPr>
+          <w:i/>
+          <w:iCs/>
+        </w:rPr>
+      </w:pPr>
+      <w:bookmarkStart w:id="34" w:name="_Toc134083801"/>
+      <w:r>
+        <w:rPr>
+          <w:iCs/>
+        </w:rPr>
+        <w:t>Résumé du rapport du TPI / version succincte de la documentation</w:t>
       </w:r>
       <w:bookmarkEnd w:id="34"/>
     </w:p>
@@ -10253,16 +9971,51 @@
           <w:iCs/>
         </w:rPr>
       </w:pPr>
-      <w:bookmarkStart w:id="35" w:name="_Toc134083801"/>
+      <w:bookmarkStart w:id="35" w:name="_Toc71703265"/>
+      <w:bookmarkStart w:id="36" w:name="_Toc134083802"/>
       <w:r>
         <w:rPr>
           <w:iCs/>
         </w:rPr>
-        <w:t>Résumé du rapport du TPI / version succincte de la documentation</w:t>
+        <w:t>Sources – Bibliographie</w:t>
       </w:r>
       <w:bookmarkEnd w:id="35"/>
+      <w:bookmarkEnd w:id="36"/>
     </w:p>
-    <w:p/>
+    <w:p>
+      <w:pPr>
+        <w:ind w:left="426"/>
+        <w:rPr>
+          <w:iCs/>
+        </w:rPr>
+      </w:pPr>
+    </w:p>
+    <w:p>
+      <w:pPr>
+        <w:ind w:left="426"/>
+        <w:rPr>
+          <w:i/>
+        </w:rPr>
+      </w:pPr>
+      <w:r>
+        <w:rPr>
+          <w:i/>
+        </w:rPr>
+        <w:t>Liste des livres utilisé</w:t>
+      </w:r>
+      <w:r>
+        <w:rPr>
+          <w:i/>
+        </w:rPr>
+        <w:t>s</w:t>
+      </w:r>
+      <w:r>
+        <w:rPr>
+          <w:i/>
+        </w:rPr>
+        <w:t xml:space="preserve"> (Titre, auteur, date), des sites Internet (URL) consultés, des articles (Revue, date, titre, auteur)… Et de toutes les aides externes (noms)   </w:t>
+      </w:r>
+    </w:p>
     <w:p>
       <w:pPr>
         <w:pStyle w:val="Titre2"/>
@@ -10271,91 +10024,24 @@
           <w:iCs/>
         </w:rPr>
       </w:pPr>
-      <w:bookmarkStart w:id="36" w:name="_Toc71703265"/>
-      <w:bookmarkStart w:id="37" w:name="_Toc134083802"/>
+      <w:bookmarkStart w:id="37" w:name="_Toc25553330"/>
+      <w:bookmarkStart w:id="38" w:name="_Toc71703266"/>
+      <w:bookmarkStart w:id="39" w:name="_Toc134083803"/>
       <w:r>
         <w:rPr>
           <w:iCs/>
         </w:rPr>
-        <w:t>Sources – Bibliographie</w:t>
-      </w:r>
-      <w:bookmarkEnd w:id="36"/>
+        <w:t xml:space="preserve">Journal de </w:t>
+      </w:r>
       <w:bookmarkEnd w:id="37"/>
-    </w:p>
-    <w:p>
-      <w:pPr>
-        <w:ind w:left="426"/>
+      <w:bookmarkEnd w:id="38"/>
+      <w:r>
         <w:rPr>
           <w:iCs/>
         </w:rPr>
-      </w:pPr>
-    </w:p>
-    <w:p>
-      <w:pPr>
-        <w:ind w:left="426"/>
-        <w:rPr>
-          <w:i/>
-        </w:rPr>
-      </w:pPr>
-      <w:r>
-        <w:rPr>
-          <w:i/>
-        </w:rPr>
-        <w:t>Liste des livres utilisé</w:t>
-      </w:r>
-      <w:r>
-        <w:rPr>
-          <w:i/>
-        </w:rPr>
-        <w:t>s</w:t>
-      </w:r>
-      <w:r>
-        <w:rPr>
-          <w:i/>
-        </w:rPr>
-        <w:t xml:space="preserve"> (Titre, auteur, date), des sites Internet (URL) consultés, des articles (Revue, date, titre, </w:t>
-      </w:r>
-      <w:proofErr w:type="gramStart"/>
-      <w:r>
-        <w:rPr>
-          <w:i/>
-        </w:rPr>
-        <w:t>auteur)…</w:t>
-      </w:r>
-      <w:proofErr w:type="gramEnd"/>
-      <w:r>
-        <w:rPr>
-          <w:i/>
-        </w:rPr>
-        <w:t xml:space="preserve"> Et de toutes les aides externes (noms)   </w:t>
-      </w:r>
-    </w:p>
-    <w:p>
-      <w:pPr>
-        <w:pStyle w:val="Titre2"/>
-        <w:rPr>
-          <w:i/>
-          <w:iCs/>
-        </w:rPr>
-      </w:pPr>
-      <w:bookmarkStart w:id="38" w:name="_Toc25553330"/>
-      <w:bookmarkStart w:id="39" w:name="_Toc71703266"/>
-      <w:bookmarkStart w:id="40" w:name="_Toc134083803"/>
-      <w:r>
-        <w:rPr>
-          <w:iCs/>
-        </w:rPr>
-        <w:t xml:space="preserve">Journal de </w:t>
-      </w:r>
-      <w:bookmarkEnd w:id="38"/>
+        <w:t>travail</w:t>
+      </w:r>
       <w:bookmarkEnd w:id="39"/>
-      <w:r>
-        <w:rPr>
-          <w:iCs/>
-        </w:rPr>
-        <w:t>travail</w:t>
-      </w:r>
-      <w:bookmarkEnd w:id="40"/>
     </w:p>
     <w:p/>
     <w:tbl>
@@ -10519,7 +10205,7 @@
           <w:iCs/>
         </w:rPr>
       </w:pPr>
-      <w:bookmarkStart w:id="41" w:name="_Toc25553331"/>
+      <w:bookmarkStart w:id="40" w:name="_Toc25553331"/>
     </w:p>
     <w:p>
       <w:pPr>
@@ -10529,17 +10215,17 @@
           <w:iCs/>
         </w:rPr>
       </w:pPr>
-      <w:bookmarkStart w:id="42" w:name="_Toc71703267"/>
-      <w:bookmarkStart w:id="43" w:name="_Toc134083804"/>
+      <w:bookmarkStart w:id="41" w:name="_Toc71703267"/>
+      <w:bookmarkStart w:id="42" w:name="_Toc134083804"/>
       <w:r>
         <w:rPr>
           <w:iCs/>
         </w:rPr>
         <w:t>Manuel d'Installation</w:t>
       </w:r>
+      <w:bookmarkEnd w:id="40"/>
       <w:bookmarkEnd w:id="41"/>
       <w:bookmarkEnd w:id="42"/>
-      <w:bookmarkEnd w:id="43"/>
     </w:p>
     <w:p/>
     <w:p>
@@ -10550,18 +10236,18 @@
           <w:iCs/>
         </w:rPr>
       </w:pPr>
-      <w:bookmarkStart w:id="44" w:name="_Toc25553332"/>
-      <w:bookmarkStart w:id="45" w:name="_Toc71703268"/>
-      <w:bookmarkStart w:id="46" w:name="_Toc134083805"/>
+      <w:bookmarkStart w:id="43" w:name="_Toc25553332"/>
+      <w:bookmarkStart w:id="44" w:name="_Toc71703268"/>
+      <w:bookmarkStart w:id="45" w:name="_Toc134083805"/>
       <w:r>
         <w:rPr>
           <w:iCs/>
         </w:rPr>
         <w:t>Manuel d'Utilisation</w:t>
       </w:r>
+      <w:bookmarkEnd w:id="43"/>
       <w:bookmarkEnd w:id="44"/>
       <w:bookmarkEnd w:id="45"/>
-      <w:bookmarkEnd w:id="46"/>
     </w:p>
     <w:p/>
     <w:p>
@@ -10572,9 +10258,9 @@
           <w:iCs/>
         </w:rPr>
       </w:pPr>
-      <w:bookmarkStart w:id="47" w:name="_Toc71703270"/>
-      <w:bookmarkStart w:id="48" w:name="_Toc134083806"/>
-      <w:bookmarkStart w:id="49" w:name="_Toc25553334"/>
+      <w:bookmarkStart w:id="46" w:name="_Toc71703270"/>
+      <w:bookmarkStart w:id="47" w:name="_Toc134083806"/>
+      <w:bookmarkStart w:id="48" w:name="_Toc25553334"/>
       <w:r>
         <w:rPr>
           <w:iCs/>
@@ -10587,15 +10273,15 @@
         </w:rPr>
         <w:t>rchives du projet</w:t>
       </w:r>
+      <w:bookmarkEnd w:id="46"/>
       <w:bookmarkEnd w:id="47"/>
+      <w:r>
+        <w:rPr>
+          <w:iCs/>
+        </w:rPr>
+        <w:t xml:space="preserve"> </w:t>
+      </w:r>
       <w:bookmarkEnd w:id="48"/>
-      <w:r>
-        <w:rPr>
-          <w:iCs/>
-        </w:rPr>
-        <w:t xml:space="preserve"> </w:t>
-      </w:r>
-      <w:bookmarkEnd w:id="49"/>
     </w:p>
     <w:p/>
     <w:p>
@@ -10710,19 +10396,11 @@
           <w:szCs w:val="14"/>
         </w:rPr>
       </w:pPr>
-      <w:proofErr w:type="spellStart"/>
       <w:r>
         <w:rPr>
           <w:szCs w:val="14"/>
         </w:rPr>
-        <w:t>messageInput</w:t>
-      </w:r>
-      <w:proofErr w:type="spellEnd"/>
-      <w:r>
-        <w:rPr>
-          <w:szCs w:val="14"/>
-        </w:rPr>
-        <w:t xml:space="preserve"> </w:t>
+        <w:t xml:space="preserve">messageInput </w:t>
       </w:r>
       <w:hyperlink r:id="rId39" w:history="1">
         <w:r>
@@ -10730,19 +10408,43 @@
             <w:rStyle w:val="Lienhypertexte"/>
             <w:szCs w:val="14"/>
           </w:rPr>
-          <w:t>https://stackoverflow.com/questions/10797774/messagebox-with-input-field</w:t>
+          <w:t>https://stackoverflow.com/questions/10797774/messagebox-with-input-field 09.05.2023</w:t>
         </w:r>
       </w:hyperlink>
-      <w:r>
+    </w:p>
+    <w:p>
+      <w:pPr>
         <w:rPr>
           <w:szCs w:val="14"/>
         </w:rPr>
-        <w:t xml:space="preserve"> 09.05.2023</w:t>
-      </w:r>
+      </w:pPr>
+      <w:r>
+        <w:rPr>
+          <w:szCs w:val="14"/>
+        </w:rPr>
+        <w:t xml:space="preserve">pour éviter une exception quand la premiere ligne est rendu invisible : </w:t>
+      </w:r>
+      <w:hyperlink r:id="rId40" w:history="1">
+        <w:r>
+          <w:rPr>
+            <w:rStyle w:val="Lienhypertexte"/>
+            <w:szCs w:val="14"/>
+          </w:rPr>
+          <w:t>https://www.developpez.net/forums/d2100367/dotnet/langages/csharp/rendre-invisible-ligne-datagridview/</w:t>
+        </w:r>
+      </w:hyperlink>
+      <w:r>
+        <w:rPr>
+          <w:szCs w:val="14"/>
+        </w:rPr>
+        <w:t xml:space="preserve"> 11.05.2023</w:t>
+      </w:r>
+      <w:bookmarkStart w:id="49" w:name="_GoBack"/>
+      <w:bookmarkEnd w:id="49"/>
     </w:p>
     <w:sectPr>
-      <w:headerReference w:type="default" r:id="rId40"/>
-      <w:footerReference w:type="default" r:id="rId41"/>
+      <w:headerReference w:type="default" r:id="rId41"/>
+      <w:footerReference w:type="default" r:id="rId42"/>
       <w:pgSz w:w="11906" w:h="16838" w:code="9"/>
       <w:pgMar w:top="1418" w:right="1418" w:bottom="1418" w:left="1418" w:header="720" w:footer="720" w:gutter="0"/>
       <w:pgNumType w:start="0"/>
@@ -10830,7 +10532,7 @@
         <w:sz w:val="16"/>
         <w:szCs w:val="16"/>
       </w:rPr>
-      <w:t>3</w:t>
+      <w:t>19</w:t>
     </w:r>
     <w:r>
       <w:rPr>
@@ -10852,23 +10554,7 @@
         <w:sz w:val="16"/>
         <w:szCs w:val="16"/>
       </w:rPr>
-      <w:t xml:space="preserve">Dernière </w:t>
-    </w:r>
-    <w:proofErr w:type="spellStart"/>
-    <w:r>
-      <w:rPr>
-        <w:sz w:val="16"/>
-        <w:szCs w:val="16"/>
-      </w:rPr>
-      <w:t>modif</w:t>
-    </w:r>
-    <w:proofErr w:type="spellEnd"/>
-    <w:r>
-      <w:rPr>
-        <w:sz w:val="16"/>
-        <w:szCs w:val="16"/>
-      </w:rPr>
-      <w:t> : 02.12.2010</w:t>
+      <w:t>Dernière modif : 02.12.2010</w:t>
     </w:r>
     <w:r>
       <w:rPr>
@@ -14263,7 +13949,7 @@
 </file>
 
 <file path=customXml/itemProps2.xml><?xml version="1.0" encoding="utf-8"?>
-<ds:datastoreItem xmlns:ds="http://schemas.openxmlformats.org/officeDocument/2006/customXml" ds:itemID="{F0EDC428-0EC7-4EE2-A0FB-CB78919C5E6F}">
+<ds:datastoreItem xmlns:ds="http://schemas.openxmlformats.org/officeDocument/2006/customXml" ds:itemID="{5E25C990-116C-4662-9AF7-F70B1F7C8CAD}">
   <ds:schemaRefs>
     <ds:schemaRef ds:uri="http://schemas.openxmlformats.org/officeDocument/2006/bibliography"/>
   </ds:schemaRefs>

</xml_diff>

<commit_message>
partie choix de la liste utilisateur avec critère faite en gros
</commit_message>
<xml_diff>
--- a/documentation/RapportTPITristanBarras.docx
+++ b/documentation/RapportTPITristanBarras.docx
@@ -7767,10 +7767,10 @@
             <v:path o:extrusionok="f" gradientshapeok="t" o:connecttype="rect"/>
             <o:lock v:ext="edit" aspectratio="t"/>
           </v:shapetype>
-          <v:shape id="_x0000_i1025" type="#_x0000_t75" style="width:466.1pt;height:559.75pt" o:ole="">
+          <v:shape id="_x0000_i1025" type="#_x0000_t75" style="width:465.75pt;height:559.5pt" o:ole="">
             <v:imagedata r:id="rId19" o:title=""/>
           </v:shape>
-          <o:OLEObject Type="Embed" ProgID="Excel.Sheet.12" ShapeID="_x0000_i1025" DrawAspect="Content" ObjectID="_1745327408" r:id="rId20"/>
+          <o:OLEObject Type="Embed" ProgID="Excel.Sheet.12" ShapeID="_x0000_i1025" DrawAspect="Content" ObjectID="_1745674505" r:id="rId20"/>
         </w:object>
       </w:r>
     </w:p>
@@ -7826,10 +7826,10 @@
           <w:lang w:eastAsia="fr-FR"/>
         </w:rPr>
         <w:object w:dxaOrig="16529" w:dyaOrig="16421" w14:anchorId="7D8DF110">
-          <v:shape id="_x0000_i1026" type="#_x0000_t75" style="width:475.2pt;height:472.1pt" o:ole="">
+          <v:shape id="_x0000_i1026" type="#_x0000_t75" style="width:475.5pt;height:471.75pt" o:ole="">
             <v:imagedata r:id="rId21" o:title=""/>
           </v:shape>
-          <o:OLEObject Type="Embed" ProgID="Excel.Sheet.12" ShapeID="_x0000_i1026" DrawAspect="Content" ObjectID="_1745327409" r:id="rId22"/>
+          <o:OLEObject Type="Embed" ProgID="Excel.Sheet.12" ShapeID="_x0000_i1026" DrawAspect="Content" ObjectID="_1745674506" r:id="rId22"/>
         </w:object>
       </w:r>
     </w:p>
@@ -7921,10 +7921,10 @@
           <w:szCs w:val="20"/>
         </w:rPr>
         <w:object w:dxaOrig="20742" w:dyaOrig="18017" w14:anchorId="4965DCD6">
-          <v:shape id="_x0000_i1027" type="#_x0000_t75" style="width:467.75pt;height:407.2pt" o:ole="">
+          <v:shape id="_x0000_i1027" type="#_x0000_t75" style="width:468pt;height:407.25pt" o:ole="">
             <v:imagedata r:id="rId23" o:title=""/>
           </v:shape>
-          <o:OLEObject Type="Embed" ProgID="Excel.SheetMacroEnabled.12" ShapeID="_x0000_i1027" DrawAspect="Content" ObjectID="_1745327410" r:id="rId24"/>
+          <o:OLEObject Type="Embed" ProgID="Excel.SheetMacroEnabled.12" ShapeID="_x0000_i1027" DrawAspect="Content" ObjectID="_1745674507" r:id="rId24"/>
         </w:object>
       </w:r>
     </w:p>
@@ -8011,22 +8011,49 @@
         <w:pStyle w:val="Sansinterligne"/>
       </w:pPr>
       <w:r>
+        <w:t>Voici le MCD de ce projet :</w:t>
+      </w:r>
+    </w:p>
+    <w:p>
+      <w:pPr>
+        <w:pStyle w:val="Retraitnormal1"/>
+        <w:numPr>
+          <w:ilvl w:val="0"/>
+          <w:numId w:val="0"/>
+        </w:numPr>
+        <w:ind w:left="360"/>
+        <w:rPr>
+          <w:rFonts w:ascii="Arial" w:hAnsi="Arial" w:cs="Arial"/>
+          <w:i/>
+          <w:sz w:val="24"/>
+        </w:rPr>
+      </w:pPr>
+    </w:p>
+    <w:p>
+      <w:pPr>
+        <w:pStyle w:val="Retraitnormal1"/>
+        <w:numPr>
+          <w:ilvl w:val="0"/>
+          <w:numId w:val="0"/>
+        </w:numPr>
+        <w:ind w:left="360"/>
+        <w:rPr>
+          <w:rFonts w:ascii="Arial" w:hAnsi="Arial" w:cs="Arial"/>
+          <w:i/>
+          <w:sz w:val="24"/>
+        </w:rPr>
+      </w:pPr>
+    </w:p>
+    <w:p>
+      <w:r>
         <w:rPr>
           <w:noProof/>
         </w:rPr>
         <w:drawing>
-          <wp:anchor distT="0" distB="0" distL="114300" distR="114300" simplePos="0" relativeHeight="251679744" behindDoc="0" locked="0" layoutInCell="1" allowOverlap="1" wp14:anchorId="0D0FA61F" wp14:editId="2C649CC6">
-            <wp:simplePos x="0" y="0"/>
-            <wp:positionH relativeFrom="margin">
-              <wp:posOffset>60160</wp:posOffset>
-            </wp:positionH>
-            <wp:positionV relativeFrom="paragraph">
-              <wp:posOffset>355131</wp:posOffset>
-            </wp:positionV>
-            <wp:extent cx="5447665" cy="6431915"/>
-            <wp:effectExtent l="0" t="0" r="635" b="6985"/>
-            <wp:wrapSquare wrapText="bothSides"/>
-            <wp:docPr id="37" name="Image 37" descr="C:\Users\tristan.barras\AppData\Local\Microsoft\Windows\INetCache\Content.Word\MCD_GestionInventaire.drawio.png"/>
+          <wp:inline distT="0" distB="0" distL="0" distR="0" wp14:anchorId="77CCAC06" wp14:editId="163B0B1A">
+            <wp:extent cx="5759450" cy="4503630"/>
+            <wp:effectExtent l="0" t="0" r="0" b="0"/>
+            <wp:docPr id="55" name="Image 55" descr="C:\Users\tristan.barras\source\repos\GestionInventaire\documentation\capture\MLD_GestionInventaire.png"/>
             <wp:cNvGraphicFramePr>
               <a:graphicFrameLocks xmlns:a="http://schemas.openxmlformats.org/drawingml/2006/main" noChangeAspect="1"/>
             </wp:cNvGraphicFramePr>
@@ -8034,7 +8061,7 @@
               <a:graphicData uri="http://schemas.openxmlformats.org/drawingml/2006/picture">
                 <pic:pic xmlns:pic="http://schemas.openxmlformats.org/drawingml/2006/picture">
                   <pic:nvPicPr>
-                    <pic:cNvPr id="0" name="Picture 20" descr="C:\Users\tristan.barras\AppData\Local\Microsoft\Windows\INetCache\Content.Word\MCD_GestionInventaire.drawio.png"/>
+                    <pic:cNvPr id="0" name="Picture 4" descr="C:\Users\tristan.barras\source\repos\GestionInventaire\documentation\capture\MLD_GestionInventaire.png"/>
                     <pic:cNvPicPr>
                       <a:picLocks noChangeAspect="1" noChangeArrowheads="1"/>
                     </pic:cNvPicPr>
@@ -8055,7 +8082,7 @@
                   <pic:spPr bwMode="auto">
                     <a:xfrm>
                       <a:off x="0" y="0"/>
-                      <a:ext cx="5447665" cy="6431915"/>
+                      <a:ext cx="5759450" cy="4503630"/>
                     </a:xfrm>
                     <a:prstGeom prst="rect">
                       <a:avLst/>
@@ -8068,110 +8095,7 @@
                 </pic:pic>
               </a:graphicData>
             </a:graphic>
-            <wp14:sizeRelH relativeFrom="margin">
-              <wp14:pctWidth>0</wp14:pctWidth>
-            </wp14:sizeRelH>
-            <wp14:sizeRelV relativeFrom="margin">
-              <wp14:pctHeight>0</wp14:pctHeight>
-            </wp14:sizeRelV>
-          </wp:anchor>
-        </w:drawing>
-      </w:r>
-      <w:r>
-        <w:t>Voici le MCD de ce projet :</w:t>
-      </w:r>
-    </w:p>
-    <w:p>
-      <w:pPr>
-        <w:pStyle w:val="Retraitnormal1"/>
-        <w:numPr>
-          <w:ilvl w:val="0"/>
-          <w:numId w:val="0"/>
-        </w:numPr>
-        <w:ind w:left="360"/>
-        <w:rPr>
-          <w:rFonts w:ascii="Arial" w:hAnsi="Arial" w:cs="Arial"/>
-          <w:i/>
-          <w:sz w:val="24"/>
-        </w:rPr>
-      </w:pPr>
-    </w:p>
-    <w:p>
-      <w:pPr>
-        <w:pStyle w:val="Retraitnormal1"/>
-        <w:numPr>
-          <w:ilvl w:val="0"/>
-          <w:numId w:val="0"/>
-        </w:numPr>
-        <w:ind w:left="360"/>
-        <w:rPr>
-          <w:rFonts w:ascii="Arial" w:hAnsi="Arial" w:cs="Arial"/>
-          <w:i/>
-          <w:sz w:val="24"/>
-        </w:rPr>
-      </w:pPr>
-    </w:p>
-    <w:p>
-      <w:r>
-        <w:rPr>
-          <w:noProof/>
-        </w:rPr>
-        <w:lastRenderedPageBreak/>
-        <w:drawing>
-          <wp:anchor distT="0" distB="0" distL="114300" distR="114300" simplePos="0" relativeHeight="251680768" behindDoc="0" locked="0" layoutInCell="1" allowOverlap="1" wp14:anchorId="055BC88E" wp14:editId="2D299BF2">
-            <wp:simplePos x="0" y="0"/>
-            <wp:positionH relativeFrom="margin">
-              <wp:align>left</wp:align>
-            </wp:positionH>
-            <wp:positionV relativeFrom="paragraph">
-              <wp:posOffset>349636</wp:posOffset>
-            </wp:positionV>
-            <wp:extent cx="5759450" cy="4252889"/>
-            <wp:effectExtent l="0" t="0" r="0" b="0"/>
-            <wp:wrapSquare wrapText="bothSides"/>
-            <wp:docPr id="49" name="Image 49" descr="C:\Users\tristan.barras\source\repos\GestionInventaire\documentation\capture\MLD_GestionInventaire.png"/>
-            <wp:cNvGraphicFramePr>
-              <a:graphicFrameLocks xmlns:a="http://schemas.openxmlformats.org/drawingml/2006/main" noChangeAspect="1"/>
-            </wp:cNvGraphicFramePr>
-            <a:graphic xmlns:a="http://schemas.openxmlformats.org/drawingml/2006/main">
-              <a:graphicData uri="http://schemas.openxmlformats.org/drawingml/2006/picture">
-                <pic:pic xmlns:pic="http://schemas.openxmlformats.org/drawingml/2006/picture">
-                  <pic:nvPicPr>
-                    <pic:cNvPr id="0" name="Picture 81" descr="C:\Users\tristan.barras\source\repos\GestionInventaire\documentation\capture\MLD_GestionInventaire.png"/>
-                    <pic:cNvPicPr>
-                      <a:picLocks noChangeAspect="1" noChangeArrowheads="1"/>
-                    </pic:cNvPicPr>
-                  </pic:nvPicPr>
-                  <pic:blipFill>
-                    <a:blip r:embed="rId26">
-                      <a:extLst>
-                        <a:ext uri="{28A0092B-C50C-407E-A947-70E740481C1C}">
-                          <a14:useLocalDpi xmlns:a14="http://schemas.microsoft.com/office/drawing/2010/main" val="0"/>
-                        </a:ext>
-                      </a:extLst>
-                    </a:blip>
-                    <a:srcRect/>
-                    <a:stretch>
-                      <a:fillRect/>
-                    </a:stretch>
-                  </pic:blipFill>
-                  <pic:spPr bwMode="auto">
-                    <a:xfrm>
-                      <a:off x="0" y="0"/>
-                      <a:ext cx="5759450" cy="4252889"/>
-                    </a:xfrm>
-                    <a:prstGeom prst="rect">
-                      <a:avLst/>
-                    </a:prstGeom>
-                    <a:noFill/>
-                    <a:ln>
-                      <a:noFill/>
-                    </a:ln>
-                  </pic:spPr>
-                </pic:pic>
-              </a:graphicData>
-            </a:graphic>
-          </wp:anchor>
+          </wp:inline>
         </w:drawing>
       </w:r>
       <w:r>
@@ -8409,7 +8333,6 @@
           <w:i/>
           <w:iCs/>
         </w:rPr>
-        <w:lastRenderedPageBreak/>
         <w:t>programmation et scripts: librairies externes, dictionnaire des données, reconstruction du logiciel</w:t>
       </w:r>
       <w:r>
@@ -8698,7 +8621,7 @@
                           <pic:cNvPicPr/>
                         </pic:nvPicPr>
                         <pic:blipFill>
-                          <a:blip r:embed="rId27"/>
+                          <a:blip r:embed="rId26"/>
                           <a:stretch>
                             <a:fillRect/>
                           </a:stretch>
@@ -8842,11 +8765,147 @@
               <w:rPr>
                 <w:noProof/>
               </w:rPr>
+              <w:lastRenderedPageBreak/>
               <w:drawing>
                 <wp:inline distT="0" distB="0" distL="0" distR="0" wp14:anchorId="06984E39" wp14:editId="7B92CECE">
                   <wp:extent cx="3171825" cy="1736401"/>
                   <wp:effectExtent l="0" t="0" r="0" b="0"/>
                   <wp:docPr id="50" name="Image 50"/>
+                  <wp:cNvGraphicFramePr>
+                    <a:graphicFrameLocks xmlns:a="http://schemas.openxmlformats.org/drawingml/2006/main" noChangeAspect="1"/>
+                  </wp:cNvGraphicFramePr>
+                  <a:graphic xmlns:a="http://schemas.openxmlformats.org/drawingml/2006/main">
+                    <a:graphicData uri="http://schemas.openxmlformats.org/drawingml/2006/picture">
+                      <pic:pic xmlns:pic="http://schemas.openxmlformats.org/drawingml/2006/picture">
+                        <pic:nvPicPr>
+                          <pic:cNvPr id="1" name=""/>
+                          <pic:cNvPicPr/>
+                        </pic:nvPicPr>
+                        <pic:blipFill>
+                          <a:blip r:embed="rId27"/>
+                          <a:stretch>
+                            <a:fillRect/>
+                          </a:stretch>
+                        </pic:blipFill>
+                        <pic:spPr>
+                          <a:xfrm>
+                            <a:off x="0" y="0"/>
+                            <a:ext cx="3182635" cy="1742319"/>
+                          </a:xfrm>
+                          <a:prstGeom prst="rect">
+                            <a:avLst/>
+                          </a:prstGeom>
+                        </pic:spPr>
+                      </pic:pic>
+                    </a:graphicData>
+                  </a:graphic>
+                </wp:inline>
+              </w:drawing>
+            </w:r>
+          </w:p>
+        </w:tc>
+        <w:tc>
+          <w:tcPr>
+            <w:tcW w:w="950" w:type="dxa"/>
+            <w:shd w:val="clear" w:color="auto" w:fill="auto"/>
+            <w:noWrap/>
+            <w:vAlign w:val="center"/>
+          </w:tcPr>
+          <w:p>
+            <w:pPr>
+              <w:pStyle w:val="Sansinterligne"/>
+              <w:rPr>
+                <w:rFonts w:ascii="Times New Roman" w:hAnsi="Times New Roman"/>
+              </w:rPr>
+            </w:pPr>
+            <w:r>
+              <w:rPr>
+                <w:rFonts w:ascii="Times New Roman" w:hAnsi="Times New Roman"/>
+              </w:rPr>
+              <w:lastRenderedPageBreak/>
+              <w:t>08.05.23</w:t>
+            </w:r>
+          </w:p>
+        </w:tc>
+        <w:tc>
+          <w:tcPr>
+            <w:tcW w:w="1338" w:type="dxa"/>
+            <w:shd w:val="clear" w:color="auto" w:fill="auto"/>
+            <w:noWrap/>
+            <w:vAlign w:val="center"/>
+          </w:tcPr>
+          <w:p>
+            <w:pPr>
+              <w:pStyle w:val="Sansinterligne"/>
+              <w:rPr>
+                <w:rFonts w:ascii="Times New Roman" w:hAnsi="Times New Roman"/>
+              </w:rPr>
+            </w:pPr>
+            <w:r>
+              <w:rPr>
+                <w:rFonts w:ascii="Times New Roman" w:hAnsi="Times New Roman"/>
+              </w:rPr>
+              <w:t>La fonction CheckAdmin retourne false si il n’y pas d’admin similaire dans la bdd</w:t>
+            </w:r>
+          </w:p>
+        </w:tc>
+        <w:tc>
+          <w:tcPr>
+            <w:tcW w:w="781" w:type="dxa"/>
+            <w:shd w:val="clear" w:color="auto" w:fill="00B050"/>
+            <w:noWrap/>
+            <w:vAlign w:val="center"/>
+          </w:tcPr>
+          <w:p>
+            <w:pPr>
+              <w:pStyle w:val="Sansinterligne"/>
+            </w:pPr>
+            <w:r>
+              <w:t>réussit</w:t>
+            </w:r>
+          </w:p>
+        </w:tc>
+      </w:tr>
+      <w:tr>
+        <w:trPr>
+          <w:trHeight w:val="300"/>
+        </w:trPr>
+        <w:tc>
+          <w:tcPr>
+            <w:tcW w:w="0" w:type="auto"/>
+            <w:shd w:val="clear" w:color="auto" w:fill="auto"/>
+            <w:noWrap/>
+            <w:vAlign w:val="center"/>
+          </w:tcPr>
+          <w:p>
+            <w:pPr>
+              <w:pStyle w:val="Sansinterligne"/>
+            </w:pPr>
+            <w:r>
+              <w:t>3</w:t>
+            </w:r>
+          </w:p>
+        </w:tc>
+        <w:tc>
+          <w:tcPr>
+            <w:tcW w:w="5228" w:type="dxa"/>
+            <w:shd w:val="clear" w:color="auto" w:fill="auto"/>
+            <w:noWrap/>
+            <w:vAlign w:val="center"/>
+          </w:tcPr>
+          <w:p>
+            <w:pPr>
+              <w:pStyle w:val="Sansinterligne"/>
+            </w:pPr>
+            <w:r>
+              <w:rPr>
+                <w:noProof/>
+              </w:rPr>
+              <w:drawing>
+                <wp:inline distT="0" distB="0" distL="0" distR="0" wp14:anchorId="73856F5B" wp14:editId="188F4968">
+                  <wp:extent cx="3148458" cy="2133600"/>
+                  <wp:effectExtent l="0" t="0" r="0" b="0"/>
+                  <wp:docPr id="51" name="Image 51"/>
                   <wp:cNvGraphicFramePr>
                     <a:graphicFrameLocks xmlns:a="http://schemas.openxmlformats.org/drawingml/2006/main" noChangeAspect="1"/>
                   </wp:cNvGraphicFramePr>
@@ -8866,141 +8925,6 @@
                         <pic:spPr>
                           <a:xfrm>
                             <a:off x="0" y="0"/>
-                            <a:ext cx="3182635" cy="1742319"/>
-                          </a:xfrm>
-                          <a:prstGeom prst="rect">
-                            <a:avLst/>
-                          </a:prstGeom>
-                        </pic:spPr>
-                      </pic:pic>
-                    </a:graphicData>
-                  </a:graphic>
-                </wp:inline>
-              </w:drawing>
-            </w:r>
-          </w:p>
-        </w:tc>
-        <w:tc>
-          <w:tcPr>
-            <w:tcW w:w="950" w:type="dxa"/>
-            <w:shd w:val="clear" w:color="auto" w:fill="auto"/>
-            <w:noWrap/>
-            <w:vAlign w:val="center"/>
-          </w:tcPr>
-          <w:p>
-            <w:pPr>
-              <w:pStyle w:val="Sansinterligne"/>
-              <w:rPr>
-                <w:rFonts w:ascii="Times New Roman" w:hAnsi="Times New Roman"/>
-              </w:rPr>
-            </w:pPr>
-            <w:r>
-              <w:rPr>
-                <w:rFonts w:ascii="Times New Roman" w:hAnsi="Times New Roman"/>
-              </w:rPr>
-              <w:t>08.05.23</w:t>
-            </w:r>
-          </w:p>
-        </w:tc>
-        <w:tc>
-          <w:tcPr>
-            <w:tcW w:w="1338" w:type="dxa"/>
-            <w:shd w:val="clear" w:color="auto" w:fill="auto"/>
-            <w:noWrap/>
-            <w:vAlign w:val="center"/>
-          </w:tcPr>
-          <w:p>
-            <w:pPr>
-              <w:pStyle w:val="Sansinterligne"/>
-              <w:rPr>
-                <w:rFonts w:ascii="Times New Roman" w:hAnsi="Times New Roman"/>
-              </w:rPr>
-            </w:pPr>
-            <w:r>
-              <w:rPr>
-                <w:rFonts w:ascii="Times New Roman" w:hAnsi="Times New Roman"/>
-              </w:rPr>
-              <w:t>La fonction CheckAdmin retourne false si il n’y pas d’admin similaire dans la bdd</w:t>
-            </w:r>
-          </w:p>
-        </w:tc>
-        <w:tc>
-          <w:tcPr>
-            <w:tcW w:w="781" w:type="dxa"/>
-            <w:shd w:val="clear" w:color="auto" w:fill="00B050"/>
-            <w:noWrap/>
-            <w:vAlign w:val="center"/>
-          </w:tcPr>
-          <w:p>
-            <w:pPr>
-              <w:pStyle w:val="Sansinterligne"/>
-            </w:pPr>
-            <w:r>
-              <w:t>réussit</w:t>
-            </w:r>
-          </w:p>
-        </w:tc>
-      </w:tr>
-      <w:tr>
-        <w:trPr>
-          <w:trHeight w:val="300"/>
-        </w:trPr>
-        <w:tc>
-          <w:tcPr>
-            <w:tcW w:w="0" w:type="auto"/>
-            <w:shd w:val="clear" w:color="auto" w:fill="auto"/>
-            <w:noWrap/>
-            <w:vAlign w:val="center"/>
-          </w:tcPr>
-          <w:p>
-            <w:pPr>
-              <w:pStyle w:val="Sansinterligne"/>
-            </w:pPr>
-            <w:r>
-              <w:lastRenderedPageBreak/>
-              <w:t>3</w:t>
-            </w:r>
-          </w:p>
-        </w:tc>
-        <w:tc>
-          <w:tcPr>
-            <w:tcW w:w="5228" w:type="dxa"/>
-            <w:shd w:val="clear" w:color="auto" w:fill="auto"/>
-            <w:noWrap/>
-            <w:vAlign w:val="center"/>
-          </w:tcPr>
-          <w:p>
-            <w:pPr>
-              <w:pStyle w:val="Sansinterligne"/>
-            </w:pPr>
-            <w:r>
-              <w:rPr>
-                <w:noProof/>
-              </w:rPr>
-              <w:drawing>
-                <wp:inline distT="0" distB="0" distL="0" distR="0" wp14:anchorId="73856F5B" wp14:editId="188F4968">
-                  <wp:extent cx="3148458" cy="2133600"/>
-                  <wp:effectExtent l="0" t="0" r="0" b="0"/>
-                  <wp:docPr id="51" name="Image 51"/>
-                  <wp:cNvGraphicFramePr>
-                    <a:graphicFrameLocks xmlns:a="http://schemas.openxmlformats.org/drawingml/2006/main" noChangeAspect="1"/>
-                  </wp:cNvGraphicFramePr>
-                  <a:graphic xmlns:a="http://schemas.openxmlformats.org/drawingml/2006/main">
-                    <a:graphicData uri="http://schemas.openxmlformats.org/drawingml/2006/picture">
-                      <pic:pic xmlns:pic="http://schemas.openxmlformats.org/drawingml/2006/picture">
-                        <pic:nvPicPr>
-                          <pic:cNvPr id="1" name=""/>
-                          <pic:cNvPicPr/>
-                        </pic:nvPicPr>
-                        <pic:blipFill>
-                          <a:blip r:embed="rId29"/>
-                          <a:stretch>
-                            <a:fillRect/>
-                          </a:stretch>
-                        </pic:blipFill>
-                        <pic:spPr>
-                          <a:xfrm>
-                            <a:off x="0" y="0"/>
                             <a:ext cx="3172241" cy="2149717"/>
                           </a:xfrm>
                           <a:prstGeom prst="rect">
@@ -9128,7 +9052,7 @@
                           <pic:cNvPicPr/>
                         </pic:nvPicPr>
                         <pic:blipFill>
-                          <a:blip r:embed="rId30"/>
+                          <a:blip r:embed="rId29"/>
                           <a:stretch>
                             <a:fillRect/>
                           </a:stretch>
@@ -9262,7 +9186,7 @@
                           <pic:cNvPicPr/>
                         </pic:nvPicPr>
                         <pic:blipFill>
-                          <a:blip r:embed="rId31"/>
+                          <a:blip r:embed="rId30"/>
                           <a:stretch>
                             <a:fillRect/>
                           </a:stretch>
@@ -9354,6 +9278,7 @@
               <w:pStyle w:val="Sansinterligne"/>
             </w:pPr>
             <w:r>
+              <w:lastRenderedPageBreak/>
               <w:t>5</w:t>
             </w:r>
           </w:p>
@@ -9392,7 +9317,7 @@
                           <pic:cNvPicPr/>
                         </pic:nvPicPr>
                         <pic:blipFill>
-                          <a:blip r:embed="rId32"/>
+                          <a:blip r:embed="rId31"/>
                           <a:stretch>
                             <a:fillRect/>
                           </a:stretch>
@@ -9526,7 +9451,6 @@
         <w:rPr>
           <w:i/>
         </w:rPr>
-        <w:lastRenderedPageBreak/>
         <w:t xml:space="preserve">S'il reste encore des erreurs: </w:t>
       </w:r>
     </w:p>
@@ -9882,7 +9806,6 @@
           <w:rFonts w:cs="Arial"/>
           <w:i/>
         </w:rPr>
-        <w:lastRenderedPageBreak/>
         <w:t>Difficultés particulières</w:t>
       </w:r>
     </w:p>
@@ -10285,7 +10208,7 @@
     </w:p>
     <w:p/>
     <w:p>
-      <w:hyperlink r:id="rId33" w:anchor=":~:text=Le%20mod%C3%A8le%20en%20cascade%20reposant,%2C%20impl%C3%A9mentation%2C%20test%20et%20exploitation" w:history="1">
+      <w:hyperlink r:id="rId32" w:anchor=":~:text=Le%20mod%C3%A8le%20en%20cascade%20reposant,%2C%20impl%C3%A9mentation%2C%20test%20et%20exploitation" w:history="1">
         <w:r>
           <w:rPr>
             <w:rStyle w:val="Lienhypertexte"/>
@@ -10301,7 +10224,7 @@
       </w:r>
     </w:p>
     <w:p>
-      <w:hyperlink r:id="rId34" w:history="1">
+      <w:hyperlink r:id="rId33" w:history="1">
         <w:r>
           <w:rPr>
             <w:rStyle w:val="Lienhypertexte"/>
@@ -10311,7 +10234,7 @@
       </w:hyperlink>
     </w:p>
     <w:p>
-      <w:hyperlink r:id="rId35" w:history="1">
+      <w:hyperlink r:id="rId34" w:history="1">
         <w:r>
           <w:rPr>
             <w:rStyle w:val="Lienhypertexte"/>
@@ -10328,7 +10251,7 @@
           <w:u w:val="none"/>
         </w:rPr>
       </w:pPr>
-      <w:hyperlink r:id="rId36" w:history="1">
+      <w:hyperlink r:id="rId35" w:history="1">
         <w:r>
           <w:rPr>
             <w:rStyle w:val="Lienhypertexte"/>
@@ -10351,7 +10274,7 @@
           <w:szCs w:val="14"/>
         </w:rPr>
       </w:pPr>
-      <w:hyperlink r:id="rId37" w:history="1">
+      <w:hyperlink r:id="rId36" w:history="1">
         <w:r>
           <w:rPr>
             <w:rStyle w:val="Lienhypertexte"/>
@@ -10380,7 +10303,7 @@
           <w:szCs w:val="14"/>
         </w:rPr>
       </w:pPr>
-      <w:hyperlink r:id="rId38" w:history="1">
+      <w:hyperlink r:id="rId37" w:history="1">
         <w:r>
           <w:rPr>
             <w:rStyle w:val="Lienhypertexte"/>
@@ -10402,7 +10325,7 @@
         </w:rPr>
         <w:t xml:space="preserve">messageInput </w:t>
       </w:r>
-      <w:hyperlink r:id="rId39" w:history="1">
+      <w:hyperlink r:id="rId38" w:history="1">
         <w:r>
           <w:rPr>
             <w:rStyle w:val="Lienhypertexte"/>
@@ -10424,7 +10347,7 @@
         </w:rPr>
         <w:t xml:space="preserve">pour éviter une exception quand la premiere ligne est rendu invisible : </w:t>
       </w:r>
-      <w:hyperlink r:id="rId40" w:history="1">
+      <w:hyperlink r:id="rId39" w:history="1">
         <w:r>
           <w:rPr>
             <w:rStyle w:val="Lienhypertexte"/>
@@ -10439,12 +10362,75 @@
         </w:rPr>
         <w:t xml:space="preserve"> 11.05.2023</w:t>
       </w:r>
-      <w:bookmarkStart w:id="49" w:name="_GoBack"/>
-      <w:bookmarkEnd w:id="49"/>
+    </w:p>
+    <w:p>
+      <w:pPr>
+        <w:rPr>
+          <w:szCs w:val="14"/>
+        </w:rPr>
+      </w:pPr>
+      <w:hyperlink r:id="rId40" w:history="1">
+        <w:r>
+          <w:rPr>
+            <w:rStyle w:val="Lienhypertexte"/>
+            <w:szCs w:val="14"/>
+          </w:rPr>
+          <w:t>https://www.developpez.net/forums/d511035/dotnet/langages/csharp/retour-chariot-string/</w:t>
+        </w:r>
+      </w:hyperlink>
+      <w:r>
+        <w:rPr>
+          <w:szCs w:val="14"/>
+        </w:rPr>
+        <w:t xml:space="preserve"> 15.05.2023</w:t>
+      </w:r>
+    </w:p>
+    <w:p>
+      <w:pPr>
+        <w:rPr>
+          <w:szCs w:val="14"/>
+        </w:rPr>
+      </w:pPr>
+      <w:r>
+        <w:rPr>
+          <w:szCs w:val="14"/>
+        </w:rPr>
+        <w:t xml:space="preserve">enlever les doublons dans une liste </w:t>
+      </w:r>
+      <w:hyperlink r:id="rId41" w:history="1">
+        <w:r>
+          <w:rPr>
+            <w:rStyle w:val="Lienhypertexte"/>
+            <w:szCs w:val="14"/>
+          </w:rPr>
+          <w:t>https://www.tutorialspoint.com/remove-duplicates-from-a-list-in-chash#:~:text=Use%20the%20Distinct()%20method,from%20a%20list</w:t>
+        </w:r>
+        <w:bookmarkStart w:id="49" w:name="_GoBack"/>
+        <w:bookmarkEnd w:id="49"/>
+        <w:r>
+          <w:rPr>
+            <w:rStyle w:val="Lienhypertexte"/>
+            <w:szCs w:val="14"/>
+          </w:rPr>
+          <w:t>%20in%20C%23</w:t>
+        </w:r>
+      </w:hyperlink>
+      <w:r>
+        <w:rPr>
+          <w:szCs w:val="14"/>
+        </w:rPr>
+        <w:t>.</w:t>
+      </w:r>
+      <w:r>
+        <w:rPr>
+          <w:szCs w:val="14"/>
+        </w:rPr>
+        <w:t xml:space="preserve"> 15.05.2023</w:t>
+      </w:r>
     </w:p>
     <w:sectPr>
-      <w:headerReference w:type="default" r:id="rId41"/>
-      <w:footerReference w:type="default" r:id="rId42"/>
+      <w:headerReference w:type="default" r:id="rId42"/>
+      <w:footerReference w:type="default" r:id="rId43"/>
       <w:pgSz w:w="11906" w:h="16838" w:code="9"/>
       <w:pgMar w:top="1418" w:right="1418" w:bottom="1418" w:left="1418" w:header="720" w:footer="720" w:gutter="0"/>
       <w:pgNumType w:start="0"/>
@@ -10532,7 +10518,7 @@
         <w:sz w:val="16"/>
         <w:szCs w:val="16"/>
       </w:rPr>
-      <w:t>19</w:t>
+      <w:t>17</w:t>
     </w:r>
     <w:r>
       <w:rPr>
@@ -13949,7 +13935,7 @@
 </file>
 
 <file path=customXml/itemProps2.xml><?xml version="1.0" encoding="utf-8"?>
-<ds:datastoreItem xmlns:ds="http://schemas.openxmlformats.org/officeDocument/2006/customXml" ds:itemID="{5E25C990-116C-4662-9AF7-F70B1F7C8CAD}">
+<ds:datastoreItem xmlns:ds="http://schemas.openxmlformats.org/officeDocument/2006/customXml" ds:itemID="{737E68B6-F8BE-4C6A-ADC6-FA42FDE6FB7D}">
   <ds:schemaRefs>
     <ds:schemaRef ds:uri="http://schemas.openxmlformats.org/officeDocument/2006/bibliography"/>
   </ds:schemaRefs>

</xml_diff>

<commit_message>
tests unitaires fait + intégrer dans la doc
</commit_message>
<xml_diff>
--- a/documentation/RapportTPITristanBarras.docx
+++ b/documentation/RapportTPITristanBarras.docx
@@ -7770,7 +7770,7 @@
           <v:shape id="_x0000_i1025" type="#_x0000_t75" style="width:465.75pt;height:559.5pt" o:ole="">
             <v:imagedata r:id="rId19" o:title=""/>
           </v:shape>
-          <o:OLEObject Type="Embed" ProgID="Excel.Sheet.12" ShapeID="_x0000_i1025" DrawAspect="Content" ObjectID="_1745674505" r:id="rId20"/>
+          <o:OLEObject Type="Embed" ProgID="Excel.Sheet.12" ShapeID="_x0000_i1025" DrawAspect="Content" ObjectID="_1745743064" r:id="rId20"/>
         </w:object>
       </w:r>
     </w:p>
@@ -7829,7 +7829,7 @@
           <v:shape id="_x0000_i1026" type="#_x0000_t75" style="width:475.5pt;height:471.75pt" o:ole="">
             <v:imagedata r:id="rId21" o:title=""/>
           </v:shape>
-          <o:OLEObject Type="Embed" ProgID="Excel.Sheet.12" ShapeID="_x0000_i1026" DrawAspect="Content" ObjectID="_1745674506" r:id="rId22"/>
+          <o:OLEObject Type="Embed" ProgID="Excel.Sheet.12" ShapeID="_x0000_i1026" DrawAspect="Content" ObjectID="_1745743065" r:id="rId22"/>
         </w:object>
       </w:r>
     </w:p>
@@ -7924,7 +7924,7 @@
           <v:shape id="_x0000_i1027" type="#_x0000_t75" style="width:468pt;height:407.25pt" o:ole="">
             <v:imagedata r:id="rId23" o:title=""/>
           </v:shape>
-          <o:OLEObject Type="Embed" ProgID="Excel.SheetMacroEnabled.12" ShapeID="_x0000_i1027" DrawAspect="Content" ObjectID="_1745674507" r:id="rId24"/>
+          <o:OLEObject Type="Embed" ProgID="Excel.SheetMacroEnabled.12" ShapeID="_x0000_i1027" DrawAspect="Content" ObjectID="_1745743066" r:id="rId24"/>
         </w:object>
       </w:r>
     </w:p>
@@ -7985,17 +7985,43 @@
         <w:t xml:space="preserve"> Visual studio pour coder en C# ainsi que les applications de réalisation</w:t>
       </w:r>
       <w:r>
-        <w:t xml:space="preserve"> comme balsamiq, </w:t>
+        <w:t xml:space="preserve"> comme </w:t>
+      </w:r>
+      <w:proofErr w:type="spellStart"/>
+      <w:r>
+        <w:t>balsamiq</w:t>
+      </w:r>
+      <w:proofErr w:type="spellEnd"/>
+      <w:r>
+        <w:t xml:space="preserve">, </w:t>
       </w:r>
       <w:r>
         <w:t>Excel, draw.io</w:t>
       </w:r>
       <w:r>
-        <w:t>, MySQL Workbench, mariadb</w:t>
-      </w:r>
-      <w:r>
-        <w:t>, HeidiSQL</w:t>
-      </w:r>
+        <w:t xml:space="preserve">, MySQL </w:t>
+      </w:r>
+      <w:proofErr w:type="spellStart"/>
+      <w:r>
+        <w:t>Workbench</w:t>
+      </w:r>
+      <w:proofErr w:type="spellEnd"/>
+      <w:r>
+        <w:t xml:space="preserve">, </w:t>
+      </w:r>
+      <w:proofErr w:type="spellStart"/>
+      <w:r>
+        <w:t>mariadb</w:t>
+      </w:r>
+      <w:proofErr w:type="spellEnd"/>
+      <w:r>
+        <w:t xml:space="preserve">, </w:t>
+      </w:r>
+      <w:proofErr w:type="spellStart"/>
+      <w:r>
+        <w:t>HeidiSQL</w:t>
+      </w:r>
+      <w:proofErr w:type="spellEnd"/>
       <w:r>
         <w:t>.</w:t>
       </w:r>
@@ -8193,12 +8219,21 @@
           <w:iCs/>
         </w:rPr>
       </w:pPr>
+      <w:proofErr w:type="gramStart"/>
       <w:r>
         <w:rPr>
           <w:i/>
           <w:iCs/>
         </w:rPr>
-        <w:t>les répertoires où le logiciel est installé</w:t>
+        <w:t>les</w:t>
+      </w:r>
+      <w:proofErr w:type="gramEnd"/>
+      <w:r>
+        <w:rPr>
+          <w:i/>
+          <w:iCs/>
+        </w:rPr>
+        <w:t xml:space="preserve"> répertoires où le logiciel est installé</w:t>
       </w:r>
     </w:p>
     <w:p>
@@ -8217,12 +8252,21 @@
           <w:iCs/>
         </w:rPr>
       </w:pPr>
+      <w:proofErr w:type="gramStart"/>
       <w:r>
         <w:rPr>
           <w:i/>
           <w:iCs/>
         </w:rPr>
-        <w:t>la liste de tous les fichiers et une rapide description de leur contenu (des noms qui parlent !)</w:t>
+        <w:t>la</w:t>
+      </w:r>
+      <w:proofErr w:type="gramEnd"/>
+      <w:r>
+        <w:rPr>
+          <w:i/>
+          <w:iCs/>
+        </w:rPr>
+        <w:t xml:space="preserve"> liste de tous les fichiers et une rapide description de leur contenu (des noms qui parlent !)</w:t>
       </w:r>
     </w:p>
     <w:p>
@@ -8241,12 +8285,21 @@
           <w:iCs/>
         </w:rPr>
       </w:pPr>
+      <w:proofErr w:type="gramStart"/>
       <w:r>
         <w:rPr>
           <w:i/>
           <w:iCs/>
         </w:rPr>
-        <w:t>les versions des systèmes d'exploitation et des outils logiciels</w:t>
+        <w:t>les</w:t>
+      </w:r>
+      <w:proofErr w:type="gramEnd"/>
+      <w:r>
+        <w:rPr>
+          <w:i/>
+          <w:iCs/>
+        </w:rPr>
+        <w:t xml:space="preserve"> versions des systèmes d'exploitation et des outils logiciels</w:t>
       </w:r>
     </w:p>
     <w:p>
@@ -8265,12 +8318,21 @@
           <w:iCs/>
         </w:rPr>
       </w:pPr>
+      <w:proofErr w:type="gramStart"/>
       <w:r>
         <w:rPr>
           <w:i/>
           <w:iCs/>
         </w:rPr>
-        <w:t>la description exacte du matériel</w:t>
+        <w:t>la</w:t>
+      </w:r>
+      <w:proofErr w:type="gramEnd"/>
+      <w:r>
+        <w:rPr>
+          <w:i/>
+          <w:iCs/>
+        </w:rPr>
+        <w:t xml:space="preserve"> description exacte du matériel</w:t>
       </w:r>
     </w:p>
     <w:p>
@@ -8289,12 +8351,21 @@
           <w:iCs/>
         </w:rPr>
       </w:pPr>
+      <w:proofErr w:type="gramStart"/>
       <w:r>
         <w:rPr>
           <w:i/>
           <w:iCs/>
         </w:rPr>
-        <w:t>le numé</w:t>
+        <w:t>le</w:t>
+      </w:r>
+      <w:proofErr w:type="gramEnd"/>
+      <w:r>
+        <w:rPr>
+          <w:i/>
+          <w:iCs/>
+        </w:rPr>
+        <w:t xml:space="preserve"> numé</w:t>
       </w:r>
       <w:r>
         <w:rPr>
@@ -8328,12 +8399,21 @@
           <w:u w:val="single"/>
         </w:rPr>
       </w:pPr>
+      <w:proofErr w:type="gramStart"/>
       <w:r>
         <w:rPr>
           <w:i/>
           <w:iCs/>
         </w:rPr>
-        <w:t>programmation et scripts: librairies externes, dictionnaire des données, reconstruction du logiciel</w:t>
+        <w:t>programmation</w:t>
+      </w:r>
+      <w:proofErr w:type="gramEnd"/>
+      <w:r>
+        <w:rPr>
+          <w:i/>
+          <w:iCs/>
+        </w:rPr>
+        <w:t xml:space="preserve"> et scripts: librairies externes, dictionnaire des données, reconstruction du logiciel</w:t>
       </w:r>
       <w:r>
         <w:rPr>
@@ -8459,11 +8539,11 @@
         <w:tblLook w:val="04A0" w:firstRow="1" w:lastRow="0" w:firstColumn="1" w:lastColumn="0" w:noHBand="0" w:noVBand="1"/>
       </w:tblPr>
       <w:tblGrid>
-        <w:gridCol w:w="757"/>
-        <w:gridCol w:w="5177"/>
-        <w:gridCol w:w="915"/>
-        <w:gridCol w:w="1458"/>
-        <w:gridCol w:w="753"/>
+        <w:gridCol w:w="706"/>
+        <w:gridCol w:w="5454"/>
+        <w:gridCol w:w="850"/>
+        <w:gridCol w:w="1348"/>
+        <w:gridCol w:w="702"/>
       </w:tblGrid>
       <w:tr>
         <w:trPr>
@@ -8697,8 +8777,44 @@
               <w:rPr>
                 <w:rFonts w:ascii="Times New Roman" w:hAnsi="Times New Roman"/>
               </w:rPr>
-              <w:t>La fonction CheckAdmin retourne true si un admin similaire est trouvé dans la bdd</w:t>
-            </w:r>
+              <w:t xml:space="preserve">La fonction </w:t>
+            </w:r>
+            <w:proofErr w:type="spellStart"/>
+            <w:r>
+              <w:rPr>
+                <w:rFonts w:ascii="Times New Roman" w:hAnsi="Times New Roman"/>
+              </w:rPr>
+              <w:t>CheckAdmin</w:t>
+            </w:r>
+            <w:proofErr w:type="spellEnd"/>
+            <w:r>
+              <w:rPr>
+                <w:rFonts w:ascii="Times New Roman" w:hAnsi="Times New Roman"/>
+              </w:rPr>
+              <w:t xml:space="preserve"> retourne </w:t>
+            </w:r>
+            <w:proofErr w:type="spellStart"/>
+            <w:r>
+              <w:rPr>
+                <w:rFonts w:ascii="Times New Roman" w:hAnsi="Times New Roman"/>
+              </w:rPr>
+              <w:t>true</w:t>
+            </w:r>
+            <w:proofErr w:type="spellEnd"/>
+            <w:r>
+              <w:rPr>
+                <w:rFonts w:ascii="Times New Roman" w:hAnsi="Times New Roman"/>
+              </w:rPr>
+              <w:t xml:space="preserve"> si un admin similaire est trouvé dans la </w:t>
+            </w:r>
+            <w:proofErr w:type="spellStart"/>
+            <w:r>
+              <w:rPr>
+                <w:rFonts w:ascii="Times New Roman" w:hAnsi="Times New Roman"/>
+              </w:rPr>
+              <w:t>bdd</w:t>
+            </w:r>
+            <w:proofErr w:type="spellEnd"/>
           </w:p>
         </w:tc>
         <w:tc>
@@ -8845,8 +8961,30 @@
               <w:rPr>
                 <w:rFonts w:ascii="Times New Roman" w:hAnsi="Times New Roman"/>
               </w:rPr>
-              <w:t>La fonction CheckAdmin retourne false si il n’y pas d’admin similaire dans la bdd</w:t>
-            </w:r>
+              <w:t xml:space="preserve">La fonction </w:t>
+            </w:r>
+            <w:proofErr w:type="spellStart"/>
+            <w:r>
+              <w:rPr>
+                <w:rFonts w:ascii="Times New Roman" w:hAnsi="Times New Roman"/>
+              </w:rPr>
+              <w:t>CheckAdmin</w:t>
+            </w:r>
+            <w:proofErr w:type="spellEnd"/>
+            <w:r>
+              <w:rPr>
+                <w:rFonts w:ascii="Times New Roman" w:hAnsi="Times New Roman"/>
+              </w:rPr>
+              <w:t xml:space="preserve"> retourne false si il n’y pas d’admin similaire dans la </w:t>
+            </w:r>
+            <w:proofErr w:type="spellStart"/>
+            <w:r>
+              <w:rPr>
+                <w:rFonts w:ascii="Times New Roman" w:hAnsi="Times New Roman"/>
+              </w:rPr>
+              <w:t>bdd</w:t>
+            </w:r>
+            <w:proofErr w:type="spellEnd"/>
           </w:p>
         </w:tc>
         <w:tc>
@@ -8979,7 +9117,35 @@
               <w:rPr>
                 <w:rFonts w:ascii="Times New Roman" w:hAnsi="Times New Roman"/>
               </w:rPr>
-              <w:t>La fonction retourne la liste « storageplaces » disponible dans la bdd actuellement elle contient « SC-C111 » et « SC-C236 ».</w:t>
+              <w:t>La fonction retourne la liste « </w:t>
+            </w:r>
+            <w:proofErr w:type="spellStart"/>
+            <w:r>
+              <w:rPr>
+                <w:rFonts w:ascii="Times New Roman" w:hAnsi="Times New Roman"/>
+              </w:rPr>
+              <w:t>storageplaces</w:t>
+            </w:r>
+            <w:proofErr w:type="spellEnd"/>
+            <w:r>
+              <w:rPr>
+                <w:rFonts w:ascii="Times New Roman" w:hAnsi="Times New Roman"/>
+              </w:rPr>
+              <w:t xml:space="preserve"> » disponible dans la </w:t>
+            </w:r>
+            <w:proofErr w:type="spellStart"/>
+            <w:r>
+              <w:rPr>
+                <w:rFonts w:ascii="Times New Roman" w:hAnsi="Times New Roman"/>
+              </w:rPr>
+              <w:t>bdd</w:t>
+            </w:r>
+            <w:proofErr w:type="spellEnd"/>
+            <w:r>
+              <w:rPr>
+                <w:rFonts w:ascii="Times New Roman" w:hAnsi="Times New Roman"/>
+              </w:rPr>
+              <w:t xml:space="preserve"> actuellement elle contient « SC-C111 » et « SC-C236 ».</w:t>
             </w:r>
           </w:p>
         </w:tc>
@@ -9115,8 +9281,30 @@
               <w:rPr>
                 <w:rFonts w:ascii="Times New Roman" w:hAnsi="Times New Roman"/>
               </w:rPr>
-              <w:t>La fonction InsertWord va ajouter un mot dans une liste de la bdd</w:t>
-            </w:r>
+              <w:t xml:space="preserve">La fonction </w:t>
+            </w:r>
+            <w:proofErr w:type="spellStart"/>
+            <w:r>
+              <w:rPr>
+                <w:rFonts w:ascii="Times New Roman" w:hAnsi="Times New Roman"/>
+              </w:rPr>
+              <w:t>InsertWord</w:t>
+            </w:r>
+            <w:proofErr w:type="spellEnd"/>
+            <w:r>
+              <w:rPr>
+                <w:rFonts w:ascii="Times New Roman" w:hAnsi="Times New Roman"/>
+              </w:rPr>
+              <w:t xml:space="preserve"> va ajouter un mot dans une liste de la </w:t>
+            </w:r>
+            <w:proofErr w:type="spellStart"/>
+            <w:r>
+              <w:rPr>
+                <w:rFonts w:ascii="Times New Roman" w:hAnsi="Times New Roman"/>
+              </w:rPr>
+              <w:t>bdd</w:t>
+            </w:r>
+            <w:proofErr w:type="spellEnd"/>
           </w:p>
         </w:tc>
         <w:tc>
@@ -9243,8 +9431,30 @@
               <w:rPr>
                 <w:rFonts w:ascii="Times New Roman" w:hAnsi="Times New Roman"/>
               </w:rPr>
-              <w:t>La fonction DeleteWord va enlever un mot d’une liste dans la bdd</w:t>
-            </w:r>
+              <w:t xml:space="preserve">La fonction </w:t>
+            </w:r>
+            <w:proofErr w:type="spellStart"/>
+            <w:r>
+              <w:rPr>
+                <w:rFonts w:ascii="Times New Roman" w:hAnsi="Times New Roman"/>
+              </w:rPr>
+              <w:t>DeleteWord</w:t>
+            </w:r>
+            <w:proofErr w:type="spellEnd"/>
+            <w:r>
+              <w:rPr>
+                <w:rFonts w:ascii="Times New Roman" w:hAnsi="Times New Roman"/>
+              </w:rPr>
+              <w:t xml:space="preserve"> va enlever un mot d’une liste dans la </w:t>
+            </w:r>
+            <w:proofErr w:type="spellStart"/>
+            <w:r>
+              <w:rPr>
+                <w:rFonts w:ascii="Times New Roman" w:hAnsi="Times New Roman"/>
+              </w:rPr>
+              <w:t>bdd</w:t>
+            </w:r>
+            <w:proofErr w:type="spellEnd"/>
           </w:p>
         </w:tc>
         <w:tc>
@@ -9379,7 +9589,35 @@
               <w:rPr>
                 <w:rFonts w:ascii="Times New Roman" w:hAnsi="Times New Roman"/>
               </w:rPr>
-              <w:t>La fonction GetId va retourner l’id en int d’un élément d’une liste</w:t>
+              <w:t xml:space="preserve">La fonction </w:t>
+            </w:r>
+            <w:proofErr w:type="spellStart"/>
+            <w:r>
+              <w:rPr>
+                <w:rFonts w:ascii="Times New Roman" w:hAnsi="Times New Roman"/>
+              </w:rPr>
+              <w:t>GetId</w:t>
+            </w:r>
+            <w:proofErr w:type="spellEnd"/>
+            <w:r>
+              <w:rPr>
+                <w:rFonts w:ascii="Times New Roman" w:hAnsi="Times New Roman"/>
+              </w:rPr>
+              <w:t xml:space="preserve"> va retourner l’id en </w:t>
+            </w:r>
+            <w:proofErr w:type="spellStart"/>
+            <w:r>
+              <w:rPr>
+                <w:rFonts w:ascii="Times New Roman" w:hAnsi="Times New Roman"/>
+              </w:rPr>
+              <w:t>int</w:t>
+            </w:r>
+            <w:proofErr w:type="spellEnd"/>
+            <w:r>
+              <w:rPr>
+                <w:rFonts w:ascii="Times New Roman" w:hAnsi="Times New Roman"/>
+              </w:rPr>
+              <w:t xml:space="preserve"> d’un élément d’une liste</w:t>
             </w:r>
           </w:p>
         </w:tc>
@@ -9400,6 +9638,518 @@
           </w:p>
         </w:tc>
       </w:tr>
+      <w:tr>
+        <w:trPr>
+          <w:trHeight w:val="397"/>
+        </w:trPr>
+        <w:tc>
+          <w:tcPr>
+            <w:tcW w:w="0" w:type="auto"/>
+            <w:shd w:val="clear" w:color="auto" w:fill="auto"/>
+            <w:noWrap/>
+            <w:vAlign w:val="center"/>
+          </w:tcPr>
+          <w:p>
+            <w:pPr>
+              <w:pStyle w:val="Sansinterligne"/>
+            </w:pPr>
+            <w:r>
+              <w:t>6</w:t>
+            </w:r>
+          </w:p>
+        </w:tc>
+        <w:tc>
+          <w:tcPr>
+            <w:tcW w:w="5228" w:type="dxa"/>
+            <w:shd w:val="clear" w:color="auto" w:fill="auto"/>
+            <w:noWrap/>
+            <w:vAlign w:val="center"/>
+          </w:tcPr>
+          <w:p>
+            <w:pPr>
+              <w:pStyle w:val="Sansinterligne"/>
+              <w:rPr>
+                <w:noProof/>
+              </w:rPr>
+            </w:pPr>
+            <w:r>
+              <w:rPr>
+                <w:noProof/>
+              </w:rPr>
+              <w:drawing>
+                <wp:inline distT="0" distB="0" distL="0" distR="0" wp14:anchorId="52098023" wp14:editId="1C47BBB1">
+                  <wp:extent cx="3675240" cy="3409950"/>
+                  <wp:effectExtent l="0" t="0" r="1905" b="0"/>
+                  <wp:docPr id="49" name="Image 49"/>
+                  <wp:cNvGraphicFramePr>
+                    <a:graphicFrameLocks xmlns:a="http://schemas.openxmlformats.org/drawingml/2006/main" noChangeAspect="1"/>
+                  </wp:cNvGraphicFramePr>
+                  <a:graphic xmlns:a="http://schemas.openxmlformats.org/drawingml/2006/main">
+                    <a:graphicData uri="http://schemas.openxmlformats.org/drawingml/2006/picture">
+                      <pic:pic xmlns:pic="http://schemas.openxmlformats.org/drawingml/2006/picture">
+                        <pic:nvPicPr>
+                          <pic:cNvPr id="1" name=""/>
+                          <pic:cNvPicPr/>
+                        </pic:nvPicPr>
+                        <pic:blipFill>
+                          <a:blip r:embed="rId32"/>
+                          <a:stretch>
+                            <a:fillRect/>
+                          </a:stretch>
+                        </pic:blipFill>
+                        <pic:spPr>
+                          <a:xfrm>
+                            <a:off x="0" y="0"/>
+                            <a:ext cx="3681928" cy="3416155"/>
+                          </a:xfrm>
+                          <a:prstGeom prst="rect">
+                            <a:avLst/>
+                          </a:prstGeom>
+                        </pic:spPr>
+                      </pic:pic>
+                    </a:graphicData>
+                  </a:graphic>
+                </wp:inline>
+              </w:drawing>
+            </w:r>
+          </w:p>
+        </w:tc>
+        <w:tc>
+          <w:tcPr>
+            <w:tcW w:w="950" w:type="dxa"/>
+            <w:shd w:val="clear" w:color="auto" w:fill="auto"/>
+            <w:noWrap/>
+            <w:vAlign w:val="center"/>
+          </w:tcPr>
+          <w:p>
+            <w:pPr>
+              <w:pStyle w:val="Sansinterligne"/>
+              <w:rPr>
+                <w:rFonts w:ascii="Times New Roman" w:hAnsi="Times New Roman"/>
+              </w:rPr>
+            </w:pPr>
+            <w:r>
+              <w:rPr>
+                <w:rFonts w:ascii="Times New Roman" w:hAnsi="Times New Roman"/>
+              </w:rPr>
+              <w:t>16.05.23</w:t>
+            </w:r>
+          </w:p>
+        </w:tc>
+        <w:tc>
+          <w:tcPr>
+            <w:tcW w:w="1338" w:type="dxa"/>
+            <w:shd w:val="clear" w:color="auto" w:fill="auto"/>
+            <w:noWrap/>
+            <w:vAlign w:val="center"/>
+          </w:tcPr>
+          <w:p>
+            <w:pPr>
+              <w:pStyle w:val="Sansinterligne"/>
+              <w:rPr>
+                <w:rFonts w:ascii="Times New Roman" w:hAnsi="Times New Roman"/>
+              </w:rPr>
+            </w:pPr>
+            <w:r>
+              <w:rPr>
+                <w:rFonts w:ascii="Times New Roman" w:hAnsi="Times New Roman"/>
+              </w:rPr>
+              <w:t xml:space="preserve">La fonction </w:t>
+            </w:r>
+            <w:proofErr w:type="spellStart"/>
+            <w:r>
+              <w:rPr>
+                <w:rFonts w:ascii="Times New Roman" w:hAnsi="Times New Roman"/>
+              </w:rPr>
+              <w:t>InsertMaterial</w:t>
+            </w:r>
+            <w:proofErr w:type="spellEnd"/>
+            <w:r>
+              <w:rPr>
+                <w:rFonts w:ascii="Times New Roman" w:hAnsi="Times New Roman"/>
+              </w:rPr>
+              <w:t xml:space="preserve"> va insérer le matériel dans la base de données et la fonction </w:t>
+            </w:r>
+            <w:proofErr w:type="spellStart"/>
+            <w:r>
+              <w:rPr>
+                <w:rFonts w:ascii="Times New Roman" w:hAnsi="Times New Roman"/>
+              </w:rPr>
+              <w:t>GetMaterial</w:t>
+            </w:r>
+            <w:proofErr w:type="spellEnd"/>
+            <w:r>
+              <w:rPr>
+                <w:rFonts w:ascii="Times New Roman" w:hAnsi="Times New Roman"/>
+              </w:rPr>
+              <w:t xml:space="preserve"> va retourner une liste de matériel dont le dernier de la liste est le matériel qu’on vient de créer</w:t>
+            </w:r>
+          </w:p>
+        </w:tc>
+        <w:tc>
+          <w:tcPr>
+            <w:tcW w:w="781" w:type="dxa"/>
+            <w:shd w:val="clear" w:color="auto" w:fill="00B050"/>
+            <w:noWrap/>
+            <w:vAlign w:val="center"/>
+          </w:tcPr>
+          <w:p>
+            <w:pPr>
+              <w:pStyle w:val="Sansinterligne"/>
+            </w:pPr>
+            <w:r>
+              <w:t>réussit</w:t>
+            </w:r>
+          </w:p>
+        </w:tc>
+      </w:tr>
+      <w:tr>
+        <w:trPr>
+          <w:trHeight w:val="397"/>
+        </w:trPr>
+        <w:tc>
+          <w:tcPr>
+            <w:tcW w:w="0" w:type="auto"/>
+            <w:shd w:val="clear" w:color="auto" w:fill="auto"/>
+            <w:noWrap/>
+            <w:vAlign w:val="center"/>
+          </w:tcPr>
+          <w:p>
+            <w:pPr>
+              <w:pStyle w:val="Sansinterligne"/>
+            </w:pPr>
+            <w:r>
+              <w:lastRenderedPageBreak/>
+              <w:t>7</w:t>
+            </w:r>
+          </w:p>
+        </w:tc>
+        <w:tc>
+          <w:tcPr>
+            <w:tcW w:w="5228" w:type="dxa"/>
+            <w:shd w:val="clear" w:color="auto" w:fill="auto"/>
+            <w:noWrap/>
+            <w:vAlign w:val="center"/>
+          </w:tcPr>
+          <w:p>
+            <w:pPr>
+              <w:pStyle w:val="Sansinterligne"/>
+              <w:rPr>
+                <w:noProof/>
+              </w:rPr>
+            </w:pPr>
+            <w:r>
+              <w:rPr>
+                <w:noProof/>
+              </w:rPr>
+              <w:drawing>
+                <wp:inline distT="0" distB="0" distL="0" distR="0" wp14:anchorId="18F2FE48" wp14:editId="335A7430">
+                  <wp:extent cx="3394475" cy="3857625"/>
+                  <wp:effectExtent l="0" t="0" r="0" b="0"/>
+                  <wp:docPr id="56" name="Image 56"/>
+                  <wp:cNvGraphicFramePr>
+                    <a:graphicFrameLocks xmlns:a="http://schemas.openxmlformats.org/drawingml/2006/main" noChangeAspect="1"/>
+                  </wp:cNvGraphicFramePr>
+                  <a:graphic xmlns:a="http://schemas.openxmlformats.org/drawingml/2006/main">
+                    <a:graphicData uri="http://schemas.openxmlformats.org/drawingml/2006/picture">
+                      <pic:pic xmlns:pic="http://schemas.openxmlformats.org/drawingml/2006/picture">
+                        <pic:nvPicPr>
+                          <pic:cNvPr id="1" name=""/>
+                          <pic:cNvPicPr/>
+                        </pic:nvPicPr>
+                        <pic:blipFill>
+                          <a:blip r:embed="rId33"/>
+                          <a:stretch>
+                            <a:fillRect/>
+                          </a:stretch>
+                        </pic:blipFill>
+                        <pic:spPr>
+                          <a:xfrm>
+                            <a:off x="0" y="0"/>
+                            <a:ext cx="3403468" cy="3867845"/>
+                          </a:xfrm>
+                          <a:prstGeom prst="rect">
+                            <a:avLst/>
+                          </a:prstGeom>
+                        </pic:spPr>
+                      </pic:pic>
+                    </a:graphicData>
+                  </a:graphic>
+                </wp:inline>
+              </w:drawing>
+            </w:r>
+          </w:p>
+        </w:tc>
+        <w:tc>
+          <w:tcPr>
+            <w:tcW w:w="950" w:type="dxa"/>
+            <w:shd w:val="clear" w:color="auto" w:fill="auto"/>
+            <w:noWrap/>
+            <w:vAlign w:val="center"/>
+          </w:tcPr>
+          <w:p>
+            <w:pPr>
+              <w:pStyle w:val="Sansinterligne"/>
+              <w:rPr>
+                <w:rFonts w:ascii="Times New Roman" w:hAnsi="Times New Roman"/>
+              </w:rPr>
+            </w:pPr>
+            <w:r>
+              <w:rPr>
+                <w:rFonts w:ascii="Times New Roman" w:hAnsi="Times New Roman"/>
+              </w:rPr>
+              <w:t>16.05.23</w:t>
+            </w:r>
+          </w:p>
+        </w:tc>
+        <w:tc>
+          <w:tcPr>
+            <w:tcW w:w="1338" w:type="dxa"/>
+            <w:shd w:val="clear" w:color="auto" w:fill="auto"/>
+            <w:noWrap/>
+            <w:vAlign w:val="center"/>
+          </w:tcPr>
+          <w:p>
+            <w:pPr>
+              <w:pStyle w:val="Sansinterligne"/>
+              <w:rPr>
+                <w:rFonts w:ascii="Times New Roman" w:hAnsi="Times New Roman"/>
+              </w:rPr>
+            </w:pPr>
+            <w:r>
+              <w:rPr>
+                <w:rFonts w:ascii="Times New Roman" w:hAnsi="Times New Roman"/>
+              </w:rPr>
+              <w:t xml:space="preserve">La fonction </w:t>
+            </w:r>
+            <w:proofErr w:type="spellStart"/>
+            <w:r>
+              <w:rPr>
+                <w:rFonts w:ascii="Times New Roman" w:hAnsi="Times New Roman"/>
+              </w:rPr>
+              <w:t>UpdateMaterial</w:t>
+            </w:r>
+            <w:proofErr w:type="spellEnd"/>
+            <w:r>
+              <w:rPr>
+                <w:rFonts w:ascii="Times New Roman" w:hAnsi="Times New Roman"/>
+              </w:rPr>
+              <w:t xml:space="preserve"> va mettre à jour le matériel que l’on a modifier puis avec la fonction </w:t>
+            </w:r>
+            <w:proofErr w:type="spellStart"/>
+            <w:r>
+              <w:rPr>
+                <w:rFonts w:ascii="Times New Roman" w:hAnsi="Times New Roman"/>
+              </w:rPr>
+              <w:t>getMaterial</w:t>
+            </w:r>
+            <w:proofErr w:type="spellEnd"/>
+            <w:r>
+              <w:rPr>
+                <w:rFonts w:ascii="Times New Roman" w:hAnsi="Times New Roman"/>
+              </w:rPr>
+              <w:t xml:space="preserve"> l’on récupère le dernier matériel de la liste qui vient d’être modifier</w:t>
+            </w:r>
+          </w:p>
+        </w:tc>
+        <w:tc>
+          <w:tcPr>
+            <w:tcW w:w="781" w:type="dxa"/>
+            <w:shd w:val="clear" w:color="auto" w:fill="00B050"/>
+            <w:noWrap/>
+            <w:vAlign w:val="center"/>
+          </w:tcPr>
+          <w:p>
+            <w:pPr>
+              <w:pStyle w:val="Sansinterligne"/>
+            </w:pPr>
+            <w:r>
+              <w:t>réussit</w:t>
+            </w:r>
+          </w:p>
+        </w:tc>
+      </w:tr>
+      <w:tr>
+        <w:trPr>
+          <w:trHeight w:val="397"/>
+        </w:trPr>
+        <w:tc>
+          <w:tcPr>
+            <w:tcW w:w="0" w:type="auto"/>
+            <w:shd w:val="clear" w:color="auto" w:fill="auto"/>
+            <w:noWrap/>
+            <w:vAlign w:val="center"/>
+          </w:tcPr>
+          <w:p>
+            <w:pPr>
+              <w:pStyle w:val="Sansinterligne"/>
+            </w:pPr>
+            <w:r>
+              <w:t>8</w:t>
+            </w:r>
+          </w:p>
+        </w:tc>
+        <w:tc>
+          <w:tcPr>
+            <w:tcW w:w="5228" w:type="dxa"/>
+            <w:shd w:val="clear" w:color="auto" w:fill="auto"/>
+            <w:noWrap/>
+            <w:vAlign w:val="center"/>
+          </w:tcPr>
+          <w:p>
+            <w:pPr>
+              <w:pStyle w:val="Sansinterligne"/>
+              <w:rPr>
+                <w:noProof/>
+              </w:rPr>
+            </w:pPr>
+            <w:r>
+              <w:rPr>
+                <w:noProof/>
+              </w:rPr>
+              <w:drawing>
+                <wp:inline distT="0" distB="0" distL="0" distR="0" wp14:anchorId="4C7DE543" wp14:editId="68E5AB6E">
+                  <wp:extent cx="3848100" cy="3792097"/>
+                  <wp:effectExtent l="0" t="0" r="0" b="0"/>
+                  <wp:docPr id="57" name="Image 57"/>
+                  <wp:cNvGraphicFramePr>
+                    <a:graphicFrameLocks xmlns:a="http://schemas.openxmlformats.org/drawingml/2006/main" noChangeAspect="1"/>
+                  </wp:cNvGraphicFramePr>
+                  <a:graphic xmlns:a="http://schemas.openxmlformats.org/drawingml/2006/main">
+                    <a:graphicData uri="http://schemas.openxmlformats.org/drawingml/2006/picture">
+                      <pic:pic xmlns:pic="http://schemas.openxmlformats.org/drawingml/2006/picture">
+                        <pic:nvPicPr>
+                          <pic:cNvPr id="1" name=""/>
+                          <pic:cNvPicPr/>
+                        </pic:nvPicPr>
+                        <pic:blipFill>
+                          <a:blip r:embed="rId34"/>
+                          <a:stretch>
+                            <a:fillRect/>
+                          </a:stretch>
+                        </pic:blipFill>
+                        <pic:spPr>
+                          <a:xfrm>
+                            <a:off x="0" y="0"/>
+                            <a:ext cx="3854130" cy="3798039"/>
+                          </a:xfrm>
+                          <a:prstGeom prst="rect">
+                            <a:avLst/>
+                          </a:prstGeom>
+                        </pic:spPr>
+                      </pic:pic>
+                    </a:graphicData>
+                  </a:graphic>
+                </wp:inline>
+              </w:drawing>
+            </w:r>
+          </w:p>
+        </w:tc>
+        <w:tc>
+          <w:tcPr>
+            <w:tcW w:w="950" w:type="dxa"/>
+            <w:shd w:val="clear" w:color="auto" w:fill="auto"/>
+            <w:noWrap/>
+            <w:vAlign w:val="center"/>
+          </w:tcPr>
+          <w:p>
+            <w:pPr>
+              <w:pStyle w:val="Sansinterligne"/>
+              <w:rPr>
+                <w:rFonts w:ascii="Times New Roman" w:hAnsi="Times New Roman"/>
+              </w:rPr>
+            </w:pPr>
+            <w:r>
+              <w:rPr>
+                <w:rFonts w:ascii="Times New Roman" w:hAnsi="Times New Roman"/>
+              </w:rPr>
+              <w:t>16.05.23</w:t>
+            </w:r>
+          </w:p>
+        </w:tc>
+        <w:tc>
+          <w:tcPr>
+            <w:tcW w:w="1338" w:type="dxa"/>
+            <w:shd w:val="clear" w:color="auto" w:fill="auto"/>
+            <w:noWrap/>
+            <w:vAlign w:val="center"/>
+          </w:tcPr>
+          <w:p>
+            <w:pPr>
+              <w:pStyle w:val="Sansinterligne"/>
+              <w:rPr>
+                <w:rFonts w:ascii="Times New Roman" w:hAnsi="Times New Roman"/>
+              </w:rPr>
+            </w:pPr>
+            <w:r>
+              <w:rPr>
+                <w:rFonts w:ascii="Times New Roman" w:hAnsi="Times New Roman"/>
+              </w:rPr>
+              <w:t xml:space="preserve">La fonction </w:t>
+            </w:r>
+            <w:proofErr w:type="spellStart"/>
+            <w:r>
+              <w:rPr>
+                <w:rFonts w:ascii="Times New Roman" w:hAnsi="Times New Roman"/>
+              </w:rPr>
+              <w:t>InsertMessage</w:t>
+            </w:r>
+            <w:proofErr w:type="spellEnd"/>
+            <w:r>
+              <w:rPr>
+                <w:rFonts w:ascii="Times New Roman" w:hAnsi="Times New Roman"/>
+              </w:rPr>
+              <w:t xml:space="preserve"> qui va être lier avec le matériel « PCTEST » va insérer un message de modification dans la base de données, la fonction </w:t>
+            </w:r>
+            <w:proofErr w:type="spellStart"/>
+            <w:r>
+              <w:rPr>
+                <w:rFonts w:ascii="Times New Roman" w:hAnsi="Times New Roman"/>
+              </w:rPr>
+              <w:t>getMessages</w:t>
+            </w:r>
+            <w:proofErr w:type="spellEnd"/>
+            <w:r>
+              <w:rPr>
+                <w:rFonts w:ascii="Times New Roman" w:hAnsi="Times New Roman"/>
+              </w:rPr>
+              <w:t xml:space="preserve"> va rendre une liste de message et la dernière insérer va rendre le message </w:t>
+            </w:r>
+            <w:proofErr w:type="spellStart"/>
+            <w:r>
+              <w:rPr>
+                <w:rFonts w:ascii="Times New Roman" w:hAnsi="Times New Roman"/>
+              </w:rPr>
+              <w:t>inserer</w:t>
+            </w:r>
+            <w:proofErr w:type="spellEnd"/>
+            <w:r>
+              <w:rPr>
+                <w:rFonts w:ascii="Times New Roman" w:hAnsi="Times New Roman"/>
+              </w:rPr>
+              <w:t>.</w:t>
+            </w:r>
+          </w:p>
+        </w:tc>
+        <w:tc>
+          <w:tcPr>
+            <w:tcW w:w="781" w:type="dxa"/>
+            <w:shd w:val="clear" w:color="auto" w:fill="00B050"/>
+            <w:noWrap/>
+            <w:vAlign w:val="center"/>
+          </w:tcPr>
+          <w:p>
+            <w:pPr>
+              <w:pStyle w:val="Sansinterligne"/>
+            </w:pPr>
+            <w:r>
+              <w:t>réussit</w:t>
+            </w:r>
+            <w:bookmarkStart w:id="25" w:name="_GoBack"/>
+            <w:bookmarkEnd w:id="25"/>
+          </w:p>
+        </w:tc>
+      </w:tr>
     </w:tbl>
     <w:p>
       <w:pPr>
@@ -9438,7 +10188,7 @@
           <w:i/>
         </w:rPr>
       </w:pPr>
-      <w:bookmarkStart w:id="25" w:name="_Toc25553323"/>
+      <w:bookmarkStart w:id="26" w:name="_Toc25553323"/>
     </w:p>
     <w:p>
       <w:pPr>
@@ -9451,7 +10201,22 @@
         <w:rPr>
           <w:i/>
         </w:rPr>
-        <w:t xml:space="preserve">S'il reste encore des erreurs: </w:t>
+        <w:lastRenderedPageBreak/>
+        <w:t xml:space="preserve">S'il reste encore des </w:t>
+      </w:r>
+      <w:proofErr w:type="gramStart"/>
+      <w:r>
+        <w:rPr>
+          <w:i/>
+        </w:rPr>
+        <w:t>erreurs:</w:t>
+      </w:r>
+      <w:proofErr w:type="gramEnd"/>
+      <w:r>
+        <w:rPr>
+          <w:i/>
+        </w:rPr>
+        <w:t xml:space="preserve"> </w:t>
       </w:r>
     </w:p>
     <w:p>
@@ -9495,7 +10260,7 @@
         </w:rPr>
         <w:t>Conséquences sur l'utilisation du produit</w:t>
       </w:r>
-      <w:bookmarkEnd w:id="25"/>
+      <w:bookmarkEnd w:id="26"/>
     </w:p>
     <w:p>
       <w:pPr>
@@ -9531,24 +10296,24 @@
           <w:iCs/>
         </w:rPr>
       </w:pPr>
-      <w:bookmarkStart w:id="26" w:name="_Toc25553326"/>
-      <w:bookmarkStart w:id="27" w:name="_Toc71691029"/>
-      <w:bookmarkStart w:id="28" w:name="_Toc134083798"/>
+      <w:bookmarkStart w:id="27" w:name="_Toc25553326"/>
+      <w:bookmarkStart w:id="28" w:name="_Toc71691029"/>
+      <w:bookmarkStart w:id="29" w:name="_Toc134083798"/>
       <w:r>
         <w:rPr>
           <w:iCs/>
         </w:rPr>
         <w:t>Liste des documents</w:t>
       </w:r>
-      <w:bookmarkEnd w:id="26"/>
+      <w:bookmarkEnd w:id="27"/>
       <w:r>
         <w:rPr>
           <w:iCs/>
         </w:rPr>
         <w:t xml:space="preserve"> fournis</w:t>
       </w:r>
-      <w:bookmarkEnd w:id="27"/>
       <w:bookmarkEnd w:id="28"/>
+      <w:bookmarkEnd w:id="29"/>
     </w:p>
     <w:p>
       <w:pPr>
@@ -9602,12 +10367,21 @@
           <w:i/>
         </w:rPr>
       </w:pPr>
+      <w:proofErr w:type="gramStart"/>
       <w:r>
         <w:rPr>
           <w:rFonts w:cs="Arial"/>
           <w:i/>
         </w:rPr>
-        <w:t>le rapport de projet</w:t>
+        <w:t>le</w:t>
+      </w:r>
+      <w:proofErr w:type="gramEnd"/>
+      <w:r>
+        <w:rPr>
+          <w:rFonts w:cs="Arial"/>
+          <w:i/>
+        </w:rPr>
+        <w:t xml:space="preserve"> rapport de projet</w:t>
       </w:r>
     </w:p>
     <w:p>
@@ -9621,12 +10395,21 @@
           <w:i/>
         </w:rPr>
       </w:pPr>
+      <w:proofErr w:type="gramStart"/>
       <w:r>
         <w:rPr>
           <w:rFonts w:cs="Arial"/>
           <w:i/>
         </w:rPr>
-        <w:t>le manuel d'Installation (en annexe)</w:t>
+        <w:t>le</w:t>
+      </w:r>
+      <w:proofErr w:type="gramEnd"/>
+      <w:r>
+        <w:rPr>
+          <w:rFonts w:cs="Arial"/>
+          <w:i/>
+        </w:rPr>
+        <w:t xml:space="preserve"> manuel d'Installation (en annexe)</w:t>
       </w:r>
     </w:p>
     <w:p>
@@ -9640,12 +10423,21 @@
           <w:i/>
         </w:rPr>
       </w:pPr>
+      <w:proofErr w:type="gramStart"/>
       <w:r>
         <w:rPr>
           <w:rFonts w:cs="Arial"/>
           <w:i/>
         </w:rPr>
-        <w:t>le manuel d'Utilisation avec des exemples graphiques (en annexe)</w:t>
+        <w:t>le</w:t>
+      </w:r>
+      <w:proofErr w:type="gramEnd"/>
+      <w:r>
+        <w:rPr>
+          <w:rFonts w:cs="Arial"/>
+          <w:i/>
+        </w:rPr>
+        <w:t xml:space="preserve"> manuel d'Utilisation avec des exemples graphiques (en annexe)</w:t>
       </w:r>
     </w:p>
     <w:p>
@@ -9659,12 +10451,21 @@
           <w:i/>
         </w:rPr>
       </w:pPr>
+      <w:proofErr w:type="gramStart"/>
       <w:r>
         <w:rPr>
           <w:rFonts w:cs="Arial"/>
           <w:i/>
         </w:rPr>
-        <w:t>autres…</w:t>
+        <w:t>autres</w:t>
+      </w:r>
+      <w:proofErr w:type="gramEnd"/>
+      <w:r>
+        <w:rPr>
+          <w:rFonts w:cs="Arial"/>
+          <w:i/>
+        </w:rPr>
+        <w:t>…</w:t>
       </w:r>
     </w:p>
     <w:p>
@@ -9695,18 +10496,18 @@
           <w:tab w:val="num" w:pos="360"/>
         </w:tabs>
       </w:pPr>
-      <w:bookmarkStart w:id="29" w:name="_Toc25553328"/>
-      <w:bookmarkStart w:id="30" w:name="_Toc71703263"/>
-      <w:bookmarkStart w:id="31" w:name="_Toc134083799"/>
+      <w:bookmarkStart w:id="30" w:name="_Toc25553328"/>
+      <w:bookmarkStart w:id="31" w:name="_Toc71703263"/>
+      <w:bookmarkStart w:id="32" w:name="_Toc134083799"/>
       <w:r>
         <w:t>C</w:t>
       </w:r>
-      <w:bookmarkEnd w:id="29"/>
       <w:bookmarkEnd w:id="30"/>
+      <w:bookmarkEnd w:id="31"/>
       <w:r>
         <w:t>onclusions</w:t>
       </w:r>
-      <w:bookmarkEnd w:id="31"/>
+      <w:bookmarkEnd w:id="32"/>
     </w:p>
     <w:p>
       <w:pPr>
@@ -9734,8 +10535,18 @@
           <w:i/>
           <w:sz w:val="24"/>
         </w:rPr>
-        <w:t>Développez en tous cas les points suivants:</w:t>
-      </w:r>
+        <w:t xml:space="preserve">Développez en tous cas les points </w:t>
+      </w:r>
+      <w:proofErr w:type="gramStart"/>
+      <w:r>
+        <w:rPr>
+          <w:rFonts w:ascii="Arial" w:hAnsi="Arial" w:cs="Arial"/>
+          <w:i/>
+          <w:sz w:val="24"/>
+        </w:rPr>
+        <w:t>suivants:</w:t>
+      </w:r>
+      <w:proofErr w:type="gramEnd"/>
     </w:p>
     <w:p>
       <w:pPr>
@@ -9806,6 +10617,7 @@
           <w:rFonts w:cs="Arial"/>
           <w:i/>
         </w:rPr>
+        <w:lastRenderedPageBreak/>
         <w:t>Difficultés particulières</w:t>
       </w:r>
     </w:p>
@@ -9855,33 +10667,15 @@
           <w:tab w:val="num" w:pos="360"/>
         </w:tabs>
       </w:pPr>
-      <w:bookmarkStart w:id="32" w:name="_Toc71703264"/>
-      <w:bookmarkStart w:id="33" w:name="_Toc134083800"/>
+      <w:bookmarkStart w:id="33" w:name="_Toc71703264"/>
+      <w:bookmarkStart w:id="34" w:name="_Toc134083800"/>
       <w:r>
         <w:lastRenderedPageBreak/>
         <w:t>A</w:t>
       </w:r>
-      <w:bookmarkEnd w:id="32"/>
+      <w:bookmarkEnd w:id="33"/>
       <w:r>
         <w:t>nnexes</w:t>
-      </w:r>
-      <w:bookmarkEnd w:id="33"/>
-    </w:p>
-    <w:p/>
-    <w:p>
-      <w:pPr>
-        <w:pStyle w:val="Titre2"/>
-        <w:rPr>
-          <w:i/>
-          <w:iCs/>
-        </w:rPr>
-      </w:pPr>
-      <w:bookmarkStart w:id="34" w:name="_Toc134083801"/>
-      <w:r>
-        <w:rPr>
-          <w:iCs/>
-        </w:rPr>
-        <w:t>Résumé du rapport du TPI / version succincte de la documentation</w:t>
       </w:r>
       <w:bookmarkEnd w:id="34"/>
     </w:p>
@@ -9894,16 +10688,34 @@
           <w:iCs/>
         </w:rPr>
       </w:pPr>
-      <w:bookmarkStart w:id="35" w:name="_Toc71703265"/>
-      <w:bookmarkStart w:id="36" w:name="_Toc134083802"/>
+      <w:bookmarkStart w:id="35" w:name="_Toc134083801"/>
       <w:r>
         <w:rPr>
           <w:iCs/>
         </w:rPr>
+        <w:t>Résumé du rapport du TPI / version succincte de la documentation</w:t>
+      </w:r>
+      <w:bookmarkEnd w:id="35"/>
+    </w:p>
+    <w:p/>
+    <w:p>
+      <w:pPr>
+        <w:pStyle w:val="Titre2"/>
+        <w:rPr>
+          <w:i/>
+          <w:iCs/>
+        </w:rPr>
+      </w:pPr>
+      <w:bookmarkStart w:id="36" w:name="_Toc71703265"/>
+      <w:bookmarkStart w:id="37" w:name="_Toc134083802"/>
+      <w:r>
+        <w:rPr>
+          <w:iCs/>
+        </w:rPr>
         <w:t>Sources – Bibliographie</w:t>
       </w:r>
-      <w:bookmarkEnd w:id="35"/>
       <w:bookmarkEnd w:id="36"/>
+      <w:bookmarkEnd w:id="37"/>
     </w:p>
     <w:p>
       <w:pPr>
@@ -9936,7 +10748,21 @@
         <w:rPr>
           <w:i/>
         </w:rPr>
-        <w:t xml:space="preserve"> (Titre, auteur, date), des sites Internet (URL) consultés, des articles (Revue, date, titre, auteur)… Et de toutes les aides externes (noms)   </w:t>
+        <w:t xml:space="preserve"> (Titre, auteur, date), des sites Internet (URL) consultés, des articles (Revue, date, titre, </w:t>
+      </w:r>
+      <w:proofErr w:type="gramStart"/>
+      <w:r>
+        <w:rPr>
+          <w:i/>
+        </w:rPr>
+        <w:t>auteur)…</w:t>
+      </w:r>
+      <w:proofErr w:type="gramEnd"/>
+      <w:r>
+        <w:rPr>
+          <w:i/>
+        </w:rPr>
+        <w:t xml:space="preserve"> Et de toutes les aides externes (noms)   </w:t>
       </w:r>
     </w:p>
     <w:p>
@@ -9947,24 +10773,24 @@
           <w:iCs/>
         </w:rPr>
       </w:pPr>
-      <w:bookmarkStart w:id="37" w:name="_Toc25553330"/>
-      <w:bookmarkStart w:id="38" w:name="_Toc71703266"/>
-      <w:bookmarkStart w:id="39" w:name="_Toc134083803"/>
+      <w:bookmarkStart w:id="38" w:name="_Toc25553330"/>
+      <w:bookmarkStart w:id="39" w:name="_Toc71703266"/>
+      <w:bookmarkStart w:id="40" w:name="_Toc134083803"/>
       <w:r>
         <w:rPr>
           <w:iCs/>
         </w:rPr>
         <w:t xml:space="preserve">Journal de </w:t>
       </w:r>
-      <w:bookmarkEnd w:id="37"/>
       <w:bookmarkEnd w:id="38"/>
+      <w:bookmarkEnd w:id="39"/>
       <w:r>
         <w:rPr>
           <w:iCs/>
         </w:rPr>
         <w:t>travail</w:t>
       </w:r>
-      <w:bookmarkEnd w:id="39"/>
+      <w:bookmarkEnd w:id="40"/>
     </w:p>
     <w:p/>
     <w:tbl>
@@ -10128,7 +10954,7 @@
           <w:iCs/>
         </w:rPr>
       </w:pPr>
-      <w:bookmarkStart w:id="40" w:name="_Toc25553331"/>
+      <w:bookmarkStart w:id="41" w:name="_Toc25553331"/>
     </w:p>
     <w:p>
       <w:pPr>
@@ -10138,17 +10964,17 @@
           <w:iCs/>
         </w:rPr>
       </w:pPr>
-      <w:bookmarkStart w:id="41" w:name="_Toc71703267"/>
-      <w:bookmarkStart w:id="42" w:name="_Toc134083804"/>
+      <w:bookmarkStart w:id="42" w:name="_Toc71703267"/>
+      <w:bookmarkStart w:id="43" w:name="_Toc134083804"/>
       <w:r>
         <w:rPr>
           <w:iCs/>
         </w:rPr>
         <w:t>Manuel d'Installation</w:t>
       </w:r>
-      <w:bookmarkEnd w:id="40"/>
       <w:bookmarkEnd w:id="41"/>
       <w:bookmarkEnd w:id="42"/>
+      <w:bookmarkEnd w:id="43"/>
     </w:p>
     <w:p/>
     <w:p>
@@ -10159,18 +10985,18 @@
           <w:iCs/>
         </w:rPr>
       </w:pPr>
-      <w:bookmarkStart w:id="43" w:name="_Toc25553332"/>
-      <w:bookmarkStart w:id="44" w:name="_Toc71703268"/>
-      <w:bookmarkStart w:id="45" w:name="_Toc134083805"/>
+      <w:bookmarkStart w:id="44" w:name="_Toc25553332"/>
+      <w:bookmarkStart w:id="45" w:name="_Toc71703268"/>
+      <w:bookmarkStart w:id="46" w:name="_Toc134083805"/>
       <w:r>
         <w:rPr>
           <w:iCs/>
         </w:rPr>
         <w:t>Manuel d'Utilisation</w:t>
       </w:r>
-      <w:bookmarkEnd w:id="43"/>
       <w:bookmarkEnd w:id="44"/>
       <w:bookmarkEnd w:id="45"/>
+      <w:bookmarkEnd w:id="46"/>
     </w:p>
     <w:p/>
     <w:p>
@@ -10181,9 +11007,9 @@
           <w:iCs/>
         </w:rPr>
       </w:pPr>
-      <w:bookmarkStart w:id="46" w:name="_Toc71703270"/>
-      <w:bookmarkStart w:id="47" w:name="_Toc134083806"/>
-      <w:bookmarkStart w:id="48" w:name="_Toc25553334"/>
+      <w:bookmarkStart w:id="47" w:name="_Toc71703270"/>
+      <w:bookmarkStart w:id="48" w:name="_Toc134083806"/>
+      <w:bookmarkStart w:id="49" w:name="_Toc25553334"/>
       <w:r>
         <w:rPr>
           <w:iCs/>
@@ -10196,19 +11022,19 @@
         </w:rPr>
         <w:t>rchives du projet</w:t>
       </w:r>
-      <w:bookmarkEnd w:id="46"/>
       <w:bookmarkEnd w:id="47"/>
+      <w:bookmarkEnd w:id="48"/>
       <w:r>
         <w:rPr>
           <w:iCs/>
         </w:rPr>
         <w:t xml:space="preserve"> </w:t>
       </w:r>
-      <w:bookmarkEnd w:id="48"/>
+      <w:bookmarkEnd w:id="49"/>
     </w:p>
     <w:p/>
     <w:p>
-      <w:hyperlink r:id="rId32" w:anchor=":~:text=Le%20mod%C3%A8le%20en%20cascade%20reposant,%2C%20impl%C3%A9mentation%2C%20test%20et%20exploitation" w:history="1">
+      <w:hyperlink r:id="rId35" w:anchor=":~:text=Le%20mod%C3%A8le%20en%20cascade%20reposant,%2C%20impl%C3%A9mentation%2C%20test%20et%20exploitation" w:history="1">
         <w:r>
           <w:rPr>
             <w:rStyle w:val="Lienhypertexte"/>
@@ -10224,7 +11050,7 @@
       </w:r>
     </w:p>
     <w:p>
-      <w:hyperlink r:id="rId33" w:history="1">
+      <w:hyperlink r:id="rId36" w:history="1">
         <w:r>
           <w:rPr>
             <w:rStyle w:val="Lienhypertexte"/>
@@ -10234,7 +11060,7 @@
       </w:hyperlink>
     </w:p>
     <w:p>
-      <w:hyperlink r:id="rId34" w:history="1">
+      <w:hyperlink r:id="rId37" w:history="1">
         <w:r>
           <w:rPr>
             <w:rStyle w:val="Lienhypertexte"/>
@@ -10251,7 +11077,7 @@
           <w:u w:val="none"/>
         </w:rPr>
       </w:pPr>
-      <w:hyperlink r:id="rId35" w:history="1">
+      <w:hyperlink r:id="rId38" w:history="1">
         <w:r>
           <w:rPr>
             <w:rStyle w:val="Lienhypertexte"/>
@@ -10274,7 +11100,7 @@
           <w:szCs w:val="14"/>
         </w:rPr>
       </w:pPr>
-      <w:hyperlink r:id="rId36" w:history="1">
+      <w:hyperlink r:id="rId39" w:history="1">
         <w:r>
           <w:rPr>
             <w:rStyle w:val="Lienhypertexte"/>
@@ -10303,7 +11129,7 @@
           <w:szCs w:val="14"/>
         </w:rPr>
       </w:pPr>
-      <w:hyperlink r:id="rId37" w:history="1">
+      <w:hyperlink r:id="rId40" w:history="1">
         <w:r>
           <w:rPr>
             <w:rStyle w:val="Lienhypertexte"/>
@@ -10319,13 +11145,21 @@
           <w:szCs w:val="14"/>
         </w:rPr>
       </w:pPr>
+      <w:proofErr w:type="spellStart"/>
       <w:r>
         <w:rPr>
           <w:szCs w:val="14"/>
         </w:rPr>
-        <w:t xml:space="preserve">messageInput </w:t>
-      </w:r>
-      <w:hyperlink r:id="rId38" w:history="1">
+        <w:t>messageInput</w:t>
+      </w:r>
+      <w:proofErr w:type="spellEnd"/>
+      <w:r>
+        <w:rPr>
+          <w:szCs w:val="14"/>
+        </w:rPr>
+        <w:t xml:space="preserve"> </w:t>
+      </w:r>
+      <w:hyperlink r:id="rId41" w:history="1">
         <w:r>
           <w:rPr>
             <w:rStyle w:val="Lienhypertexte"/>
@@ -10345,9 +11179,23 @@
         <w:rPr>
           <w:szCs w:val="14"/>
         </w:rPr>
-        <w:t xml:space="preserve">pour éviter une exception quand la premiere ligne est rendu invisible : </w:t>
-      </w:r>
-      <w:hyperlink r:id="rId39" w:history="1">
+        <w:t xml:space="preserve">pour éviter une exception quand la </w:t>
+      </w:r>
+      <w:proofErr w:type="spellStart"/>
+      <w:r>
+        <w:rPr>
+          <w:szCs w:val="14"/>
+        </w:rPr>
+        <w:t>premiere</w:t>
+      </w:r>
+      <w:proofErr w:type="spellEnd"/>
+      <w:r>
+        <w:rPr>
+          <w:szCs w:val="14"/>
+        </w:rPr>
+        <w:t xml:space="preserve"> ligne est rendu invisible : </w:t>
+      </w:r>
+      <w:hyperlink r:id="rId42" w:history="1">
         <w:r>
           <w:rPr>
             <w:rStyle w:val="Lienhypertexte"/>
@@ -10369,7 +11217,7 @@
           <w:szCs w:val="14"/>
         </w:rPr>
       </w:pPr>
-      <w:hyperlink r:id="rId40" w:history="1">
+      <w:hyperlink r:id="rId43" w:history="1">
         <w:r>
           <w:rPr>
             <w:rStyle w:val="Lienhypertexte"/>
@@ -10397,22 +11245,13 @@
         </w:rPr>
         <w:t xml:space="preserve">enlever les doublons dans une liste </w:t>
       </w:r>
-      <w:hyperlink r:id="rId41" w:history="1">
+      <w:hyperlink r:id="rId44" w:anchor=":~:text=Use%20the%20Distinct()%20method,from%20a%20list%20in%20C%23" w:history="1">
         <w:r>
           <w:rPr>
             <w:rStyle w:val="Lienhypertexte"/>
             <w:szCs w:val="14"/>
           </w:rPr>
-          <w:t>https://www.tutorialspoint.com/remove-duplicates-from-a-list-in-chash#:~:text=Use%20the%20Distinct()%20method,from%20a%20list</w:t>
-        </w:r>
-        <w:bookmarkStart w:id="49" w:name="_GoBack"/>
-        <w:bookmarkEnd w:id="49"/>
-        <w:r>
-          <w:rPr>
-            <w:rStyle w:val="Lienhypertexte"/>
-            <w:szCs w:val="14"/>
-          </w:rPr>
-          <w:t>%20in%20C%23</w:t>
+          <w:t>https://www.tutorialspoint.com/remove-duplicates-from-a-list-in-chash#:~:text=Use%20the%20Distinct()%20method,from%20a%20list%20in%20C%23</w:t>
         </w:r>
       </w:hyperlink>
       <w:r>
@@ -10429,8 +11268,8 @@
       </w:r>
     </w:p>
     <w:sectPr>
-      <w:headerReference w:type="default" r:id="rId42"/>
-      <w:footerReference w:type="default" r:id="rId43"/>
+      <w:headerReference w:type="default" r:id="rId45"/>
+      <w:footerReference w:type="default" r:id="rId46"/>
       <w:pgSz w:w="11906" w:h="16838" w:code="9"/>
       <w:pgMar w:top="1418" w:right="1418" w:bottom="1418" w:left="1418" w:header="720" w:footer="720" w:gutter="0"/>
       <w:pgNumType w:start="0"/>
@@ -10518,7 +11357,7 @@
         <w:sz w:val="16"/>
         <w:szCs w:val="16"/>
       </w:rPr>
-      <w:t>17</w:t>
+      <w:t>21</w:t>
     </w:r>
     <w:r>
       <w:rPr>
@@ -10540,7 +11379,23 @@
         <w:sz w:val="16"/>
         <w:szCs w:val="16"/>
       </w:rPr>
-      <w:t>Dernière modif : 02.12.2010</w:t>
+      <w:t xml:space="preserve">Dernière </w:t>
+    </w:r>
+    <w:proofErr w:type="spellStart"/>
+    <w:r>
+      <w:rPr>
+        <w:sz w:val="16"/>
+        <w:szCs w:val="16"/>
+      </w:rPr>
+      <w:t>modif</w:t>
+    </w:r>
+    <w:proofErr w:type="spellEnd"/>
+    <w:r>
+      <w:rPr>
+        <w:sz w:val="16"/>
+        <w:szCs w:val="16"/>
+      </w:rPr>
+      <w:t> : 02.12.2010</w:t>
     </w:r>
     <w:r>
       <w:rPr>
@@ -13935,7 +14790,7 @@
 </file>
 
 <file path=customXml/itemProps2.xml><?xml version="1.0" encoding="utf-8"?>
-<ds:datastoreItem xmlns:ds="http://schemas.openxmlformats.org/officeDocument/2006/customXml" ds:itemID="{737E68B6-F8BE-4C6A-ADC6-FA42FDE6FB7D}">
+<ds:datastoreItem xmlns:ds="http://schemas.openxmlformats.org/officeDocument/2006/customXml" ds:itemID="{739C822C-EF6D-47BB-B36A-CB5BC4EDE7E4}">
   <ds:schemaRefs>
     <ds:schemaRef ds:uri="http://schemas.openxmlformats.org/officeDocument/2006/bibliography"/>
   </ds:schemaRefs>

</xml_diff>

<commit_message>
test finis + insérer dans la doc, maquette
</commit_message>
<xml_diff>
--- a/documentation/RapportTPITristanBarras.docx
+++ b/documentation/RapportTPITristanBarras.docx
@@ -7011,7 +7011,6 @@
           <w:lang w:eastAsia="fr-FR"/>
         </w:rPr>
       </w:pPr>
-      <w:bookmarkStart w:id="7" w:name="_GoBack"/>
       <w:r>
         <w:rPr>
           <w:noProof/>
@@ -7042,7 +7041,6 @@
           </v:shape>
         </w:pict>
       </w:r>
-      <w:bookmarkEnd w:id="7"/>
       <w:r>
         <w:rPr>
           <w:noProof/>
@@ -7060,7 +7058,7 @@
         </w:rPr>
         <w:t>Voici la maquette effectué pour voir concrètement l’apparence de l’application :</w:t>
       </w:r>
-      <w:bookmarkStart w:id="8" w:name="_Toc71691012"/>
+      <w:bookmarkStart w:id="7" w:name="_Toc71691012"/>
     </w:p>
     <w:p>
       <w:pPr>
@@ -7085,55 +7083,54 @@
           <w:noProof/>
         </w:rPr>
         <w:lastRenderedPageBreak/>
-        <w:drawing>
-          <wp:anchor distT="0" distB="0" distL="114300" distR="114300" simplePos="0" relativeHeight="251681792" behindDoc="0" locked="0" layoutInCell="1" allowOverlap="1" wp14:anchorId="1C7744CB" wp14:editId="1EFE6C66">
-            <wp:simplePos x="0" y="0"/>
-            <wp:positionH relativeFrom="column">
-              <wp:posOffset>-138430</wp:posOffset>
-            </wp:positionH>
-            <wp:positionV relativeFrom="paragraph">
-              <wp:posOffset>3948430</wp:posOffset>
-            </wp:positionV>
-            <wp:extent cx="5759450" cy="3813810"/>
-            <wp:effectExtent l="0" t="0" r="0" b="0"/>
-            <wp:wrapSquare wrapText="bothSides"/>
-            <wp:docPr id="43" name="Image 43"/>
-            <wp:cNvGraphicFramePr>
-              <a:graphicFrameLocks xmlns:a="http://schemas.openxmlformats.org/drawingml/2006/main" noChangeAspect="1"/>
-            </wp:cNvGraphicFramePr>
-            <a:graphic xmlns:a="http://schemas.openxmlformats.org/drawingml/2006/main">
-              <a:graphicData uri="http://schemas.openxmlformats.org/drawingml/2006/picture">
-                <pic:pic xmlns:pic="http://schemas.openxmlformats.org/drawingml/2006/picture">
-                  <pic:nvPicPr>
-                    <pic:cNvPr id="1" name=""/>
-                    <pic:cNvPicPr/>
-                  </pic:nvPicPr>
-                  <pic:blipFill>
-                    <a:blip r:embed="rId12">
-                      <a:extLst>
-                        <a:ext uri="{28A0092B-C50C-407E-A947-70E740481C1C}">
-                          <a14:useLocalDpi xmlns:a14="http://schemas.microsoft.com/office/drawing/2010/main" val="0"/>
-                        </a:ext>
-                      </a:extLst>
-                    </a:blip>
-                    <a:stretch>
-                      <a:fillRect/>
-                    </a:stretch>
-                  </pic:blipFill>
-                  <pic:spPr>
-                    <a:xfrm>
-                      <a:off x="0" y="0"/>
-                      <a:ext cx="5759450" cy="3813810"/>
-                    </a:xfrm>
-                    <a:prstGeom prst="rect">
-                      <a:avLst/>
-                    </a:prstGeom>
-                  </pic:spPr>
-                </pic:pic>
-              </a:graphicData>
-            </a:graphic>
-          </wp:anchor>
-        </w:drawing>
+        <w:pict w14:anchorId="17209771">
+          <v:shape id="_x0000_s1035" type="#_x0000_t75" style="position:absolute;margin-left:.35pt;margin-top:295.9pt;width:453pt;height:300pt;z-index:251689984;mso-position-horizontal-relative:text;mso-position-vertical-relative:text;mso-width-relative:page;mso-height-relative:page">
+            <v:imagedata r:id="rId12" o:title="ajoutEffacerListeAdmin"/>
+            <w10:wrap type="square"/>
+          </v:shape>
+        </w:pict>
+      </w:r>
+      <w:r>
+        <w:rPr>
+          <w:noProof/>
+        </w:rPr>
+        <w:pict w14:anchorId="22668E6D">
+          <v:shape id="_x0000_s1034" type="#_x0000_t75" style="position:absolute;margin-left:-3.4pt;margin-top:.05pt;width:453pt;height:294.75pt;z-index:251687936;mso-position-horizontal-relative:text;mso-position-vertical-relative:text;mso-width-relative:page;mso-height-relative:page">
+            <v:imagedata r:id="rId13" o:title="ajoutModifierAdmin"/>
+            <w10:wrap type="square"/>
+          </v:shape>
+        </w:pict>
+      </w:r>
+      <w:r>
+        <w:rPr>
+          <w:rFonts w:ascii="Arial" w:hAnsi="Arial"/>
+          <w:sz w:val="24"/>
+          <w:szCs w:val="14"/>
+          <w:lang w:eastAsia="fr-FR"/>
+        </w:rPr>
+        <w:br w:type="page"/>
+      </w:r>
+    </w:p>
+    <w:p>
+      <w:pPr>
+        <w:rPr>
+          <w:rFonts w:ascii="Arial" w:hAnsi="Arial"/>
+          <w:sz w:val="24"/>
+          <w:szCs w:val="14"/>
+          <w:lang w:eastAsia="fr-FR"/>
+        </w:rPr>
+      </w:pPr>
+      <w:r>
+        <w:rPr>
+          <w:noProof/>
+        </w:rPr>
+        <w:lastRenderedPageBreak/>
+        <w:pict w14:anchorId="654C6FA2">
+          <v:shape id="_x0000_s1036" type="#_x0000_t75" style="position:absolute;margin-left:.35pt;margin-top:305.2pt;width:453pt;height:280.5pt;z-index:251692032;mso-position-horizontal-relative:text;mso-position-vertical-relative:text;mso-width-relative:page;mso-height-relative:page">
+            <v:imagedata r:id="rId14" o:title="homeAdmin"/>
+            <w10:wrap type="square"/>
+          </v:shape>
+        </w:pict>
       </w:r>
       <w:r>
         <w:rPr>
@@ -7142,146 +7139,30 @@
           <w:sz w:val="24"/>
           <w:szCs w:val="14"/>
         </w:rPr>
-        <w:drawing>
-          <wp:anchor distT="0" distB="0" distL="114300" distR="114300" simplePos="0" relativeHeight="251672576" behindDoc="0" locked="0" layoutInCell="1" allowOverlap="1" wp14:anchorId="4B73BECF" wp14:editId="18135AF5">
-            <wp:simplePos x="0" y="0"/>
-            <wp:positionH relativeFrom="column">
-              <wp:posOffset>-168662</wp:posOffset>
-            </wp:positionH>
-            <wp:positionV relativeFrom="paragraph">
-              <wp:posOffset>54582</wp:posOffset>
-            </wp:positionV>
-            <wp:extent cx="5759450" cy="3815080"/>
-            <wp:effectExtent l="0" t="0" r="0" b="0"/>
-            <wp:wrapSquare wrapText="bothSides"/>
-            <wp:docPr id="42" name="Image 42" descr="C:\Users\tristan.barras\source\repos\GestionInventaire\documentation\capture\ajoutModifierAdmin.PNG"/>
-            <wp:cNvGraphicFramePr>
-              <a:graphicFrameLocks xmlns:a="http://schemas.openxmlformats.org/drawingml/2006/main" noChangeAspect="1"/>
-            </wp:cNvGraphicFramePr>
-            <a:graphic xmlns:a="http://schemas.openxmlformats.org/drawingml/2006/main">
-              <a:graphicData uri="http://schemas.openxmlformats.org/drawingml/2006/picture">
-                <pic:pic xmlns:pic="http://schemas.openxmlformats.org/drawingml/2006/picture">
-                  <pic:nvPicPr>
-                    <pic:cNvPr id="0" name="Picture 5" descr="C:\Users\tristan.barras\source\repos\GestionInventaire\documentation\capture\ajoutModifierAdmin.PNG"/>
-                    <pic:cNvPicPr>
-                      <a:picLocks noChangeAspect="1" noChangeArrowheads="1"/>
-                    </pic:cNvPicPr>
-                  </pic:nvPicPr>
-                  <pic:blipFill>
-                    <a:blip r:embed="rId13">
-                      <a:extLst>
-                        <a:ext uri="{28A0092B-C50C-407E-A947-70E740481C1C}">
-                          <a14:useLocalDpi xmlns:a14="http://schemas.microsoft.com/office/drawing/2010/main" val="0"/>
-                        </a:ext>
-                      </a:extLst>
-                    </a:blip>
-                    <a:srcRect/>
-                    <a:stretch>
-                      <a:fillRect/>
-                    </a:stretch>
-                  </pic:blipFill>
-                  <pic:spPr bwMode="auto">
-                    <a:xfrm>
-                      <a:off x="0" y="0"/>
-                      <a:ext cx="5759450" cy="3815080"/>
-                    </a:xfrm>
-                    <a:prstGeom prst="rect">
-                      <a:avLst/>
-                    </a:prstGeom>
-                    <a:noFill/>
-                    <a:ln>
-                      <a:noFill/>
-                    </a:ln>
-                  </pic:spPr>
-                </pic:pic>
-              </a:graphicData>
-            </a:graphic>
-          </wp:anchor>
-        </w:drawing>
-      </w:r>
-      <w:r>
+        <w:pict w14:anchorId="6FC6FA97">
+          <v:shape id="_x0000_i1034" type="#_x0000_t75" style="width:441.85pt;height:296.05pt">
+            <v:imagedata r:id="rId15" o:title="listeMatérielAdmin"/>
+          </v:shape>
+        </w:pict>
+      </w:r>
+    </w:p>
+    <w:p>
+      <w:pPr>
         <w:rPr>
           <w:rFonts w:ascii="Arial" w:hAnsi="Arial"/>
           <w:sz w:val="24"/>
           <w:szCs w:val="14"/>
           <w:lang w:eastAsia="fr-FR"/>
         </w:rPr>
-        <w:br w:type="page"/>
-      </w:r>
-    </w:p>
-    <w:p>
-      <w:pPr>
+      </w:pPr>
+      <w:r>
         <w:rPr>
           <w:rFonts w:ascii="Arial" w:hAnsi="Arial"/>
           <w:sz w:val="24"/>
           <w:szCs w:val="14"/>
           <w:lang w:eastAsia="fr-FR"/>
         </w:rPr>
-      </w:pPr>
-      <w:r>
-        <w:rPr>
-          <w:rFonts w:ascii="Arial" w:hAnsi="Arial"/>
-          <w:noProof/>
-          <w:sz w:val="24"/>
-          <w:szCs w:val="14"/>
-        </w:rPr>
-        <w:lastRenderedPageBreak/>
-        <w:drawing>
-          <wp:anchor distT="0" distB="0" distL="114300" distR="114300" simplePos="0" relativeHeight="251674624" behindDoc="0" locked="0" layoutInCell="1" allowOverlap="1" wp14:anchorId="7B65C66F" wp14:editId="0A7A82F8">
-            <wp:simplePos x="0" y="0"/>
-            <wp:positionH relativeFrom="margin">
-              <wp:posOffset>-87465</wp:posOffset>
-            </wp:positionH>
-            <wp:positionV relativeFrom="paragraph">
-              <wp:posOffset>4097682</wp:posOffset>
-            </wp:positionV>
-            <wp:extent cx="5759450" cy="3805259"/>
-            <wp:effectExtent l="0" t="0" r="0" b="5080"/>
-            <wp:wrapSquare wrapText="bothSides"/>
-            <wp:docPr id="45" name="Image 45" descr="C:\Users\tristan.barras\source\repos\GestionInventaire\documentation\capture\listeMatérielAdmin.PNG"/>
-            <wp:cNvGraphicFramePr>
-              <a:graphicFrameLocks xmlns:a="http://schemas.openxmlformats.org/drawingml/2006/main" noChangeAspect="1"/>
-            </wp:cNvGraphicFramePr>
-            <a:graphic xmlns:a="http://schemas.openxmlformats.org/drawingml/2006/main">
-              <a:graphicData uri="http://schemas.openxmlformats.org/drawingml/2006/picture">
-                <pic:pic xmlns:pic="http://schemas.openxmlformats.org/drawingml/2006/picture">
-                  <pic:nvPicPr>
-                    <pic:cNvPr id="0" name="Picture 10" descr="C:\Users\tristan.barras\source\repos\GestionInventaire\documentation\capture\listeMatérielAdmin.PNG"/>
-                    <pic:cNvPicPr>
-                      <a:picLocks noChangeAspect="1" noChangeArrowheads="1"/>
-                    </pic:cNvPicPr>
-                  </pic:nvPicPr>
-                  <pic:blipFill>
-                    <a:blip r:embed="rId14">
-                      <a:extLst>
-                        <a:ext uri="{28A0092B-C50C-407E-A947-70E740481C1C}">
-                          <a14:useLocalDpi xmlns:a14="http://schemas.microsoft.com/office/drawing/2010/main" val="0"/>
-                        </a:ext>
-                      </a:extLst>
-                    </a:blip>
-                    <a:srcRect/>
-                    <a:stretch>
-                      <a:fillRect/>
-                    </a:stretch>
-                  </pic:blipFill>
-                  <pic:spPr bwMode="auto">
-                    <a:xfrm>
-                      <a:off x="0" y="0"/>
-                      <a:ext cx="5759450" cy="3805259"/>
-                    </a:xfrm>
-                    <a:prstGeom prst="rect">
-                      <a:avLst/>
-                    </a:prstGeom>
-                    <a:noFill/>
-                    <a:ln>
-                      <a:noFill/>
-                    </a:ln>
-                  </pic:spPr>
-                </pic:pic>
-              </a:graphicData>
-            </a:graphic>
-          </wp:anchor>
-        </w:drawing>
+        <w:br w:type="page"/>
       </w:r>
     </w:p>
     <w:p>
@@ -7295,215 +7176,26 @@
       </w:pPr>
       <w:r>
         <w:rPr>
-          <w:rFonts w:ascii="Arial" w:hAnsi="Arial"/>
           <w:noProof/>
-          <w:sz w:val="24"/>
-          <w:szCs w:val="14"/>
-        </w:rPr>
-        <w:drawing>
-          <wp:anchor distT="0" distB="0" distL="114300" distR="114300" simplePos="0" relativeHeight="251671552" behindDoc="0" locked="0" layoutInCell="1" allowOverlap="1" wp14:anchorId="7138970D" wp14:editId="2307C037">
-            <wp:simplePos x="0" y="0"/>
-            <wp:positionH relativeFrom="margin">
-              <wp:posOffset>-129236</wp:posOffset>
-            </wp:positionH>
-            <wp:positionV relativeFrom="paragraph">
-              <wp:posOffset>608</wp:posOffset>
-            </wp:positionV>
-            <wp:extent cx="5759450" cy="3601720"/>
-            <wp:effectExtent l="0" t="0" r="0" b="0"/>
-            <wp:wrapSquare wrapText="bothSides"/>
-            <wp:docPr id="41" name="Image 41" descr="C:\Users\tristan.barras\source\repos\GestionInventaire\documentation\capture\menuAdmin.PNG"/>
-            <wp:cNvGraphicFramePr>
-              <a:graphicFrameLocks xmlns:a="http://schemas.openxmlformats.org/drawingml/2006/main" noChangeAspect="1"/>
-            </wp:cNvGraphicFramePr>
-            <a:graphic xmlns:a="http://schemas.openxmlformats.org/drawingml/2006/main">
-              <a:graphicData uri="http://schemas.openxmlformats.org/drawingml/2006/picture">
-                <pic:pic xmlns:pic="http://schemas.openxmlformats.org/drawingml/2006/picture">
-                  <pic:nvPicPr>
-                    <pic:cNvPr id="0" name="Picture 4" descr="C:\Users\tristan.barras\source\repos\GestionInventaire\documentation\capture\menuAdmin.PNG"/>
-                    <pic:cNvPicPr>
-                      <a:picLocks noChangeAspect="1" noChangeArrowheads="1"/>
-                    </pic:cNvPicPr>
-                  </pic:nvPicPr>
-                  <pic:blipFill>
-                    <a:blip r:embed="rId15">
-                      <a:extLst>
-                        <a:ext uri="{28A0092B-C50C-407E-A947-70E740481C1C}">
-                          <a14:useLocalDpi xmlns:a14="http://schemas.microsoft.com/office/drawing/2010/main" val="0"/>
-                        </a:ext>
-                      </a:extLst>
-                    </a:blip>
-                    <a:srcRect/>
-                    <a:stretch>
-                      <a:fillRect/>
-                    </a:stretch>
-                  </pic:blipFill>
-                  <pic:spPr bwMode="auto">
-                    <a:xfrm>
-                      <a:off x="0" y="0"/>
-                      <a:ext cx="5759450" cy="3601720"/>
-                    </a:xfrm>
-                    <a:prstGeom prst="rect">
-                      <a:avLst/>
-                    </a:prstGeom>
-                    <a:noFill/>
-                    <a:ln>
-                      <a:noFill/>
-                    </a:ln>
-                  </pic:spPr>
-                </pic:pic>
-              </a:graphicData>
-            </a:graphic>
-          </wp:anchor>
-        </w:drawing>
-      </w:r>
-      <w:r>
-        <w:rPr>
-          <w:rFonts w:ascii="Arial" w:hAnsi="Arial"/>
-          <w:sz w:val="24"/>
-          <w:szCs w:val="14"/>
-          <w:lang w:eastAsia="fr-FR"/>
-        </w:rPr>
-        <w:br w:type="page"/>
-      </w:r>
-    </w:p>
-    <w:p>
-      <w:pPr>
-        <w:rPr>
-          <w:rFonts w:ascii="Arial" w:hAnsi="Arial"/>
-          <w:sz w:val="24"/>
-          <w:szCs w:val="14"/>
-          <w:lang w:eastAsia="fr-FR"/>
-        </w:rPr>
-      </w:pPr>
-      <w:r>
-        <w:rPr>
-          <w:rFonts w:ascii="Arial" w:hAnsi="Arial"/>
+        </w:rPr>
+        <w:lastRenderedPageBreak/>
+        <w:pict w14:anchorId="453D3809">
+          <v:shape id="_x0000_s1038" type="#_x0000_t75" style="position:absolute;margin-left:.35pt;margin-top:337.2pt;width:453pt;height:295.5pt;z-index:251696128;mso-position-horizontal-relative:text;mso-position-vertical-relative:text;mso-width-relative:page;mso-height-relative:page">
+            <v:imagedata r:id="rId16" o:title="listeMatérielUtilisateur"/>
+            <w10:wrap type="square"/>
+          </v:shape>
+        </w:pict>
+      </w:r>
+      <w:r>
+        <w:rPr>
           <w:noProof/>
-          <w:sz w:val="24"/>
-          <w:szCs w:val="14"/>
-        </w:rPr>
-        <w:lastRenderedPageBreak/>
-        <w:drawing>
-          <wp:anchor distT="0" distB="0" distL="114300" distR="114300" simplePos="0" relativeHeight="251676672" behindDoc="0" locked="0" layoutInCell="1" allowOverlap="1" wp14:anchorId="3C2D839F" wp14:editId="391F4E7E">
-            <wp:simplePos x="0" y="0"/>
-            <wp:positionH relativeFrom="column">
-              <wp:posOffset>52843</wp:posOffset>
-            </wp:positionH>
-            <wp:positionV relativeFrom="paragraph">
-              <wp:posOffset>4281447</wp:posOffset>
-            </wp:positionV>
-            <wp:extent cx="5759450" cy="3799269"/>
-            <wp:effectExtent l="0" t="0" r="0" b="0"/>
-            <wp:wrapSquare wrapText="bothSides"/>
-            <wp:docPr id="47" name="Image 47" descr="C:\Users\tristan.barras\source\repos\GestionInventaire\documentation\capture\listeMatérielUtilisateur.PNG"/>
-            <wp:cNvGraphicFramePr>
-              <a:graphicFrameLocks xmlns:a="http://schemas.openxmlformats.org/drawingml/2006/main" noChangeAspect="1"/>
-            </wp:cNvGraphicFramePr>
-            <a:graphic xmlns:a="http://schemas.openxmlformats.org/drawingml/2006/main">
-              <a:graphicData uri="http://schemas.openxmlformats.org/drawingml/2006/picture">
-                <pic:pic xmlns:pic="http://schemas.openxmlformats.org/drawingml/2006/picture">
-                  <pic:nvPicPr>
-                    <pic:cNvPr id="0" name="Picture 12" descr="C:\Users\tristan.barras\source\repos\GestionInventaire\documentation\capture\listeMatérielUtilisateur.PNG"/>
-                    <pic:cNvPicPr>
-                      <a:picLocks noChangeAspect="1" noChangeArrowheads="1"/>
-                    </pic:cNvPicPr>
-                  </pic:nvPicPr>
-                  <pic:blipFill>
-                    <a:blip r:embed="rId16">
-                      <a:extLst>
-                        <a:ext uri="{28A0092B-C50C-407E-A947-70E740481C1C}">
-                          <a14:useLocalDpi xmlns:a14="http://schemas.microsoft.com/office/drawing/2010/main" val="0"/>
-                        </a:ext>
-                      </a:extLst>
-                    </a:blip>
-                    <a:srcRect/>
-                    <a:stretch>
-                      <a:fillRect/>
-                    </a:stretch>
-                  </pic:blipFill>
-                  <pic:spPr bwMode="auto">
-                    <a:xfrm>
-                      <a:off x="0" y="0"/>
-                      <a:ext cx="5759450" cy="3799269"/>
-                    </a:xfrm>
-                    <a:prstGeom prst="rect">
-                      <a:avLst/>
-                    </a:prstGeom>
-                    <a:noFill/>
-                    <a:ln>
-                      <a:noFill/>
-                    </a:ln>
-                  </pic:spPr>
-                </pic:pic>
-              </a:graphicData>
-            </a:graphic>
-          </wp:anchor>
-        </w:drawing>
-      </w:r>
-      <w:r>
-        <w:rPr>
-          <w:rFonts w:ascii="Arial" w:hAnsi="Arial"/>
-          <w:noProof/>
-          <w:sz w:val="24"/>
-          <w:szCs w:val="14"/>
-        </w:rPr>
-        <w:drawing>
-          <wp:anchor distT="0" distB="0" distL="114300" distR="114300" simplePos="0" relativeHeight="251675648" behindDoc="0" locked="0" layoutInCell="1" allowOverlap="1" wp14:anchorId="0113088D" wp14:editId="523BB55B">
-            <wp:simplePos x="0" y="0"/>
-            <wp:positionH relativeFrom="column">
-              <wp:posOffset>108972</wp:posOffset>
-            </wp:positionH>
-            <wp:positionV relativeFrom="paragraph">
-              <wp:posOffset>28</wp:posOffset>
-            </wp:positionV>
-            <wp:extent cx="5759450" cy="4099065"/>
-            <wp:effectExtent l="0" t="0" r="0" b="0"/>
-            <wp:wrapSquare wrapText="bothSides"/>
-            <wp:docPr id="46" name="Image 46" descr="C:\Users\tristan.barras\source\repos\GestionInventaire\documentation\capture\recharcheUtilisateur.PNG"/>
-            <wp:cNvGraphicFramePr>
-              <a:graphicFrameLocks xmlns:a="http://schemas.openxmlformats.org/drawingml/2006/main" noChangeAspect="1"/>
-            </wp:cNvGraphicFramePr>
-            <a:graphic xmlns:a="http://schemas.openxmlformats.org/drawingml/2006/main">
-              <a:graphicData uri="http://schemas.openxmlformats.org/drawingml/2006/picture">
-                <pic:pic xmlns:pic="http://schemas.openxmlformats.org/drawingml/2006/picture">
-                  <pic:nvPicPr>
-                    <pic:cNvPr id="0" name="Picture 11" descr="C:\Users\tristan.barras\source\repos\GestionInventaire\documentation\capture\recharcheUtilisateur.PNG"/>
-                    <pic:cNvPicPr>
-                      <a:picLocks noChangeAspect="1" noChangeArrowheads="1"/>
-                    </pic:cNvPicPr>
-                  </pic:nvPicPr>
-                  <pic:blipFill>
-                    <a:blip r:embed="rId17">
-                      <a:extLst>
-                        <a:ext uri="{28A0092B-C50C-407E-A947-70E740481C1C}">
-                          <a14:useLocalDpi xmlns:a14="http://schemas.microsoft.com/office/drawing/2010/main" val="0"/>
-                        </a:ext>
-                      </a:extLst>
-                    </a:blip>
-                    <a:srcRect/>
-                    <a:stretch>
-                      <a:fillRect/>
-                    </a:stretch>
-                  </pic:blipFill>
-                  <pic:spPr bwMode="auto">
-                    <a:xfrm>
-                      <a:off x="0" y="0"/>
-                      <a:ext cx="5759450" cy="4099065"/>
-                    </a:xfrm>
-                    <a:prstGeom prst="rect">
-                      <a:avLst/>
-                    </a:prstGeom>
-                    <a:noFill/>
-                    <a:ln>
-                      <a:noFill/>
-                    </a:ln>
-                  </pic:spPr>
-                </pic:pic>
-              </a:graphicData>
-            </a:graphic>
-          </wp:anchor>
-        </w:drawing>
+        </w:rPr>
+        <w:pict w14:anchorId="46566992">
+          <v:shape id="_x0000_s1037" type="#_x0000_t75" style="position:absolute;margin-left:.35pt;margin-top:5.7pt;width:453.75pt;height:327pt;z-index:251694080;mso-position-horizontal:absolute;mso-position-horizontal-relative:text;mso-position-vertical:absolute;mso-position-vertical-relative:text;mso-width-relative:page;mso-height-relative:page">
+            <v:imagedata r:id="rId17" o:title="recharcheUtilisateur"/>
+            <w10:wrap type="square"/>
+          </v:shape>
+        </w:pict>
       </w:r>
       <w:r>
         <w:rPr>
@@ -7532,68 +7224,15 @@
       </w:pPr>
       <w:r>
         <w:rPr>
-          <w:rFonts w:ascii="Arial" w:hAnsi="Arial"/>
           <w:noProof/>
-          <w:sz w:val="24"/>
-          <w:szCs w:val="14"/>
         </w:rPr>
         <w:lastRenderedPageBreak/>
-        <w:drawing>
-          <wp:anchor distT="0" distB="0" distL="114300" distR="114300" simplePos="0" relativeHeight="251677696" behindDoc="0" locked="0" layoutInCell="1" allowOverlap="1" wp14:anchorId="57A93D60" wp14:editId="12A45E99">
-            <wp:simplePos x="0" y="0"/>
-            <wp:positionH relativeFrom="margin">
-              <wp:align>right</wp:align>
-            </wp:positionH>
-            <wp:positionV relativeFrom="paragraph">
-              <wp:posOffset>261897</wp:posOffset>
-            </wp:positionV>
-            <wp:extent cx="5759450" cy="3749854"/>
-            <wp:effectExtent l="0" t="0" r="0" b="3175"/>
-            <wp:wrapSquare wrapText="bothSides"/>
-            <wp:docPr id="48" name="Image 48" descr="C:\Users\tristan.barras\source\repos\GestionInventaire\documentation\capture\matérielPrécisUtilisateur.PNG"/>
-            <wp:cNvGraphicFramePr>
-              <a:graphicFrameLocks xmlns:a="http://schemas.openxmlformats.org/drawingml/2006/main" noChangeAspect="1"/>
-            </wp:cNvGraphicFramePr>
-            <a:graphic xmlns:a="http://schemas.openxmlformats.org/drawingml/2006/main">
-              <a:graphicData uri="http://schemas.openxmlformats.org/drawingml/2006/picture">
-                <pic:pic xmlns:pic="http://schemas.openxmlformats.org/drawingml/2006/picture">
-                  <pic:nvPicPr>
-                    <pic:cNvPr id="0" name="Picture 13" descr="C:\Users\tristan.barras\source\repos\GestionInventaire\documentation\capture\matérielPrécisUtilisateur.PNG"/>
-                    <pic:cNvPicPr>
-                      <a:picLocks noChangeAspect="1" noChangeArrowheads="1"/>
-                    </pic:cNvPicPr>
-                  </pic:nvPicPr>
-                  <pic:blipFill>
-                    <a:blip r:embed="rId18">
-                      <a:extLst>
-                        <a:ext uri="{28A0092B-C50C-407E-A947-70E740481C1C}">
-                          <a14:useLocalDpi xmlns:a14="http://schemas.microsoft.com/office/drawing/2010/main" val="0"/>
-                        </a:ext>
-                      </a:extLst>
-                    </a:blip>
-                    <a:srcRect/>
-                    <a:stretch>
-                      <a:fillRect/>
-                    </a:stretch>
-                  </pic:blipFill>
-                  <pic:spPr bwMode="auto">
-                    <a:xfrm>
-                      <a:off x="0" y="0"/>
-                      <a:ext cx="5759450" cy="3749854"/>
-                    </a:xfrm>
-                    <a:prstGeom prst="rect">
-                      <a:avLst/>
-                    </a:prstGeom>
-                    <a:noFill/>
-                    <a:ln>
-                      <a:noFill/>
-                    </a:ln>
-                  </pic:spPr>
-                </pic:pic>
-              </a:graphicData>
-            </a:graphic>
-          </wp:anchor>
-        </w:drawing>
+        <w:pict w14:anchorId="21E89912">
+          <v:shape id="_x0000_s1039" type="#_x0000_t75" style="position:absolute;left:0;text-align:left;margin-left:4.85pt;margin-top:4.2pt;width:453.75pt;height:298.5pt;z-index:251698176;mso-position-horizontal-relative:text;mso-position-vertical-relative:text;mso-width-relative:page;mso-height-relative:page">
+            <v:imagedata r:id="rId18" o:title="matérielPrécisUtilisateur"/>
+            <w10:wrap type="square"/>
+          </v:shape>
+        </w:pict>
       </w:r>
     </w:p>
     <w:p>
@@ -7651,10 +7290,10 @@
           <w:lang w:eastAsia="fr-FR"/>
         </w:rPr>
         <w:object w:dxaOrig="16529" w:dyaOrig="15724" w14:anchorId="3EEF4DF1">
-          <v:shape id="_x0000_i1052" type="#_x0000_t75" style="width:466.1pt;height:559.75pt" o:ole="">
+          <v:shape id="_x0000_i1025" type="#_x0000_t75" style="width:465.75pt;height:559.5pt" o:ole="">
             <v:imagedata r:id="rId19" o:title=""/>
           </v:shape>
-          <o:OLEObject Type="Embed" ProgID="Excel.Sheet.12" ShapeID="_x0000_i1052" DrawAspect="Content" ObjectID="_1745760392" r:id="rId20"/>
+          <o:OLEObject Type="Embed" ProgID="Excel.Sheet.12" ShapeID="_x0000_i1025" DrawAspect="Content" ObjectID="_1745828905" r:id="rId20"/>
         </w:object>
       </w:r>
     </w:p>
@@ -7710,10 +7349,10 @@
           <w:lang w:eastAsia="fr-FR"/>
         </w:rPr>
         <w:object w:dxaOrig="16529" w:dyaOrig="16421" w14:anchorId="7D8DF110">
-          <v:shape id="_x0000_i1053" type="#_x0000_t75" style="width:475.2pt;height:472.1pt" o:ole="">
+          <v:shape id="_x0000_i1026" type="#_x0000_t75" style="width:475.5pt;height:471.75pt" o:ole="">
             <v:imagedata r:id="rId21" o:title=""/>
           </v:shape>
-          <o:OLEObject Type="Embed" ProgID="Excel.Sheet.12" ShapeID="_x0000_i1053" DrawAspect="Content" ObjectID="_1745760393" r:id="rId22"/>
+          <o:OLEObject Type="Embed" ProgID="Excel.Sheet.12" ShapeID="_x0000_i1026" DrawAspect="Content" ObjectID="_1745828906" r:id="rId22"/>
         </w:object>
       </w:r>
     </w:p>
@@ -7725,15 +7364,15 @@
           <w:iCs/>
         </w:rPr>
       </w:pPr>
-      <w:bookmarkStart w:id="9" w:name="_Toc134083791"/>
+      <w:bookmarkStart w:id="8" w:name="_Toc134083791"/>
       <w:r>
         <w:rPr>
           <w:iCs/>
         </w:rPr>
         <w:t>Stratégie de test</w:t>
       </w:r>
+      <w:bookmarkEnd w:id="7"/>
       <w:bookmarkEnd w:id="8"/>
-      <w:bookmarkEnd w:id="9"/>
     </w:p>
     <w:p>
       <w:r>
@@ -7775,7 +7414,7 @@
           <w:iCs/>
         </w:rPr>
       </w:pPr>
-      <w:bookmarkStart w:id="10" w:name="_Toc134083792"/>
+      <w:bookmarkStart w:id="9" w:name="_Toc134083792"/>
       <w:r>
         <w:rPr>
           <w:iCs/>
@@ -7783,7 +7422,7 @@
         <w:lastRenderedPageBreak/>
         <w:t>Planification</w:t>
       </w:r>
-      <w:bookmarkEnd w:id="10"/>
+      <w:bookmarkEnd w:id="9"/>
     </w:p>
     <w:p>
       <w:pPr>
@@ -7805,10 +7444,10 @@
           <w:szCs w:val="20"/>
         </w:rPr>
         <w:object w:dxaOrig="20742" w:dyaOrig="18017" w14:anchorId="4965DCD6">
-          <v:shape id="_x0000_i1027" type="#_x0000_t75" style="width:467.75pt;height:407.2pt" o:ole="">
+          <v:shape id="_x0000_i1027" type="#_x0000_t75" style="width:468pt;height:407.25pt" o:ole="">
             <v:imagedata r:id="rId23" o:title=""/>
           </v:shape>
-          <o:OLEObject Type="Embed" ProgID="Excel.SheetMacroEnabled.12" ShapeID="_x0000_i1027" DrawAspect="Content" ObjectID="_1745760394" r:id="rId24"/>
+          <o:OLEObject Type="Embed" ProgID="Excel.SheetMacroEnabled.12" ShapeID="_x0000_i1027" DrawAspect="Content" ObjectID="_1745828907" r:id="rId24"/>
         </w:object>
       </w:r>
     </w:p>
@@ -7825,9 +7464,9 @@
           <w:iCs/>
         </w:rPr>
       </w:pPr>
-      <w:bookmarkStart w:id="11" w:name="_Toc25553314"/>
-      <w:bookmarkStart w:id="12" w:name="_Toc71691019"/>
-      <w:bookmarkStart w:id="13" w:name="_Toc134083793"/>
+      <w:bookmarkStart w:id="10" w:name="_Toc25553314"/>
+      <w:bookmarkStart w:id="11" w:name="_Toc71691019"/>
+      <w:bookmarkStart w:id="12" w:name="_Toc134083793"/>
       <w:r>
         <w:rPr>
           <w:iCs/>
@@ -7835,9 +7474,9 @@
         <w:lastRenderedPageBreak/>
         <w:t>Dossier de conception</w:t>
       </w:r>
+      <w:bookmarkEnd w:id="10"/>
       <w:bookmarkEnd w:id="11"/>
       <w:bookmarkEnd w:id="12"/>
-      <w:bookmarkEnd w:id="13"/>
     </w:p>
     <w:p>
       <w:pPr>
@@ -8013,22 +7652,28 @@
       </w:r>
     </w:p>
     <w:p>
+      <w:r>
+        <w:br w:type="page"/>
+      </w:r>
+    </w:p>
+    <w:p>
       <w:pPr>
         <w:pStyle w:val="Titre1"/>
         <w:tabs>
           <w:tab w:val="num" w:pos="360"/>
         </w:tabs>
       </w:pPr>
-      <w:bookmarkStart w:id="14" w:name="_Toc71703259"/>
-      <w:bookmarkStart w:id="15" w:name="_Toc134083794"/>
-      <w:r>
+      <w:bookmarkStart w:id="13" w:name="_Toc71703259"/>
+      <w:bookmarkStart w:id="14" w:name="_Toc134083794"/>
+      <w:r>
+        <w:lastRenderedPageBreak/>
         <w:t>R</w:t>
       </w:r>
+      <w:bookmarkEnd w:id="13"/>
+      <w:r>
+        <w:t>éalisation</w:t>
+      </w:r>
       <w:bookmarkEnd w:id="14"/>
-      <w:r>
-        <w:t>éalisation</w:t>
-      </w:r>
-      <w:bookmarkEnd w:id="15"/>
     </w:p>
     <w:p>
       <w:pPr>
@@ -8038,376 +7683,128 @@
           <w:iCs/>
         </w:rPr>
       </w:pPr>
-      <w:bookmarkStart w:id="16" w:name="_Toc25553317"/>
-      <w:bookmarkStart w:id="17" w:name="_Toc71691022"/>
-      <w:bookmarkStart w:id="18" w:name="_Toc134083795"/>
+      <w:bookmarkStart w:id="15" w:name="_Toc25553317"/>
+      <w:bookmarkStart w:id="16" w:name="_Toc71691022"/>
+      <w:bookmarkStart w:id="17" w:name="_Toc134083795"/>
+      <w:r>
+        <w:rPr>
+          <w:noProof/>
+        </w:rPr>
+        <w:drawing>
+          <wp:anchor distT="0" distB="0" distL="114300" distR="114300" simplePos="0" relativeHeight="251699200" behindDoc="0" locked="0" layoutInCell="1" allowOverlap="1" wp14:anchorId="2A7C6EFB" wp14:editId="73C7D152">
+            <wp:simplePos x="0" y="0"/>
+            <wp:positionH relativeFrom="margin">
+              <wp:align>left</wp:align>
+            </wp:positionH>
+            <wp:positionV relativeFrom="paragraph">
+              <wp:posOffset>390525</wp:posOffset>
+            </wp:positionV>
+            <wp:extent cx="5759450" cy="2931795"/>
+            <wp:effectExtent l="0" t="0" r="0" b="1905"/>
+            <wp:wrapSquare wrapText="bothSides"/>
+            <wp:docPr id="37" name="Image 37"/>
+            <wp:cNvGraphicFramePr>
+              <a:graphicFrameLocks xmlns:a="http://schemas.openxmlformats.org/drawingml/2006/main" noChangeAspect="1"/>
+            </wp:cNvGraphicFramePr>
+            <a:graphic xmlns:a="http://schemas.openxmlformats.org/drawingml/2006/main">
+              <a:graphicData uri="http://schemas.openxmlformats.org/drawingml/2006/picture">
+                <pic:pic xmlns:pic="http://schemas.openxmlformats.org/drawingml/2006/picture">
+                  <pic:nvPicPr>
+                    <pic:cNvPr id="1" name=""/>
+                    <pic:cNvPicPr/>
+                  </pic:nvPicPr>
+                  <pic:blipFill>
+                    <a:blip r:embed="rId26">
+                      <a:extLst>
+                        <a:ext uri="{28A0092B-C50C-407E-A947-70E740481C1C}">
+                          <a14:useLocalDpi xmlns:a14="http://schemas.microsoft.com/office/drawing/2010/main" val="0"/>
+                        </a:ext>
+                      </a:extLst>
+                    </a:blip>
+                    <a:stretch>
+                      <a:fillRect/>
+                    </a:stretch>
+                  </pic:blipFill>
+                  <pic:spPr>
+                    <a:xfrm>
+                      <a:off x="0" y="0"/>
+                      <a:ext cx="5759450" cy="2931795"/>
+                    </a:xfrm>
+                    <a:prstGeom prst="rect">
+                      <a:avLst/>
+                    </a:prstGeom>
+                  </pic:spPr>
+                </pic:pic>
+              </a:graphicData>
+            </a:graphic>
+          </wp:anchor>
+        </w:drawing>
+      </w:r>
       <w:r>
         <w:rPr>
           <w:iCs/>
         </w:rPr>
         <w:t>Dossier de réalisation</w:t>
       </w:r>
-      <w:bookmarkStart w:id="19" w:name="_Toc25553318"/>
+      <w:bookmarkStart w:id="18" w:name="_Toc25553318"/>
+      <w:bookmarkEnd w:id="15"/>
       <w:bookmarkEnd w:id="16"/>
       <w:bookmarkEnd w:id="17"/>
-      <w:bookmarkEnd w:id="18"/>
     </w:p>
-    <w:bookmarkEnd w:id="19"/>
+    <w:bookmarkEnd w:id="18"/>
     <w:p>
-      <w:pPr>
-        <w:ind w:firstLine="360"/>
+      <w:r>
+        <w:t>Le dossier est composé de deux parties, la première c’est le projet, code, donc qui contiennent Front qui contient l’affichage du projet, Classe qui contient les classes utiliser dans le code, Tests qui contient les tests automatiques effectuer et le .</w:t>
+      </w:r>
+      <w:proofErr w:type="spellStart"/>
+      <w:r>
+        <w:t>sln</w:t>
+      </w:r>
+      <w:proofErr w:type="spellEnd"/>
+      <w:r>
+        <w:t xml:space="preserve"> qui est la solution du projet. La deuxième partie concerne l’analyse/conception du projet avec comme contenue les User cases/scénarios, le rapport du TPI, la planification, le journal de travail, la maquette, le cahier des charges, le MCD/MLD, avec les scriptes de créations de base de données et d’ajout de données, et les captures d’écran.</w:t>
+      </w:r>
+    </w:p>
+    <w:p>
+      <w:pPr>
+        <w:pStyle w:val="Titre2"/>
         <w:rPr>
           <w:i/>
           <w:iCs/>
         </w:rPr>
       </w:pPr>
+      <w:bookmarkStart w:id="19" w:name="_Toc25553321"/>
+      <w:bookmarkStart w:id="20" w:name="_Toc71691025"/>
+      <w:bookmarkStart w:id="21" w:name="_Toc134083796"/>
+      <w:bookmarkStart w:id="22" w:name="_GoBack"/>
+      <w:bookmarkEnd w:id="22"/>
+      <w:r>
+        <w:rPr>
+          <w:iCs/>
+        </w:rPr>
+        <w:t>Description des test</w:t>
+      </w:r>
+      <w:bookmarkEnd w:id="19"/>
+      <w:r>
+        <w:rPr>
+          <w:iCs/>
+        </w:rPr>
+        <w:t>s effectués</w:t>
+      </w:r>
+      <w:bookmarkEnd w:id="20"/>
+      <w:bookmarkEnd w:id="21"/>
     </w:p>
     <w:p>
       <w:pPr>
-        <w:ind w:firstLine="360"/>
-        <w:rPr>
-          <w:i/>
-          <w:iCs/>
-        </w:rPr>
-      </w:pPr>
-      <w:r>
-        <w:rPr>
-          <w:i/>
-          <w:iCs/>
-        </w:rPr>
-        <w:t>Décrire la réalisation "physique" de votre projet</w:t>
-      </w:r>
-    </w:p>
-    <w:p>
-      <w:pPr>
-        <w:ind w:firstLine="360"/>
-        <w:rPr>
-          <w:i/>
-          <w:iCs/>
-        </w:rPr>
-      </w:pPr>
-    </w:p>
-    <w:p>
-      <w:pPr>
-        <w:numPr>
-          <w:ilvl w:val="0"/>
-          <w:numId w:val="11"/>
-        </w:numPr>
-        <w:tabs>
-          <w:tab w:val="clear" w:pos="720"/>
-          <w:tab w:val="num" w:pos="927"/>
-        </w:tabs>
-        <w:ind w:left="927"/>
-        <w:rPr>
-          <w:i/>
-          <w:iCs/>
-        </w:rPr>
-      </w:pPr>
-      <w:proofErr w:type="gramStart"/>
-      <w:r>
-        <w:rPr>
-          <w:i/>
-          <w:iCs/>
-        </w:rPr>
-        <w:t>les</w:t>
-      </w:r>
-      <w:proofErr w:type="gramEnd"/>
-      <w:r>
-        <w:rPr>
-          <w:i/>
-          <w:iCs/>
-        </w:rPr>
-        <w:t xml:space="preserve"> répertoires où le logiciel est installé</w:t>
-      </w:r>
-    </w:p>
-    <w:p>
-      <w:pPr>
-        <w:numPr>
-          <w:ilvl w:val="0"/>
-          <w:numId w:val="10"/>
-        </w:numPr>
-        <w:tabs>
-          <w:tab w:val="clear" w:pos="720"/>
-          <w:tab w:val="num" w:pos="927"/>
-        </w:tabs>
-        <w:ind w:left="927"/>
-        <w:rPr>
-          <w:i/>
-          <w:iCs/>
-        </w:rPr>
-      </w:pPr>
-      <w:proofErr w:type="gramStart"/>
-      <w:r>
-        <w:rPr>
-          <w:i/>
-          <w:iCs/>
-        </w:rPr>
-        <w:t>la</w:t>
-      </w:r>
-      <w:proofErr w:type="gramEnd"/>
-      <w:r>
-        <w:rPr>
-          <w:i/>
-          <w:iCs/>
-        </w:rPr>
-        <w:t xml:space="preserve"> liste de tous les fichiers et une rapide description de leur contenu (des noms qui parlent !)</w:t>
-      </w:r>
-    </w:p>
-    <w:p>
-      <w:pPr>
-        <w:numPr>
-          <w:ilvl w:val="0"/>
-          <w:numId w:val="10"/>
-        </w:numPr>
-        <w:tabs>
-          <w:tab w:val="clear" w:pos="720"/>
-          <w:tab w:val="num" w:pos="927"/>
-        </w:tabs>
-        <w:ind w:left="927"/>
-        <w:rPr>
-          <w:i/>
-          <w:iCs/>
-        </w:rPr>
-      </w:pPr>
-      <w:proofErr w:type="gramStart"/>
-      <w:r>
-        <w:rPr>
-          <w:i/>
-          <w:iCs/>
-        </w:rPr>
-        <w:t>les</w:t>
-      </w:r>
-      <w:proofErr w:type="gramEnd"/>
-      <w:r>
-        <w:rPr>
-          <w:i/>
-          <w:iCs/>
-        </w:rPr>
-        <w:t xml:space="preserve"> versions des systèmes d'exploitation et des outils logiciels</w:t>
-      </w:r>
-    </w:p>
-    <w:p>
-      <w:pPr>
-        <w:numPr>
-          <w:ilvl w:val="0"/>
-          <w:numId w:val="10"/>
-        </w:numPr>
-        <w:tabs>
-          <w:tab w:val="clear" w:pos="720"/>
-          <w:tab w:val="num" w:pos="927"/>
-        </w:tabs>
-        <w:ind w:left="927"/>
-        <w:rPr>
-          <w:i/>
-          <w:iCs/>
-        </w:rPr>
-      </w:pPr>
-      <w:proofErr w:type="gramStart"/>
-      <w:r>
-        <w:rPr>
-          <w:i/>
-          <w:iCs/>
-        </w:rPr>
-        <w:t>la</w:t>
-      </w:r>
-      <w:proofErr w:type="gramEnd"/>
-      <w:r>
-        <w:rPr>
-          <w:i/>
-          <w:iCs/>
-        </w:rPr>
-        <w:t xml:space="preserve"> description exacte du matériel</w:t>
-      </w:r>
-    </w:p>
-    <w:p>
-      <w:pPr>
-        <w:numPr>
-          <w:ilvl w:val="0"/>
-          <w:numId w:val="10"/>
-        </w:numPr>
-        <w:tabs>
-          <w:tab w:val="clear" w:pos="720"/>
-          <w:tab w:val="num" w:pos="927"/>
-        </w:tabs>
-        <w:ind w:left="927"/>
-        <w:rPr>
-          <w:i/>
-          <w:iCs/>
-        </w:rPr>
-      </w:pPr>
-      <w:proofErr w:type="gramStart"/>
-      <w:r>
-        <w:rPr>
-          <w:i/>
-          <w:iCs/>
-        </w:rPr>
-        <w:t>le</w:t>
-      </w:r>
-      <w:proofErr w:type="gramEnd"/>
-      <w:r>
-        <w:rPr>
-          <w:i/>
-          <w:iCs/>
-        </w:rPr>
-        <w:t xml:space="preserve"> numé</w:t>
-      </w:r>
-      <w:r>
-        <w:rPr>
-          <w:i/>
-          <w:iCs/>
-        </w:rPr>
-        <w:t xml:space="preserve">ro de version de votre produit </w:t>
-      </w:r>
-      <w:r>
-        <w:rPr>
-          <w:i/>
-          <w:iCs/>
-        </w:rPr>
-        <w:t>!</w:t>
-      </w:r>
-    </w:p>
-    <w:p>
-      <w:pPr>
-        <w:numPr>
-          <w:ilvl w:val="0"/>
-          <w:numId w:val="10"/>
-        </w:numPr>
-        <w:tabs>
-          <w:tab w:val="clear" w:pos="720"/>
-          <w:tab w:val="num" w:pos="927"/>
-        </w:tabs>
-        <w:ind w:left="927"/>
-        <w:rPr>
-          <w:i/>
-          <w:iCs/>
-          <w:u w:val="single"/>
-        </w:rPr>
-      </w:pPr>
-      <w:proofErr w:type="gramStart"/>
-      <w:r>
-        <w:rPr>
-          <w:i/>
-          <w:iCs/>
-        </w:rPr>
-        <w:t>programmation</w:t>
-      </w:r>
-      <w:proofErr w:type="gramEnd"/>
-      <w:r>
-        <w:rPr>
-          <w:i/>
-          <w:iCs/>
-        </w:rPr>
-        <w:t xml:space="preserve"> et scripts: librairies externes, dictionnaire des données, reconstruction du logiciel</w:t>
-      </w:r>
-      <w:r>
-        <w:rPr>
-          <w:i/>
-          <w:iCs/>
-        </w:rPr>
-        <w:t xml:space="preserve"> </w:t>
-      </w:r>
-      <w:r>
-        <w:rPr>
-          <w:i/>
-          <w:iCs/>
-        </w:rPr>
-        <w:t>-</w:t>
-      </w:r>
-      <w:r>
-        <w:rPr>
-          <w:i/>
-          <w:iCs/>
-        </w:rPr>
-        <w:t xml:space="preserve"> </w:t>
-      </w:r>
-      <w:r>
-        <w:rPr>
-          <w:i/>
-          <w:iCs/>
-        </w:rPr>
-        <w:t>cible à partir des sources.</w:t>
-      </w:r>
-    </w:p>
-    <w:p>
-      <w:pPr>
-        <w:ind w:left="567"/>
-        <w:rPr>
-          <w:i/>
-          <w:iCs/>
-          <w:u w:val="single"/>
-        </w:rPr>
-      </w:pPr>
-    </w:p>
-    <w:p>
-      <w:pPr>
-        <w:ind w:left="1134" w:hanging="774"/>
-        <w:rPr>
-          <w:i/>
-          <w:iCs/>
-        </w:rPr>
-      </w:pPr>
-      <w:r>
-        <w:rPr>
-          <w:i/>
-          <w:iCs/>
-        </w:rPr>
-        <w:t xml:space="preserve">NOTE : </w:t>
-      </w:r>
-      <w:r>
-        <w:rPr>
-          <w:i/>
-          <w:iCs/>
-          <w:u w:val="single"/>
-        </w:rPr>
-        <w:t>Evitez d’inclure les listings des sources</w:t>
-      </w:r>
-      <w:r>
-        <w:rPr>
-          <w:i/>
-          <w:iCs/>
-        </w:rPr>
-        <w:t>, à moins que vous ne désiriez en expliquer une partie vous paraissant importante. Dans ce cas n’incluez que cette partie…</w:t>
-      </w:r>
-    </w:p>
-    <w:p>
-      <w:pPr>
-        <w:pStyle w:val="Titre2"/>
-        <w:rPr>
-          <w:i/>
-          <w:iCs/>
-        </w:rPr>
-      </w:pPr>
-      <w:bookmarkStart w:id="20" w:name="_Toc25553321"/>
-      <w:bookmarkStart w:id="21" w:name="_Toc71691025"/>
-      <w:bookmarkStart w:id="22" w:name="_Toc134083796"/>
-      <w:r>
-        <w:rPr>
-          <w:iCs/>
-        </w:rPr>
-        <w:t>Description des test</w:t>
-      </w:r>
-      <w:bookmarkEnd w:id="20"/>
-      <w:r>
-        <w:rPr>
-          <w:iCs/>
-        </w:rPr>
-        <w:t>s effectués</w:t>
-      </w:r>
-      <w:bookmarkEnd w:id="21"/>
-      <w:bookmarkEnd w:id="22"/>
-    </w:p>
-    <w:p>
-      <w:pPr>
-        <w:pStyle w:val="En-tte"/>
-        <w:ind w:left="357"/>
-        <w:rPr>
-          <w:i/>
-        </w:rPr>
-      </w:pPr>
+        <w:pStyle w:val="Titre3"/>
+      </w:pPr>
+      <w:r>
+        <w:t>Tests unitaire/integration</w:t>
+      </w:r>
     </w:p>
     <w:tbl>
       <w:tblPr>
-        <w:tblW w:w="0" w:type="auto"/>
+        <w:tblW w:w="9060" w:type="dxa"/>
         <w:tblBorders>
           <w:top w:val="single" w:sz="4" w:space="0" w:color="auto"/>
           <w:left w:val="single" w:sz="4" w:space="0" w:color="auto"/>
@@ -8423,11 +7820,11 @@
         <w:tblLook w:val="04A0" w:firstRow="1" w:lastRow="0" w:firstColumn="1" w:lastColumn="0" w:noHBand="0" w:noVBand="1"/>
       </w:tblPr>
       <w:tblGrid>
-        <w:gridCol w:w="706"/>
-        <w:gridCol w:w="5454"/>
-        <w:gridCol w:w="850"/>
-        <w:gridCol w:w="1348"/>
-        <w:gridCol w:w="702"/>
+        <w:gridCol w:w="712"/>
+        <w:gridCol w:w="5523"/>
+        <w:gridCol w:w="762"/>
+        <w:gridCol w:w="1364"/>
+        <w:gridCol w:w="699"/>
       </w:tblGrid>
       <w:tr>
         <w:trPr>
@@ -8457,7 +7854,7 @@
         </w:tc>
         <w:tc>
           <w:tcPr>
-            <w:tcW w:w="5228" w:type="dxa"/>
+            <w:tcW w:w="5517" w:type="dxa"/>
             <w:shd w:val="clear" w:color="auto" w:fill="auto"/>
             <w:noWrap/>
             <w:vAlign w:val="center"/>
@@ -8474,7 +7871,7 @@
         </w:tc>
         <w:tc>
           <w:tcPr>
-            <w:tcW w:w="950" w:type="dxa"/>
+            <w:tcW w:w="770" w:type="dxa"/>
             <w:shd w:val="clear" w:color="auto" w:fill="auto"/>
             <w:noWrap/>
             <w:vAlign w:val="center"/>
@@ -8491,7 +7888,7 @@
         </w:tc>
         <w:tc>
           <w:tcPr>
-            <w:tcW w:w="1338" w:type="dxa"/>
+            <w:tcW w:w="1363" w:type="dxa"/>
             <w:shd w:val="clear" w:color="auto" w:fill="auto"/>
             <w:noWrap/>
             <w:vAlign w:val="center"/>
@@ -8508,7 +7905,7 @@
         </w:tc>
         <w:tc>
           <w:tcPr>
-            <w:tcW w:w="781" w:type="dxa"/>
+            <w:tcW w:w="698" w:type="dxa"/>
             <w:shd w:val="clear" w:color="auto" w:fill="00B050"/>
             <w:noWrap/>
             <w:vAlign w:val="center"/>
@@ -8547,7 +7944,7 @@
         </w:tc>
         <w:tc>
           <w:tcPr>
-            <w:tcW w:w="5228" w:type="dxa"/>
+            <w:tcW w:w="5517" w:type="dxa"/>
             <w:shd w:val="clear" w:color="auto" w:fill="auto"/>
             <w:noWrap/>
             <w:vAlign w:val="center"/>
@@ -8558,14 +7955,6 @@
               <w:pStyle w:val="Sansinterligne"/>
             </w:pPr>
             <w:r>
-              <w:t xml:space="preserve">Test unitaire automatique </w:t>
-            </w:r>
-          </w:p>
-          <w:p>
-            <w:pPr>
-              <w:pStyle w:val="Sansinterligne"/>
-            </w:pPr>
-            <w:r>
               <w:rPr>
                 <w:noProof/>
               </w:rPr>
@@ -8574,203 +7963,6 @@
                   <wp:extent cx="3038475" cy="1630052"/>
                   <wp:effectExtent l="0" t="0" r="0" b="8255"/>
                   <wp:docPr id="44" name="Image 44"/>
-                  <wp:cNvGraphicFramePr>
-                    <a:graphicFrameLocks xmlns:a="http://schemas.openxmlformats.org/drawingml/2006/main" noChangeAspect="1"/>
-                  </wp:cNvGraphicFramePr>
-                  <a:graphic xmlns:a="http://schemas.openxmlformats.org/drawingml/2006/main">
-                    <a:graphicData uri="http://schemas.openxmlformats.org/drawingml/2006/picture">
-                      <pic:pic xmlns:pic="http://schemas.openxmlformats.org/drawingml/2006/picture">
-                        <pic:nvPicPr>
-                          <pic:cNvPr id="1" name=""/>
-                          <pic:cNvPicPr/>
-                        </pic:nvPicPr>
-                        <pic:blipFill>
-                          <a:blip r:embed="rId26"/>
-                          <a:stretch>
-                            <a:fillRect/>
-                          </a:stretch>
-                        </pic:blipFill>
-                        <pic:spPr>
-                          <a:xfrm>
-                            <a:off x="0" y="0"/>
-                            <a:ext cx="3048384" cy="1635368"/>
-                          </a:xfrm>
-                          <a:prstGeom prst="rect">
-                            <a:avLst/>
-                          </a:prstGeom>
-                        </pic:spPr>
-                      </pic:pic>
-                    </a:graphicData>
-                  </a:graphic>
-                </wp:inline>
-              </w:drawing>
-            </w:r>
-          </w:p>
-        </w:tc>
-        <w:tc>
-          <w:tcPr>
-            <w:tcW w:w="950" w:type="dxa"/>
-            <w:shd w:val="clear" w:color="auto" w:fill="auto"/>
-            <w:noWrap/>
-            <w:vAlign w:val="center"/>
-            <w:hideMark/>
-          </w:tcPr>
-          <w:p>
-            <w:pPr>
-              <w:pStyle w:val="Sansinterligne"/>
-              <w:rPr>
-                <w:rFonts w:ascii="Times New Roman" w:hAnsi="Times New Roman"/>
-              </w:rPr>
-            </w:pPr>
-            <w:r>
-              <w:rPr>
-                <w:rFonts w:ascii="Times New Roman" w:hAnsi="Times New Roman"/>
-              </w:rPr>
-              <w:t>0</w:t>
-            </w:r>
-            <w:r>
-              <w:rPr>
-                <w:rFonts w:ascii="Times New Roman" w:hAnsi="Times New Roman"/>
-              </w:rPr>
-              <w:t>8.05.</w:t>
-            </w:r>
-            <w:r>
-              <w:rPr>
-                <w:rFonts w:ascii="Times New Roman" w:hAnsi="Times New Roman"/>
-              </w:rPr>
-              <w:t>23</w:t>
-            </w:r>
-          </w:p>
-        </w:tc>
-        <w:tc>
-          <w:tcPr>
-            <w:tcW w:w="1338" w:type="dxa"/>
-            <w:shd w:val="clear" w:color="auto" w:fill="auto"/>
-            <w:noWrap/>
-            <w:vAlign w:val="center"/>
-            <w:hideMark/>
-          </w:tcPr>
-          <w:p>
-            <w:pPr>
-              <w:pStyle w:val="Sansinterligne"/>
-              <w:rPr>
-                <w:rFonts w:ascii="Times New Roman" w:hAnsi="Times New Roman"/>
-              </w:rPr>
-            </w:pPr>
-            <w:r>
-              <w:rPr>
-                <w:rFonts w:ascii="Times New Roman" w:hAnsi="Times New Roman"/>
-              </w:rPr>
-              <w:t xml:space="preserve">La fonction </w:t>
-            </w:r>
-            <w:proofErr w:type="spellStart"/>
-            <w:r>
-              <w:rPr>
-                <w:rFonts w:ascii="Times New Roman" w:hAnsi="Times New Roman"/>
-              </w:rPr>
-              <w:t>CheckAdmin</w:t>
-            </w:r>
-            <w:proofErr w:type="spellEnd"/>
-            <w:r>
-              <w:rPr>
-                <w:rFonts w:ascii="Times New Roman" w:hAnsi="Times New Roman"/>
-              </w:rPr>
-              <w:t xml:space="preserve"> retourne </w:t>
-            </w:r>
-            <w:proofErr w:type="spellStart"/>
-            <w:r>
-              <w:rPr>
-                <w:rFonts w:ascii="Times New Roman" w:hAnsi="Times New Roman"/>
-              </w:rPr>
-              <w:t>true</w:t>
-            </w:r>
-            <w:proofErr w:type="spellEnd"/>
-            <w:r>
-              <w:rPr>
-                <w:rFonts w:ascii="Times New Roman" w:hAnsi="Times New Roman"/>
-              </w:rPr>
-              <w:t xml:space="preserve"> si un admin similaire est trouvé dans la </w:t>
-            </w:r>
-            <w:proofErr w:type="spellStart"/>
-            <w:r>
-              <w:rPr>
-                <w:rFonts w:ascii="Times New Roman" w:hAnsi="Times New Roman"/>
-              </w:rPr>
-              <w:t>bdd</w:t>
-            </w:r>
-            <w:proofErr w:type="spellEnd"/>
-          </w:p>
-        </w:tc>
-        <w:tc>
-          <w:tcPr>
-            <w:tcW w:w="781" w:type="dxa"/>
-            <w:shd w:val="clear" w:color="auto" w:fill="00B050"/>
-            <w:noWrap/>
-            <w:vAlign w:val="center"/>
-            <w:hideMark/>
-          </w:tcPr>
-          <w:p>
-            <w:pPr>
-              <w:pStyle w:val="Sansinterligne"/>
-              <w:rPr>
-                <w:rFonts w:ascii="Times New Roman" w:hAnsi="Times New Roman"/>
-              </w:rPr>
-            </w:pPr>
-            <w:r>
-              <w:t>réussit</w:t>
-            </w:r>
-          </w:p>
-        </w:tc>
-      </w:tr>
-      <w:tr>
-        <w:trPr>
-          <w:trHeight w:val="300"/>
-        </w:trPr>
-        <w:tc>
-          <w:tcPr>
-            <w:tcW w:w="0" w:type="auto"/>
-            <w:shd w:val="clear" w:color="auto" w:fill="auto"/>
-            <w:noWrap/>
-            <w:vAlign w:val="center"/>
-          </w:tcPr>
-          <w:p>
-            <w:pPr>
-              <w:pStyle w:val="Sansinterligne"/>
-            </w:pPr>
-            <w:r>
-              <w:t>2</w:t>
-            </w:r>
-          </w:p>
-        </w:tc>
-        <w:tc>
-          <w:tcPr>
-            <w:tcW w:w="5228" w:type="dxa"/>
-            <w:shd w:val="clear" w:color="auto" w:fill="auto"/>
-            <w:noWrap/>
-            <w:vAlign w:val="center"/>
-          </w:tcPr>
-          <w:p>
-            <w:pPr>
-              <w:pStyle w:val="Sansinterligne"/>
-            </w:pPr>
-            <w:r>
-              <w:t>Test unitaire automatique</w:t>
-            </w:r>
-          </w:p>
-          <w:p>
-            <w:pPr>
-              <w:pStyle w:val="Sansinterligne"/>
-            </w:pPr>
-            <w:r>
-              <w:rPr>
-                <w:noProof/>
-              </w:rPr>
-              <w:lastRenderedPageBreak/>
-              <w:drawing>
-                <wp:inline distT="0" distB="0" distL="0" distR="0" wp14:anchorId="06984E39" wp14:editId="7B92CECE">
-                  <wp:extent cx="3171825" cy="1736401"/>
-                  <wp:effectExtent l="0" t="0" r="0" b="0"/>
-                  <wp:docPr id="50" name="Image 50"/>
                   <wp:cNvGraphicFramePr>
                     <a:graphicFrameLocks xmlns:a="http://schemas.openxmlformats.org/drawingml/2006/main" noChangeAspect="1"/>
                   </wp:cNvGraphicFramePr>
@@ -8790,7 +7982,7 @@
                         <pic:spPr>
                           <a:xfrm>
                             <a:off x="0" y="0"/>
-                            <a:ext cx="3182635" cy="1742319"/>
+                            <a:ext cx="3048384" cy="1635368"/>
                           </a:xfrm>
                           <a:prstGeom prst="rect">
                             <a:avLst/>
@@ -8806,10 +7998,11 @@
         </w:tc>
         <w:tc>
           <w:tcPr>
-            <w:tcW w:w="950" w:type="dxa"/>
+            <w:tcW w:w="770" w:type="dxa"/>
             <w:shd w:val="clear" w:color="auto" w:fill="auto"/>
             <w:noWrap/>
             <w:vAlign w:val="center"/>
+            <w:hideMark/>
           </w:tcPr>
           <w:p>
             <w:pPr>
@@ -8822,17 +8015,29 @@
               <w:rPr>
                 <w:rFonts w:ascii="Times New Roman" w:hAnsi="Times New Roman"/>
               </w:rPr>
-              <w:lastRenderedPageBreak/>
-              <w:t>08.05.23</w:t>
+              <w:t>0</w:t>
+            </w:r>
+            <w:r>
+              <w:rPr>
+                <w:rFonts w:ascii="Times New Roman" w:hAnsi="Times New Roman"/>
+              </w:rPr>
+              <w:t>8.05.</w:t>
+            </w:r>
+            <w:r>
+              <w:rPr>
+                <w:rFonts w:ascii="Times New Roman" w:hAnsi="Times New Roman"/>
+              </w:rPr>
+              <w:t>23</w:t>
             </w:r>
           </w:p>
         </w:tc>
         <w:tc>
           <w:tcPr>
-            <w:tcW w:w="1338" w:type="dxa"/>
+            <w:tcW w:w="1363" w:type="dxa"/>
             <w:shd w:val="clear" w:color="auto" w:fill="auto"/>
             <w:noWrap/>
             <w:vAlign w:val="center"/>
+            <w:hideMark/>
           </w:tcPr>
           <w:p>
             <w:pPr>
@@ -8859,7 +8064,21 @@
               <w:rPr>
                 <w:rFonts w:ascii="Times New Roman" w:hAnsi="Times New Roman"/>
               </w:rPr>
-              <w:t xml:space="preserve"> retourne false si il n’y pas d’admin similaire dans la </w:t>
+              <w:t xml:space="preserve"> retourne </w:t>
+            </w:r>
+            <w:proofErr w:type="spellStart"/>
+            <w:r>
+              <w:rPr>
+                <w:rFonts w:ascii="Times New Roman" w:hAnsi="Times New Roman"/>
+              </w:rPr>
+              <w:t>true</w:t>
+            </w:r>
+            <w:proofErr w:type="spellEnd"/>
+            <w:r>
+              <w:rPr>
+                <w:rFonts w:ascii="Times New Roman" w:hAnsi="Times New Roman"/>
+              </w:rPr>
+              <w:t xml:space="preserve"> si un admin similaire est trouvé dans la </w:t>
             </w:r>
             <w:proofErr w:type="spellStart"/>
             <w:r>
@@ -8873,14 +8092,18 @@
         </w:tc>
         <w:tc>
           <w:tcPr>
-            <w:tcW w:w="781" w:type="dxa"/>
+            <w:tcW w:w="698" w:type="dxa"/>
             <w:shd w:val="clear" w:color="auto" w:fill="00B050"/>
             <w:noWrap/>
             <w:vAlign w:val="center"/>
+            <w:hideMark/>
           </w:tcPr>
           <w:p>
             <w:pPr>
               <w:pStyle w:val="Sansinterligne"/>
+              <w:rPr>
+                <w:rFonts w:ascii="Times New Roman" w:hAnsi="Times New Roman"/>
+              </w:rPr>
             </w:pPr>
             <w:r>
               <w:t>réussit</w:t>
@@ -8904,13 +8127,14 @@
               <w:pStyle w:val="Sansinterligne"/>
             </w:pPr>
             <w:r>
-              <w:t>3</w:t>
+              <w:lastRenderedPageBreak/>
+              <w:t>2</w:t>
             </w:r>
           </w:p>
         </w:tc>
         <w:tc>
           <w:tcPr>
-            <w:tcW w:w="5228" w:type="dxa"/>
+            <w:tcW w:w="5517" w:type="dxa"/>
             <w:shd w:val="clear" w:color="auto" w:fill="auto"/>
             <w:noWrap/>
             <w:vAlign w:val="center"/>
@@ -8924,10 +8148,10 @@
                 <w:noProof/>
               </w:rPr>
               <w:drawing>
-                <wp:inline distT="0" distB="0" distL="0" distR="0" wp14:anchorId="73856F5B" wp14:editId="188F4968">
-                  <wp:extent cx="3148458" cy="2133600"/>
+                <wp:inline distT="0" distB="0" distL="0" distR="0" wp14:anchorId="06984E39" wp14:editId="7B92CECE">
+                  <wp:extent cx="3171825" cy="1736401"/>
                   <wp:effectExtent l="0" t="0" r="0" b="0"/>
-                  <wp:docPr id="51" name="Image 51"/>
+                  <wp:docPr id="50" name="Image 50"/>
                   <wp:cNvGraphicFramePr>
                     <a:graphicFrameLocks xmlns:a="http://schemas.openxmlformats.org/drawingml/2006/main" noChangeAspect="1"/>
                   </wp:cNvGraphicFramePr>
@@ -8947,6 +8171,162 @@
                         <pic:spPr>
                           <a:xfrm>
                             <a:off x="0" y="0"/>
+                            <a:ext cx="3182635" cy="1742319"/>
+                          </a:xfrm>
+                          <a:prstGeom prst="rect">
+                            <a:avLst/>
+                          </a:prstGeom>
+                        </pic:spPr>
+                      </pic:pic>
+                    </a:graphicData>
+                  </a:graphic>
+                </wp:inline>
+              </w:drawing>
+            </w:r>
+          </w:p>
+        </w:tc>
+        <w:tc>
+          <w:tcPr>
+            <w:tcW w:w="770" w:type="dxa"/>
+            <w:shd w:val="clear" w:color="auto" w:fill="auto"/>
+            <w:noWrap/>
+            <w:vAlign w:val="center"/>
+          </w:tcPr>
+          <w:p>
+            <w:pPr>
+              <w:pStyle w:val="Sansinterligne"/>
+              <w:rPr>
+                <w:rFonts w:ascii="Times New Roman" w:hAnsi="Times New Roman"/>
+              </w:rPr>
+            </w:pPr>
+            <w:r>
+              <w:rPr>
+                <w:rFonts w:ascii="Times New Roman" w:hAnsi="Times New Roman"/>
+              </w:rPr>
+              <w:t>08.05.23</w:t>
+            </w:r>
+          </w:p>
+        </w:tc>
+        <w:tc>
+          <w:tcPr>
+            <w:tcW w:w="1363" w:type="dxa"/>
+            <w:shd w:val="clear" w:color="auto" w:fill="auto"/>
+            <w:noWrap/>
+            <w:vAlign w:val="center"/>
+          </w:tcPr>
+          <w:p>
+            <w:pPr>
+              <w:pStyle w:val="Sansinterligne"/>
+              <w:rPr>
+                <w:rFonts w:ascii="Times New Roman" w:hAnsi="Times New Roman"/>
+              </w:rPr>
+            </w:pPr>
+            <w:r>
+              <w:rPr>
+                <w:rFonts w:ascii="Times New Roman" w:hAnsi="Times New Roman"/>
+              </w:rPr>
+              <w:t xml:space="preserve">La fonction </w:t>
+            </w:r>
+            <w:proofErr w:type="spellStart"/>
+            <w:r>
+              <w:rPr>
+                <w:rFonts w:ascii="Times New Roman" w:hAnsi="Times New Roman"/>
+              </w:rPr>
+              <w:t>CheckAdmin</w:t>
+            </w:r>
+            <w:proofErr w:type="spellEnd"/>
+            <w:r>
+              <w:rPr>
+                <w:rFonts w:ascii="Times New Roman" w:hAnsi="Times New Roman"/>
+              </w:rPr>
+              <w:t xml:space="preserve"> retourne false si il n’y pas d’admin similaire dans la </w:t>
+            </w:r>
+            <w:proofErr w:type="spellStart"/>
+            <w:r>
+              <w:rPr>
+                <w:rFonts w:ascii="Times New Roman" w:hAnsi="Times New Roman"/>
+              </w:rPr>
+              <w:t>bdd</w:t>
+            </w:r>
+            <w:proofErr w:type="spellEnd"/>
+          </w:p>
+        </w:tc>
+        <w:tc>
+          <w:tcPr>
+            <w:tcW w:w="698" w:type="dxa"/>
+            <w:shd w:val="clear" w:color="auto" w:fill="00B050"/>
+            <w:noWrap/>
+            <w:vAlign w:val="center"/>
+          </w:tcPr>
+          <w:p>
+            <w:pPr>
+              <w:pStyle w:val="Sansinterligne"/>
+            </w:pPr>
+            <w:r>
+              <w:t>réussit</w:t>
+            </w:r>
+          </w:p>
+        </w:tc>
+      </w:tr>
+      <w:tr>
+        <w:trPr>
+          <w:trHeight w:val="300"/>
+        </w:trPr>
+        <w:tc>
+          <w:tcPr>
+            <w:tcW w:w="0" w:type="auto"/>
+            <w:shd w:val="clear" w:color="auto" w:fill="auto"/>
+            <w:noWrap/>
+            <w:vAlign w:val="center"/>
+          </w:tcPr>
+          <w:p>
+            <w:pPr>
+              <w:pStyle w:val="Sansinterligne"/>
+            </w:pPr>
+            <w:r>
+              <w:t>3</w:t>
+            </w:r>
+          </w:p>
+        </w:tc>
+        <w:tc>
+          <w:tcPr>
+            <w:tcW w:w="5517" w:type="dxa"/>
+            <w:shd w:val="clear" w:color="auto" w:fill="auto"/>
+            <w:noWrap/>
+            <w:vAlign w:val="center"/>
+          </w:tcPr>
+          <w:p>
+            <w:pPr>
+              <w:pStyle w:val="Sansinterligne"/>
+            </w:pPr>
+            <w:r>
+              <w:rPr>
+                <w:noProof/>
+              </w:rPr>
+              <w:drawing>
+                <wp:inline distT="0" distB="0" distL="0" distR="0" wp14:anchorId="73856F5B" wp14:editId="188F4968">
+                  <wp:extent cx="3148458" cy="2133600"/>
+                  <wp:effectExtent l="0" t="0" r="0" b="0"/>
+                  <wp:docPr id="51" name="Image 51"/>
+                  <wp:cNvGraphicFramePr>
+                    <a:graphicFrameLocks xmlns:a="http://schemas.openxmlformats.org/drawingml/2006/main" noChangeAspect="1"/>
+                  </wp:cNvGraphicFramePr>
+                  <a:graphic xmlns:a="http://schemas.openxmlformats.org/drawingml/2006/main">
+                    <a:graphicData uri="http://schemas.openxmlformats.org/drawingml/2006/picture">
+                      <pic:pic xmlns:pic="http://schemas.openxmlformats.org/drawingml/2006/picture">
+                        <pic:nvPicPr>
+                          <pic:cNvPr id="1" name=""/>
+                          <pic:cNvPicPr/>
+                        </pic:nvPicPr>
+                        <pic:blipFill>
+                          <a:blip r:embed="rId29"/>
+                          <a:stretch>
+                            <a:fillRect/>
+                          </a:stretch>
+                        </pic:blipFill>
+                        <pic:spPr>
+                          <a:xfrm>
+                            <a:off x="0" y="0"/>
                             <a:ext cx="3172241" cy="2149717"/>
                           </a:xfrm>
                           <a:prstGeom prst="rect">
@@ -8963,7 +8343,7 @@
         </w:tc>
         <w:tc>
           <w:tcPr>
-            <w:tcW w:w="950" w:type="dxa"/>
+            <w:tcW w:w="770" w:type="dxa"/>
             <w:shd w:val="clear" w:color="auto" w:fill="auto"/>
             <w:noWrap/>
             <w:vAlign w:val="center"/>
@@ -8985,7 +8365,7 @@
         </w:tc>
         <w:tc>
           <w:tcPr>
-            <w:tcW w:w="1338" w:type="dxa"/>
+            <w:tcW w:w="1363" w:type="dxa"/>
             <w:shd w:val="clear" w:color="auto" w:fill="auto"/>
             <w:noWrap/>
             <w:vAlign w:val="center"/>
@@ -9035,7 +8415,7 @@
         </w:tc>
         <w:tc>
           <w:tcPr>
-            <w:tcW w:w="781" w:type="dxa"/>
+            <w:tcW w:w="698" w:type="dxa"/>
             <w:shd w:val="clear" w:color="auto" w:fill="00B050"/>
             <w:noWrap/>
             <w:vAlign w:val="center"/>
@@ -9073,7 +8453,7 @@
         </w:tc>
         <w:tc>
           <w:tcPr>
-            <w:tcW w:w="5228" w:type="dxa"/>
+            <w:tcW w:w="5517" w:type="dxa"/>
             <w:shd w:val="clear" w:color="auto" w:fill="auto"/>
             <w:noWrap/>
             <w:vAlign w:val="center"/>
@@ -9102,7 +8482,7 @@
                           <pic:cNvPicPr/>
                         </pic:nvPicPr>
                         <pic:blipFill>
-                          <a:blip r:embed="rId29"/>
+                          <a:blip r:embed="rId30"/>
                           <a:stretch>
                             <a:fillRect/>
                           </a:stretch>
@@ -9126,7 +8506,7 @@
         </w:tc>
         <w:tc>
           <w:tcPr>
-            <w:tcW w:w="950" w:type="dxa"/>
+            <w:tcW w:w="770" w:type="dxa"/>
             <w:vMerge w:val="restart"/>
             <w:shd w:val="clear" w:color="auto" w:fill="auto"/>
             <w:noWrap/>
@@ -9149,7 +8529,7 @@
         </w:tc>
         <w:tc>
           <w:tcPr>
-            <w:tcW w:w="1338" w:type="dxa"/>
+            <w:tcW w:w="1363" w:type="dxa"/>
             <w:shd w:val="clear" w:color="auto" w:fill="auto"/>
             <w:noWrap/>
             <w:vAlign w:val="center"/>
@@ -9193,7 +8573,7 @@
         </w:tc>
         <w:tc>
           <w:tcPr>
-            <w:tcW w:w="781" w:type="dxa"/>
+            <w:tcW w:w="698" w:type="dxa"/>
             <w:vMerge w:val="restart"/>
             <w:shd w:val="clear" w:color="auto" w:fill="00B050"/>
             <w:noWrap/>
@@ -9229,7 +8609,7 @@
         </w:tc>
         <w:tc>
           <w:tcPr>
-            <w:tcW w:w="5228" w:type="dxa"/>
+            <w:tcW w:w="5517" w:type="dxa"/>
             <w:shd w:val="clear" w:color="auto" w:fill="auto"/>
             <w:noWrap/>
             <w:vAlign w:val="center"/>
@@ -9258,7 +8638,7 @@
                           <pic:cNvPicPr/>
                         </pic:nvPicPr>
                         <pic:blipFill>
-                          <a:blip r:embed="rId30"/>
+                          <a:blip r:embed="rId31"/>
                           <a:stretch>
                             <a:fillRect/>
                           </a:stretch>
@@ -9282,7 +8662,7 @@
         </w:tc>
         <w:tc>
           <w:tcPr>
-            <w:tcW w:w="950" w:type="dxa"/>
+            <w:tcW w:w="770" w:type="dxa"/>
             <w:vMerge/>
             <w:shd w:val="clear" w:color="auto" w:fill="auto"/>
             <w:noWrap/>
@@ -9299,7 +8679,7 @@
         </w:tc>
         <w:tc>
           <w:tcPr>
-            <w:tcW w:w="1338" w:type="dxa"/>
+            <w:tcW w:w="1363" w:type="dxa"/>
             <w:shd w:val="clear" w:color="auto" w:fill="auto"/>
             <w:noWrap/>
             <w:vAlign w:val="center"/>
@@ -9343,7 +8723,7 @@
         </w:tc>
         <w:tc>
           <w:tcPr>
-            <w:tcW w:w="781" w:type="dxa"/>
+            <w:tcW w:w="698" w:type="dxa"/>
             <w:vMerge/>
             <w:shd w:val="clear" w:color="auto" w:fill="00B050"/>
             <w:noWrap/>
@@ -9379,7 +8759,7 @@
         </w:tc>
         <w:tc>
           <w:tcPr>
-            <w:tcW w:w="5228" w:type="dxa"/>
+            <w:tcW w:w="5517" w:type="dxa"/>
             <w:shd w:val="clear" w:color="auto" w:fill="auto"/>
             <w:noWrap/>
             <w:vAlign w:val="center"/>
@@ -9400,171 +8780,6 @@
                   <wp:extent cx="3267075" cy="1737254"/>
                   <wp:effectExtent l="0" t="0" r="0" b="0"/>
                   <wp:docPr id="52" name="Image 52"/>
-                  <wp:cNvGraphicFramePr>
-                    <a:graphicFrameLocks xmlns:a="http://schemas.openxmlformats.org/drawingml/2006/main" noChangeAspect="1"/>
-                  </wp:cNvGraphicFramePr>
-                  <a:graphic xmlns:a="http://schemas.openxmlformats.org/drawingml/2006/main">
-                    <a:graphicData uri="http://schemas.openxmlformats.org/drawingml/2006/picture">
-                      <pic:pic xmlns:pic="http://schemas.openxmlformats.org/drawingml/2006/picture">
-                        <pic:nvPicPr>
-                          <pic:cNvPr id="1" name=""/>
-                          <pic:cNvPicPr/>
-                        </pic:nvPicPr>
-                        <pic:blipFill>
-                          <a:blip r:embed="rId31"/>
-                          <a:stretch>
-                            <a:fillRect/>
-                          </a:stretch>
-                        </pic:blipFill>
-                        <pic:spPr>
-                          <a:xfrm>
-                            <a:off x="0" y="0"/>
-                            <a:ext cx="3294467" cy="1751819"/>
-                          </a:xfrm>
-                          <a:prstGeom prst="rect">
-                            <a:avLst/>
-                          </a:prstGeom>
-                        </pic:spPr>
-                      </pic:pic>
-                    </a:graphicData>
-                  </a:graphic>
-                </wp:inline>
-              </w:drawing>
-            </w:r>
-          </w:p>
-        </w:tc>
-        <w:tc>
-          <w:tcPr>
-            <w:tcW w:w="950" w:type="dxa"/>
-            <w:shd w:val="clear" w:color="auto" w:fill="auto"/>
-            <w:noWrap/>
-            <w:vAlign w:val="center"/>
-          </w:tcPr>
-          <w:p>
-            <w:pPr>
-              <w:pStyle w:val="Sansinterligne"/>
-              <w:rPr>
-                <w:rFonts w:ascii="Times New Roman" w:hAnsi="Times New Roman"/>
-              </w:rPr>
-            </w:pPr>
-            <w:r>
-              <w:rPr>
-                <w:rFonts w:ascii="Times New Roman" w:hAnsi="Times New Roman"/>
-              </w:rPr>
-              <w:t>08.05.23</w:t>
-            </w:r>
-          </w:p>
-        </w:tc>
-        <w:tc>
-          <w:tcPr>
-            <w:tcW w:w="1338" w:type="dxa"/>
-            <w:shd w:val="clear" w:color="auto" w:fill="auto"/>
-            <w:noWrap/>
-            <w:vAlign w:val="center"/>
-          </w:tcPr>
-          <w:p>
-            <w:pPr>
-              <w:pStyle w:val="Sansinterligne"/>
-              <w:rPr>
-                <w:rFonts w:ascii="Times New Roman" w:hAnsi="Times New Roman"/>
-              </w:rPr>
-            </w:pPr>
-            <w:r>
-              <w:rPr>
-                <w:rFonts w:ascii="Times New Roman" w:hAnsi="Times New Roman"/>
-              </w:rPr>
-              <w:t xml:space="preserve">La fonction </w:t>
-            </w:r>
-            <w:proofErr w:type="spellStart"/>
-            <w:r>
-              <w:rPr>
-                <w:rFonts w:ascii="Times New Roman" w:hAnsi="Times New Roman"/>
-              </w:rPr>
-              <w:t>GetId</w:t>
-            </w:r>
-            <w:proofErr w:type="spellEnd"/>
-            <w:r>
-              <w:rPr>
-                <w:rFonts w:ascii="Times New Roman" w:hAnsi="Times New Roman"/>
-              </w:rPr>
-              <w:t xml:space="preserve"> va retourner l’id en </w:t>
-            </w:r>
-            <w:proofErr w:type="spellStart"/>
-            <w:r>
-              <w:rPr>
-                <w:rFonts w:ascii="Times New Roman" w:hAnsi="Times New Roman"/>
-              </w:rPr>
-              <w:t>int</w:t>
-            </w:r>
-            <w:proofErr w:type="spellEnd"/>
-            <w:r>
-              <w:rPr>
-                <w:rFonts w:ascii="Times New Roman" w:hAnsi="Times New Roman"/>
-              </w:rPr>
-              <w:t xml:space="preserve"> d’un élément d’une liste</w:t>
-            </w:r>
-          </w:p>
-        </w:tc>
-        <w:tc>
-          <w:tcPr>
-            <w:tcW w:w="781" w:type="dxa"/>
-            <w:shd w:val="clear" w:color="auto" w:fill="00B050"/>
-            <w:noWrap/>
-            <w:vAlign w:val="center"/>
-          </w:tcPr>
-          <w:p>
-            <w:pPr>
-              <w:pStyle w:val="Sansinterligne"/>
-            </w:pPr>
-            <w:r>
-              <w:t>réussit</w:t>
-            </w:r>
-          </w:p>
-        </w:tc>
-      </w:tr>
-      <w:tr>
-        <w:trPr>
-          <w:trHeight w:val="397"/>
-        </w:trPr>
-        <w:tc>
-          <w:tcPr>
-            <w:tcW w:w="0" w:type="auto"/>
-            <w:shd w:val="clear" w:color="auto" w:fill="auto"/>
-            <w:noWrap/>
-            <w:vAlign w:val="center"/>
-          </w:tcPr>
-          <w:p>
-            <w:pPr>
-              <w:pStyle w:val="Sansinterligne"/>
-            </w:pPr>
-            <w:r>
-              <w:t>6</w:t>
-            </w:r>
-          </w:p>
-        </w:tc>
-        <w:tc>
-          <w:tcPr>
-            <w:tcW w:w="5228" w:type="dxa"/>
-            <w:shd w:val="clear" w:color="auto" w:fill="auto"/>
-            <w:noWrap/>
-            <w:vAlign w:val="center"/>
-          </w:tcPr>
-          <w:p>
-            <w:pPr>
-              <w:pStyle w:val="Sansinterligne"/>
-              <w:rPr>
-                <w:noProof/>
-              </w:rPr>
-            </w:pPr>
-            <w:r>
-              <w:rPr>
-                <w:noProof/>
-              </w:rPr>
-              <w:drawing>
-                <wp:inline distT="0" distB="0" distL="0" distR="0" wp14:anchorId="52098023" wp14:editId="1C47BBB1">
-                  <wp:extent cx="3675240" cy="3409950"/>
-                  <wp:effectExtent l="0" t="0" r="1905" b="0"/>
-                  <wp:docPr id="49" name="Image 49"/>
                   <wp:cNvGraphicFramePr>
                     <a:graphicFrameLocks xmlns:a="http://schemas.openxmlformats.org/drawingml/2006/main" noChangeAspect="1"/>
                   </wp:cNvGraphicFramePr>
@@ -9584,7 +8799,7 @@
                         <pic:spPr>
                           <a:xfrm>
                             <a:off x="0" y="0"/>
-                            <a:ext cx="3681928" cy="3416155"/>
+                            <a:ext cx="3294467" cy="1751819"/>
                           </a:xfrm>
                           <a:prstGeom prst="rect">
                             <a:avLst/>
@@ -9600,7 +8815,7 @@
         </w:tc>
         <w:tc>
           <w:tcPr>
-            <w:tcW w:w="950" w:type="dxa"/>
+            <w:tcW w:w="770" w:type="dxa"/>
             <w:shd w:val="clear" w:color="auto" w:fill="auto"/>
             <w:noWrap/>
             <w:vAlign w:val="center"/>
@@ -9616,13 +8831,13 @@
               <w:rPr>
                 <w:rFonts w:ascii="Times New Roman" w:hAnsi="Times New Roman"/>
               </w:rPr>
-              <w:t>16.05.23</w:t>
+              <w:t>08.05.23</w:t>
             </w:r>
           </w:p>
         </w:tc>
         <w:tc>
           <w:tcPr>
-            <w:tcW w:w="1338" w:type="dxa"/>
+            <w:tcW w:w="1363" w:type="dxa"/>
             <w:shd w:val="clear" w:color="auto" w:fill="auto"/>
             <w:noWrap/>
             <w:vAlign w:val="center"/>
@@ -9645,34 +8860,34 @@
               <w:rPr>
                 <w:rFonts w:ascii="Times New Roman" w:hAnsi="Times New Roman"/>
               </w:rPr>
-              <w:t>InsertMaterial</w:t>
+              <w:t>GetId</w:t>
             </w:r>
             <w:proofErr w:type="spellEnd"/>
             <w:r>
               <w:rPr>
                 <w:rFonts w:ascii="Times New Roman" w:hAnsi="Times New Roman"/>
               </w:rPr>
-              <w:t xml:space="preserve"> va insérer le matériel dans la base de données et la fonction </w:t>
+              <w:t xml:space="preserve"> va retourner l’id en </w:t>
             </w:r>
             <w:proofErr w:type="spellStart"/>
             <w:r>
               <w:rPr>
                 <w:rFonts w:ascii="Times New Roman" w:hAnsi="Times New Roman"/>
               </w:rPr>
-              <w:t>GetMaterial</w:t>
+              <w:t>int</w:t>
             </w:r>
             <w:proofErr w:type="spellEnd"/>
             <w:r>
               <w:rPr>
                 <w:rFonts w:ascii="Times New Roman" w:hAnsi="Times New Roman"/>
               </w:rPr>
-              <w:t xml:space="preserve"> va retourner une liste de matériel dont le dernier de la liste est le matériel qu’on vient de créer</w:t>
+              <w:t xml:space="preserve"> d’un élément d’une liste</w:t>
             </w:r>
           </w:p>
         </w:tc>
         <w:tc>
           <w:tcPr>
-            <w:tcW w:w="781" w:type="dxa"/>
+            <w:tcW w:w="698" w:type="dxa"/>
             <w:shd w:val="clear" w:color="auto" w:fill="00B050"/>
             <w:noWrap/>
             <w:vAlign w:val="center"/>
@@ -9703,14 +8918,13 @@
               <w:pStyle w:val="Sansinterligne"/>
             </w:pPr>
             <w:r>
-              <w:lastRenderedPageBreak/>
-              <w:t>7</w:t>
+              <w:t>6</w:t>
             </w:r>
           </w:p>
         </w:tc>
         <w:tc>
           <w:tcPr>
-            <w:tcW w:w="5228" w:type="dxa"/>
+            <w:tcW w:w="5517" w:type="dxa"/>
             <w:shd w:val="clear" w:color="auto" w:fill="auto"/>
             <w:noWrap/>
             <w:vAlign w:val="center"/>
@@ -9727,10 +8941,10 @@
                 <w:noProof/>
               </w:rPr>
               <w:drawing>
-                <wp:inline distT="0" distB="0" distL="0" distR="0" wp14:anchorId="18F2FE48" wp14:editId="335A7430">
-                  <wp:extent cx="3394475" cy="3857625"/>
-                  <wp:effectExtent l="0" t="0" r="0" b="0"/>
-                  <wp:docPr id="56" name="Image 56"/>
+                <wp:inline distT="0" distB="0" distL="0" distR="0" wp14:anchorId="52098023" wp14:editId="1C47BBB1">
+                  <wp:extent cx="3675240" cy="3409950"/>
+                  <wp:effectExtent l="0" t="0" r="1905" b="0"/>
+                  <wp:docPr id="49" name="Image 49"/>
                   <wp:cNvGraphicFramePr>
                     <a:graphicFrameLocks xmlns:a="http://schemas.openxmlformats.org/drawingml/2006/main" noChangeAspect="1"/>
                   </wp:cNvGraphicFramePr>
@@ -9750,7 +8964,7 @@
                         <pic:spPr>
                           <a:xfrm>
                             <a:off x="0" y="0"/>
-                            <a:ext cx="3403468" cy="3867845"/>
+                            <a:ext cx="3681928" cy="3416155"/>
                           </a:xfrm>
                           <a:prstGeom prst="rect">
                             <a:avLst/>
@@ -9766,7 +8980,7 @@
         </w:tc>
         <w:tc>
           <w:tcPr>
-            <w:tcW w:w="950" w:type="dxa"/>
+            <w:tcW w:w="770" w:type="dxa"/>
             <w:shd w:val="clear" w:color="auto" w:fill="auto"/>
             <w:noWrap/>
             <w:vAlign w:val="center"/>
@@ -9788,7 +9002,7 @@
         </w:tc>
         <w:tc>
           <w:tcPr>
-            <w:tcW w:w="1338" w:type="dxa"/>
+            <w:tcW w:w="1363" w:type="dxa"/>
             <w:shd w:val="clear" w:color="auto" w:fill="auto"/>
             <w:noWrap/>
             <w:vAlign w:val="center"/>
@@ -9811,34 +9025,34 @@
               <w:rPr>
                 <w:rFonts w:ascii="Times New Roman" w:hAnsi="Times New Roman"/>
               </w:rPr>
-              <w:t>UpdateMaterial</w:t>
+              <w:t>InsertMaterial</w:t>
             </w:r>
             <w:proofErr w:type="spellEnd"/>
             <w:r>
               <w:rPr>
                 <w:rFonts w:ascii="Times New Roman" w:hAnsi="Times New Roman"/>
               </w:rPr>
-              <w:t xml:space="preserve"> va mettre à jour le matériel que l’on a modifier puis avec la fonction </w:t>
+              <w:t xml:space="preserve"> va insérer le matériel dans la base de données et la fonction </w:t>
             </w:r>
             <w:proofErr w:type="spellStart"/>
             <w:r>
               <w:rPr>
                 <w:rFonts w:ascii="Times New Roman" w:hAnsi="Times New Roman"/>
               </w:rPr>
-              <w:t>getMaterial</w:t>
+              <w:t>GetMaterial</w:t>
             </w:r>
             <w:proofErr w:type="spellEnd"/>
             <w:r>
               <w:rPr>
                 <w:rFonts w:ascii="Times New Roman" w:hAnsi="Times New Roman"/>
               </w:rPr>
-              <w:t xml:space="preserve"> l’on récupère le dernier matériel de la liste qui vient d’être modifier</w:t>
+              <w:t xml:space="preserve"> va retourner une liste de matériel dont le dernier de la liste est le matériel qu’on vient de créer</w:t>
             </w:r>
           </w:p>
         </w:tc>
         <w:tc>
           <w:tcPr>
-            <w:tcW w:w="781" w:type="dxa"/>
+            <w:tcW w:w="698" w:type="dxa"/>
             <w:shd w:val="clear" w:color="auto" w:fill="00B050"/>
             <w:noWrap/>
             <w:vAlign w:val="center"/>
@@ -9869,13 +9083,14 @@
               <w:pStyle w:val="Sansinterligne"/>
             </w:pPr>
             <w:r>
-              <w:t>8</w:t>
+              <w:lastRenderedPageBreak/>
+              <w:t>7</w:t>
             </w:r>
           </w:p>
         </w:tc>
         <w:tc>
           <w:tcPr>
-            <w:tcW w:w="5228" w:type="dxa"/>
+            <w:tcW w:w="5517" w:type="dxa"/>
             <w:shd w:val="clear" w:color="auto" w:fill="auto"/>
             <w:noWrap/>
             <w:vAlign w:val="center"/>
@@ -9892,10 +9107,10 @@
                 <w:noProof/>
               </w:rPr>
               <w:drawing>
-                <wp:inline distT="0" distB="0" distL="0" distR="0" wp14:anchorId="4C7DE543" wp14:editId="68E5AB6E">
-                  <wp:extent cx="3848100" cy="3792097"/>
+                <wp:inline distT="0" distB="0" distL="0" distR="0" wp14:anchorId="18F2FE48" wp14:editId="335A7430">
+                  <wp:extent cx="3394475" cy="3857625"/>
                   <wp:effectExtent l="0" t="0" r="0" b="0"/>
-                  <wp:docPr id="57" name="Image 57"/>
+                  <wp:docPr id="56" name="Image 56"/>
                   <wp:cNvGraphicFramePr>
                     <a:graphicFrameLocks xmlns:a="http://schemas.openxmlformats.org/drawingml/2006/main" noChangeAspect="1"/>
                   </wp:cNvGraphicFramePr>
@@ -9915,6 +9130,171 @@
                         <pic:spPr>
                           <a:xfrm>
                             <a:off x="0" y="0"/>
+                            <a:ext cx="3403468" cy="3867845"/>
+                          </a:xfrm>
+                          <a:prstGeom prst="rect">
+                            <a:avLst/>
+                          </a:prstGeom>
+                        </pic:spPr>
+                      </pic:pic>
+                    </a:graphicData>
+                  </a:graphic>
+                </wp:inline>
+              </w:drawing>
+            </w:r>
+          </w:p>
+        </w:tc>
+        <w:tc>
+          <w:tcPr>
+            <w:tcW w:w="770" w:type="dxa"/>
+            <w:shd w:val="clear" w:color="auto" w:fill="auto"/>
+            <w:noWrap/>
+            <w:vAlign w:val="center"/>
+          </w:tcPr>
+          <w:p>
+            <w:pPr>
+              <w:pStyle w:val="Sansinterligne"/>
+              <w:rPr>
+                <w:rFonts w:ascii="Times New Roman" w:hAnsi="Times New Roman"/>
+              </w:rPr>
+            </w:pPr>
+            <w:r>
+              <w:rPr>
+                <w:rFonts w:ascii="Times New Roman" w:hAnsi="Times New Roman"/>
+              </w:rPr>
+              <w:t>16.05.23</w:t>
+            </w:r>
+          </w:p>
+        </w:tc>
+        <w:tc>
+          <w:tcPr>
+            <w:tcW w:w="1363" w:type="dxa"/>
+            <w:shd w:val="clear" w:color="auto" w:fill="auto"/>
+            <w:noWrap/>
+            <w:vAlign w:val="center"/>
+          </w:tcPr>
+          <w:p>
+            <w:pPr>
+              <w:pStyle w:val="Sansinterligne"/>
+              <w:rPr>
+                <w:rFonts w:ascii="Times New Roman" w:hAnsi="Times New Roman"/>
+              </w:rPr>
+            </w:pPr>
+            <w:r>
+              <w:rPr>
+                <w:rFonts w:ascii="Times New Roman" w:hAnsi="Times New Roman"/>
+              </w:rPr>
+              <w:t xml:space="preserve">La fonction </w:t>
+            </w:r>
+            <w:proofErr w:type="spellStart"/>
+            <w:r>
+              <w:rPr>
+                <w:rFonts w:ascii="Times New Roman" w:hAnsi="Times New Roman"/>
+              </w:rPr>
+              <w:t>UpdateMaterial</w:t>
+            </w:r>
+            <w:proofErr w:type="spellEnd"/>
+            <w:r>
+              <w:rPr>
+                <w:rFonts w:ascii="Times New Roman" w:hAnsi="Times New Roman"/>
+              </w:rPr>
+              <w:t xml:space="preserve"> va mettre à jour le matériel que l’on a modifier puis avec la fonction </w:t>
+            </w:r>
+            <w:proofErr w:type="spellStart"/>
+            <w:r>
+              <w:rPr>
+                <w:rFonts w:ascii="Times New Roman" w:hAnsi="Times New Roman"/>
+              </w:rPr>
+              <w:t>getMaterial</w:t>
+            </w:r>
+            <w:proofErr w:type="spellEnd"/>
+            <w:r>
+              <w:rPr>
+                <w:rFonts w:ascii="Times New Roman" w:hAnsi="Times New Roman"/>
+              </w:rPr>
+              <w:t xml:space="preserve"> l’on récupère le dernier matériel de la liste qui vient d’être modifier</w:t>
+            </w:r>
+          </w:p>
+        </w:tc>
+        <w:tc>
+          <w:tcPr>
+            <w:tcW w:w="698" w:type="dxa"/>
+            <w:shd w:val="clear" w:color="auto" w:fill="00B050"/>
+            <w:noWrap/>
+            <w:vAlign w:val="center"/>
+          </w:tcPr>
+          <w:p>
+            <w:pPr>
+              <w:pStyle w:val="Sansinterligne"/>
+            </w:pPr>
+            <w:r>
+              <w:t>réussit</w:t>
+            </w:r>
+          </w:p>
+        </w:tc>
+      </w:tr>
+      <w:tr>
+        <w:trPr>
+          <w:trHeight w:val="397"/>
+        </w:trPr>
+        <w:tc>
+          <w:tcPr>
+            <w:tcW w:w="0" w:type="auto"/>
+            <w:shd w:val="clear" w:color="auto" w:fill="auto"/>
+            <w:noWrap/>
+            <w:vAlign w:val="center"/>
+          </w:tcPr>
+          <w:p>
+            <w:pPr>
+              <w:pStyle w:val="Sansinterligne"/>
+            </w:pPr>
+            <w:r>
+              <w:t>8</w:t>
+            </w:r>
+          </w:p>
+        </w:tc>
+        <w:tc>
+          <w:tcPr>
+            <w:tcW w:w="5517" w:type="dxa"/>
+            <w:shd w:val="clear" w:color="auto" w:fill="auto"/>
+            <w:noWrap/>
+            <w:vAlign w:val="center"/>
+          </w:tcPr>
+          <w:p>
+            <w:pPr>
+              <w:pStyle w:val="Sansinterligne"/>
+              <w:rPr>
+                <w:noProof/>
+              </w:rPr>
+            </w:pPr>
+            <w:r>
+              <w:rPr>
+                <w:noProof/>
+              </w:rPr>
+              <w:drawing>
+                <wp:inline distT="0" distB="0" distL="0" distR="0" wp14:anchorId="4C7DE543" wp14:editId="68E5AB6E">
+                  <wp:extent cx="3848100" cy="3792097"/>
+                  <wp:effectExtent l="0" t="0" r="0" b="0"/>
+                  <wp:docPr id="57" name="Image 57"/>
+                  <wp:cNvGraphicFramePr>
+                    <a:graphicFrameLocks xmlns:a="http://schemas.openxmlformats.org/drawingml/2006/main" noChangeAspect="1"/>
+                  </wp:cNvGraphicFramePr>
+                  <a:graphic xmlns:a="http://schemas.openxmlformats.org/drawingml/2006/main">
+                    <a:graphicData uri="http://schemas.openxmlformats.org/drawingml/2006/picture">
+                      <pic:pic xmlns:pic="http://schemas.openxmlformats.org/drawingml/2006/picture">
+                        <pic:nvPicPr>
+                          <pic:cNvPr id="1" name=""/>
+                          <pic:cNvPicPr/>
+                        </pic:nvPicPr>
+                        <pic:blipFill>
+                          <a:blip r:embed="rId35"/>
+                          <a:stretch>
+                            <a:fillRect/>
+                          </a:stretch>
+                        </pic:blipFill>
+                        <pic:spPr>
+                          <a:xfrm>
+                            <a:off x="0" y="0"/>
                             <a:ext cx="3854130" cy="3798039"/>
                           </a:xfrm>
                           <a:prstGeom prst="rect">
@@ -9931,7 +9311,7 @@
         </w:tc>
         <w:tc>
           <w:tcPr>
-            <w:tcW w:w="950" w:type="dxa"/>
+            <w:tcW w:w="770" w:type="dxa"/>
             <w:shd w:val="clear" w:color="auto" w:fill="auto"/>
             <w:noWrap/>
             <w:vAlign w:val="center"/>
@@ -9953,7 +9333,7 @@
         </w:tc>
         <w:tc>
           <w:tcPr>
-            <w:tcW w:w="1338" w:type="dxa"/>
+            <w:tcW w:w="1363" w:type="dxa"/>
             <w:shd w:val="clear" w:color="auto" w:fill="auto"/>
             <w:noWrap/>
             <w:vAlign w:val="center"/>
@@ -10017,7 +9397,7 @@
         </w:tc>
         <w:tc>
           <w:tcPr>
-            <w:tcW w:w="781" w:type="dxa"/>
+            <w:tcW w:w="698" w:type="dxa"/>
             <w:shd w:val="clear" w:color="auto" w:fill="00B050"/>
             <w:noWrap/>
             <w:vAlign w:val="center"/>
@@ -10034,32 +9414,366 @@
       </w:tr>
     </w:tbl>
     <w:p>
+      <w:r>
+        <w:br w:type="page"/>
+      </w:r>
+    </w:p>
+    <w:p>
+      <w:pPr>
+        <w:pStyle w:val="Titre3"/>
+      </w:pPr>
+      <w:r>
+        <w:lastRenderedPageBreak/>
+        <w:t>Tests système</w:t>
+      </w:r>
+    </w:p>
+    <w:tbl>
+      <w:tblPr>
+        <w:tblStyle w:val="Grilledutableau"/>
+        <w:tblW w:w="0" w:type="auto"/>
+        <w:tblLook w:val="04A0" w:firstRow="1" w:lastRow="0" w:firstColumn="1" w:lastColumn="0" w:noHBand="0" w:noVBand="1"/>
+      </w:tblPr>
+      <w:tblGrid>
+        <w:gridCol w:w="3020"/>
+        <w:gridCol w:w="3020"/>
+        <w:gridCol w:w="3020"/>
+      </w:tblGrid>
+      <w:tr>
+        <w:tc>
+          <w:tcPr>
+            <w:tcW w:w="3020" w:type="dxa"/>
+          </w:tcPr>
+          <w:p>
+            <w:pPr>
+              <w:rPr>
+                <w:b/>
+              </w:rPr>
+            </w:pPr>
+            <w:r>
+              <w:rPr>
+                <w:b/>
+              </w:rPr>
+              <w:t>Numéro du scénario</w:t>
+            </w:r>
+          </w:p>
+        </w:tc>
+        <w:tc>
+          <w:tcPr>
+            <w:tcW w:w="3020" w:type="dxa"/>
+          </w:tcPr>
+          <w:p>
+            <w:pPr>
+              <w:rPr>
+                <w:b/>
+              </w:rPr>
+            </w:pPr>
+            <w:r>
+              <w:rPr>
+                <w:b/>
+              </w:rPr>
+              <w:t>date</w:t>
+            </w:r>
+          </w:p>
+        </w:tc>
+        <w:tc>
+          <w:tcPr>
+            <w:tcW w:w="3020" w:type="dxa"/>
+          </w:tcPr>
+          <w:p>
+            <w:pPr>
+              <w:rPr>
+                <w:b/>
+              </w:rPr>
+            </w:pPr>
+            <w:r>
+              <w:rPr>
+                <w:b/>
+              </w:rPr>
+              <w:t>résultat</w:t>
+            </w:r>
+          </w:p>
+        </w:tc>
+      </w:tr>
+      <w:tr>
+        <w:tc>
+          <w:tcPr>
+            <w:tcW w:w="3020" w:type="dxa"/>
+          </w:tcPr>
+          <w:p>
+            <w:r>
+              <w:t>1</w:t>
+            </w:r>
+          </w:p>
+        </w:tc>
+        <w:tc>
+          <w:tcPr>
+            <w:tcW w:w="3020" w:type="dxa"/>
+          </w:tcPr>
+          <w:p>
+            <w:r>
+              <w:t>17.05.2023</w:t>
+            </w:r>
+          </w:p>
+        </w:tc>
+        <w:tc>
+          <w:tcPr>
+            <w:tcW w:w="3020" w:type="dxa"/>
+            <w:shd w:val="clear" w:color="auto" w:fill="00B050"/>
+          </w:tcPr>
+          <w:p>
+            <w:r>
+              <w:t>réussit</w:t>
+            </w:r>
+          </w:p>
+        </w:tc>
+      </w:tr>
+      <w:tr>
+        <w:tc>
+          <w:tcPr>
+            <w:tcW w:w="3020" w:type="dxa"/>
+          </w:tcPr>
+          <w:p>
+            <w:r>
+              <w:t>2</w:t>
+            </w:r>
+          </w:p>
+        </w:tc>
+        <w:tc>
+          <w:tcPr>
+            <w:tcW w:w="3020" w:type="dxa"/>
+          </w:tcPr>
+          <w:p>
+            <w:r>
+              <w:t>17.05.2023</w:t>
+            </w:r>
+          </w:p>
+        </w:tc>
+        <w:tc>
+          <w:tcPr>
+            <w:tcW w:w="3020" w:type="dxa"/>
+            <w:shd w:val="clear" w:color="auto" w:fill="00B050"/>
+          </w:tcPr>
+          <w:p>
+            <w:r>
+              <w:t>réussit</w:t>
+            </w:r>
+          </w:p>
+        </w:tc>
+      </w:tr>
+      <w:tr>
+        <w:tc>
+          <w:tcPr>
+            <w:tcW w:w="3020" w:type="dxa"/>
+          </w:tcPr>
+          <w:p>
+            <w:r>
+              <w:t>3</w:t>
+            </w:r>
+          </w:p>
+        </w:tc>
+        <w:tc>
+          <w:tcPr>
+            <w:tcW w:w="3020" w:type="dxa"/>
+          </w:tcPr>
+          <w:p>
+            <w:r>
+              <w:t>17.05.2023</w:t>
+            </w:r>
+          </w:p>
+        </w:tc>
+        <w:tc>
+          <w:tcPr>
+            <w:tcW w:w="3020" w:type="dxa"/>
+            <w:shd w:val="clear" w:color="auto" w:fill="00B050"/>
+          </w:tcPr>
+          <w:p>
+            <w:r>
+              <w:t>réussit</w:t>
+            </w:r>
+          </w:p>
+        </w:tc>
+      </w:tr>
+      <w:tr>
+        <w:tc>
+          <w:tcPr>
+            <w:tcW w:w="3020" w:type="dxa"/>
+          </w:tcPr>
+          <w:p>
+            <w:r>
+              <w:t>4</w:t>
+            </w:r>
+          </w:p>
+        </w:tc>
+        <w:tc>
+          <w:tcPr>
+            <w:tcW w:w="3020" w:type="dxa"/>
+          </w:tcPr>
+          <w:p>
+            <w:r>
+              <w:t>17.05.2023</w:t>
+            </w:r>
+          </w:p>
+        </w:tc>
+        <w:tc>
+          <w:tcPr>
+            <w:tcW w:w="3020" w:type="dxa"/>
+            <w:shd w:val="clear" w:color="auto" w:fill="00B050"/>
+          </w:tcPr>
+          <w:p>
+            <w:r>
+              <w:t>réussit</w:t>
+            </w:r>
+          </w:p>
+        </w:tc>
+      </w:tr>
+      <w:tr>
+        <w:tc>
+          <w:tcPr>
+            <w:tcW w:w="3020" w:type="dxa"/>
+          </w:tcPr>
+          <w:p>
+            <w:r>
+              <w:t>5</w:t>
+            </w:r>
+          </w:p>
+        </w:tc>
+        <w:tc>
+          <w:tcPr>
+            <w:tcW w:w="3020" w:type="dxa"/>
+          </w:tcPr>
+          <w:p>
+            <w:r>
+              <w:t>17.05.2023</w:t>
+            </w:r>
+          </w:p>
+        </w:tc>
+        <w:tc>
+          <w:tcPr>
+            <w:tcW w:w="3020" w:type="dxa"/>
+            <w:shd w:val="clear" w:color="auto" w:fill="00B050"/>
+          </w:tcPr>
+          <w:p>
+            <w:r>
+              <w:t>réussit</w:t>
+            </w:r>
+          </w:p>
+        </w:tc>
+      </w:tr>
+      <w:tr>
+        <w:tc>
+          <w:tcPr>
+            <w:tcW w:w="3020" w:type="dxa"/>
+          </w:tcPr>
+          <w:p>
+            <w:r>
+              <w:t>6</w:t>
+            </w:r>
+          </w:p>
+        </w:tc>
+        <w:tc>
+          <w:tcPr>
+            <w:tcW w:w="3020" w:type="dxa"/>
+          </w:tcPr>
+          <w:p>
+            <w:r>
+              <w:t>17.05.2023</w:t>
+            </w:r>
+          </w:p>
+        </w:tc>
+        <w:tc>
+          <w:tcPr>
+            <w:tcW w:w="3020" w:type="dxa"/>
+            <w:shd w:val="clear" w:color="auto" w:fill="00B050"/>
+          </w:tcPr>
+          <w:p>
+            <w:r>
+              <w:t>réussit</w:t>
+            </w:r>
+          </w:p>
+        </w:tc>
+      </w:tr>
+      <w:tr>
+        <w:tc>
+          <w:tcPr>
+            <w:tcW w:w="3020" w:type="dxa"/>
+          </w:tcPr>
+          <w:p>
+            <w:r>
+              <w:t>7</w:t>
+            </w:r>
+          </w:p>
+        </w:tc>
+        <w:tc>
+          <w:tcPr>
+            <w:tcW w:w="3020" w:type="dxa"/>
+          </w:tcPr>
+          <w:p>
+            <w:r>
+              <w:t>17.05.2023</w:t>
+            </w:r>
+          </w:p>
+        </w:tc>
+        <w:tc>
+          <w:tcPr>
+            <w:tcW w:w="3020" w:type="dxa"/>
+            <w:shd w:val="clear" w:color="auto" w:fill="00B050"/>
+          </w:tcPr>
+          <w:p>
+            <w:r>
+              <w:t>réussit</w:t>
+            </w:r>
+          </w:p>
+        </w:tc>
+      </w:tr>
+      <w:tr>
+        <w:tc>
+          <w:tcPr>
+            <w:tcW w:w="3020" w:type="dxa"/>
+          </w:tcPr>
+          <w:p>
+            <w:r>
+              <w:t>8</w:t>
+            </w:r>
+          </w:p>
+        </w:tc>
+        <w:tc>
+          <w:tcPr>
+            <w:tcW w:w="3020" w:type="dxa"/>
+          </w:tcPr>
+          <w:p>
+            <w:r>
+              <w:t>17.05.2023</w:t>
+            </w:r>
+          </w:p>
+        </w:tc>
+        <w:tc>
+          <w:tcPr>
+            <w:tcW w:w="3020" w:type="dxa"/>
+            <w:shd w:val="clear" w:color="auto" w:fill="00B050"/>
+          </w:tcPr>
+          <w:p>
+            <w:r>
+              <w:t>réussit</w:t>
+            </w:r>
+          </w:p>
+        </w:tc>
+      </w:tr>
+    </w:tbl>
+    <w:p/>
+    <w:p>
       <w:pPr>
         <w:pStyle w:val="Titre2"/>
-        <w:rPr>
-          <w:i/>
-          <w:iCs/>
-        </w:rPr>
-      </w:pPr>
-      <w:r>
-        <w:rPr>
-          <w:iCs/>
-        </w:rPr>
+      </w:pPr>
+      <w:r>
         <w:t xml:space="preserve">Erreurs </w:t>
       </w:r>
       <w:bookmarkEnd w:id="23"/>
       <w:r>
-        <w:rPr>
-          <w:iCs/>
-        </w:rPr>
         <w:t>restantes</w:t>
       </w:r>
       <w:bookmarkEnd w:id="24"/>
       <w:bookmarkEnd w:id="25"/>
       <w:r>
-        <w:rPr>
-          <w:iCs/>
-        </w:rPr>
         <w:t xml:space="preserve">  </w:t>
       </w:r>
     </w:p>
@@ -10083,7 +9797,6 @@
         <w:rPr>
           <w:i/>
         </w:rPr>
-        <w:lastRenderedPageBreak/>
         <w:t xml:space="preserve">S'il reste encore des </w:t>
       </w:r>
       <w:proofErr w:type="gramStart"/>
@@ -10283,6 +9996,7 @@
           <w:rFonts w:cs="Arial"/>
           <w:i/>
         </w:rPr>
+        <w:lastRenderedPageBreak/>
         <w:t>le</w:t>
       </w:r>
       <w:proofErr w:type="gramEnd"/>
@@ -10499,7 +10213,6 @@
           <w:rFonts w:cs="Arial"/>
           <w:i/>
         </w:rPr>
-        <w:lastRenderedPageBreak/>
         <w:t>Difficultés particulières</w:t>
       </w:r>
     </w:p>
@@ -10916,7 +10629,7 @@
     </w:p>
     <w:p/>
     <w:p>
-      <w:hyperlink r:id="rId35" w:anchor=":~:text=Le%20mod%C3%A8le%20en%20cascade%20reposant,%2C%20impl%C3%A9mentation%2C%20test%20et%20exploitation" w:history="1">
+      <w:hyperlink r:id="rId36" w:anchor=":~:text=Le%20mod%C3%A8le%20en%20cascade%20reposant,%2C%20impl%C3%A9mentation%2C%20test%20et%20exploitation" w:history="1">
         <w:r>
           <w:rPr>
             <w:rStyle w:val="Lienhypertexte"/>
@@ -10932,7 +10645,7 @@
       </w:r>
     </w:p>
     <w:p>
-      <w:hyperlink r:id="rId36" w:history="1">
+      <w:hyperlink r:id="rId37" w:history="1">
         <w:r>
           <w:rPr>
             <w:rStyle w:val="Lienhypertexte"/>
@@ -10942,7 +10655,7 @@
       </w:hyperlink>
     </w:p>
     <w:p>
-      <w:hyperlink r:id="rId37" w:history="1">
+      <w:hyperlink r:id="rId38" w:history="1">
         <w:r>
           <w:rPr>
             <w:rStyle w:val="Lienhypertexte"/>
@@ -10959,7 +10672,7 @@
           <w:u w:val="none"/>
         </w:rPr>
       </w:pPr>
-      <w:hyperlink r:id="rId38" w:history="1">
+      <w:hyperlink r:id="rId39" w:history="1">
         <w:r>
           <w:rPr>
             <w:rStyle w:val="Lienhypertexte"/>
@@ -10982,7 +10695,7 @@
           <w:szCs w:val="14"/>
         </w:rPr>
       </w:pPr>
-      <w:hyperlink r:id="rId39" w:history="1">
+      <w:hyperlink r:id="rId40" w:history="1">
         <w:r>
           <w:rPr>
             <w:rStyle w:val="Lienhypertexte"/>
@@ -11011,7 +10724,7 @@
           <w:szCs w:val="14"/>
         </w:rPr>
       </w:pPr>
-      <w:hyperlink r:id="rId40" w:history="1">
+      <w:hyperlink r:id="rId41" w:history="1">
         <w:r>
           <w:rPr>
             <w:rStyle w:val="Lienhypertexte"/>
@@ -11041,7 +10754,7 @@
         </w:rPr>
         <w:t xml:space="preserve"> </w:t>
       </w:r>
-      <w:hyperlink r:id="rId41" w:history="1">
+      <w:hyperlink r:id="rId42" w:history="1">
         <w:r>
           <w:rPr>
             <w:rStyle w:val="Lienhypertexte"/>
@@ -11077,7 +10790,7 @@
         </w:rPr>
         <w:t xml:space="preserve"> ligne est rendu invisible : </w:t>
       </w:r>
-      <w:hyperlink r:id="rId42" w:history="1">
+      <w:hyperlink r:id="rId43" w:history="1">
         <w:r>
           <w:rPr>
             <w:rStyle w:val="Lienhypertexte"/>
@@ -11099,7 +10812,7 @@
           <w:szCs w:val="14"/>
         </w:rPr>
       </w:pPr>
-      <w:hyperlink r:id="rId43" w:history="1">
+      <w:hyperlink r:id="rId44" w:history="1">
         <w:r>
           <w:rPr>
             <w:rStyle w:val="Lienhypertexte"/>
@@ -11127,7 +10840,7 @@
         </w:rPr>
         <w:t xml:space="preserve">enlever les doublons dans une liste </w:t>
       </w:r>
-      <w:hyperlink r:id="rId44" w:anchor=":~:text=Use%20the%20Distinct()%20method,from%20a%20list%20in%20C%23" w:history="1">
+      <w:hyperlink r:id="rId45" w:anchor=":~:text=Use%20the%20Distinct()%20method,from%20a%20list%20in%20C%23" w:history="1">
         <w:r>
           <w:rPr>
             <w:rStyle w:val="Lienhypertexte"/>
@@ -11150,8 +10863,8 @@
       </w:r>
     </w:p>
     <w:sectPr>
-      <w:headerReference w:type="default" r:id="rId45"/>
-      <w:footerReference w:type="default" r:id="rId46"/>
+      <w:headerReference w:type="default" r:id="rId46"/>
+      <w:footerReference w:type="default" r:id="rId47"/>
       <w:pgSz w:w="11906" w:h="16838" w:code="9"/>
       <w:pgMar w:top="1418" w:right="1418" w:bottom="1418" w:left="1418" w:header="720" w:footer="720" w:gutter="0"/>
       <w:pgNumType w:start="0"/>
@@ -11239,7 +10952,7 @@
         <w:sz w:val="16"/>
         <w:szCs w:val="16"/>
       </w:rPr>
-      <w:t>7</w:t>
+      <w:t>17</w:t>
     </w:r>
     <w:r>
       <w:rPr>
@@ -14672,7 +14385,7 @@
 </file>
 
 <file path=customXml/itemProps2.xml><?xml version="1.0" encoding="utf-8"?>
-<ds:datastoreItem xmlns:ds="http://schemas.openxmlformats.org/officeDocument/2006/customXml" ds:itemID="{7D8BB299-8B09-4F04-B0EC-FD067DAC9AA0}">
+<ds:datastoreItem xmlns:ds="http://schemas.openxmlformats.org/officeDocument/2006/customXml" ds:itemID="{073CE1A7-FF85-44A7-883C-66723272C2D1}">
   <ds:schemaRefs>
     <ds:schemaRef ds:uri="http://schemas.openxmlformats.org/officeDocument/2006/bibliography"/>
   </ds:schemaRefs>

</xml_diff>

<commit_message>
rapport, script insertion de donnée
</commit_message>
<xml_diff>
--- a/documentation/RapportTPITristanBarras.docx
+++ b/documentation/RapportTPITristanBarras.docx
@@ -7035,7 +7035,7 @@
             <v:path o:extrusionok="f" gradientshapeok="t" o:connecttype="rect"/>
             <o:lock v:ext="edit" aspectratio="t"/>
           </v:shapetype>
-          <v:shape id="_x0000_s1030" type="#_x0000_t75" style="position:absolute;margin-left:-6.4pt;margin-top:282.8pt;width:470.25pt;height:343.35pt;z-index:251685888;mso-position-horizontal-relative:text;mso-position-vertical-relative:text;mso-width-relative:page;mso-height-relative:page">
+          <v:shape id="_x0000_s1030" type="#_x0000_t75" style="position:absolute;margin-left:-12.4pt;margin-top:282.8pt;width:470.25pt;height:343.35pt;z-index:251685888;mso-position-horizontal-relative:text;mso-position-vertical-relative:text;mso-width-relative:page;mso-height-relative:page">
             <v:imagedata r:id="rId10" o:title="loginAdmin"/>
             <w10:wrap type="square"/>
           </v:shape>
@@ -7140,7 +7140,7 @@
           <w:szCs w:val="14"/>
         </w:rPr>
         <w:pict w14:anchorId="6FC6FA97">
-          <v:shape id="_x0000_i1034" type="#_x0000_t75" style="width:441.85pt;height:296.05pt">
+          <v:shape id="_x0000_i1025" type="#_x0000_t75" style="width:441.85pt;height:296.05pt">
             <v:imagedata r:id="rId15" o:title="listeMatérielAdmin"/>
           </v:shape>
         </w:pict>
@@ -7290,10 +7290,10 @@
           <w:lang w:eastAsia="fr-FR"/>
         </w:rPr>
         <w:object w:dxaOrig="16529" w:dyaOrig="15724" w14:anchorId="3EEF4DF1">
-          <v:shape id="_x0000_i1025" type="#_x0000_t75" style="width:465.75pt;height:559.5pt" o:ole="">
+          <v:shape id="_x0000_i1026" type="#_x0000_t75" style="width:466.1pt;height:559.75pt" o:ole="">
             <v:imagedata r:id="rId19" o:title=""/>
           </v:shape>
-          <o:OLEObject Type="Embed" ProgID="Excel.Sheet.12" ShapeID="_x0000_i1025" DrawAspect="Content" ObjectID="_1745828905" r:id="rId20"/>
+          <o:OLEObject Type="Embed" ProgID="Excel.Sheet.12" ShapeID="_x0000_i1026" DrawAspect="Content" ObjectID="_1746278476" r:id="rId20"/>
         </w:object>
       </w:r>
     </w:p>
@@ -7349,10 +7349,10 @@
           <w:lang w:eastAsia="fr-FR"/>
         </w:rPr>
         <w:object w:dxaOrig="16529" w:dyaOrig="16421" w14:anchorId="7D8DF110">
-          <v:shape id="_x0000_i1026" type="#_x0000_t75" style="width:475.5pt;height:471.75pt" o:ole="">
+          <v:shape id="_x0000_i1027" type="#_x0000_t75" style="width:475.2pt;height:472.1pt" o:ole="">
             <v:imagedata r:id="rId21" o:title=""/>
           </v:shape>
-          <o:OLEObject Type="Embed" ProgID="Excel.Sheet.12" ShapeID="_x0000_i1026" DrawAspect="Content" ObjectID="_1745828906" r:id="rId22"/>
+          <o:OLEObject Type="Embed" ProgID="Excel.Sheet.12" ShapeID="_x0000_i1027" DrawAspect="Content" ObjectID="_1746278477" r:id="rId22"/>
         </w:object>
       </w:r>
     </w:p>
@@ -7444,10 +7444,10 @@
           <w:szCs w:val="20"/>
         </w:rPr>
         <w:object w:dxaOrig="20742" w:dyaOrig="18017" w14:anchorId="4965DCD6">
-          <v:shape id="_x0000_i1027" type="#_x0000_t75" style="width:468pt;height:407.25pt" o:ole="">
+          <v:shape id="_x0000_i1028" type="#_x0000_t75" style="width:467.75pt;height:407.2pt" o:ole="">
             <v:imagedata r:id="rId23" o:title=""/>
           </v:shape>
-          <o:OLEObject Type="Embed" ProgID="Excel.SheetMacroEnabled.12" ShapeID="_x0000_i1027" DrawAspect="Content" ObjectID="_1745828907" r:id="rId24"/>
+          <o:OLEObject Type="Embed" ProgID="Excel.SheetMacroEnabled.12" ShapeID="_x0000_i1028" DrawAspect="Content" ObjectID="_1746278478" r:id="rId24"/>
         </w:object>
       </w:r>
     </w:p>
@@ -7776,8 +7776,6 @@
       <w:bookmarkStart w:id="19" w:name="_Toc25553321"/>
       <w:bookmarkStart w:id="20" w:name="_Toc71691025"/>
       <w:bookmarkStart w:id="21" w:name="_Toc134083796"/>
-      <w:bookmarkStart w:id="22" w:name="_GoBack"/>
-      <w:bookmarkEnd w:id="22"/>
       <w:r>
         <w:rPr>
           <w:iCs/>
@@ -7841,9 +7839,9 @@
             <w:pPr>
               <w:pStyle w:val="Sansinterligne"/>
             </w:pPr>
-            <w:bookmarkStart w:id="23" w:name="_Toc25553322"/>
-            <w:bookmarkStart w:id="24" w:name="_Toc71691026"/>
-            <w:bookmarkStart w:id="25" w:name="_Toc134083797"/>
+            <w:bookmarkStart w:id="22" w:name="_Toc25553322"/>
+            <w:bookmarkStart w:id="23" w:name="_Toc71691026"/>
+            <w:bookmarkStart w:id="24" w:name="_Toc134083797"/>
             <w:r>
               <w:t>numéro d</w:t>
             </w:r>
@@ -9767,12 +9765,12 @@
       <w:r>
         <w:t xml:space="preserve">Erreurs </w:t>
       </w:r>
+      <w:bookmarkEnd w:id="22"/>
+      <w:r>
+        <w:t>restantes</w:t>
+      </w:r>
       <w:bookmarkEnd w:id="23"/>
-      <w:r>
-        <w:t>restantes</w:t>
-      </w:r>
       <w:bookmarkEnd w:id="24"/>
-      <w:bookmarkEnd w:id="25"/>
       <w:r>
         <w:t xml:space="preserve">  </w:t>
       </w:r>
@@ -9784,7 +9782,7 @@
           <w:i/>
         </w:rPr>
       </w:pPr>
-      <w:bookmarkStart w:id="26" w:name="_Toc25553323"/>
+      <w:bookmarkStart w:id="25" w:name="_Toc25553323"/>
     </w:p>
     <w:p>
       <w:pPr>
@@ -9855,7 +9853,7 @@
         </w:rPr>
         <w:t>Conséquences sur l'utilisation du produit</w:t>
       </w:r>
-      <w:bookmarkEnd w:id="26"/>
+      <w:bookmarkEnd w:id="25"/>
     </w:p>
     <w:p>
       <w:pPr>
@@ -9876,12 +9874,20 @@
     </w:p>
     <w:p>
       <w:pPr>
-        <w:pStyle w:val="En-tte"/>
         <w:rPr>
           <w:rFonts w:cs="Arial"/>
           <w:iCs/>
         </w:rPr>
       </w:pPr>
+      <w:r>
+        <w:rPr>
+          <w:rFonts w:cs="Arial"/>
+          <w:iCs/>
+        </w:rPr>
+        <w:br w:type="page"/>
+      </w:r>
+      <w:bookmarkStart w:id="26" w:name="_GoBack"/>
+      <w:bookmarkEnd w:id="26"/>
     </w:p>
     <w:p>
       <w:pPr>
@@ -9898,6 +9904,7 @@
         <w:rPr>
           <w:iCs/>
         </w:rPr>
+        <w:lastRenderedPageBreak/>
         <w:t>Liste des documents</w:t>
       </w:r>
       <w:bookmarkEnd w:id="27"/>
@@ -9920,170 +9927,71 @@
       </w:pPr>
     </w:p>
     <w:p>
-      <w:pPr>
-        <w:ind w:left="426"/>
-        <w:rPr>
-          <w:rFonts w:cs="Arial"/>
-          <w:i/>
-        </w:rPr>
-      </w:pPr>
-      <w:r>
-        <w:rPr>
-          <w:rFonts w:cs="Arial"/>
-          <w:i/>
-        </w:rPr>
-        <w:t>Lister les documents fournis au client avec votre produit, en indiquant les numéros de versions</w:t>
-      </w:r>
-      <w:r>
-        <w:rPr>
-          <w:rFonts w:cs="Arial"/>
-          <w:i/>
-        </w:rPr>
+      <w:r>
+        <w:t xml:space="preserve">Voici la liste de tous les documents fournis qui sont disponible dans le dépôt </w:t>
+      </w:r>
+      <w:proofErr w:type="spellStart"/>
+      <w:r>
+        <w:t>github</w:t>
+      </w:r>
+      <w:proofErr w:type="spellEnd"/>
+      <w:r>
         <w:t xml:space="preserve"> </w:t>
+      </w:r>
+      <w:hyperlink r:id="rId36" w:history="1">
+        <w:r>
+          <w:rPr>
+            <w:rStyle w:val="Lienhypertexte"/>
+          </w:rPr>
+          <w:t>https://github.com/Tristan1403/GestionInventaireInformatiqueTPI.git</w:t>
+        </w:r>
+      </w:hyperlink>
+      <w:r>
+        <w:t xml:space="preserve"> :</w:t>
       </w:r>
     </w:p>
     <w:p>
-      <w:pPr>
-        <w:ind w:left="426"/>
-        <w:rPr>
-          <w:rFonts w:cs="Arial"/>
-          <w:i/>
-        </w:rPr>
-      </w:pPr>
+      <w:r>
+        <w:tab/>
+        <w:t xml:space="preserve">Le rapport de </w:t>
+      </w:r>
+      <w:proofErr w:type="spellStart"/>
+      <w:r>
+        <w:t>TPi</w:t>
+      </w:r>
+      <w:proofErr w:type="spellEnd"/>
     </w:p>
     <w:p>
-      <w:pPr>
-        <w:numPr>
-          <w:ilvl w:val="0"/>
-          <w:numId w:val="3"/>
-        </w:numPr>
-        <w:rPr>
-          <w:rFonts w:cs="Arial"/>
-          <w:i/>
-        </w:rPr>
-      </w:pPr>
-      <w:proofErr w:type="gramStart"/>
-      <w:r>
-        <w:rPr>
-          <w:rFonts w:cs="Arial"/>
-          <w:i/>
-        </w:rPr>
-        <w:t>le</w:t>
-      </w:r>
-      <w:proofErr w:type="gramEnd"/>
-      <w:r>
-        <w:rPr>
-          <w:rFonts w:cs="Arial"/>
-          <w:i/>
-        </w:rPr>
-        <w:t xml:space="preserve"> rapport de projet</w:t>
+      <w:r>
+        <w:tab/>
+        <w:t>La documentation initiale avec toutes la partie analyse, conception</w:t>
       </w:r>
     </w:p>
     <w:p>
-      <w:pPr>
-        <w:numPr>
-          <w:ilvl w:val="0"/>
-          <w:numId w:val="3"/>
-        </w:numPr>
-        <w:rPr>
-          <w:rFonts w:cs="Arial"/>
-          <w:i/>
-        </w:rPr>
-      </w:pPr>
-      <w:proofErr w:type="gramStart"/>
-      <w:r>
-        <w:rPr>
-          <w:rFonts w:cs="Arial"/>
-          <w:i/>
-        </w:rPr>
-        <w:lastRenderedPageBreak/>
-        <w:t>le</w:t>
-      </w:r>
-      <w:proofErr w:type="gramEnd"/>
-      <w:r>
-        <w:rPr>
-          <w:rFonts w:cs="Arial"/>
-          <w:i/>
-        </w:rPr>
-        <w:t xml:space="preserve"> manuel d'Installation (en annexe)</w:t>
+      <w:r>
+        <w:tab/>
+        <w:t>Un manuel d’installation et d’utilisation</w:t>
       </w:r>
     </w:p>
     <w:p>
-      <w:pPr>
-        <w:numPr>
-          <w:ilvl w:val="0"/>
-          <w:numId w:val="3"/>
-        </w:numPr>
-        <w:rPr>
-          <w:rFonts w:cs="Arial"/>
-          <w:i/>
-        </w:rPr>
-      </w:pPr>
-      <w:proofErr w:type="gramStart"/>
-      <w:r>
-        <w:rPr>
-          <w:rFonts w:cs="Arial"/>
-          <w:i/>
-        </w:rPr>
-        <w:t>le</w:t>
-      </w:r>
-      <w:proofErr w:type="gramEnd"/>
-      <w:r>
-        <w:rPr>
-          <w:rFonts w:cs="Arial"/>
-          <w:i/>
-        </w:rPr>
-        <w:t xml:space="preserve"> manuel d'Utilisation avec des exemples graphiques (en annexe)</w:t>
+      <w:r>
+        <w:tab/>
+        <w:t>Les scriptes pour créer la base de données et y insérer des données</w:t>
       </w:r>
     </w:p>
     <w:p>
-      <w:pPr>
-        <w:numPr>
-          <w:ilvl w:val="0"/>
-          <w:numId w:val="3"/>
-        </w:numPr>
-        <w:rPr>
-          <w:rFonts w:cs="Arial"/>
-          <w:i/>
-        </w:rPr>
-      </w:pPr>
-      <w:proofErr w:type="gramStart"/>
-      <w:r>
-        <w:rPr>
-          <w:rFonts w:cs="Arial"/>
-          <w:i/>
-        </w:rPr>
-        <w:t>autres</w:t>
-      </w:r>
-      <w:proofErr w:type="gramEnd"/>
-      <w:r>
-        <w:rPr>
-          <w:rFonts w:cs="Arial"/>
-          <w:i/>
-        </w:rPr>
-        <w:t>…</w:t>
-      </w:r>
-    </w:p>
-    <w:p>
-      <w:pPr>
-        <w:rPr>
-          <w:szCs w:val="14"/>
-        </w:rPr>
-      </w:pPr>
-    </w:p>
-    <w:p>
-      <w:pPr>
-        <w:rPr>
-          <w:szCs w:val="14"/>
-        </w:rPr>
-      </w:pPr>
-    </w:p>
-    <w:p>
-      <w:pPr>
-        <w:rPr>
-          <w:szCs w:val="14"/>
-        </w:rPr>
-      </w:pPr>
+      <w:r>
+        <w:tab/>
+        <w:t>L’application avec un .</w:t>
+      </w:r>
+      <w:proofErr w:type="spellStart"/>
+      <w:r>
+        <w:t>exe</w:t>
+      </w:r>
+      <w:proofErr w:type="spellEnd"/>
+      <w:r>
+        <w:t xml:space="preserve"> pour l’ouvrir</w:t>
+      </w:r>
     </w:p>
     <w:p>
       <w:pPr>
@@ -10629,7 +10537,7 @@
     </w:p>
     <w:p/>
     <w:p>
-      <w:hyperlink r:id="rId36" w:anchor=":~:text=Le%20mod%C3%A8le%20en%20cascade%20reposant,%2C%20impl%C3%A9mentation%2C%20test%20et%20exploitation" w:history="1">
+      <w:hyperlink r:id="rId37" w:anchor=":~:text=Le%20mod%C3%A8le%20en%20cascade%20reposant,%2C%20impl%C3%A9mentation%2C%20test%20et%20exploitation" w:history="1">
         <w:r>
           <w:rPr>
             <w:rStyle w:val="Lienhypertexte"/>
@@ -10645,7 +10553,7 @@
       </w:r>
     </w:p>
     <w:p>
-      <w:hyperlink r:id="rId37" w:history="1">
+      <w:hyperlink r:id="rId38" w:history="1">
         <w:r>
           <w:rPr>
             <w:rStyle w:val="Lienhypertexte"/>
@@ -10655,7 +10563,7 @@
       </w:hyperlink>
     </w:p>
     <w:p>
-      <w:hyperlink r:id="rId38" w:history="1">
+      <w:hyperlink r:id="rId39" w:history="1">
         <w:r>
           <w:rPr>
             <w:rStyle w:val="Lienhypertexte"/>
@@ -10672,7 +10580,7 @@
           <w:u w:val="none"/>
         </w:rPr>
       </w:pPr>
-      <w:hyperlink r:id="rId39" w:history="1">
+      <w:hyperlink r:id="rId40" w:history="1">
         <w:r>
           <w:rPr>
             <w:rStyle w:val="Lienhypertexte"/>
@@ -10695,7 +10603,7 @@
           <w:szCs w:val="14"/>
         </w:rPr>
       </w:pPr>
-      <w:hyperlink r:id="rId40" w:history="1">
+      <w:hyperlink r:id="rId41" w:history="1">
         <w:r>
           <w:rPr>
             <w:rStyle w:val="Lienhypertexte"/>
@@ -10724,7 +10632,7 @@
           <w:szCs w:val="14"/>
         </w:rPr>
       </w:pPr>
-      <w:hyperlink r:id="rId41" w:history="1">
+      <w:hyperlink r:id="rId42" w:history="1">
         <w:r>
           <w:rPr>
             <w:rStyle w:val="Lienhypertexte"/>
@@ -10754,7 +10662,7 @@
         </w:rPr>
         <w:t xml:space="preserve"> </w:t>
       </w:r>
-      <w:hyperlink r:id="rId42" w:history="1">
+      <w:hyperlink r:id="rId43" w:history="1">
         <w:r>
           <w:rPr>
             <w:rStyle w:val="Lienhypertexte"/>
@@ -10790,7 +10698,7 @@
         </w:rPr>
         <w:t xml:space="preserve"> ligne est rendu invisible : </w:t>
       </w:r>
-      <w:hyperlink r:id="rId43" w:history="1">
+      <w:hyperlink r:id="rId44" w:history="1">
         <w:r>
           <w:rPr>
             <w:rStyle w:val="Lienhypertexte"/>
@@ -10812,7 +10720,7 @@
           <w:szCs w:val="14"/>
         </w:rPr>
       </w:pPr>
-      <w:hyperlink r:id="rId44" w:history="1">
+      <w:hyperlink r:id="rId45" w:history="1">
         <w:r>
           <w:rPr>
             <w:rStyle w:val="Lienhypertexte"/>
@@ -10840,7 +10748,7 @@
         </w:rPr>
         <w:t xml:space="preserve">enlever les doublons dans une liste </w:t>
       </w:r>
-      <w:hyperlink r:id="rId45" w:anchor=":~:text=Use%20the%20Distinct()%20method,from%20a%20list%20in%20C%23" w:history="1">
+      <w:hyperlink r:id="rId46" w:anchor=":~:text=Use%20the%20Distinct()%20method,from%20a%20list%20in%20C%23" w:history="1">
         <w:r>
           <w:rPr>
             <w:rStyle w:val="Lienhypertexte"/>
@@ -10863,8 +10771,8 @@
       </w:r>
     </w:p>
     <w:sectPr>
-      <w:headerReference w:type="default" r:id="rId46"/>
-      <w:footerReference w:type="default" r:id="rId47"/>
+      <w:headerReference w:type="default" r:id="rId47"/>
+      <w:footerReference w:type="default" r:id="rId48"/>
       <w:pgSz w:w="11906" w:h="16838" w:code="9"/>
       <w:pgMar w:top="1418" w:right="1418" w:bottom="1418" w:left="1418" w:header="720" w:footer="720" w:gutter="0"/>
       <w:pgNumType w:start="0"/>
@@ -10952,7 +10860,7 @@
         <w:sz w:val="16"/>
         <w:szCs w:val="16"/>
       </w:rPr>
-      <w:t>17</w:t>
+      <w:t>4</w:t>
     </w:r>
     <w:r>
       <w:rPr>
@@ -14385,7 +14293,7 @@
 </file>
 
 <file path=customXml/itemProps2.xml><?xml version="1.0" encoding="utf-8"?>
-<ds:datastoreItem xmlns:ds="http://schemas.openxmlformats.org/officeDocument/2006/customXml" ds:itemID="{073CE1A7-FF85-44A7-883C-66723272C2D1}">
+<ds:datastoreItem xmlns:ds="http://schemas.openxmlformats.org/officeDocument/2006/customXml" ds:itemID="{C16EC152-2234-44F4-BE0A-616661D0B5B7}">
   <ds:schemaRefs>
     <ds:schemaRef ds:uri="http://schemas.openxmlformats.org/officeDocument/2006/bibliography"/>
   </ds:schemaRefs>

</xml_diff>